<commit_message>
- Completed regex substitution for watch values - Updated documentation to change all 'trail' to 'chain' when discussing   pointers
</commit_message>
<xml_diff>
--- a/Documentation/SoniFight-user-guide.docx
+++ b/Documentation/SoniFight-user-guide.docx
@@ -11,12 +11,7 @@
         <w:t>SoniFight</w:t>
       </w:r>
       <w:r>
-        <w:t xml:space="preserve"> Us</w:t>
-      </w:r>
-      <w:bookmarkStart w:id="0" w:name="_GoBack"/>
-      <w:bookmarkEnd w:id="0"/>
-      <w:r>
-        <w:t>er Guide</w:t>
+        <w:t xml:space="preserve"> User Guide</w:t>
       </w:r>
     </w:p>
     <w:p/>
@@ -135,7 +130,7 @@
             <w:rPr>
               <w:rFonts w:eastAsiaTheme="minorEastAsia"/>
               <w:noProof/>
-              <w:lang w:val="en-AU" w:eastAsia="en-AU"/>
+              <w:lang w:val="en-US"/>
             </w:rPr>
           </w:pPr>
           <w:r>
@@ -147,7 +142,7 @@
           <w:r>
             <w:fldChar w:fldCharType="separate"/>
           </w:r>
-          <w:hyperlink w:anchor="_Toc491950736" w:history="1">
+          <w:hyperlink w:anchor="_Toc495495561" w:history="1">
             <w:r>
               <w:rPr>
                 <w:rStyle w:val="Hyperlink"/>
@@ -174,7 +169,7 @@
                 <w:noProof/>
                 <w:webHidden/>
               </w:rPr>
-              <w:instrText xml:space="preserve"> PAGEREF _Toc491950736 \h </w:instrText>
+              <w:instrText xml:space="preserve"> PAGEREF _Toc495495561 \h </w:instrText>
             </w:r>
             <w:r>
               <w:rPr>
@@ -214,10 +209,10 @@
             <w:rPr>
               <w:rFonts w:eastAsiaTheme="minorEastAsia"/>
               <w:noProof/>
-              <w:lang w:val="en-AU" w:eastAsia="en-AU"/>
+              <w:lang w:val="en-US"/>
             </w:rPr>
           </w:pPr>
-          <w:hyperlink w:anchor="_Toc491950737" w:history="1">
+          <w:hyperlink w:anchor="_Toc495495562" w:history="1">
             <w:r>
               <w:rPr>
                 <w:rStyle w:val="Hyperlink"/>
@@ -244,7 +239,7 @@
                 <w:noProof/>
                 <w:webHidden/>
               </w:rPr>
-              <w:instrText xml:space="preserve"> PAGEREF _Toc491950737 \h </w:instrText>
+              <w:instrText xml:space="preserve"> PAGEREF _Toc495495562 \h </w:instrText>
             </w:r>
             <w:r>
               <w:rPr>
@@ -284,10 +279,10 @@
             <w:rPr>
               <w:rFonts w:eastAsiaTheme="minorEastAsia"/>
               <w:noProof/>
-              <w:lang w:val="en-AU" w:eastAsia="en-AU"/>
+              <w:lang w:val="en-US"/>
             </w:rPr>
           </w:pPr>
-          <w:hyperlink w:anchor="_Toc491950738" w:history="1">
+          <w:hyperlink w:anchor="_Toc495495563" w:history="1">
             <w:r>
               <w:rPr>
                 <w:rStyle w:val="Hyperlink"/>
@@ -314,7 +309,7 @@
                 <w:noProof/>
                 <w:webHidden/>
               </w:rPr>
-              <w:instrText xml:space="preserve"> PAGEREF _Toc491950738 \h </w:instrText>
+              <w:instrText xml:space="preserve"> PAGEREF _Toc495495563 \h </w:instrText>
             </w:r>
             <w:r>
               <w:rPr>
@@ -354,10 +349,10 @@
             <w:rPr>
               <w:rFonts w:eastAsiaTheme="minorEastAsia"/>
               <w:noProof/>
-              <w:lang w:val="en-AU" w:eastAsia="en-AU"/>
+              <w:lang w:val="en-US"/>
             </w:rPr>
           </w:pPr>
-          <w:hyperlink w:anchor="_Toc491950739" w:history="1">
+          <w:hyperlink w:anchor="_Toc495495564" w:history="1">
             <w:r>
               <w:rPr>
                 <w:rStyle w:val="Hyperlink"/>
@@ -384,7 +379,7 @@
                 <w:noProof/>
                 <w:webHidden/>
               </w:rPr>
-              <w:instrText xml:space="preserve"> PAGEREF _Toc491950739 \h </w:instrText>
+              <w:instrText xml:space="preserve"> PAGEREF _Toc495495564 \h </w:instrText>
             </w:r>
             <w:r>
               <w:rPr>
@@ -424,10 +419,10 @@
             <w:rPr>
               <w:rFonts w:eastAsiaTheme="minorEastAsia"/>
               <w:noProof/>
-              <w:lang w:val="en-AU" w:eastAsia="en-AU"/>
+              <w:lang w:val="en-US"/>
             </w:rPr>
           </w:pPr>
-          <w:hyperlink w:anchor="_Toc491950740" w:history="1">
+          <w:hyperlink w:anchor="_Toc495495565" w:history="1">
             <w:r>
               <w:rPr>
                 <w:rStyle w:val="Hyperlink"/>
@@ -454,7 +449,7 @@
                 <w:noProof/>
                 <w:webHidden/>
               </w:rPr>
-              <w:instrText xml:space="preserve"> PAGEREF _Toc491950740 \h </w:instrText>
+              <w:instrText xml:space="preserve"> PAGEREF _Toc495495565 \h </w:instrText>
             </w:r>
             <w:r>
               <w:rPr>
@@ -494,10 +489,10 @@
             <w:rPr>
               <w:rFonts w:eastAsiaTheme="minorEastAsia"/>
               <w:noProof/>
-              <w:lang w:val="en-AU" w:eastAsia="en-AU"/>
+              <w:lang w:val="en-US"/>
             </w:rPr>
           </w:pPr>
-          <w:hyperlink w:anchor="_Toc491950741" w:history="1">
+          <w:hyperlink w:anchor="_Toc495495566" w:history="1">
             <w:r>
               <w:rPr>
                 <w:rStyle w:val="Hyperlink"/>
@@ -524,7 +519,7 @@
                 <w:noProof/>
                 <w:webHidden/>
               </w:rPr>
-              <w:instrText xml:space="preserve"> PAGEREF _Toc491950741 \h </w:instrText>
+              <w:instrText xml:space="preserve"> PAGEREF _Toc495495566 \h </w:instrText>
             </w:r>
             <w:r>
               <w:rPr>
@@ -564,10 +559,10 @@
             <w:rPr>
               <w:rFonts w:eastAsiaTheme="minorEastAsia"/>
               <w:noProof/>
-              <w:lang w:val="en-AU" w:eastAsia="en-AU"/>
+              <w:lang w:val="en-US"/>
             </w:rPr>
           </w:pPr>
-          <w:hyperlink w:anchor="_Toc491950742" w:history="1">
+          <w:hyperlink w:anchor="_Toc495495567" w:history="1">
             <w:r>
               <w:rPr>
                 <w:rStyle w:val="Hyperlink"/>
@@ -594,7 +589,7 @@
                 <w:noProof/>
                 <w:webHidden/>
               </w:rPr>
-              <w:instrText xml:space="preserve"> PAGEREF _Toc491950742 \h </w:instrText>
+              <w:instrText xml:space="preserve"> PAGEREF _Toc495495567 \h </w:instrText>
             </w:r>
             <w:r>
               <w:rPr>
@@ -634,10 +629,10 @@
             <w:rPr>
               <w:rFonts w:eastAsiaTheme="minorEastAsia"/>
               <w:noProof/>
-              <w:lang w:val="en-AU" w:eastAsia="en-AU"/>
+              <w:lang w:val="en-US"/>
             </w:rPr>
           </w:pPr>
-          <w:hyperlink w:anchor="_Toc491950743" w:history="1">
+          <w:hyperlink w:anchor="_Toc495495568" w:history="1">
             <w:r>
               <w:rPr>
                 <w:rStyle w:val="Hyperlink"/>
@@ -664,7 +659,7 @@
                 <w:noProof/>
                 <w:webHidden/>
               </w:rPr>
-              <w:instrText xml:space="preserve"> PAGEREF _Toc491950743 \h </w:instrText>
+              <w:instrText xml:space="preserve"> PAGEREF _Toc495495568 \h </w:instrText>
             </w:r>
             <w:r>
               <w:rPr>
@@ -704,10 +699,10 @@
             <w:rPr>
               <w:rFonts w:eastAsiaTheme="minorEastAsia"/>
               <w:noProof/>
-              <w:lang w:val="en-AU" w:eastAsia="en-AU"/>
+              <w:lang w:val="en-US"/>
             </w:rPr>
           </w:pPr>
-          <w:hyperlink w:anchor="_Toc491950744" w:history="1">
+          <w:hyperlink w:anchor="_Toc495495569" w:history="1">
             <w:r>
               <w:rPr>
                 <w:rStyle w:val="Hyperlink"/>
@@ -734,7 +729,7 @@
                 <w:noProof/>
                 <w:webHidden/>
               </w:rPr>
-              <w:instrText xml:space="preserve"> PAGEREF _Toc491950744 \h </w:instrText>
+              <w:instrText xml:space="preserve"> PAGEREF _Toc495495569 \h </w:instrText>
             </w:r>
             <w:r>
               <w:rPr>
@@ -774,10 +769,10 @@
             <w:rPr>
               <w:rFonts w:eastAsiaTheme="minorEastAsia"/>
               <w:noProof/>
-              <w:lang w:val="en-AU" w:eastAsia="en-AU"/>
+              <w:lang w:val="en-US"/>
             </w:rPr>
           </w:pPr>
-          <w:hyperlink w:anchor="_Toc491950745" w:history="1">
+          <w:hyperlink w:anchor="_Toc495495570" w:history="1">
             <w:r>
               <w:rPr>
                 <w:rStyle w:val="Hyperlink"/>
@@ -804,7 +799,7 @@
                 <w:noProof/>
                 <w:webHidden/>
               </w:rPr>
-              <w:instrText xml:space="preserve"> PAGEREF _Toc491950745 \h </w:instrText>
+              <w:instrText xml:space="preserve"> PAGEREF _Toc495495570 \h </w:instrText>
             </w:r>
             <w:r>
               <w:rPr>
@@ -844,10 +839,10 @@
             <w:rPr>
               <w:rFonts w:eastAsiaTheme="minorEastAsia"/>
               <w:noProof/>
-              <w:lang w:val="en-AU" w:eastAsia="en-AU"/>
+              <w:lang w:val="en-US"/>
             </w:rPr>
           </w:pPr>
-          <w:hyperlink w:anchor="_Toc491950746" w:history="1">
+          <w:hyperlink w:anchor="_Toc495495571" w:history="1">
             <w:r>
               <w:rPr>
                 <w:rStyle w:val="Hyperlink"/>
@@ -874,7 +869,7 @@
                 <w:noProof/>
                 <w:webHidden/>
               </w:rPr>
-              <w:instrText xml:space="preserve"> PAGEREF _Toc491950746 \h </w:instrText>
+              <w:instrText xml:space="preserve"> PAGEREF _Toc495495571 \h </w:instrText>
             </w:r>
             <w:r>
               <w:rPr>
@@ -914,10 +909,10 @@
             <w:rPr>
               <w:rFonts w:eastAsiaTheme="minorEastAsia"/>
               <w:noProof/>
-              <w:lang w:val="en-AU" w:eastAsia="en-AU"/>
+              <w:lang w:val="en-US"/>
             </w:rPr>
           </w:pPr>
-          <w:hyperlink w:anchor="_Toc491950747" w:history="1">
+          <w:hyperlink w:anchor="_Toc495495572" w:history="1">
             <w:r>
               <w:rPr>
                 <w:rStyle w:val="Hyperlink"/>
@@ -944,7 +939,7 @@
                 <w:noProof/>
                 <w:webHidden/>
               </w:rPr>
-              <w:instrText xml:space="preserve"> PAGEREF _Toc491950747 \h </w:instrText>
+              <w:instrText xml:space="preserve"> PAGEREF _Toc495495572 \h </w:instrText>
             </w:r>
             <w:r>
               <w:rPr>
@@ -984,16 +979,16 @@
             <w:rPr>
               <w:rFonts w:eastAsiaTheme="minorEastAsia"/>
               <w:noProof/>
-              <w:lang w:val="en-AU" w:eastAsia="en-AU"/>
+              <w:lang w:val="en-US"/>
             </w:rPr>
           </w:pPr>
-          <w:hyperlink w:anchor="_Toc491950748" w:history="1">
+          <w:hyperlink w:anchor="_Toc495495573" w:history="1">
             <w:r>
               <w:rPr>
                 <w:rStyle w:val="Hyperlink"/>
                 <w:noProof/>
               </w:rPr>
-              <w:t>Finding Pointer Trails in Cheat Engine via Pointer Scans</w:t>
+              <w:t>Finding Pointer Chains in Cheat Engine via Pointer Scans</w:t>
             </w:r>
             <w:r>
               <w:rPr>
@@ -1014,7 +1009,7 @@
                 <w:noProof/>
                 <w:webHidden/>
               </w:rPr>
-              <w:instrText xml:space="preserve"> PAGEREF _Toc491950748 \h </w:instrText>
+              <w:instrText xml:space="preserve"> PAGEREF _Toc495495573 \h </w:instrText>
             </w:r>
             <w:r>
               <w:rPr>
@@ -1054,10 +1049,10 @@
             <w:rPr>
               <w:rFonts w:eastAsiaTheme="minorEastAsia"/>
               <w:noProof/>
-              <w:lang w:val="en-AU" w:eastAsia="en-AU"/>
+              <w:lang w:val="en-US"/>
             </w:rPr>
           </w:pPr>
-          <w:hyperlink w:anchor="_Toc491950749" w:history="1">
+          <w:hyperlink w:anchor="_Toc495495574" w:history="1">
             <w:r>
               <w:rPr>
                 <w:rStyle w:val="Hyperlink"/>
@@ -1084,7 +1079,7 @@
                 <w:noProof/>
                 <w:webHidden/>
               </w:rPr>
-              <w:instrText xml:space="preserve"> PAGEREF _Toc491950749 \h </w:instrText>
+              <w:instrText xml:space="preserve"> PAGEREF _Toc495495574 \h </w:instrText>
             </w:r>
             <w:r>
               <w:rPr>
@@ -1124,10 +1119,10 @@
             <w:rPr>
               <w:rFonts w:eastAsiaTheme="minorEastAsia"/>
               <w:noProof/>
-              <w:lang w:val="en-AU" w:eastAsia="en-AU"/>
+              <w:lang w:val="en-US"/>
             </w:rPr>
           </w:pPr>
-          <w:hyperlink w:anchor="_Toc491950750" w:history="1">
+          <w:hyperlink w:anchor="_Toc495495575" w:history="1">
             <w:r>
               <w:rPr>
                 <w:rStyle w:val="Hyperlink"/>
@@ -1154,7 +1149,7 @@
                 <w:noProof/>
                 <w:webHidden/>
               </w:rPr>
-              <w:instrText xml:space="preserve"> PAGEREF _Toc491950750 \h </w:instrText>
+              <w:instrText xml:space="preserve"> PAGEREF _Toc495495575 \h </w:instrText>
             </w:r>
             <w:r>
               <w:rPr>
@@ -1194,10 +1189,10 @@
             <w:rPr>
               <w:rFonts w:eastAsiaTheme="minorEastAsia"/>
               <w:noProof/>
-              <w:lang w:val="en-AU" w:eastAsia="en-AU"/>
+              <w:lang w:val="en-US"/>
             </w:rPr>
           </w:pPr>
-          <w:hyperlink w:anchor="_Toc491950751" w:history="1">
+          <w:hyperlink w:anchor="_Toc495495576" w:history="1">
             <w:r>
               <w:rPr>
                 <w:rStyle w:val="Hyperlink"/>
@@ -1224,7 +1219,7 @@
                 <w:noProof/>
                 <w:webHidden/>
               </w:rPr>
-              <w:instrText xml:space="preserve"> PAGEREF _Toc491950751 \h </w:instrText>
+              <w:instrText xml:space="preserve"> PAGEREF _Toc495495576 \h </w:instrText>
             </w:r>
             <w:r>
               <w:rPr>
@@ -1264,10 +1259,10 @@
             <w:rPr>
               <w:rFonts w:eastAsiaTheme="minorEastAsia"/>
               <w:noProof/>
-              <w:lang w:val="en-AU" w:eastAsia="en-AU"/>
+              <w:lang w:val="en-US"/>
             </w:rPr>
           </w:pPr>
-          <w:hyperlink w:anchor="_Toc491950752" w:history="1">
+          <w:hyperlink w:anchor="_Toc495495577" w:history="1">
             <w:r>
               <w:rPr>
                 <w:rStyle w:val="Hyperlink"/>
@@ -1294,7 +1289,7 @@
                 <w:noProof/>
                 <w:webHidden/>
               </w:rPr>
-              <w:instrText xml:space="preserve"> PAGEREF _Toc491950752 \h </w:instrText>
+              <w:instrText xml:space="preserve"> PAGEREF _Toc495495577 \h </w:instrText>
             </w:r>
             <w:r>
               <w:rPr>
@@ -1334,10 +1329,10 @@
             <w:rPr>
               <w:rFonts w:eastAsiaTheme="minorEastAsia"/>
               <w:noProof/>
-              <w:lang w:val="en-AU" w:eastAsia="en-AU"/>
+              <w:lang w:val="en-US"/>
             </w:rPr>
           </w:pPr>
-          <w:hyperlink w:anchor="_Toc491950753" w:history="1">
+          <w:hyperlink w:anchor="_Toc495495578" w:history="1">
             <w:r>
               <w:rPr>
                 <w:rStyle w:val="Hyperlink"/>
@@ -1364,7 +1359,7 @@
                 <w:noProof/>
                 <w:webHidden/>
               </w:rPr>
-              <w:instrText xml:space="preserve"> PAGEREF _Toc491950753 \h </w:instrText>
+              <w:instrText xml:space="preserve"> PAGEREF _Toc495495578 \h </w:instrText>
             </w:r>
             <w:r>
               <w:rPr>
@@ -1404,10 +1399,10 @@
             <w:rPr>
               <w:rFonts w:eastAsiaTheme="minorEastAsia"/>
               <w:noProof/>
-              <w:lang w:val="en-AU" w:eastAsia="en-AU"/>
+              <w:lang w:val="en-US"/>
             </w:rPr>
           </w:pPr>
-          <w:hyperlink w:anchor="_Toc491950754" w:history="1">
+          <w:hyperlink w:anchor="_Toc495495579" w:history="1">
             <w:r>
               <w:rPr>
                 <w:rStyle w:val="Hyperlink"/>
@@ -1434,7 +1429,7 @@
                 <w:noProof/>
                 <w:webHidden/>
               </w:rPr>
-              <w:instrText xml:space="preserve"> PAGEREF _Toc491950754 \h </w:instrText>
+              <w:instrText xml:space="preserve"> PAGEREF _Toc495495579 \h </w:instrText>
             </w:r>
             <w:r>
               <w:rPr>
@@ -1474,16 +1469,16 @@
             <w:rPr>
               <w:rFonts w:eastAsiaTheme="minorEastAsia"/>
               <w:noProof/>
-              <w:lang w:val="en-AU" w:eastAsia="en-AU"/>
+              <w:lang w:val="en-US"/>
             </w:rPr>
           </w:pPr>
-          <w:hyperlink w:anchor="_Toc491950755" w:history="1">
+          <w:hyperlink w:anchor="_Toc495495580" w:history="1">
             <w:r>
               <w:rPr>
                 <w:rStyle w:val="Hyperlink"/>
                 <w:noProof/>
               </w:rPr>
-              <w:t>Pointer Trail Tester</w:t>
+              <w:t>Pointer Chain Tester</w:t>
             </w:r>
             <w:r>
               <w:rPr>
@@ -1504,7 +1499,7 @@
                 <w:noProof/>
                 <w:webHidden/>
               </w:rPr>
-              <w:instrText xml:space="preserve"> PAGEREF _Toc491950755 \h </w:instrText>
+              <w:instrText xml:space="preserve"> PAGEREF _Toc495495580 \h </w:instrText>
             </w:r>
             <w:r>
               <w:rPr>
@@ -1544,10 +1539,10 @@
             <w:rPr>
               <w:rFonts w:eastAsiaTheme="minorEastAsia"/>
               <w:noProof/>
-              <w:lang w:val="en-AU" w:eastAsia="en-AU"/>
+              <w:lang w:val="en-US"/>
             </w:rPr>
           </w:pPr>
-          <w:hyperlink w:anchor="_Toc491950756" w:history="1">
+          <w:hyperlink w:anchor="_Toc495495581" w:history="1">
             <w:r>
               <w:rPr>
                 <w:rStyle w:val="Hyperlink"/>
@@ -1574,7 +1569,7 @@
                 <w:noProof/>
                 <w:webHidden/>
               </w:rPr>
-              <w:instrText xml:space="preserve"> PAGEREF _Toc491950756 \h </w:instrText>
+              <w:instrText xml:space="preserve"> PAGEREF _Toc495495581 \h </w:instrText>
             </w:r>
             <w:r>
               <w:rPr>
@@ -1614,10 +1609,10 @@
             <w:rPr>
               <w:rFonts w:eastAsiaTheme="minorEastAsia"/>
               <w:noProof/>
-              <w:lang w:val="en-AU" w:eastAsia="en-AU"/>
+              <w:lang w:val="en-US"/>
             </w:rPr>
           </w:pPr>
-          <w:hyperlink w:anchor="_Toc491950757" w:history="1">
+          <w:hyperlink w:anchor="_Toc495495582" w:history="1">
             <w:r>
               <w:rPr>
                 <w:rStyle w:val="Hyperlink"/>
@@ -1644,7 +1639,7 @@
                 <w:noProof/>
                 <w:webHidden/>
               </w:rPr>
-              <w:instrText xml:space="preserve"> PAGEREF _Toc491950757 \h </w:instrText>
+              <w:instrText xml:space="preserve"> PAGEREF _Toc495495582 \h </w:instrText>
             </w:r>
             <w:r>
               <w:rPr>
@@ -1684,10 +1679,10 @@
             <w:rPr>
               <w:rFonts w:eastAsiaTheme="minorEastAsia"/>
               <w:noProof/>
-              <w:lang w:val="en-AU" w:eastAsia="en-AU"/>
+              <w:lang w:val="en-US"/>
             </w:rPr>
           </w:pPr>
-          <w:hyperlink w:anchor="_Toc491950758" w:history="1">
+          <w:hyperlink w:anchor="_Toc495495583" w:history="1">
             <w:r>
               <w:rPr>
                 <w:rStyle w:val="Hyperlink"/>
@@ -1714,7 +1709,7 @@
                 <w:noProof/>
                 <w:webHidden/>
               </w:rPr>
-              <w:instrText xml:space="preserve"> PAGEREF _Toc491950758 \h </w:instrText>
+              <w:instrText xml:space="preserve"> PAGEREF _Toc495495583 \h </w:instrText>
             </w:r>
             <w:r>
               <w:rPr>
@@ -1754,10 +1749,10 @@
             <w:rPr>
               <w:rFonts w:eastAsiaTheme="minorEastAsia"/>
               <w:noProof/>
-              <w:lang w:val="en-AU" w:eastAsia="en-AU"/>
+              <w:lang w:val="en-US"/>
             </w:rPr>
           </w:pPr>
-          <w:hyperlink w:anchor="_Toc491950759" w:history="1">
+          <w:hyperlink w:anchor="_Toc495495584" w:history="1">
             <w:r>
               <w:rPr>
                 <w:rStyle w:val="Hyperlink"/>
@@ -1784,7 +1779,7 @@
                 <w:noProof/>
                 <w:webHidden/>
               </w:rPr>
-              <w:instrText xml:space="preserve"> PAGEREF _Toc491950759 \h </w:instrText>
+              <w:instrText xml:space="preserve"> PAGEREF _Toc495495584 \h </w:instrText>
             </w:r>
             <w:r>
               <w:rPr>
@@ -1804,7 +1799,7 @@
                 <w:noProof/>
                 <w:webHidden/>
               </w:rPr>
-              <w:t>25</w:t>
+              <w:t>26</w:t>
             </w:r>
             <w:r>
               <w:rPr>
@@ -1824,10 +1819,10 @@
             <w:rPr>
               <w:rFonts w:eastAsiaTheme="minorEastAsia"/>
               <w:noProof/>
-              <w:lang w:val="en-AU" w:eastAsia="en-AU"/>
+              <w:lang w:val="en-US"/>
             </w:rPr>
           </w:pPr>
-          <w:hyperlink w:anchor="_Toc491950760" w:history="1">
+          <w:hyperlink w:anchor="_Toc495495585" w:history="1">
             <w:r>
               <w:rPr>
                 <w:rStyle w:val="Hyperlink"/>
@@ -1854,7 +1849,7 @@
                 <w:noProof/>
                 <w:webHidden/>
               </w:rPr>
-              <w:instrText xml:space="preserve"> PAGEREF _Toc491950760 \h </w:instrText>
+              <w:instrText xml:space="preserve"> PAGEREF _Toc495495585 \h </w:instrText>
             </w:r>
             <w:r>
               <w:rPr>
@@ -1894,10 +1889,10 @@
             <w:rPr>
               <w:rFonts w:eastAsiaTheme="minorEastAsia"/>
               <w:noProof/>
-              <w:lang w:val="en-AU" w:eastAsia="en-AU"/>
+              <w:lang w:val="en-US"/>
             </w:rPr>
           </w:pPr>
-          <w:hyperlink w:anchor="_Toc491950761" w:history="1">
+          <w:hyperlink w:anchor="_Toc495495586" w:history="1">
             <w:r>
               <w:rPr>
                 <w:rStyle w:val="Hyperlink"/>
@@ -1924,7 +1919,7 @@
                 <w:noProof/>
                 <w:webHidden/>
               </w:rPr>
-              <w:instrText xml:space="preserve"> PAGEREF _Toc491950761 \h </w:instrText>
+              <w:instrText xml:space="preserve"> PAGEREF _Toc495495586 \h </w:instrText>
             </w:r>
             <w:r>
               <w:rPr>
@@ -1964,10 +1959,10 @@
             <w:rPr>
               <w:rFonts w:eastAsiaTheme="minorEastAsia"/>
               <w:noProof/>
-              <w:lang w:val="en-AU" w:eastAsia="en-AU"/>
+              <w:lang w:val="en-US"/>
             </w:rPr>
           </w:pPr>
-          <w:hyperlink w:anchor="_Toc491950762" w:history="1">
+          <w:hyperlink w:anchor="_Toc495495587" w:history="1">
             <w:r>
               <w:rPr>
                 <w:rStyle w:val="Hyperlink"/>
@@ -1994,7 +1989,7 @@
                 <w:noProof/>
                 <w:webHidden/>
               </w:rPr>
-              <w:instrText xml:space="preserve"> PAGEREF _Toc491950762 \h </w:instrText>
+              <w:instrText xml:space="preserve"> PAGEREF _Toc495495587 \h </w:instrText>
             </w:r>
             <w:r>
               <w:rPr>
@@ -2034,10 +2029,10 @@
             <w:rPr>
               <w:rFonts w:eastAsiaTheme="minorEastAsia"/>
               <w:noProof/>
-              <w:lang w:val="en-AU" w:eastAsia="en-AU"/>
+              <w:lang w:val="en-US"/>
             </w:rPr>
           </w:pPr>
-          <w:hyperlink w:anchor="_Toc491950763" w:history="1">
+          <w:hyperlink w:anchor="_Toc495495588" w:history="1">
             <w:r>
               <w:rPr>
                 <w:rStyle w:val="Hyperlink"/>
@@ -2064,7 +2059,7 @@
                 <w:noProof/>
                 <w:webHidden/>
               </w:rPr>
-              <w:instrText xml:space="preserve"> PAGEREF _Toc491950763 \h </w:instrText>
+              <w:instrText xml:space="preserve"> PAGEREF _Toc495495588 \h </w:instrText>
             </w:r>
             <w:r>
               <w:rPr>
@@ -2104,10 +2099,10 @@
             <w:rPr>
               <w:rFonts w:eastAsiaTheme="minorEastAsia"/>
               <w:noProof/>
-              <w:lang w:val="en-AU" w:eastAsia="en-AU"/>
+              <w:lang w:val="en-US"/>
             </w:rPr>
           </w:pPr>
-          <w:hyperlink w:anchor="_Toc491950764" w:history="1">
+          <w:hyperlink w:anchor="_Toc495495589" w:history="1">
             <w:r>
               <w:rPr>
                 <w:rStyle w:val="Hyperlink"/>
@@ -2134,7 +2129,7 @@
                 <w:noProof/>
                 <w:webHidden/>
               </w:rPr>
-              <w:instrText xml:space="preserve"> PAGEREF _Toc491950764 \h </w:instrText>
+              <w:instrText xml:space="preserve"> PAGEREF _Toc495495589 \h </w:instrText>
             </w:r>
             <w:r>
               <w:rPr>
@@ -2174,10 +2169,10 @@
             <w:rPr>
               <w:rFonts w:eastAsiaTheme="minorEastAsia"/>
               <w:noProof/>
-              <w:lang w:val="en-AU" w:eastAsia="en-AU"/>
+              <w:lang w:val="en-US"/>
             </w:rPr>
           </w:pPr>
-          <w:hyperlink w:anchor="_Toc491950765" w:history="1">
+          <w:hyperlink w:anchor="_Toc495495590" w:history="1">
             <w:r>
               <w:rPr>
                 <w:rStyle w:val="Hyperlink"/>
@@ -2204,7 +2199,7 @@
                 <w:noProof/>
                 <w:webHidden/>
               </w:rPr>
-              <w:instrText xml:space="preserve"> PAGEREF _Toc491950765 \h </w:instrText>
+              <w:instrText xml:space="preserve"> PAGEREF _Toc495495590 \h </w:instrText>
             </w:r>
             <w:r>
               <w:rPr>
@@ -2244,10 +2239,10 @@
             <w:rPr>
               <w:rFonts w:eastAsiaTheme="minorEastAsia"/>
               <w:noProof/>
-              <w:lang w:val="en-AU" w:eastAsia="en-AU"/>
+              <w:lang w:val="en-US"/>
             </w:rPr>
           </w:pPr>
-          <w:hyperlink w:anchor="_Toc491950766" w:history="1">
+          <w:hyperlink w:anchor="_Toc495495591" w:history="1">
             <w:r>
               <w:rPr>
                 <w:rStyle w:val="Hyperlink"/>
@@ -2274,7 +2269,7 @@
                 <w:noProof/>
                 <w:webHidden/>
               </w:rPr>
-              <w:instrText xml:space="preserve"> PAGEREF _Toc491950766 \h </w:instrText>
+              <w:instrText xml:space="preserve"> PAGEREF _Toc495495591 \h </w:instrText>
             </w:r>
             <w:r>
               <w:rPr>
@@ -2314,10 +2309,10 @@
             <w:rPr>
               <w:rFonts w:eastAsiaTheme="minorEastAsia"/>
               <w:noProof/>
-              <w:lang w:val="en-AU" w:eastAsia="en-AU"/>
+              <w:lang w:val="en-US"/>
             </w:rPr>
           </w:pPr>
-          <w:hyperlink w:anchor="_Toc491950767" w:history="1">
+          <w:hyperlink w:anchor="_Toc495495592" w:history="1">
             <w:r>
               <w:rPr>
                 <w:rStyle w:val="Hyperlink"/>
@@ -2344,7 +2339,7 @@
                 <w:noProof/>
                 <w:webHidden/>
               </w:rPr>
-              <w:instrText xml:space="preserve"> PAGEREF _Toc491950767 \h </w:instrText>
+              <w:instrText xml:space="preserve"> PAGEREF _Toc495495592 \h </w:instrText>
             </w:r>
             <w:r>
               <w:rPr>
@@ -2384,10 +2379,10 @@
             <w:rPr>
               <w:rFonts w:eastAsiaTheme="minorEastAsia"/>
               <w:noProof/>
-              <w:lang w:val="en-AU" w:eastAsia="en-AU"/>
+              <w:lang w:val="en-US"/>
             </w:rPr>
           </w:pPr>
-          <w:hyperlink w:anchor="_Toc491950768" w:history="1">
+          <w:hyperlink w:anchor="_Toc495495593" w:history="1">
             <w:r>
               <w:rPr>
                 <w:rStyle w:val="Hyperlink"/>
@@ -2414,7 +2409,7 @@
                 <w:noProof/>
                 <w:webHidden/>
               </w:rPr>
-              <w:instrText xml:space="preserve"> PAGEREF _Toc491950768 \h </w:instrText>
+              <w:instrText xml:space="preserve"> PAGEREF _Toc495495593 \h </w:instrText>
             </w:r>
             <w:r>
               <w:rPr>
@@ -2476,12 +2471,12 @@
         <w:pStyle w:val="Heading1"/>
         <w:spacing w:after="240"/>
       </w:pPr>
-      <w:bookmarkStart w:id="1" w:name="_Toc491950736"/>
+      <w:bookmarkStart w:id="0" w:name="_Toc495495561"/>
       <w:r>
         <w:lastRenderedPageBreak/>
         <w:t>Introduction</w:t>
       </w:r>
-      <w:bookmarkEnd w:id="1"/>
+      <w:bookmarkEnd w:id="0"/>
     </w:p>
     <w:p>
       <w:pPr>
@@ -2638,12 +2633,24 @@
         <w:rPr>
           <w:rFonts w:ascii="Calibri" w:hAnsi="Calibri"/>
         </w:rPr>
-        <w:t xml:space="preserve">release or build the Visual Studio 2015 </w:t>
+        <w:t>release or build the Visual Studio 201</w:t>
       </w:r>
       <w:r>
         <w:rPr>
           <w:rFonts w:ascii="Calibri" w:hAnsi="Calibri"/>
         </w:rPr>
+        <w:t>7</w:t>
+      </w:r>
+      <w:r>
+        <w:rPr>
+          <w:rFonts w:ascii="Calibri" w:hAnsi="Calibri"/>
+        </w:rPr>
+        <w:t xml:space="preserve"> </w:t>
+      </w:r>
+      <w:r>
+        <w:rPr>
+          <w:rFonts w:ascii="Calibri" w:hAnsi="Calibri"/>
+        </w:rPr>
         <w:t>solution</w:t>
       </w:r>
       <w:r>
@@ -2741,7 +2748,19 @@
         <w:rPr>
           <w:rFonts w:ascii="Calibri" w:hAnsi="Calibri"/>
         </w:rPr>
-        <w:t xml:space="preserve">SoniFight presently ships with game configs to add sonification to Ultra Street Fighter IV Arcade Edition and Mortal Kombat 9 (aka Mortal </w:t>
+        <w:t xml:space="preserve">SoniFight presently ships with game configs to add sonification to Ultra Street Fighter </w:t>
+      </w:r>
+      <w:r>
+        <w:rPr>
+          <w:rFonts w:ascii="Calibri" w:hAnsi="Calibri"/>
+        </w:rPr>
+        <w:t>4</w:t>
+      </w:r>
+      <w:r>
+        <w:rPr>
+          <w:rFonts w:ascii="Calibri" w:hAnsi="Calibri"/>
+        </w:rPr>
+        <w:t xml:space="preserve"> Arcade Edition and Mortal Kombat 9 (aka Mortal </w:t>
       </w:r>
       <w:proofErr w:type="spellStart"/>
       <w:r>
@@ -2883,12 +2902,24 @@
         <w:rPr>
           <w:rFonts w:ascii="Calibri" w:hAnsi="Calibri"/>
         </w:rPr>
-        <w:t xml:space="preserve"> a user interface where you can create your own game configs for games of your choice, although the process to find pointer trails</w:t>
+        <w:t xml:space="preserve"> a user interface where you can create your own game configs for games of your choice, although the process to find pointer </w:t>
       </w:r>
       <w:r>
         <w:rPr>
           <w:rFonts w:ascii="Calibri" w:hAnsi="Calibri"/>
         </w:rPr>
+        <w:t>chain</w:t>
+      </w:r>
+      <w:r>
+        <w:rPr>
+          <w:rFonts w:ascii="Calibri" w:hAnsi="Calibri"/>
+        </w:rPr>
+        <w:t>s</w:t>
+      </w:r>
+      <w:r>
+        <w:rPr>
+          <w:rFonts w:ascii="Calibri" w:hAnsi="Calibri"/>
+        </w:rPr>
         <w:t xml:space="preserve"> requires additional free software</w:t>
       </w:r>
       <w:r>
@@ -2901,6 +2932,41 @@
         <w:rPr>
           <w:rFonts w:ascii="Calibri" w:hAnsi="Calibri"/>
         </w:rPr>
+        <w:t>such as Cheat Engine (</w:t>
+      </w:r>
+      <w:hyperlink r:id="rId11" w:history="1">
+        <w:r>
+          <w:rPr>
+            <w:rStyle w:val="Hyperlink"/>
+            <w:rFonts w:ascii="Calibri" w:hAnsi="Calibri"/>
+          </w:rPr>
+          <w:t>http://cheateng</w:t>
+        </w:r>
+        <w:r>
+          <w:rPr>
+            <w:rStyle w:val="Hyperlink"/>
+            <w:rFonts w:ascii="Calibri" w:hAnsi="Calibri"/>
+          </w:rPr>
+          <w:t>i</w:t>
+        </w:r>
+        <w:r>
+          <w:rPr>
+            <w:rStyle w:val="Hyperlink"/>
+            <w:rFonts w:ascii="Calibri" w:hAnsi="Calibri"/>
+          </w:rPr>
+          <w:t>ne.org</w:t>
+        </w:r>
+      </w:hyperlink>
+      <w:r>
+        <w:rPr>
+          <w:rFonts w:ascii="Calibri" w:hAnsi="Calibri"/>
+        </w:rPr>
+        <w:t xml:space="preserve">) </w:t>
+      </w:r>
+      <w:r>
+        <w:rPr>
+          <w:rFonts w:ascii="Calibri" w:hAnsi="Calibri"/>
+        </w:rPr>
         <w:t>and</w:t>
       </w:r>
       <w:r>
@@ -2939,6 +3005,27 @@
           <w:rFonts w:ascii="Calibri" w:hAnsi="Calibri"/>
         </w:rPr>
         <w:t>user documentation.</w:t>
+      </w:r>
+    </w:p>
+    <w:p>
+      <w:pPr>
+        <w:rPr>
+          <w:rFonts w:ascii="Calibri" w:hAnsi="Calibri"/>
+        </w:rPr>
+      </w:pPr>
+    </w:p>
+    <w:p>
+      <w:pPr>
+        <w:rPr>
+          <w:rFonts w:ascii="Calibri" w:hAnsi="Calibri"/>
+        </w:rPr>
+      </w:pPr>
+      <w:r>
+        <w:rPr>
+          <w:rFonts w:ascii="Calibri" w:hAnsi="Calibri"/>
+          <w:highlight w:val="yellow"/>
+        </w:rPr>
+        <w:t>TODO: Update all screenshots in figures which use the word TRAIL</w:t>
       </w:r>
     </w:p>
     <w:p>
@@ -2960,7 +3047,7 @@
         <w:pStyle w:val="Heading1"/>
         <w:spacing w:after="240"/>
       </w:pPr>
-      <w:bookmarkStart w:id="2" w:name="_Toc491950737"/>
+      <w:bookmarkStart w:id="1" w:name="_Toc495495562"/>
       <w:r>
         <w:lastRenderedPageBreak/>
         <w:t>Demo</w:t>
@@ -2971,7 +3058,7 @@
       <w:r>
         <w:t xml:space="preserve"> / Quick Start</w:t>
       </w:r>
-      <w:bookmarkEnd w:id="2"/>
+      <w:bookmarkEnd w:id="1"/>
     </w:p>
     <w:p>
       <w:pPr>
@@ -3066,7 +3153,7 @@
                     <pic:cNvPicPr/>
                   </pic:nvPicPr>
                   <pic:blipFill>
-                    <a:blip r:embed="rId11">
+                    <a:blip r:embed="rId12">
                       <a:extLst>
                         <a:ext uri="{28A0092B-C50C-407E-A947-70E740481C1C}">
                           <a14:useLocalDpi xmlns:a14="http://schemas.microsoft.com/office/drawing/2010/main" val="0"/>
@@ -3171,68 +3258,72 @@
       <w:r>
         <w:t xml:space="preserve"> the </w:t>
       </w:r>
+      <w:r>
+        <w:t>SoniFight</w:t>
+      </w:r>
+      <w:r>
+        <w:t xml:space="preserve"> </w:t>
+      </w:r>
+      <w:r>
+        <w:t xml:space="preserve">and </w:t>
+      </w:r>
       <w:proofErr w:type="spellStart"/>
       <w:r>
-        <w:t>SoniFight</w:t>
+        <w:t>Pointer</w:t>
+      </w:r>
+      <w:r>
+        <w:t>Chain</w:t>
+      </w:r>
+      <w:r>
+        <w:t>Tester</w:t>
       </w:r>
       <w:proofErr w:type="spellEnd"/>
       <w:r>
         <w:t xml:space="preserve"> </w:t>
       </w:r>
       <w:r>
-        <w:t xml:space="preserve">and </w:t>
-      </w:r>
-      <w:proofErr w:type="spellStart"/>
-      <w:r>
-        <w:t>PointerTrailTester</w:t>
-      </w:r>
-      <w:proofErr w:type="spellEnd"/>
+        <w:t>application</w:t>
+      </w:r>
+      <w:r>
+        <w:t>s</w:t>
+      </w:r>
+      <w:r>
+        <w:t>,</w:t>
+      </w:r>
+      <w:r>
+        <w:t xml:space="preserve"> the</w:t>
+      </w:r>
       <w:r>
         <w:t xml:space="preserve"> </w:t>
       </w:r>
       <w:r>
-        <w:t>application</w:t>
-      </w:r>
-      <w:r>
-        <w:t>s</w:t>
-      </w:r>
-      <w:r>
-        <w:t>,</w:t>
-      </w:r>
-      <w:r>
-        <w:t xml:space="preserve"> the</w:t>
+        <w:t xml:space="preserve">.NET framework </w:t>
+      </w:r>
+      <w:r>
+        <w:t xml:space="preserve">version </w:t>
+      </w:r>
+      <w:r>
+        <w:t>4.</w:t>
+      </w:r>
+      <w:r>
+        <w:t>7</w:t>
+      </w:r>
+      <w:r>
+        <w:t xml:space="preserve"> or </w:t>
+      </w:r>
+      <w:r>
+        <w:t>later</w:t>
+      </w:r>
+      <w:r>
+        <w:t xml:space="preserve"> must be installed on your computer. If you do not have this</w:t>
+      </w:r>
+      <w:r>
+        <w:t xml:space="preserve"> installed</w:t>
       </w:r>
       <w:r>
         <w:t xml:space="preserve"> </w:t>
       </w:r>
       <w:r>
-        <w:t xml:space="preserve">.NET framework </w:t>
-      </w:r>
-      <w:r>
-        <w:t xml:space="preserve">version </w:t>
-      </w:r>
-      <w:r>
-        <w:t>4.</w:t>
-      </w:r>
-      <w:r>
-        <w:t>7</w:t>
-      </w:r>
-      <w:r>
-        <w:t xml:space="preserve"> or </w:t>
-      </w:r>
-      <w:r>
-        <w:t>later</w:t>
-      </w:r>
-      <w:r>
-        <w:t xml:space="preserve"> must be installed on your computer. If you do not have this</w:t>
-      </w:r>
-      <w:r>
-        <w:t xml:space="preserve"> installed</w:t>
-      </w:r>
-      <w:r>
-        <w:t xml:space="preserve"> </w:t>
-      </w:r>
-      <w:r>
         <w:t>it is freely available from Microsoft at the following URL:</w:t>
       </w:r>
     </w:p>
@@ -3240,7 +3331,7 @@
       <w:pPr>
         <w:jc w:val="center"/>
       </w:pPr>
-      <w:hyperlink r:id="rId12" w:history="1">
+      <w:hyperlink r:id="rId13" w:history="1">
         <w:r>
           <w:rPr>
             <w:rStyle w:val="Hyperlink"/>
@@ -3291,7 +3382,7 @@
         <w:pStyle w:val="Heading1"/>
         <w:spacing w:after="240"/>
       </w:pPr>
-      <w:bookmarkStart w:id="3" w:name="_Toc491950738"/>
+      <w:bookmarkStart w:id="2" w:name="_Toc495495563"/>
       <w:r>
         <w:lastRenderedPageBreak/>
         <w:t>Download</w:t>
@@ -3308,7 +3399,7 @@
       <w:r>
         <w:t xml:space="preserve"> and System Requirements</w:t>
       </w:r>
-      <w:bookmarkEnd w:id="3"/>
+      <w:bookmarkEnd w:id="2"/>
     </w:p>
     <w:p>
       <w:r>
@@ -3334,7 +3425,7 @@
       <w:pPr>
         <w:jc w:val="center"/>
       </w:pPr>
-      <w:hyperlink r:id="rId13" w:history="1">
+      <w:hyperlink r:id="rId14" w:history="1">
         <w:r>
           <w:rPr>
             <w:rStyle w:val="Hyperlink"/>
@@ -3404,7 +3495,7 @@
       <w:pPr>
         <w:jc w:val="center"/>
       </w:pPr>
-      <w:hyperlink r:id="rId14" w:history="1">
+      <w:hyperlink r:id="rId15" w:history="1">
         <w:r>
           <w:rPr>
             <w:rStyle w:val="Hyperlink"/>
@@ -3432,7 +3523,7 @@
       <w:r>
         <w:t xml:space="preserve"> such as those from </w:t>
       </w:r>
-      <w:hyperlink r:id="rId15" w:history="1">
+      <w:hyperlink r:id="rId16" w:history="1">
         <w:r>
           <w:rPr>
             <w:rStyle w:val="Hyperlink"/>
@@ -3472,7 +3563,13 @@
         <w:t>Once downloaded</w:t>
       </w:r>
       <w:r>
-        <w:t xml:space="preserve"> you can open the SoniFight solution in Visual Studio 2015 </w:t>
+        <w:t xml:space="preserve"> you can open the SoniFight solution in Visual Studio 201</w:t>
+      </w:r>
+      <w:r>
+        <w:t>7</w:t>
+      </w:r>
+      <w:r>
+        <w:t xml:space="preserve"> </w:t>
       </w:r>
       <w:r>
         <w:t>to</w:t>
@@ -3499,7 +3596,13 @@
         <w:t>If you do not have Visual Studio 20</w:t>
       </w:r>
       <w:r>
-        <w:t>15, then the Community Edition may</w:t>
+        <w:t>1</w:t>
+      </w:r>
+      <w:r>
+        <w:t>7</w:t>
+      </w:r>
+      <w:r>
+        <w:t>, then the Community Edition may</w:t>
       </w:r>
       <w:r>
         <w:t xml:space="preserve"> be freely downloaded from Microsoft </w:t>
@@ -3511,18 +3614,33 @@
         <w:t>:</w:t>
       </w:r>
     </w:p>
+    <w:bookmarkStart w:id="3" w:name="_GoBack"/>
+    <w:bookmarkEnd w:id="3"/>
     <w:p>
       <w:pPr>
         <w:jc w:val="center"/>
       </w:pPr>
-      <w:hyperlink r:id="rId16" w:history="1">
-        <w:r>
-          <w:rPr>
-            <w:rStyle w:val="Hyperlink"/>
-          </w:rPr>
-          <w:t>https://www.visualstudio.com/downloads/</w:t>
-        </w:r>
-      </w:hyperlink>
+      <w:r>
+        <w:fldChar w:fldCharType="begin"/>
+      </w:r>
+      <w:r>
+        <w:instrText xml:space="preserve"> HYPERLINK "https://www.visualstudio.com/downloads/" </w:instrText>
+      </w:r>
+      <w:r>
+        <w:fldChar w:fldCharType="separate"/>
+      </w:r>
+      <w:r>
+        <w:rPr>
+          <w:rStyle w:val="Hyperlink"/>
+        </w:rPr>
+        <w:t>https://www.visualstudio.com/downloads/</w:t>
+      </w:r>
+      <w:r>
+        <w:rPr>
+          <w:rStyle w:val="Hyperlink"/>
+        </w:rPr>
+        <w:fldChar w:fldCharType="end"/>
+      </w:r>
     </w:p>
     <w:p>
       <w:pPr>
@@ -3750,7 +3868,7 @@
         <w:pStyle w:val="Heading1"/>
         <w:spacing w:after="240"/>
       </w:pPr>
-      <w:bookmarkStart w:id="4" w:name="_Toc491950739"/>
+      <w:bookmarkStart w:id="4" w:name="_Toc495495564"/>
       <w:r>
         <w:lastRenderedPageBreak/>
         <w:t>File Structure</w:t>
@@ -3759,7 +3877,21 @@
     </w:p>
     <w:p>
       <w:r>
-        <w:t>Releases are provided as a zip archive containing pre-compiled versions of the SoniFight executable including provided game configs and the pointer trail tester utility in the following structure:</w:t>
+        <w:t xml:space="preserve">Releases are provided as a zip archive containing pre-compiled versions of the SoniFight executable including provided game configs and the pointer </w:t>
+      </w:r>
+      <w:r>
+        <w:t>chain</w:t>
+      </w:r>
+      <w:r>
+        <w:t xml:space="preserve"> tester utility in the following structure:</w:t>
+      </w:r>
+    </w:p>
+    <w:p>
+      <w:r>
+        <w:rPr>
+          <w:highlight w:val="yellow"/>
+        </w:rPr>
+        <w:t>UPDATE THIS FIGURE!</w:t>
       </w:r>
       <w:r>
         <w:br/>
@@ -3874,7 +4006,19 @@
         <w:rPr>
           <w:rFonts w:ascii="Courier New" w:hAnsi="Courier New" w:cs="Courier New"/>
         </w:rPr>
-        <w:t>│   PointerTrailTester.exe</w:t>
+        <w:t>│   Pointer</w:t>
+      </w:r>
+      <w:r>
+        <w:rPr>
+          <w:rFonts w:ascii="Courier New" w:hAnsi="Courier New" w:cs="Courier New"/>
+        </w:rPr>
+        <w:t>Chain</w:t>
+      </w:r>
+      <w:r>
+        <w:rPr>
+          <w:rFonts w:ascii="Courier New" w:hAnsi="Courier New" w:cs="Courier New"/>
+        </w:rPr>
+        <w:t>Tester.exe</w:t>
       </w:r>
     </w:p>
     <w:p>
@@ -3960,7 +4104,19 @@
         <w:rPr>
           <w:rFonts w:ascii="Courier New" w:hAnsi="Courier New" w:cs="Courier New"/>
         </w:rPr>
-        <w:t xml:space="preserve">    ├───01 - Ultra Street Fighter IV Arcade Edition v2.0.0.93908</w:t>
+        <w:t xml:space="preserve">    ├───01 - Ultra Street Fighter </w:t>
+      </w:r>
+      <w:r>
+        <w:rPr>
+          <w:rFonts w:ascii="Courier New" w:hAnsi="Courier New" w:cs="Courier New"/>
+        </w:rPr>
+        <w:t>4</w:t>
+      </w:r>
+      <w:r>
+        <w:rPr>
+          <w:rFonts w:ascii="Courier New" w:hAnsi="Courier New" w:cs="Courier New"/>
+        </w:rPr>
+        <w:t xml:space="preserve"> Arcade Edition v2.0.0.93908</w:t>
       </w:r>
     </w:p>
     <w:p>
@@ -3990,21 +4146,13 @@
         <w:rPr>
           <w:rFonts w:ascii="Courier New" w:hAnsi="Courier New" w:cs="Courier New"/>
         </w:rPr>
-        <w:t xml:space="preserve"> Komplete </w:t>
-      </w:r>
-      <w:proofErr w:type="spellStart"/>
+        <w:t xml:space="preserve"> </w:t>
+      </w:r>
       <w:r>
         <w:rPr>
           <w:rFonts w:ascii="Courier New" w:hAnsi="Courier New" w:cs="Courier New"/>
         </w:rPr>
-        <w:t>Kollection</w:t>
-      </w:r>
-      <w:proofErr w:type="spellEnd"/>
-      <w:r>
-        <w:rPr>
-          <w:rFonts w:ascii="Courier New" w:hAnsi="Courier New" w:cs="Courier New"/>
-        </w:rPr>
-        <w:t xml:space="preserve"> (IN-GAME ONLY)</w:t>
+        <w:t>9</w:t>
       </w:r>
     </w:p>
     <w:p>
@@ -4074,7 +4222,19 @@
         <w:rPr>
           <w:sz w:val="20"/>
         </w:rPr>
-        <w:t>, as of SoniFight v0.9.</w:t>
+        <w:t>, as of SoniFight v</w:t>
+      </w:r>
+      <w:r>
+        <w:rPr>
+          <w:sz w:val="20"/>
+        </w:rPr>
+        <w:t>1.0</w:t>
+      </w:r>
+      <w:r>
+        <w:rPr>
+          <w:sz w:val="20"/>
+        </w:rPr>
+        <w:t>.</w:t>
       </w:r>
     </w:p>
     <w:p>
@@ -4088,7 +4248,13 @@
         <w:t>build.txt</w:t>
       </w:r>
       <w:r>
-        <w:t xml:space="preserve"> file identifies the overall version of the SoniFight software. This version number may not necessarily match the individual versions of the SoniFight and pointer trail tester components which may change independently, however any increment of either component's version number will result in an increment of this overall build version number.</w:t>
+        <w:t xml:space="preserve"> file identifies the overall version of the SoniFight software. This version number may not necessarily match the individual versions of the SoniFight and pointer </w:t>
+      </w:r>
+      <w:r>
+        <w:t>chain</w:t>
+      </w:r>
+      <w:r>
+        <w:t xml:space="preserve"> tester components which may change independently, however any increment of either component's version number will result in an increment of this overall build version number.</w:t>
       </w:r>
     </w:p>
     <w:p>
@@ -4148,7 +4314,7 @@
         <w:pStyle w:val="Heading1"/>
         <w:spacing w:after="240"/>
       </w:pPr>
-      <w:bookmarkStart w:id="5" w:name="_Toc491950740"/>
+      <w:bookmarkStart w:id="5" w:name="_Toc495495565"/>
       <w:r>
         <w:lastRenderedPageBreak/>
         <w:t>User Interface Elements</w:t>
@@ -4587,7 +4753,7 @@
         <w:pStyle w:val="Heading1"/>
         <w:spacing w:after="240"/>
       </w:pPr>
-      <w:bookmarkStart w:id="6" w:name="_Toc491950741"/>
+      <w:bookmarkStart w:id="6" w:name="_Toc495495566"/>
       <w:r>
         <w:lastRenderedPageBreak/>
         <w:t>User Interface Elements – Edit Tab</w:t>
@@ -4760,7 +4926,7 @@
       <w:pPr>
         <w:pStyle w:val="Heading3"/>
       </w:pPr>
-      <w:bookmarkStart w:id="7" w:name="_Toc491950742"/>
+      <w:bookmarkStart w:id="7" w:name="_Toc495495567"/>
       <w:r>
         <w:t>Edit Tab – Tree View</w:t>
       </w:r>
@@ -4914,7 +5080,24 @@
         <w:t xml:space="preserve">Watches </w:t>
       </w:r>
       <w:r>
-        <w:t>– These tree nodes specify the pointer trail to a memory location and the type of data to read from that location. In essence, they ‘watch’ a memory location and read a value from it every poll sleep milliseconds.</w:t>
+        <w:t xml:space="preserve">– These tree nodes specify the pointer </w:t>
+      </w:r>
+      <w:r>
+        <w:t>chain</w:t>
+      </w:r>
+      <w:r>
+        <w:t xml:space="preserve"> to a memory location and the type of data to read from that location. </w:t>
+      </w:r>
+      <w:proofErr w:type="gramStart"/>
+      <w:r>
+        <w:t>In essence, they</w:t>
+      </w:r>
+      <w:proofErr w:type="gramEnd"/>
+      <w:r>
+        <w:t xml:space="preserve"> ‘watch’ a memory location and read a value from it </w:t>
+      </w:r>
+      <w:r>
+        <w:t>multiple times per second.</w:t>
       </w:r>
     </w:p>
     <w:p>
@@ -5137,7 +5320,7 @@
       <w:pPr>
         <w:pStyle w:val="Heading3"/>
       </w:pPr>
-      <w:bookmarkStart w:id="8" w:name="_Toc491950743"/>
+      <w:bookmarkStart w:id="8" w:name="_Toc495495568"/>
       <w:r>
         <w:t>Edit Tab – Details Panel</w:t>
       </w:r>
@@ -5416,7 +5599,7 @@
         <w:pStyle w:val="Heading1"/>
         <w:spacing w:after="240"/>
       </w:pPr>
-      <w:bookmarkStart w:id="9" w:name="_Toc491950744"/>
+      <w:bookmarkStart w:id="9" w:name="_Toc495495569"/>
       <w:r>
         <w:lastRenderedPageBreak/>
         <w:t>Creating a New Config</w:t>
@@ -5507,7 +5690,7 @@
         <w:pStyle w:val="Heading1"/>
         <w:spacing w:after="240"/>
       </w:pPr>
-      <w:bookmarkStart w:id="10" w:name="_Toc491950745"/>
+      <w:bookmarkStart w:id="10" w:name="_Toc495495570"/>
       <w:r>
         <w:t>Creating Watches</w:t>
       </w:r>
@@ -5607,10 +5790,29 @@
           <w:b/>
           <w:i/>
         </w:rPr>
-        <w:t>pointer trail</w:t>
-      </w:r>
-      <w:r>
-        <w:t>. This is a series of ‘jumps’, starting at the beginning of where the game process is loaded into memory that will always lead us to the memory address of a value of interest such as the clock etc.</w:t>
+        <w:t xml:space="preserve">pointer </w:t>
+      </w:r>
+      <w:r>
+        <w:rPr>
+          <w:b/>
+          <w:i/>
+        </w:rPr>
+        <w:t>chain</w:t>
+      </w:r>
+      <w:r>
+        <w:t>. This is a series of ‘</w:t>
+      </w:r>
+      <w:r>
+        <w:t>hops</w:t>
+      </w:r>
+      <w:r>
+        <w:t>’, starting at the beginning of where the game process is loaded into memory that will always lead us to the memory address of a value of interest such as the clock</w:t>
+      </w:r>
+      <w:r>
+        <w:t xml:space="preserve"> or a player’s health or ammo</w:t>
+      </w:r>
+      <w:r>
+        <w:t xml:space="preserve"> etc.</w:t>
       </w:r>
     </w:p>
     <w:p>
@@ -5883,7 +6085,13 @@
         <w:pStyle w:val="ListParagraph"/>
       </w:pPr>
       <w:r>
-        <w:t>For example, the following pointer trail will point at the ‘clock’ (i.e. round timer) in the game Street Fighter IV:</w:t>
+        <w:t xml:space="preserve">For example, the following pointer </w:t>
+      </w:r>
+      <w:r>
+        <w:t>chain</w:t>
+      </w:r>
+      <w:r>
+        <w:t xml:space="preserve"> will point at the ‘clock’ (i.e. round timer) in the game Street Fighter IV:</w:t>
       </w:r>
     </w:p>
     <w:p>
@@ -6352,7 +6560,7 @@
         <w:pStyle w:val="Heading1"/>
         <w:spacing w:after="240"/>
       </w:pPr>
-      <w:bookmarkStart w:id="11" w:name="_Toc491950746"/>
+      <w:bookmarkStart w:id="11" w:name="_Toc495495571"/>
       <w:r>
         <w:t>Creating Triggers</w:t>
       </w:r>
@@ -7119,7 +7327,16 @@
         <w:t>.</w:t>
       </w:r>
       <w:r>
-        <w:t xml:space="preserve"> The watch contains the pointer trail to the piece of memory we’re interested in.</w:t>
+        <w:t xml:space="preserve"> The watch contains the pointer </w:t>
+      </w:r>
+      <w:r>
+        <w:t>chain</w:t>
+      </w:r>
+      <w:r>
+        <w:t xml:space="preserve"> to</w:t>
+      </w:r>
+      <w:r>
+        <w:t xml:space="preserve"> memory address of a value of interest, and the type of the data to read from that address (e.g. integer, float etc).</w:t>
       </w:r>
     </w:p>
     <w:p>
@@ -7241,14 +7458,14 @@
         <w:t xml:space="preserve">-1 </w:t>
       </w:r>
       <w:r>
-        <w:t>then it means “this trigger does not depend on any further triggers”. The reason for the ability to specify a dependent trigger is merely to help suppress triggers which may play at inopportune / non-sensical times such as between rounds or matches.</w:t>
-      </w:r>
-      <w:r>
-        <w:t xml:space="preserve"> Dependent triggers may </w:t>
+        <w:t xml:space="preserve">then it means “this trigger does not depend on any further triggers”. The reason for the ability to specify a dependent trigger is merely to help suppress triggers which may play at </w:t>
       </w:r>
       <w:r>
         <w:lastRenderedPageBreak/>
-        <w:t xml:space="preserve">be a maximum of five triggers ‘deep’ – that is you can’t have a trigger depend on more than five additional triggers. This is to minimise CPU usage and prevent cyclic dependencies which would cause the software to fail if </w:t>
+        <w:t>inopportune / non-sensical times such as between rounds or matches.</w:t>
+      </w:r>
+      <w:r>
+        <w:t xml:space="preserve"> Dependent triggers may be a maximum of five triggers ‘deep’ – that is you can’t have a trigger depend on more than five additional triggers. This is to minimise CPU usage and prevent cyclic dependencies which would cause the software to fail if </w:t>
       </w:r>
       <w:r>
         <w:rPr>
@@ -7647,7 +7864,13 @@
         <w:t xml:space="preserve"> finding </w:t>
       </w:r>
       <w:r>
-        <w:t xml:space="preserve">pointer trails for </w:t>
+        <w:t xml:space="preserve">pointer </w:t>
+      </w:r>
+      <w:r>
+        <w:t>chains</w:t>
+      </w:r>
+      <w:r>
+        <w:t xml:space="preserve"> for </w:t>
       </w:r>
       <w:r>
         <w:t>watch</w:t>
@@ -7805,7 +8028,6 @@
         <w:rPr>
           <w:b/>
         </w:rPr>
-        <w:lastRenderedPageBreak/>
         <w:t>Sample Filename</w:t>
       </w:r>
       <w:r>
@@ -8113,7 +8335,7 @@
         <w:pStyle w:val="Heading1"/>
         <w:spacing w:after="240"/>
       </w:pPr>
-      <w:bookmarkStart w:id="12" w:name="_Toc491950747"/>
+      <w:bookmarkStart w:id="12" w:name="_Toc495495572"/>
       <w:r>
         <w:lastRenderedPageBreak/>
         <w:t>Finding and Using Watches and Triggers</w:t>
@@ -8122,7 +8344,13 @@
     </w:p>
     <w:p>
       <w:r>
-        <w:t xml:space="preserve">As we’ve discussed, we need both a </w:t>
+        <w:t xml:space="preserve">As </w:t>
+      </w:r>
+      <w:r>
+        <w:t>described previously in this document</w:t>
+      </w:r>
+      <w:r>
+        <w:t xml:space="preserve">, we need both a </w:t>
       </w:r>
       <w:r>
         <w:rPr>
@@ -8131,7 +8359,13 @@
         <w:t xml:space="preserve">Watch </w:t>
       </w:r>
       <w:r>
-        <w:t xml:space="preserve">(i.e. a memory address specified as a pointer trail along with the type of value to read from that address) as well as a </w:t>
+        <w:t>(i.e. a memory address specified as a pointer</w:t>
+      </w:r>
+      <w:r>
+        <w:t xml:space="preserve"> chain</w:t>
+      </w:r>
+      <w:r>
+        <w:t xml:space="preserve"> along with the type of value to read from that address) as well as a </w:t>
       </w:r>
       <w:r>
         <w:rPr>
@@ -8140,15 +8374,49 @@
         <w:t xml:space="preserve">Trigger </w:t>
       </w:r>
       <w:r>
-        <w:t>(i.e. a condition that must be matched in order to play a sample) for SoniFight to do anything useful.</w:t>
-      </w:r>
-    </w:p>
-    <w:p>
-      <w:r>
-        <w:t xml:space="preserve">While there are no-doubt a number of different pieces of software which could help you locate </w:t>
-      </w:r>
-      <w:r>
-        <w:t>a pointer trail to a value of interest</w:t>
+        <w:t>(i.e. a condition that must be m</w:t>
+      </w:r>
+      <w:r>
+        <w:t xml:space="preserve">et </w:t>
+      </w:r>
+      <w:proofErr w:type="gramStart"/>
+      <w:r>
+        <w:t>in order to</w:t>
+      </w:r>
+      <w:proofErr w:type="gramEnd"/>
+      <w:r>
+        <w:t xml:space="preserve"> play a sample</w:t>
+      </w:r>
+      <w:r>
+        <w:t xml:space="preserve"> or output speech from a screen reader</w:t>
+      </w:r>
+      <w:r>
+        <w:t xml:space="preserve">) for SoniFight to </w:t>
+      </w:r>
+      <w:r>
+        <w:t>perform any useful work.</w:t>
+      </w:r>
+    </w:p>
+    <w:p>
+      <w:r>
+        <w:t xml:space="preserve">While there are no-doubt </w:t>
+      </w:r>
+      <w:proofErr w:type="gramStart"/>
+      <w:r>
+        <w:t>a number of</w:t>
+      </w:r>
+      <w:proofErr w:type="gramEnd"/>
+      <w:r>
+        <w:t xml:space="preserve"> different pieces of software which could help you locate </w:t>
+      </w:r>
+      <w:r>
+        <w:t xml:space="preserve">a pointer </w:t>
+      </w:r>
+      <w:r>
+        <w:t>chain</w:t>
+      </w:r>
+      <w:r>
+        <w:t xml:space="preserve"> to a value of interest</w:t>
       </w:r>
       <w:r>
         <w:t xml:space="preserve">, the software that I’ve been using and that I’ll demonstrate is called </w:t>
@@ -8188,7 +8456,13 @@
     </w:p>
     <w:p>
       <w:r>
-        <w:t xml:space="preserve">Unfortunately, the actual process of finding pointer trails to specific values involves a series of steps that will likely be difficult for non-sighted people to perform. </w:t>
+        <w:t xml:space="preserve">Unfortunately, the actual process of finding pointer </w:t>
+      </w:r>
+      <w:r>
+        <w:t>chains</w:t>
+      </w:r>
+      <w:r>
+        <w:t xml:space="preserve"> to specific values involves a series of steps that will likely be difficult for non-sighted people to perform. </w:t>
       </w:r>
       <w:r>
         <w:t>M</w:t>
@@ -8228,7 +8502,31 @@
     </w:p>
     <w:p>
       <w:r>
-        <w:t>If you don’t want to read through the below written description of finding pointer trails I’ve put together a video which demonstrates the entire process at the following URL:</w:t>
+        <w:t xml:space="preserve">If you don’t want to read through the below written description of finding pointer </w:t>
+      </w:r>
+      <w:r>
+        <w:t>chain</w:t>
+      </w:r>
+      <w:r>
+        <w:t xml:space="preserve">s I’ve put together a </w:t>
+      </w:r>
+      <w:r>
+        <w:t xml:space="preserve">YouTube </w:t>
+      </w:r>
+      <w:r>
+        <w:t xml:space="preserve">video </w:t>
+      </w:r>
+      <w:r>
+        <w:t>that</w:t>
+      </w:r>
+      <w:r>
+        <w:t xml:space="preserve"> demonstrates the entire process</w:t>
+      </w:r>
+      <w:r>
+        <w:t xml:space="preserve"> which can be found</w:t>
+      </w:r>
+      <w:r>
+        <w:t xml:space="preserve"> at the following URL:</w:t>
       </w:r>
     </w:p>
     <w:p>
@@ -8272,7 +8570,13 @@
         <w:t xml:space="preserve">Once you understand the pattern of what’s happening it’s not incredibly complex – but it </w:t>
       </w:r>
       <w:r>
-        <w:t>can be rather repet</w:t>
+        <w:t xml:space="preserve">can be </w:t>
+      </w:r>
+      <w:r>
+        <w:t xml:space="preserve">a little </w:t>
+      </w:r>
+      <w:r>
+        <w:t>repet</w:t>
       </w:r>
       <w:r>
         <w:t>i</w:t>
@@ -8281,7 +8585,16 @@
         <w:t>tive</w:t>
       </w:r>
       <w:r>
-        <w:t>. The upside is that once you’ve positively identified a pointer trail to a value of interest then it’s yours forever and barring changes to the app which modify memory locations, it’ll keep on working just fine as long as you need it!</w:t>
+        <w:t xml:space="preserve"> and time-consuming</w:t>
+      </w:r>
+      <w:r>
+        <w:t xml:space="preserve">. The upside is that once you’ve positively identified a pointer </w:t>
+      </w:r>
+      <w:r>
+        <w:t>chain</w:t>
+      </w:r>
+      <w:r>
+        <w:t xml:space="preserve"> to a value of interest then it’s yours forever and barring changes to the app which modify memory locations, it’ll keep on working just fine as long as you need it!</w:t>
       </w:r>
     </w:p>
     <w:p>
@@ -8302,10 +8615,16 @@
       <w:pPr>
         <w:pStyle w:val="Heading2"/>
       </w:pPr>
-      <w:bookmarkStart w:id="13" w:name="_Toc491950748"/>
+      <w:bookmarkStart w:id="13" w:name="_Toc495495573"/>
       <w:r>
         <w:lastRenderedPageBreak/>
-        <w:t>Finding Pointer Trails in Cheat Engine via Pointer Scans</w:t>
+        <w:t xml:space="preserve">Finding Pointer </w:t>
+      </w:r>
+      <w:r>
+        <w:t>Chains</w:t>
+      </w:r>
+      <w:r>
+        <w:t xml:space="preserve"> in Cheat Engine via Pointer Scans</w:t>
       </w:r>
       <w:bookmarkEnd w:id="13"/>
     </w:p>
@@ -8314,7 +8633,7 @@
       <w:pPr>
         <w:pStyle w:val="Heading3"/>
       </w:pPr>
-      <w:bookmarkStart w:id="14" w:name="_Toc491950749"/>
+      <w:bookmarkStart w:id="14" w:name="_Toc495495574"/>
       <w:r>
         <w:t>Part 1 – Finding an Initial Value</w:t>
       </w:r>
@@ -8323,7 +8642,28 @@
     <w:p/>
     <w:p>
       <w:r>
-        <w:t>The basic process for finding a pointer trail to a value of interest using pointer scans is as follows. Let’s say we’re looking for a pointer to the clock in a fighting game, we can start the game and start a match then immediately pause the game and we might see that the clock’s initial value is 99. So somewhere in memory the game is keeping track of the clock – now we just need to find where!</w:t>
+        <w:t xml:space="preserve">The basic process for finding a pointer </w:t>
+      </w:r>
+      <w:r>
+        <w:t>chain</w:t>
+      </w:r>
+      <w:r>
+        <w:t xml:space="preserve"> to a value of interest using pointer scans is as follows. Let’s say we’re looking for a pointer to the clock in a fighting game, we can start the game and start a match then immediately pause the game and we might see that the clock’s initial value is </w:t>
+      </w:r>
+      <w:r>
+        <w:rPr>
+          <w:b/>
+        </w:rPr>
+        <w:t>99</w:t>
+      </w:r>
+      <w:r>
+        <w:t xml:space="preserve">. So somewhere in memory the game is keeping track of the clock – now we just need to find </w:t>
+      </w:r>
+      <w:r>
+        <w:t xml:space="preserve">out </w:t>
+      </w:r>
+      <w:r>
+        <w:t>where!</w:t>
       </w:r>
     </w:p>
     <w:p>
@@ -8540,11 +8880,37 @@
     </w:p>
     <w:p>
       <w:r>
-        <w:t xml:space="preserve">If we want to be absolutely sure that a found value is the one we want, we can double-click on the result to add it to Cheat Engine’s details panel, and then click the checkbox on the left of the panel to freeze this value. If we </w:t>
+        <w:t xml:space="preserve">If we want to be </w:t>
+      </w:r>
+      <w:proofErr w:type="gramStart"/>
+      <w:r>
+        <w:t>absolutely sure</w:t>
+      </w:r>
+      <w:proofErr w:type="gramEnd"/>
+      <w:r>
+        <w:t xml:space="preserve"> that a found value is the one we want, we can double-click on the result to add it to Cheat Engine’s </w:t>
+      </w:r>
+      <w:r>
+        <w:t>cheat table</w:t>
+      </w:r>
+      <w:r>
+        <w:t xml:space="preserve"> panel, and then click the checkbox on the left of the </w:t>
+      </w:r>
+      <w:r>
+        <w:t xml:space="preserve">value </w:t>
+      </w:r>
+      <w:r>
+        <w:t xml:space="preserve">to freeze </w:t>
+      </w:r>
+      <w:r>
+        <w:t>it</w:t>
+      </w:r>
+      <w:r>
+        <w:t xml:space="preserve">. If we then </w:t>
       </w:r>
       <w:r>
         <w:lastRenderedPageBreak/>
-        <w:t>then un-pause the game and the clock no longer ticks down, or if we were finding an ammunition count in a game and we fired a gun but the number of bullets remaining did not decrease, then we know we’ve found the correct memory address.</w:t>
+        <w:t>un-pause the game and the clock no longer ticks down, or if we were finding an ammunition count in a game and we fired a gun but the number of bullets remaining did not decrease, then we know we’ve found the correct memory address.</w:t>
       </w:r>
       <w:r>
         <w:t xml:space="preserve"> Alternatively, rather than freezing the value we could double-click on it and change it and then go back to the game and check if the expected change has occurred in the game state.</w:t>
@@ -8554,7 +8920,7 @@
       <w:pPr>
         <w:pStyle w:val="Heading3"/>
       </w:pPr>
-      <w:bookmarkStart w:id="15" w:name="_Toc491950750"/>
+      <w:bookmarkStart w:id="15" w:name="_Toc495495575"/>
       <w:r>
         <w:t>Part 2 – Scanning for Pointers to a Value</w:t>
       </w:r>
@@ -8563,7 +8929,25 @@
     <w:p/>
     <w:p>
       <w:r>
-        <w:t>Once a value has been located we are only part of the way done, as if we restart the game the previous memory address will very likely not contain the same attribute such as the clock or whatever it is we’re search for. As such, our next step is to generate a pointer map for the memory address we have identified.</w:t>
+        <w:t xml:space="preserve">Once a value has been located we are only part of the way done, as if we restart the game the previous memory address will very likely not contain the same attribute such as the clock or whatever it is </w:t>
+      </w:r>
+      <w:r>
+        <w:t xml:space="preserve">that </w:t>
+      </w:r>
+      <w:r>
+        <w:t>we search</w:t>
+      </w:r>
+      <w:r>
+        <w:t>ed</w:t>
+      </w:r>
+      <w:r>
+        <w:t xml:space="preserve"> for. As such, our next step is to generate a pointer </w:t>
+      </w:r>
+      <w:r>
+        <w:t>list</w:t>
+      </w:r>
+      <w:r>
+        <w:t xml:space="preserve"> for the memory address we have identified.</w:t>
       </w:r>
     </w:p>
     <w:p>
@@ -8732,15 +9116,71 @@
     </w:p>
     <w:p>
       <w:r>
-        <w:t>When re-finding the Street Fighter IV clock when writing this documentation the pointer scan was only a few seconds and returned 1.8 million results which takes up only 20MB of file space. As mentioned, some scans can take a lot longer, and return significantly more results resulting in gigabytes of potential pointer trails based on your scan settings.</w:t>
-      </w:r>
-    </w:p>
-    <w:p>
-      <w:r>
-        <w:t>The results of the pointer scan will turn up in a new window, and take the form of the process name followed by an initial hexadecimal offset, followed by up to four additional hexadecimal ‘hop’ values (because we previously specified our maximum depth as 5) – and each of these pointer trails points to the memory address we identified, which in this example in the Street Fighter IV clock</w:t>
-      </w:r>
-      <w:r>
-        <w:t xml:space="preserve">, which while writing this documentation I happened to find at the address </w:t>
+        <w:t>When re-finding the Street Fighter IV clock when writing this documentation the pointer scan was only a few seconds and returned 1.8 million results which takes up only 20MB of file space. As mentioned, s</w:t>
+      </w:r>
+      <w:r>
+        <w:t>ome scans can take a lot longer</w:t>
+      </w:r>
+      <w:r>
+        <w:t xml:space="preserve"> </w:t>
+      </w:r>
+      <w:r>
+        <w:t xml:space="preserve">to run </w:t>
+      </w:r>
+      <w:r>
+        <w:t xml:space="preserve">and return significantly more results resulting in gigabytes of potential pointer </w:t>
+      </w:r>
+      <w:r>
+        <w:t>chain</w:t>
+      </w:r>
+      <w:r>
+        <w:t>s</w:t>
+      </w:r>
+      <w:r>
+        <w:t>, especially if you increase the max level of hops to a value greater than 5.</w:t>
+      </w:r>
+    </w:p>
+    <w:p>
+      <w:r>
+        <w:t xml:space="preserve">The results of the pointer scan will turn up in a new window, and take the form of the process name followed by an initial hexadecimal offset, followed by up to four additional </w:t>
+      </w:r>
+      <w:proofErr w:type="gramStart"/>
+      <w:r>
+        <w:t>hexadecimal</w:t>
+      </w:r>
+      <w:proofErr w:type="gramEnd"/>
+      <w:r>
+        <w:t xml:space="preserve"> ‘hop’ values (because we previously specified our maximum depth as 5) – and each of these pointer </w:t>
+      </w:r>
+      <w:r>
+        <w:t>chains</w:t>
+      </w:r>
+      <w:r>
+        <w:t xml:space="preserve"> points to the memory address we identified, which in this example i</w:t>
+      </w:r>
+      <w:r>
+        <w:t>s</w:t>
+      </w:r>
+      <w:r>
+        <w:t xml:space="preserve"> the Street Fighter IV clock</w:t>
+      </w:r>
+      <w:r>
+        <w:t>. W</w:t>
+      </w:r>
+      <w:r>
+        <w:t xml:space="preserve">hile writing this documentation I happened to find at the </w:t>
+      </w:r>
+      <w:r>
+        <w:t xml:space="preserve">clock’s memory </w:t>
+      </w:r>
+      <w:r>
+        <w:t>address</w:t>
+      </w:r>
+      <w:r>
+        <w:t xml:space="preserve"> at:</w:t>
+      </w:r>
+      <w:r>
+        <w:t xml:space="preserve"> </w:t>
       </w:r>
       <w:r>
         <w:rPr>
@@ -8860,18 +9300,60 @@
         <w:rPr>
           <w:sz w:val="20"/>
         </w:rPr>
-        <w:t xml:space="preserve"> - An initial scan for pointers to the Street Fighter IV clock returns a touch over 1.8 million pointer trails.</w:t>
+        <w:t xml:space="preserve"> - An initial scan for pointers to the Street Fighter IV clock returns a touch over 1.8 million pointer </w:t>
+      </w:r>
+      <w:r>
+        <w:rPr>
+          <w:sz w:val="20"/>
+        </w:rPr>
+        <w:t>chains</w:t>
+      </w:r>
+      <w:r>
+        <w:rPr>
+          <w:sz w:val="20"/>
+        </w:rPr>
+        <w:t>.</w:t>
       </w:r>
     </w:p>
     <w:p>
       <w:r>
         <w:lastRenderedPageBreak/>
-        <w:t>Now that we have our pointer trails, we’re making good progress but we’re not there yet, because we don’t know which of these pointer trails to use, so our next step will be to narrow down this list of potential trails.</w:t>
-      </w:r>
-    </w:p>
-    <w:p>
-      <w:r>
-        <w:t>The basic idea of how we narrow down the potential pointer trails is this:</w:t>
+        <w:t xml:space="preserve">Now that we have our pointer </w:t>
+      </w:r>
+      <w:r>
+        <w:t>chains</w:t>
+      </w:r>
+      <w:r>
+        <w:t xml:space="preserve">, we’re making good progress but we’re not there yet, because we don’t know which of these pointer </w:t>
+      </w:r>
+      <w:r>
+        <w:t>chains</w:t>
+      </w:r>
+      <w:r>
+        <w:t xml:space="preserve"> to use, so our next step </w:t>
+      </w:r>
+      <w:r>
+        <w:t>is</w:t>
+      </w:r>
+      <w:r>
+        <w:t xml:space="preserve"> to narrow down this list</w:t>
+      </w:r>
+      <w:r>
+        <w:t>.</w:t>
+      </w:r>
+    </w:p>
+    <w:p>
+      <w:r>
+        <w:t xml:space="preserve">The basic idea of how we narrow down the </w:t>
+      </w:r>
+      <w:r>
+        <w:t xml:space="preserve">list of </w:t>
+      </w:r>
+      <w:r>
+        <w:t xml:space="preserve">potential pointer </w:t>
+      </w:r>
+      <w:r>
+        <w:t>chains is as follows:</w:t>
       </w:r>
     </w:p>
     <w:p>
@@ -8883,7 +9365,15 @@
         </w:numPr>
       </w:pPr>
       <w:r>
-        <w:t>We close down our game application,</w:t>
+        <w:t xml:space="preserve">We </w:t>
+      </w:r>
+      <w:proofErr w:type="gramStart"/>
+      <w:r>
+        <w:t>close down</w:t>
+      </w:r>
+      <w:proofErr w:type="gramEnd"/>
+      <w:r>
+        <w:t xml:space="preserve"> our game application,</w:t>
       </w:r>
     </w:p>
     <w:p>
@@ -8895,7 +9385,13 @@
         </w:numPr>
       </w:pPr>
       <w:r>
-        <w:t>We restart the game, re-connect to the game process in Cheat Engine and perform the steps required to find the memory address of our value of interest (so in this example we’d re-find the clock value),</w:t>
+        <w:t>We restart the game, re-connect to the game process in Cheat Engine and perform the steps required to find the memory address of our value of interest</w:t>
+      </w:r>
+      <w:r>
+        <w:t xml:space="preserve"> again </w:t>
+      </w:r>
+      <w:r>
+        <w:t>(so in this example we’d re-find the clock value),</w:t>
       </w:r>
     </w:p>
     <w:p>
@@ -8917,7 +9413,13 @@
         <w:t xml:space="preserve">filter our previous pointer scan results </w:t>
       </w:r>
       <w:r>
-        <w:t>and only keep the pointer trails which now point to the new memory address we found!</w:t>
+        <w:t xml:space="preserve">and only keep the pointer </w:t>
+      </w:r>
+      <w:r>
+        <w:t>chains that</w:t>
+      </w:r>
+      <w:r>
+        <w:t xml:space="preserve"> now point to the new memory address we found!</w:t>
       </w:r>
     </w:p>
     <w:p>
@@ -9152,7 +9654,19 @@
     </w:p>
     <w:p>
       <w:r>
-        <w:t xml:space="preserve">After performing this filtering, in this example, we’ve cut down the pointer trail from 1.8 million results to a mere </w:t>
+        <w:t xml:space="preserve">After performing this filtering, in this example, we’ve cut down the </w:t>
+      </w:r>
+      <w:r>
+        <w:t xml:space="preserve">list of </w:t>
+      </w:r>
+      <w:r>
+        <w:t xml:space="preserve">pointer </w:t>
+      </w:r>
+      <w:r>
+        <w:t>chains</w:t>
+      </w:r>
+      <w:r>
+        <w:t xml:space="preserve"> from 1.8 million results to a mere </w:t>
       </w:r>
       <w:r>
         <w:rPr>
@@ -9161,7 +9675,19 @@
         <w:t xml:space="preserve">five </w:t>
       </w:r>
       <w:r>
-        <w:t>results! This means that it’s very likely that any one of these pointer trails will be able to consistently find the Street Fighter IV clock across reboots</w:t>
+        <w:t xml:space="preserve">results! This means that it’s very likely that any one of these pointer </w:t>
+      </w:r>
+      <w:r>
+        <w:t>chains</w:t>
+      </w:r>
+      <w:r>
+        <w:t xml:space="preserve"> will be able to consistently find the Street Fighter</w:t>
+      </w:r>
+      <w:r>
+        <w:t xml:space="preserve"> 4</w:t>
+      </w:r>
+      <w:r>
+        <w:t xml:space="preserve"> clock across reboots</w:t>
       </w:r>
       <w:r>
         <w:t>.</w:t>
@@ -9300,7 +9826,19 @@
         <w:rPr>
           <w:sz w:val="20"/>
         </w:rPr>
-        <w:t xml:space="preserve"> - A manageable number of results after filtering our initial pointer scan of 1.8 million potential pointer trails.</w:t>
+        <w:t xml:space="preserve"> - A manageable number of results after filtering our initial pointer scan of 1.8 million potential pointer </w:t>
+      </w:r>
+      <w:r>
+        <w:rPr>
+          <w:sz w:val="20"/>
+        </w:rPr>
+        <w:t>chains</w:t>
+      </w:r>
+      <w:r>
+        <w:rPr>
+          <w:sz w:val="20"/>
+        </w:rPr>
+        <w:t>.</w:t>
       </w:r>
     </w:p>
     <w:p>
@@ -9336,8 +9874,31 @@
       </w:r>
     </w:p>
     <w:p>
-      <w:r>
-        <w:t>So to use, say, the top result as a pointer trail to the Street Fighter IV clock in SoniFight, we just take those offsets and put commas between them, which would make our pointer trail:</w:t>
+      <w:proofErr w:type="gramStart"/>
+      <w:r>
+        <w:t>So</w:t>
+      </w:r>
+      <w:proofErr w:type="gramEnd"/>
+      <w:r>
+        <w:t xml:space="preserve"> to use, say, the top result as a pointer </w:t>
+      </w:r>
+      <w:r>
+        <w:t>chain</w:t>
+      </w:r>
+      <w:r>
+        <w:t xml:space="preserve"> to the Street Fighter </w:t>
+      </w:r>
+      <w:r>
+        <w:t xml:space="preserve">4 </w:t>
+      </w:r>
+      <w:r>
+        <w:t xml:space="preserve">clock in SoniFight, we just take those offsets and put commas between them, which would make our pointer </w:t>
+      </w:r>
+      <w:r>
+        <w:t>chain</w:t>
+      </w:r>
+      <w:r>
+        <w:t>:</w:t>
       </w:r>
     </w:p>
     <w:p>
@@ -9365,7 +9926,26 @@
         <w:t xml:space="preserve">00 </w:t>
       </w:r>
       <w:r>
-        <w:t>before the first offset because those zeros don’t change the value of the number.</w:t>
+        <w:t>before the first offset</w:t>
+      </w:r>
+      <w:r>
+        <w:t xml:space="preserve"> </w:t>
+      </w:r>
+      <w:r>
+        <w:rPr>
+          <w:b/>
+          <w:i/>
+        </w:rPr>
+        <w:t>00</w:t>
+      </w:r>
+      <w:r>
+        <w:rPr>
+          <w:i/>
+        </w:rPr>
+        <w:t>6A7DD8</w:t>
+      </w:r>
+      <w:r>
+        <w:t xml:space="preserve"> because those zeros don’t change the value of the number.</w:t>
       </w:r>
     </w:p>
     <w:p>
@@ -9385,7 +9965,19 @@
         <w:rPr>
           <w:b/>
         </w:rPr>
-        <w:t>Pointer Trail Tester</w:t>
+        <w:t xml:space="preserve">Pointer </w:t>
+      </w:r>
+      <w:r>
+        <w:rPr>
+          <w:b/>
+        </w:rPr>
+        <w:t>Chain</w:t>
+      </w:r>
+      <w:r>
+        <w:rPr>
+          <w:b/>
+        </w:rPr>
+        <w:t xml:space="preserve"> Tester</w:t>
       </w:r>
       <w:r>
         <w:rPr>
@@ -9394,7 +9986,34 @@
         <w:t xml:space="preserve"> </w:t>
       </w:r>
       <w:r>
-        <w:t>provided with SoniFight and enter the process name and pointer trail to ensure that the trail is valid and that it’s tracking the clock value successfully, as shown in the figure below. In this case the pointer trail is correct and successfully locates the clock value across restarts of the game, which is an excellent indication that it will work across reboots of the system, and as such on anyone’s PC.</w:t>
+        <w:t>application</w:t>
+      </w:r>
+      <w:r>
+        <w:rPr>
+          <w:b/>
+        </w:rPr>
+        <w:t xml:space="preserve"> </w:t>
+      </w:r>
+      <w:r>
+        <w:t xml:space="preserve">provided with SoniFight and enter the process name and pointer </w:t>
+      </w:r>
+      <w:r>
+        <w:t>chain</w:t>
+      </w:r>
+      <w:r>
+        <w:t xml:space="preserve"> to ensure that </w:t>
+      </w:r>
+      <w:r>
+        <w:t>it works and is</w:t>
+      </w:r>
+      <w:r>
+        <w:t xml:space="preserve"> tracking the clock value successfully, as shown in the figure below. In this case the pointer </w:t>
+      </w:r>
+      <w:r>
+        <w:t>chain</w:t>
+      </w:r>
+      <w:r>
+        <w:t xml:space="preserve"> is correct and successfully locates the clock value across restarts of the game, which is an excellent indication that it will work across reboots of the system, and as such on anyone’s PC.</w:t>
       </w:r>
     </w:p>
     <w:p>
@@ -9499,7 +10118,55 @@
         <w:rPr>
           <w:sz w:val="20"/>
         </w:rPr>
-        <w:t xml:space="preserve"> - The found pointer successfully locates the Street Fighter IV clock where both show a value of 65.</w:t>
+        <w:t xml:space="preserve"> - The found pointer </w:t>
+      </w:r>
+      <w:r>
+        <w:rPr>
+          <w:sz w:val="20"/>
+        </w:rPr>
+        <w:t xml:space="preserve">chain </w:t>
+      </w:r>
+      <w:r>
+        <w:rPr>
+          <w:sz w:val="20"/>
+        </w:rPr>
+        <w:t>successfully locat</w:t>
+      </w:r>
+      <w:r>
+        <w:rPr>
+          <w:sz w:val="20"/>
+        </w:rPr>
+        <w:t>ing</w:t>
+      </w:r>
+      <w:r>
+        <w:rPr>
+          <w:sz w:val="20"/>
+        </w:rPr>
+        <w:t xml:space="preserve"> the Street Fighter</w:t>
+      </w:r>
+      <w:r>
+        <w:rPr>
+          <w:sz w:val="20"/>
+        </w:rPr>
+        <w:t xml:space="preserve"> 4</w:t>
+      </w:r>
+      <w:r>
+        <w:rPr>
+          <w:sz w:val="20"/>
+        </w:rPr>
+        <w:t xml:space="preserve"> clock</w:t>
+      </w:r>
+      <w:r>
+        <w:rPr>
+          <w:sz w:val="20"/>
+        </w:rPr>
+        <w:t xml:space="preserve"> which is showing</w:t>
+      </w:r>
+      <w:r>
+        <w:rPr>
+          <w:sz w:val="20"/>
+        </w:rPr>
+        <w:t xml:space="preserve"> a value of 65.</w:t>
       </w:r>
     </w:p>
     <w:p>
@@ -9507,7 +10174,13 @@
         <w:pStyle w:val="NoSpacing"/>
       </w:pPr>
       <w:r>
-        <w:t>At this point we can delete the results of any pointer scans because we no longer need them.</w:t>
+        <w:t xml:space="preserve">At this point we can delete the results of any </w:t>
+      </w:r>
+      <w:r>
+        <w:t xml:space="preserve">saved </w:t>
+      </w:r>
+      <w:r>
+        <w:t>pointer scans because we no longer need them.</w:t>
       </w:r>
     </w:p>
     <w:p>
@@ -9517,14 +10190,9 @@
     </w:p>
     <w:p>
       <w:pPr>
-        <w:pStyle w:val="NoSpacing"/>
-      </w:pPr>
-    </w:p>
-    <w:p>
-      <w:pPr>
         <w:pStyle w:val="Heading3"/>
       </w:pPr>
-      <w:bookmarkStart w:id="16" w:name="_Toc491950751"/>
+      <w:bookmarkStart w:id="16" w:name="_Toc495495576"/>
       <w:r>
         <w:lastRenderedPageBreak/>
         <w:t xml:space="preserve">The Clock </w:t>
@@ -9749,7 +10417,7 @@
       <w:pPr>
         <w:pStyle w:val="Heading3"/>
       </w:pPr>
-      <w:bookmarkStart w:id="17" w:name="_Toc491950752"/>
+      <w:bookmarkStart w:id="17" w:name="_Toc495495577"/>
       <w:r>
         <w:t>Normal Triggers</w:t>
       </w:r>
@@ -9860,7 +10528,7 @@
       <w:pPr>
         <w:pStyle w:val="Heading3"/>
       </w:pPr>
-      <w:bookmarkStart w:id="18" w:name="_Toc491950753"/>
+      <w:bookmarkStart w:id="18" w:name="_Toc495495578"/>
       <w:r>
         <w:t>Continuous Triggers</w:t>
       </w:r>
@@ -9929,7 +10597,19 @@
         <w:rPr>
           <w:b/>
         </w:rPr>
-        <w:t>PointerTrailTester</w:t>
+        <w:t>Pointer</w:t>
+      </w:r>
+      <w:r>
+        <w:rPr>
+          <w:b/>
+        </w:rPr>
+        <w:t>Chain</w:t>
+      </w:r>
+      <w:r>
+        <w:rPr>
+          <w:b/>
+        </w:rPr>
+        <w:t>Tester</w:t>
       </w:r>
       <w:proofErr w:type="spellEnd"/>
       <w:r>
@@ -9972,7 +10652,7 @@
       <w:pPr>
         <w:pStyle w:val="Heading3"/>
       </w:pPr>
-      <w:bookmarkStart w:id="19" w:name="_Toc491950754"/>
+      <w:bookmarkStart w:id="19" w:name="_Toc495495579"/>
       <w:r>
         <w:t>Modifier Triggers</w:t>
       </w:r>
@@ -10059,10 +10739,16 @@
         <w:pStyle w:val="Heading1"/>
         <w:spacing w:after="240"/>
       </w:pPr>
-      <w:bookmarkStart w:id="20" w:name="_Toc491950755"/>
+      <w:bookmarkStart w:id="20" w:name="_Toc495495580"/>
       <w:r>
         <w:lastRenderedPageBreak/>
-        <w:t xml:space="preserve">Pointer Trail </w:t>
+        <w:t xml:space="preserve">Pointer </w:t>
+      </w:r>
+      <w:r>
+        <w:t>Chain</w:t>
+      </w:r>
+      <w:r>
+        <w:t xml:space="preserve"> </w:t>
       </w:r>
       <w:r>
         <w:t>Tester</w:t>
@@ -10077,7 +10763,13 @@
         <w:rPr>
           <w:b/>
         </w:rPr>
-        <w:t>PointerTrail</w:t>
+        <w:t>Pointer</w:t>
+      </w:r>
+      <w:r>
+        <w:rPr>
+          <w:b/>
+        </w:rPr>
+        <w:t>Chain</w:t>
       </w:r>
       <w:r>
         <w:rPr>
@@ -10109,7 +10801,13 @@
         <w:t>display</w:t>
       </w:r>
       <w:r>
-        <w:t xml:space="preserve"> the value of the memory at a specific pointer trail when interpreted as a specified data type.</w:t>
+        <w:t xml:space="preserve"> the value of the memory at a specific pointer </w:t>
+      </w:r>
+      <w:r>
+        <w:t>chain</w:t>
+      </w:r>
+      <w:r>
+        <w:t xml:space="preserve"> when interpreted as a specified data type.</w:t>
       </w:r>
     </w:p>
     <w:p>
@@ -10126,7 +10824,16 @@
         <w:t xml:space="preserve"> you simply provide </w:t>
       </w:r>
       <w:r>
-        <w:t>three pieces of data:</w:t>
+        <w:t>two</w:t>
+      </w:r>
+      <w:r>
+        <w:t xml:space="preserve"> pieces of data</w:t>
+      </w:r>
+      <w:r>
+        <w:t xml:space="preserve"> and then choose the data type to read. For example</w:t>
+      </w:r>
+      <w:r>
+        <w:t>:</w:t>
       </w:r>
     </w:p>
     <w:p>
@@ -10138,7 +10845,13 @@
         </w:numPr>
       </w:pPr>
       <w:r>
-        <w:t xml:space="preserve">The process name (for example, </w:t>
+        <w:t xml:space="preserve">The process name </w:t>
+      </w:r>
+      <w:r>
+        <w:t>without the dot-exe suffix, such as</w:t>
+      </w:r>
+      <w:r>
+        <w:t xml:space="preserve"> </w:t>
       </w:r>
       <w:r>
         <w:rPr>
@@ -10147,7 +10860,13 @@
         <w:t>SSFIV</w:t>
       </w:r>
       <w:r>
-        <w:t>)</w:t>
+        <w:rPr>
+          <w:b/>
+        </w:rPr>
+        <w:t xml:space="preserve"> </w:t>
+      </w:r>
+      <w:r>
+        <w:t>for Street Fighter 4</w:t>
       </w:r>
       <w:r>
         <w:t>,</w:t>
@@ -10162,7 +10881,19 @@
         </w:numPr>
       </w:pPr>
       <w:r>
-        <w:t xml:space="preserve">The pointer trail (comma separated hex values, for example </w:t>
+        <w:t xml:space="preserve">The pointer </w:t>
+      </w:r>
+      <w:r>
+        <w:t xml:space="preserve">chain as a series of </w:t>
+      </w:r>
+      <w:r>
+        <w:t>comma separated hex values</w:t>
+      </w:r>
+      <w:r>
+        <w:t>, such as</w:t>
+      </w:r>
+      <w:r>
+        <w:t xml:space="preserve"> </w:t>
       </w:r>
       <w:r>
         <w:rPr>
@@ -10171,7 +10902,16 @@
         <w:t>6A7DD8, 18, 90, 110, 38</w:t>
       </w:r>
       <w:r>
-        <w:t xml:space="preserve"> for the Street Fighter IV clock), and</w:t>
+        <w:t xml:space="preserve"> for the Street Fighter </w:t>
+      </w:r>
+      <w:r>
+        <w:t>4</w:t>
+      </w:r>
+      <w:r>
+        <w:t xml:space="preserve"> clock, and</w:t>
+      </w:r>
+      <w:r>
+        <w:t xml:space="preserve"> finally</w:t>
       </w:r>
     </w:p>
     <w:p>
@@ -10183,7 +10923,13 @@
         </w:numPr>
       </w:pPr>
       <w:r>
-        <w:t xml:space="preserve">The type of data to read (for example, </w:t>
+        <w:t>The type of data to read</w:t>
+      </w:r>
+      <w:r>
+        <w:t>, such as</w:t>
+      </w:r>
+      <w:r>
+        <w:t xml:space="preserve"> </w:t>
       </w:r>
       <w:r>
         <w:rPr>
@@ -10192,7 +10938,13 @@
         <w:t xml:space="preserve">Integer </w:t>
       </w:r>
       <w:r>
-        <w:t>to read the Street Fighter IV clock</w:t>
+        <w:t xml:space="preserve">to read the Street Fighter </w:t>
+      </w:r>
+      <w:r>
+        <w:t>4</w:t>
+      </w:r>
+      <w:r>
+        <w:t xml:space="preserve"> clock</w:t>
       </w:r>
       <w:r>
         <w:t xml:space="preserve"> as whole numbers</w:t>
@@ -10206,7 +10958,13 @@
         <w:t xml:space="preserve">After that it’ll show you the value at that memory address which is updated 10 times per second. </w:t>
       </w:r>
       <w:r>
-        <w:t xml:space="preserve">This is an easy way to determine that a pointer trail in a watch is working, and to examine what possible values the watch may have </w:t>
+        <w:t xml:space="preserve">This is an easy way to determine that a pointer </w:t>
+      </w:r>
+      <w:r>
+        <w:t>chain</w:t>
+      </w:r>
+      <w:r>
+        <w:t xml:space="preserve"> in a watch is working, and to examine what possible values the watch may have </w:t>
       </w:r>
       <w:r>
         <w:t xml:space="preserve">while </w:t>
@@ -10282,29 +11040,34 @@
       <w:r>
         <w:t xml:space="preserve">Figure </w:t>
       </w:r>
-      <w:r>
-        <w:fldChar w:fldCharType="begin"/>
-      </w:r>
-      <w:r>
-        <w:instrText xml:space="preserve"> SEQ Figure \* ARABIC </w:instrText>
-      </w:r>
-      <w:r>
-        <w:fldChar w:fldCharType="separate"/>
-      </w:r>
-      <w:r>
-        <w:rPr>
-          <w:noProof/>
-        </w:rPr>
-        <w:t>12</w:t>
-      </w:r>
-      <w:r>
-        <w:rPr>
-          <w:noProof/>
-        </w:rPr>
-        <w:fldChar w:fldCharType="end"/>
-      </w:r>
-      <w:r>
-        <w:t xml:space="preserve"> - Pointer Trail Tester showing the current Street Fighter IV clock as 85.</w:t>
+      <w:fldSimple w:instr=" SEQ Figure \* ARABIC ">
+        <w:r>
+          <w:rPr>
+            <w:noProof/>
+          </w:rPr>
+          <w:t>12</w:t>
+        </w:r>
+      </w:fldSimple>
+      <w:r>
+        <w:t xml:space="preserve"> - Pointer </w:t>
+      </w:r>
+      <w:r>
+        <w:t>Chain</w:t>
+      </w:r>
+      <w:r>
+        <w:t xml:space="preserve"> Tester showing the current Street Fighter </w:t>
+      </w:r>
+      <w:r>
+        <w:t>4</w:t>
+      </w:r>
+      <w:r>
+        <w:t xml:space="preserve"> clock </w:t>
+      </w:r>
+      <w:r>
+        <w:t>having a value of</w:t>
+      </w:r>
+      <w:r>
+        <w:t xml:space="preserve"> 85.</w:t>
       </w:r>
     </w:p>
     <w:p>
@@ -10344,7 +11107,7 @@
         <w:pStyle w:val="Heading1"/>
         <w:spacing w:after="240"/>
       </w:pPr>
-      <w:bookmarkStart w:id="21" w:name="_Toc491950756"/>
+      <w:bookmarkStart w:id="21" w:name="_Toc495495581"/>
       <w:r>
         <w:lastRenderedPageBreak/>
         <w:t>Frequently Asked Questions</w:t>
@@ -10355,7 +11118,7 @@
       <w:pPr>
         <w:pStyle w:val="Heading3"/>
       </w:pPr>
-      <w:bookmarkStart w:id="22" w:name="_Toc491950757"/>
+      <w:bookmarkStart w:id="22" w:name="_Toc495495582"/>
       <w:r>
         <w:t>Help! My Trigger Doesn’t Make a Sound!</w:t>
       </w:r>
@@ -10402,7 +11165,13 @@
         </w:numPr>
       </w:pPr>
       <w:r>
-        <w:t>Have a ‘good’ (i.e. working) pointer trail,</w:t>
+        <w:t xml:space="preserve">Have a ‘good’ (i.e. working) pointer </w:t>
+      </w:r>
+      <w:r>
+        <w:t>chain</w:t>
+      </w:r>
+      <w:r>
+        <w:t>,</w:t>
       </w:r>
     </w:p>
     <w:p>
@@ -10471,7 +11240,10 @@
         <w:t xml:space="preserve"> ID</w:t>
       </w:r>
       <w:r>
-        <w:t xml:space="preserve"> for the data you’re watching</w:t>
+        <w:t xml:space="preserve"> for the data you’re </w:t>
+      </w:r>
+      <w:r>
+        <w:t>keeping track of</w:t>
       </w:r>
       <w:r>
         <w:t>,</w:t>
@@ -10498,7 +11270,21 @@
         </w:numPr>
       </w:pPr>
       <w:r>
-        <w:t>Have a valid sample in the current config directory,</w:t>
+        <w:t>Have a valid sample in the current config directory</w:t>
+      </w:r>
+      <w:r>
+        <w:t xml:space="preserve"> or have a compatible screen reader running if you’re using </w:t>
+      </w:r>
+      <w:proofErr w:type="spellStart"/>
+      <w:r>
+        <w:t>tolk</w:t>
+      </w:r>
+      <w:proofErr w:type="spellEnd"/>
+      <w:r>
+        <w:t>-based sonification</w:t>
+      </w:r>
+      <w:r>
+        <w:t>,</w:t>
       </w:r>
     </w:p>
     <w:p>
@@ -10539,19 +11325,45 @@
     </w:p>
     <w:p>
       <w:r>
-        <w:t>If you’re not sure about whether the watch value is actually hitting the specific value used to trigger a sample you might want to put the watch</w:t>
+        <w:t xml:space="preserve">If you’re not sure about whether the watch value is </w:t>
+      </w:r>
+      <w:proofErr w:type="gramStart"/>
+      <w:r>
+        <w:t>actually hitting</w:t>
+      </w:r>
+      <w:proofErr w:type="gramEnd"/>
+      <w:r>
+        <w:t xml:space="preserve"> the specific value used to trigger a sample you might want to put the watch</w:t>
       </w:r>
       <w:r>
         <w:t>’s</w:t>
       </w:r>
       <w:r>
-        <w:t xml:space="preserve"> pointer trail and data type into the provided </w:t>
-      </w:r>
-      <w:r>
-        <w:rPr>
-          <w:b/>
-        </w:rPr>
-        <w:t xml:space="preserve">Pointer Trail Tester </w:t>
+        <w:t xml:space="preserve"> pointer </w:t>
+      </w:r>
+      <w:r>
+        <w:t>chain</w:t>
+      </w:r>
+      <w:r>
+        <w:t xml:space="preserve"> and data type into the provided </w:t>
+      </w:r>
+      <w:r>
+        <w:rPr>
+          <w:b/>
+        </w:rPr>
+        <w:t xml:space="preserve">Pointer </w:t>
+      </w:r>
+      <w:r>
+        <w:rPr>
+          <w:b/>
+        </w:rPr>
+        <w:t>Chain</w:t>
+      </w:r>
+      <w:r>
+        <w:rPr>
+          <w:b/>
+        </w:rPr>
+        <w:t xml:space="preserve"> Tester </w:t>
       </w:r>
       <w:r>
         <w:t>app and double check that</w:t>
@@ -10583,7 +11395,7 @@
       <w:pPr>
         <w:pStyle w:val="Heading3"/>
       </w:pPr>
-      <w:bookmarkStart w:id="23" w:name="_Toc491950758"/>
+      <w:bookmarkStart w:id="23" w:name="_Toc495495583"/>
       <w:r>
         <w:t>Does SoniFight support game X? / Could you write a config for game X?</w:t>
       </w:r>
@@ -10594,7 +11406,13 @@
     </w:p>
     <w:p>
       <w:r>
-        <w:t>At present SoniFight only ships with two configs that support Ultra Street Fighter IV Arcade Edition and Mortal Kombat 9 (aka Mortal Kombat Komplete Edition) as proof of concept. However, SoniFight was built to run configurations for various games with the idea being that users can create a config for a</w:t>
+        <w:t xml:space="preserve">At present SoniFight only ships with two configs that support Ultra Street Fighter </w:t>
+      </w:r>
+      <w:r>
+        <w:t xml:space="preserve">4 </w:t>
+      </w:r>
+      <w:r>
+        <w:t>Arcade Edition and Mortal Kombat 9 (aka Mortal Kombat Komplete Edition) as proof of concept. However, SoniFight was built to run configurations for various games with the idea being that users can create a config for a</w:t>
       </w:r>
       <w:r>
         <w:t>ny</w:t>
@@ -10622,15 +11440,48 @@
         <w:t>comprehensive documentation in this user guide</w:t>
       </w:r>
       <w:r>
-        <w:t xml:space="preserve"> on how to use Cheat Engine to find pointer trails to values for use in new game configs for whatever fighting game you're interested in. Unfortunately, the process to find these pointer trails is difficult for a non-sighted person to perform, but I would hope that with some determination and/or sighted assistance configs could be made for a variety of different fighting games. And remember - once a config is made, it'll work forever (for that particular version of that particular game) - or even if one pointer trail is found, then it's found and there's no going back, so potentially making a solid game config could be a distributed 'many-hands-make-light-work' process, or at least that's my hope.</w:t>
+        <w:t xml:space="preserve"> on how to use Cheat Engine to find pointer </w:t>
+      </w:r>
+      <w:r>
+        <w:t>chain</w:t>
+      </w:r>
+      <w:r>
+        <w:t>s to values for use in new game configs for whatever fighting game you're interested in. Unfortunately, the pro</w:t>
+      </w:r>
+      <w:r>
+        <w:t>cess to find these pointer chain</w:t>
+      </w:r>
+      <w:r>
+        <w:t xml:space="preserve">s is </w:t>
+      </w:r>
+      <w:r>
+        <w:t xml:space="preserve">likely to be </w:t>
+      </w:r>
+      <w:r>
+        <w:t xml:space="preserve">difficult for a non-sighted person to perform, but I would hope that with some determination and/or sighted assistance configs could be made for a variety of different games. And remember - once a config is made, it'll work forever (for that </w:t>
+      </w:r>
+      <w:proofErr w:type="gramStart"/>
+      <w:r>
+        <w:t>particular version</w:t>
+      </w:r>
+      <w:proofErr w:type="gramEnd"/>
+      <w:r>
+        <w:t xml:space="preserve"> of that particular game) - or even if one pointer </w:t>
+      </w:r>
+      <w:r>
+        <w:t>chain</w:t>
+      </w:r>
+      <w:r>
+        <w:t xml:space="preserve"> is found, then it's found and there's no going back, so potentially making a solid game config could be a distributed 'many-hands-make-light-work' process, or at least that's my hope.</w:t>
       </w:r>
     </w:p>
     <w:p>
       <w:pPr>
         <w:pStyle w:val="Heading3"/>
       </w:pPr>
-      <w:bookmarkStart w:id="24" w:name="_Toc491950759"/>
-      <w:r>
+      <w:bookmarkStart w:id="24" w:name="_Toc495495584"/>
+      <w:r>
+        <w:lastRenderedPageBreak/>
         <w:t xml:space="preserve">Does SoniFight use a lot of CPU or RAM? / Will it have a detrimental </w:t>
       </w:r>
       <w:r>
@@ -10643,380 +11494,394 @@
     </w:p>
     <w:p>
       <w:r>
+        <w:t xml:space="preserve">SoniFight will quite happily run using less than 1% CPU when using a game config with over 30 watches and 300 triggers and polling every tenth of a second, so it shouldn't affect the game's performance in any meaningful fashion. In terms of RAM usage it's directly dependent on the </w:t>
+      </w:r>
+      <w:r>
+        <w:t xml:space="preserve">number and </w:t>
+      </w:r>
+      <w:r>
+        <w:t>size of the samples associated with the game config (which all get loaded into memory). Before loading any samples the app will take up around 30MB of RAM, but even with the aforementioned game config loaded (which uses around 300 individual samples) we're still only up to around 60-70MB RAM usage.</w:t>
+      </w:r>
+    </w:p>
+    <w:p>
+      <w:pPr>
+        <w:pStyle w:val="Heading3"/>
+      </w:pPr>
+      <w:bookmarkStart w:id="25" w:name="_Toc495495585"/>
+      <w:r>
+        <w:t>Is SoniFight cheating? If I use it online will it get me banne</w:t>
+      </w:r>
+      <w:r>
+        <w:t>d from services like Steam?</w:t>
+      </w:r>
+      <w:bookmarkEnd w:id="25"/>
+      <w:r>
+        <w:br/>
+      </w:r>
+    </w:p>
+    <w:p>
+      <w:r>
+        <w:t>SoniFight only aims to provide the same audio cues a sighted fighting game player has natively available, but through audio for those who may be partially or non-sighted. A sighted player will gain no real benefit from using this software because the information is already there visually - so I don't consider this cheating at all.</w:t>
+      </w:r>
+    </w:p>
+    <w:p>
+      <w:r>
+        <w:t>Whether</w:t>
+      </w:r>
+      <w:r>
+        <w:t xml:space="preserve"> using this software will get you banned from something like Steam is a harder question to </w:t>
+      </w:r>
+      <w:r>
+        <w:t>unequivocally</w:t>
+      </w:r>
+      <w:r>
+        <w:t xml:space="preserve"> answer. I've been developing th</w:t>
+      </w:r>
+      <w:r>
+        <w:t>e</w:t>
+      </w:r>
+      <w:r>
+        <w:t xml:space="preserve"> software using Street Fighter IV running through Steam for over a year, including </w:t>
+      </w:r>
+      <w:r>
+        <w:t>occasionally</w:t>
+      </w:r>
+      <w:r>
+        <w:t xml:space="preserve"> playing online matches, without any issues or problems. SoniFight only ever reads memory locations and provides sonification cues from the changes in values it encounters. It never writes to memory, and it does not attach a debugger to the host process. Please be aware that while I seriously doubt that you'd be banned from a gaming service for using this software, I cannot be held responsible should it occur and as the software license in LICENSE.txt </w:t>
+      </w:r>
+      <w:r>
+        <w:t xml:space="preserve">states </w:t>
+      </w:r>
+      <w:r>
+        <w:t>- you use this software entirely at your own risk.</w:t>
+      </w:r>
+    </w:p>
+    <w:p>
+      <w:pPr>
+        <w:pStyle w:val="Heading3"/>
+      </w:pPr>
+      <w:bookmarkStart w:id="26" w:name="_Toc495495586"/>
+      <w:r>
+        <w:t>I've made a config! Can you shi</w:t>
+      </w:r>
+      <w:r>
+        <w:t>p it with the next release?</w:t>
+      </w:r>
+      <w:bookmarkEnd w:id="26"/>
+      <w:r>
+        <w:br/>
+      </w:r>
+    </w:p>
+    <w:p>
+      <w:r>
+        <w:t>Quite possibly! As long as your config works and does not use copyrighted audio materials I can incorporate it into the next release of the software so that more games are supported 'out-of-the-box' as it were. Please be aware that I can't ship copyrighted audio because I don't own the rights to do so, and unfortunately that includes ripping audio from the existing game (for example, the announcer saying the character names). While it would definitely make the audio more cohesive, as mentioned I don't have the right to distribute copyrighted audio.</w:t>
+      </w:r>
+    </w:p>
+    <w:p>
+      <w:pPr>
+        <w:pStyle w:val="Heading3"/>
+      </w:pPr>
+      <w:bookmarkStart w:id="27" w:name="_Toc495495587"/>
+      <w:r>
+        <w:t>Both my friend and I are partially or non-sighted, can we play a</w:t>
+      </w:r>
+      <w:r>
+        <w:t>gainst each other properly?</w:t>
+      </w:r>
+      <w:bookmarkEnd w:id="27"/>
+      <w:r>
+        <w:br/>
+      </w:r>
+    </w:p>
+    <w:p>
+      <w:r>
+        <w:t>Yup! The configs that ship with this release provide sonification for both player 1 and player 2 using different voices so that they can be easily told apart. If you don't find that you can easily differentiate between the voices you may like to speed up or slow down the playback by modifying the trigger(s) associated with given in-game event(s) via the edit tab.</w:t>
+      </w:r>
+      <w:r>
+        <w:t xml:space="preserve"> You can also activate or deactivate triggers based on your preferences (i.e. you might decide you don’t want any continuous sonification for distance and just disable any triggers that provide it).</w:t>
+      </w:r>
+    </w:p>
+    <w:p>
+      <w:pPr>
+        <w:pStyle w:val="Heading3"/>
+      </w:pPr>
+      <w:bookmarkStart w:id="28" w:name="_Toc495495588"/>
+      <w:r>
+        <w:t>I want to add additional trig</w:t>
+      </w:r>
+      <w:r>
+        <w:t>gers, how easy it is to do?</w:t>
+      </w:r>
+      <w:bookmarkEnd w:id="28"/>
+      <w:r>
+        <w:br/>
+      </w:r>
+    </w:p>
+    <w:p>
+      <w:r>
+        <w:t>That depends on whether the watch associated with a trigger already exists, or if it has to be found. For example, if a watch exists for the player 1 health bar that triggers when they hit 500, 250 and 100 - and let's say you wanted to add a trigger for when player 1's health hits 750 - the easiest way would be to just clone</w:t>
+      </w:r>
+      <w:r>
+        <w:t xml:space="preserve"> one of the clock sonification triggers, say</w:t>
+      </w:r>
+      <w:r>
+        <w:t xml:space="preserve"> the 500 health trigger </w:t>
+      </w:r>
+      <w:r>
+        <w:t xml:space="preserve">one, </w:t>
+      </w:r>
+      <w:r>
+        <w:t xml:space="preserve">and change the matching value of the clone to 750 and give it a </w:t>
+      </w:r>
+      <w:r>
+        <w:t xml:space="preserve">different </w:t>
+      </w:r>
+      <w:r>
+        <w:t>sample to play (and rename the cloned trigger - it'll have the word CLONE appended to the name) and you're golden. That's the simple scenario.</w:t>
+      </w:r>
+    </w:p>
+    <w:p>
+      <w:r>
         <w:lastRenderedPageBreak/>
-        <w:t xml:space="preserve">SoniFight will quite happily run using less than 1% CPU when using a game config with over 30 watches and 300 triggers and polling every tenth of a second, so it shouldn't affect the game's performance in any meaningful fashion. In terms of RAM usage it's directly dependent on the </w:t>
-      </w:r>
-      <w:r>
-        <w:t xml:space="preserve">number and </w:t>
-      </w:r>
-      <w:r>
-        <w:t>size of the samples associated with the game config (which all get loaded into memory). Before loading any samples the app will take up around 30MB of RAM, but even with the aforementioned game config loaded (which uses around 300 individual samples) we're still only up to around 60-70MB RAM usage.</w:t>
+        <w:t xml:space="preserve">If there isn't a watch for the specific value you want, then a pointer </w:t>
+      </w:r>
+      <w:r>
+        <w:t>chain</w:t>
+      </w:r>
+      <w:r>
+        <w:t xml:space="preserve"> to that memory location must be found so that we can repeatedly find the value across game launches and reboots (i.e. it should work every time</w:t>
+      </w:r>
+      <w:r>
+        <w:t xml:space="preserve"> on everyone’s PC</w:t>
+      </w:r>
+      <w:r>
+        <w:t>, not just this one time</w:t>
+      </w:r>
+      <w:r>
+        <w:t xml:space="preserve"> on your PC</w:t>
+      </w:r>
+      <w:r>
+        <w:t xml:space="preserve">). Further details on the process of finding pointer </w:t>
+      </w:r>
+      <w:r>
+        <w:t>chain</w:t>
+      </w:r>
+      <w:r>
+        <w:t xml:space="preserve">s are provided </w:t>
+      </w:r>
+      <w:r>
+        <w:t xml:space="preserve">above in the </w:t>
+      </w:r>
+      <w:r>
+        <w:rPr>
+          <w:b/>
+          <w:i/>
+        </w:rPr>
+        <w:t xml:space="preserve">Finding and Using Watches and Triggers </w:t>
+      </w:r>
+      <w:r>
+        <w:t>section of this</w:t>
+      </w:r>
+      <w:r>
+        <w:t xml:space="preserve"> user documentation. Once a pointer </w:t>
+      </w:r>
+      <w:r>
+        <w:t>chain</w:t>
+      </w:r>
+      <w:r>
+        <w:t xml:space="preserve"> to the value of interest is found and a watch has been created to monitor that memory location, then one or more triggers can be created which use that watch and respond to changes in value.</w:t>
       </w:r>
     </w:p>
     <w:p>
       <w:pPr>
         <w:pStyle w:val="Heading3"/>
       </w:pPr>
-      <w:bookmarkStart w:id="25" w:name="_Toc491950760"/>
-      <w:r>
-        <w:t>Is SoniFight cheating? If I use it online will it get me banne</w:t>
-      </w:r>
-      <w:r>
-        <w:t>d from services like Steam?</w:t>
-      </w:r>
-      <w:bookmarkEnd w:id="25"/>
+      <w:bookmarkStart w:id="29" w:name="_Toc495495589"/>
+      <w:r>
+        <w:t>I only want some of the triggers to play / random non-sensical menu triggers sometime</w:t>
+      </w:r>
+      <w:r>
+        <w:t>s play, can I disable them?</w:t>
+      </w:r>
+      <w:bookmarkEnd w:id="29"/>
       <w:r>
         <w:br/>
       </w:r>
     </w:p>
     <w:p>
       <w:r>
-        <w:t>SoniFight only aims to provide the same audio cues a sighted fighting game player has natively available, but through audio for those who may be partially or non-sighted. A sighted player will gain no real benefit from using this software because the information is already there visually - so I don't consider this cheating at all.</w:t>
-      </w:r>
-    </w:p>
-    <w:p>
-      <w:r>
-        <w:t>Whether</w:t>
-      </w:r>
-      <w:r>
-        <w:t xml:space="preserve"> using this software will get you banned from something like Steam is a harder question to </w:t>
-      </w:r>
-      <w:r>
-        <w:t>unequivocally</w:t>
-      </w:r>
-      <w:r>
-        <w:t xml:space="preserve"> answer. I've been developing th</w:t>
-      </w:r>
-      <w:r>
-        <w:t>e</w:t>
-      </w:r>
-      <w:r>
-        <w:t xml:space="preserve"> software using Street Fighter IV running through Steam for over a year, including </w:t>
-      </w:r>
-      <w:r>
-        <w:t>occasionally</w:t>
-      </w:r>
-      <w:r>
-        <w:t xml:space="preserve"> playing online matches, without any issues or problems. SoniFight only ever reads memory locations and provides sonification cues from the changes in values it encounters. It never writes to memory, and it does not attach a debugger to the host process. Please be aware that while I seriously doubt that you'd be banned from a gaming service for using this software, I cannot be held responsible should it occur and as the software license in LICENSE.txt </w:t>
-      </w:r>
-      <w:r>
-        <w:t xml:space="preserve">states </w:t>
-      </w:r>
-      <w:r>
-        <w:t>- you use this software entirely at your own risk.</w:t>
+        <w:t>Absolutely. Every trigger has an active flag associated with it - just select the trigger(s) you want to turn off and uncheck the "Active" checkbox for that trigger in the edit tab. Alternatively, you can delete the offen</w:t>
+      </w:r>
+      <w:r>
+        <w:t>d</w:t>
+      </w:r>
+      <w:r>
+        <w:t>ing trigger(s) entirely if you prefer. Watches may also be disabled by unchecking their active flag, but check that the watch isn't being used by any active triggers first or they'll stop working. Details of which active triggers use any given watch are shown in the details pain of the edit tab.</w:t>
+      </w:r>
+    </w:p>
+    <w:p>
+      <w:r>
+        <w:t xml:space="preserve">Finally, for </w:t>
+      </w:r>
+      <w:r>
+        <w:rPr>
+          <w:b/>
+          <w:i/>
+        </w:rPr>
+        <w:t xml:space="preserve">Normal </w:t>
+      </w:r>
+      <w:r>
+        <w:t>triggers there is the option to add a dependent trigger ID which can stop the trigger from activating if the dependent trigger condition is not met. For example, if a trigger saying the game resolution – let’s say “640x480” keeps triggering between rounds, then you may be able to add a dependent trigger that checks that we’re in the graphics options submenu. If you can find a condition that can determine that – and we’re not, then the resolution-saying trigger won’t activate between rounds</w:t>
+      </w:r>
+      <w:r>
+        <w:t xml:space="preserve"> because the dependent trigger won’t be met. You can add up to a maximum of 5 dependent triggers for any given trigger that you might want to only activate under only very specific conditions.</w:t>
       </w:r>
     </w:p>
     <w:p>
       <w:pPr>
         <w:pStyle w:val="Heading3"/>
       </w:pPr>
-      <w:bookmarkStart w:id="26" w:name="_Toc491950761"/>
-      <w:r>
-        <w:t>I've made a config! Can you shi</w:t>
-      </w:r>
-      <w:r>
-        <w:t>p it with the next release?</w:t>
-      </w:r>
-      <w:bookmarkEnd w:id="26"/>
+      <w:bookmarkStart w:id="30" w:name="_Toc495495590"/>
+      <w:r>
+        <w:t>How are configs shipped?</w:t>
+      </w:r>
+      <w:bookmarkEnd w:id="30"/>
       <w:r>
         <w:br/>
       </w:r>
     </w:p>
     <w:p>
       <w:r>
-        <w:t>Quite possibly! As long as your config works and does not use copyrighted audio materials I can incorporate it into the next release of the software so that more games are supported 'out-of-the-box' as it were. Please be aware that I can't ship copyrighted audio because I don't own the rights to do so, and unfortunately that includes ripping audio from the existing game (for example, the announcer saying the character names). While it would definitely make the audio more cohesive, as mentioned I don't have the right to distribute copyrighted audio.</w:t>
+        <w:t xml:space="preserve">Each config is simply a </w:t>
+      </w:r>
+      <w:r>
+        <w:t>sub</w:t>
+      </w:r>
+      <w:r>
+        <w:t xml:space="preserve">folder that lives inside </w:t>
+      </w:r>
+      <w:proofErr w:type="spellStart"/>
+      <w:r>
+        <w:t>SoniFight's</w:t>
+      </w:r>
+      <w:proofErr w:type="spellEnd"/>
+      <w:r>
+        <w:t xml:space="preserve"> </w:t>
+      </w:r>
+      <w:r>
+        <w:rPr>
+          <w:b/>
+        </w:rPr>
+        <w:t>Configs</w:t>
+      </w:r>
+      <w:r>
+        <w:t xml:space="preserve"> folder. It contains the file </w:t>
+      </w:r>
+      <w:r>
+        <w:rPr>
+          <w:b/>
+          <w:i/>
+        </w:rPr>
+        <w:t>config.xml</w:t>
+      </w:r>
+      <w:r>
+        <w:t xml:space="preserve"> (which stores all the </w:t>
+      </w:r>
+      <w:proofErr w:type="spellStart"/>
+      <w:r>
+        <w:t>GameConfig</w:t>
+      </w:r>
+      <w:proofErr w:type="spellEnd"/>
+      <w:r>
+        <w:t xml:space="preserve"> details for that particular game) along with a number of audio samples which are played when trigger conditions are met. If you've created a config and want to share it with someone, you can simply zip up the </w:t>
+      </w:r>
+      <w:r>
+        <w:t xml:space="preserve">config </w:t>
+      </w:r>
+      <w:r>
+        <w:t>folder</w:t>
+      </w:r>
+      <w:r>
+        <w:t xml:space="preserve">, send it to someone and tell them to </w:t>
+      </w:r>
+      <w:r>
+        <w:t xml:space="preserve">extract it inside </w:t>
+      </w:r>
+      <w:r>
+        <w:t xml:space="preserve">their </w:t>
+      </w:r>
+      <w:r>
+        <w:rPr>
+          <w:b/>
+        </w:rPr>
+        <w:t xml:space="preserve">Configs </w:t>
+      </w:r>
+      <w:r>
+        <w:t>folder to be added to the list of available configs.</w:t>
+      </w:r>
+      <w:r>
+        <w:t xml:space="preserve"> Sharing is caring!</w:t>
       </w:r>
     </w:p>
     <w:p>
       <w:pPr>
         <w:pStyle w:val="Heading3"/>
       </w:pPr>
-      <w:bookmarkStart w:id="27" w:name="_Toc491950762"/>
-      <w:r>
-        <w:t>Both my friend and I are partially or non-sighted, can we play a</w:t>
-      </w:r>
-      <w:r>
-        <w:t>gainst each other properly?</w:t>
-      </w:r>
-      <w:bookmarkEnd w:id="27"/>
+      <w:bookmarkStart w:id="31" w:name="_Toc495495591"/>
+      <w:r>
+        <w:t>What platf</w:t>
+      </w:r>
+      <w:r>
+        <w:t>orms does SoniFight run on?</w:t>
+      </w:r>
+      <w:bookmarkEnd w:id="31"/>
       <w:r>
         <w:br/>
       </w:r>
     </w:p>
     <w:p>
       <w:r>
-        <w:t>Yup! The configs that ship with this release provide sonification for both player 1 and player 2 using different voices so that they can be easily told apart. If you don't find that you can easily differentiate between the voices you may like to speed up or slow down the playback by modifying the trigger(s) associated with given in-game event(s) via the edit tab.</w:t>
-      </w:r>
-      <w:r>
-        <w:t xml:space="preserve"> You can also activate or deactivate triggers based on your preferences (i.e. you might decide you don’t want any continuous sonification for distance and just disable any triggers that provide it).</w:t>
+        <w:t xml:space="preserve">SoniFight runs on Windows 7 </w:t>
+      </w:r>
+      <w:r>
+        <w:t xml:space="preserve">SP1 </w:t>
+      </w:r>
+      <w:r>
+        <w:t>and above only. The SoniFight application itself is 32-bit and can only connect to 32-bit processes, but it will happily run on a 64-bit system just like any other 32-bit process. Should there be sufficient demand I could also provide a native 64-bit version of SoniFight, but this would then only be able to connect to 64-bit processes.</w:t>
       </w:r>
     </w:p>
     <w:p>
       <w:pPr>
         <w:pStyle w:val="Heading3"/>
       </w:pPr>
-      <w:bookmarkStart w:id="28" w:name="_Toc491950763"/>
-      <w:r>
-        <w:t>I want to add additional trig</w:t>
-      </w:r>
-      <w:r>
-        <w:t>gers, how easy it is to do?</w:t>
-      </w:r>
-      <w:bookmarkEnd w:id="28"/>
+      <w:bookmarkStart w:id="32" w:name="_Toc495495592"/>
+      <w:r>
+        <w:t xml:space="preserve">Can I have access to and modify the SoniFight </w:t>
+      </w:r>
+      <w:r>
+        <w:t>source code? Can I sell it?</w:t>
+      </w:r>
+      <w:bookmarkEnd w:id="32"/>
       <w:r>
         <w:br/>
       </w:r>
     </w:p>
     <w:p>
       <w:r>
-        <w:t>That depends on whether the watch associated with a trigger already exists, or if it has to be found. For example, if a watch exists for the player 1 health bar that triggers when they hit 500, 250 and 100 - and let's say you wanted to add a trigger for when player 1's health hits 750 - the easiest way would be to just clone</w:t>
-      </w:r>
-      <w:r>
-        <w:t xml:space="preserve"> one of the clock sonification triggers, say</w:t>
-      </w:r>
-      <w:r>
-        <w:t xml:space="preserve"> the 500 health trigger </w:t>
-      </w:r>
-      <w:r>
-        <w:t xml:space="preserve">one, </w:t>
-      </w:r>
-      <w:r>
-        <w:t xml:space="preserve">and change the matching value of the clone to 750 and give it a </w:t>
-      </w:r>
-      <w:r>
-        <w:t xml:space="preserve">different </w:t>
-      </w:r>
-      <w:r>
-        <w:t>sample to play (and rename the cloned trigger - it'll have the word CLONE appended to the name) and you're golden. That's the simple scenario.</w:t>
-      </w:r>
-    </w:p>
-    <w:p>
-      <w:r>
-        <w:t>If there isn't a watch for the specific value you want, then a pointer trail to that memory location must be found so that we can repeatedly find the value across game launches and reboots (i.e. it should work every time</w:t>
-      </w:r>
-      <w:r>
-        <w:t xml:space="preserve"> on everyone’s PC</w:t>
-      </w:r>
-      <w:r>
-        <w:t>, not just this one time</w:t>
-      </w:r>
-      <w:r>
-        <w:t xml:space="preserve"> on your PC</w:t>
-      </w:r>
-      <w:r>
-        <w:t xml:space="preserve">). Further details on the process of finding pointer trails are </w:t>
-      </w:r>
-      <w:r>
-        <w:lastRenderedPageBreak/>
-        <w:t xml:space="preserve">provided </w:t>
-      </w:r>
-      <w:r>
-        <w:t xml:space="preserve">above in the </w:t>
-      </w:r>
-      <w:r>
-        <w:rPr>
-          <w:b/>
-          <w:i/>
-        </w:rPr>
-        <w:t xml:space="preserve">Finding and Using Watches and Triggers </w:t>
-      </w:r>
-      <w:r>
-        <w:t>section of this</w:t>
-      </w:r>
-      <w:r>
-        <w:t xml:space="preserve"> user documentation. Once a pointer trail to the value of interest is found and a watch has been created to monitor that memory location, then one or more triggers can be created which use that watch and respond to changes in value.</w:t>
-      </w:r>
-    </w:p>
-    <w:p>
-      <w:pPr>
-        <w:pStyle w:val="Heading3"/>
-      </w:pPr>
-      <w:bookmarkStart w:id="29" w:name="_Toc491950764"/>
-      <w:r>
-        <w:t>I only want some of the triggers to play / random non-sensical menu triggers sometime</w:t>
-      </w:r>
-      <w:r>
-        <w:t>s play, can I disable them?</w:t>
-      </w:r>
-      <w:bookmarkEnd w:id="29"/>
-      <w:r>
-        <w:br/>
-      </w:r>
-    </w:p>
-    <w:p>
-      <w:r>
-        <w:t>Absolutely. Every trigger has an active flag associated with it - just select the trigger(s) you want to turn off and uncheck the "Active" checkbox for that trigger in the edit tab. Alternatively, you can delete the offen</w:t>
-      </w:r>
-      <w:r>
-        <w:t>d</w:t>
-      </w:r>
-      <w:r>
-        <w:t>ing trigger(s) entirely if you prefer. Watches may also be disabled by unchecking their active flag, but check that the watch isn't being used by any active triggers first or they'll stop working. Details of which active triggers use any given watch are shown in the details pain of the edit tab.</w:t>
-      </w:r>
-    </w:p>
-    <w:p>
-      <w:r>
-        <w:t xml:space="preserve">Finally, for </w:t>
-      </w:r>
-      <w:r>
-        <w:rPr>
-          <w:b/>
-          <w:i/>
-        </w:rPr>
-        <w:t xml:space="preserve">Normal </w:t>
-      </w:r>
-      <w:r>
-        <w:t>triggers there is the option to add a dependent trigger ID which can stop the trigger from activating if the dependent trigger condition is not met. For example, if a trigger saying the game resolution – let’s say “640x480” keeps triggering between rounds, then you may be able to add a dependent trigger that checks that we’re in the graphics options submenu. If you can find a condition that can determine that – and we’re not, then the resolution-saying trigger won’t activate between rounds</w:t>
-      </w:r>
-      <w:r>
-        <w:t xml:space="preserve"> because the dependent trigger won’t be met. You can add up to a maximum of 5 dependent triggers for any given trigger that you might want to only activate under only very specific conditions.</w:t>
-      </w:r>
-    </w:p>
-    <w:p>
-      <w:pPr>
-        <w:pStyle w:val="Heading3"/>
-      </w:pPr>
-      <w:bookmarkStart w:id="30" w:name="_Toc491950765"/>
-      <w:r>
-        <w:t>How are configs shipped?</w:t>
-      </w:r>
-      <w:bookmarkEnd w:id="30"/>
-      <w:r>
-        <w:br/>
-      </w:r>
-    </w:p>
-    <w:p>
-      <w:r>
-        <w:t xml:space="preserve">Each config is simply a </w:t>
-      </w:r>
-      <w:r>
-        <w:t>sub</w:t>
-      </w:r>
-      <w:r>
-        <w:t xml:space="preserve">folder that lives inside </w:t>
+        <w:t xml:space="preserve">Yes and no. SoniFight is released under a M.I.T. license, which broadly means that you may have the source code for no charge and </w:t>
+      </w:r>
+      <w:r>
+        <w:t xml:space="preserve">that you </w:t>
+      </w:r>
+      <w:r>
+        <w:t xml:space="preserve">can do with it as you please - including modifying it to your heart's content. If you're technically minded and provide a worthwhile pull request to the </w:t>
       </w:r>
       <w:proofErr w:type="spellStart"/>
       <w:r>
-        <w:t>SoniFight's</w:t>
+        <w:t>Github</w:t>
       </w:r>
       <w:proofErr w:type="spellEnd"/>
       <w:r>
-        <w:t xml:space="preserve"> </w:t>
-      </w:r>
-      <w:r>
-        <w:rPr>
-          <w:b/>
-        </w:rPr>
-        <w:t>Configs</w:t>
-      </w:r>
-      <w:r>
-        <w:t xml:space="preserve"> folder. It contains the file </w:t>
-      </w:r>
-      <w:r>
-        <w:rPr>
-          <w:b/>
-          <w:i/>
-        </w:rPr>
-        <w:t>config.xml</w:t>
-      </w:r>
-      <w:r>
-        <w:t xml:space="preserve"> (which stores all the </w:t>
-      </w:r>
-      <w:proofErr w:type="spellStart"/>
-      <w:r>
-        <w:t>GameConfig</w:t>
-      </w:r>
-      <w:proofErr w:type="spellEnd"/>
-      <w:r>
-        <w:t xml:space="preserve"> details for that particular game) along with a number of audio samples which are played when trigger conditions are met. If you've created a config and want to share it with someone, you can simply zip up the </w:t>
-      </w:r>
-      <w:r>
-        <w:t xml:space="preserve">config </w:t>
-      </w:r>
-      <w:r>
-        <w:t>folder</w:t>
-      </w:r>
-      <w:r>
-        <w:t xml:space="preserve">, send it to someone and tell them to </w:t>
-      </w:r>
-      <w:r>
-        <w:t xml:space="preserve">extract it inside </w:t>
-      </w:r>
-      <w:r>
-        <w:t xml:space="preserve">their </w:t>
-      </w:r>
-      <w:r>
-        <w:rPr>
-          <w:b/>
-        </w:rPr>
-        <w:t xml:space="preserve">Configs </w:t>
-      </w:r>
-      <w:r>
-        <w:t>folder to be added to the list of available configs.</w:t>
-      </w:r>
-      <w:r>
-        <w:t xml:space="preserve"> Sharing is caring!</w:t>
-      </w:r>
-    </w:p>
-    <w:p>
-      <w:pPr>
-        <w:pStyle w:val="Heading3"/>
-      </w:pPr>
-      <w:bookmarkStart w:id="31" w:name="_Toc491950766"/>
-      <w:r>
-        <w:t>What platf</w:t>
-      </w:r>
-      <w:r>
-        <w:t>orms does SoniFight run on?</w:t>
-      </w:r>
-      <w:bookmarkEnd w:id="31"/>
-      <w:r>
-        <w:br/>
-      </w:r>
-    </w:p>
-    <w:p>
-      <w:r>
-        <w:t xml:space="preserve">SoniFight runs on Windows 7 </w:t>
-      </w:r>
-      <w:r>
-        <w:t xml:space="preserve">SP1 </w:t>
-      </w:r>
-      <w:r>
-        <w:t>and above only. The SoniFight application itself is 32-bit and can only connect to 32-bit processes, but it will happily run on a 64-bit system just like any other 32-bit process. Should there be sufficient demand I could also provide a native 64-bit version of SoniFight, but this would then only be able to connect to 64-bit processes.</w:t>
-      </w:r>
-    </w:p>
-    <w:p>
-      <w:pPr>
-        <w:pStyle w:val="Heading3"/>
-      </w:pPr>
-      <w:bookmarkStart w:id="32" w:name="_Toc491950767"/>
-      <w:r>
-        <w:t xml:space="preserve">Can I have access to and modify the SoniFight </w:t>
-      </w:r>
-      <w:r>
-        <w:t>source code? Can I sell it?</w:t>
-      </w:r>
-      <w:bookmarkEnd w:id="32"/>
-      <w:r>
-        <w:br/>
-      </w:r>
-    </w:p>
-    <w:p>
-      <w:r>
-        <w:t xml:space="preserve">Yes and no. SoniFight is released under a M.I.T. license, which broadly means that you may have the source code for no charge and </w:t>
-      </w:r>
-      <w:r>
-        <w:t xml:space="preserve">that you </w:t>
-      </w:r>
-      <w:r>
-        <w:t xml:space="preserve">can do with it as you please - including modifying it to your heart's content. If you're technically minded and provide a worthwhile pull request to the </w:t>
-      </w:r>
-      <w:proofErr w:type="spellStart"/>
-      <w:r>
-        <w:t>Github</w:t>
-      </w:r>
-      <w:proofErr w:type="spellEnd"/>
-      <w:r>
         <w:t xml:space="preserve"> codebase </w:t>
       </w:r>
       <w:r>
@@ -11025,15 +11890,7 @@
     </w:p>
     <w:p>
       <w:r>
-        <w:t xml:space="preserve">However, </w:t>
-      </w:r>
-      <w:proofErr w:type="spellStart"/>
-      <w:r>
-        <w:t>SoniFight</w:t>
-      </w:r>
-      <w:proofErr w:type="spellEnd"/>
-      <w:r>
-        <w:t xml:space="preserve"> uses the </w:t>
+        <w:t xml:space="preserve">However, SoniFight uses the </w:t>
       </w:r>
       <w:proofErr w:type="spellStart"/>
       <w:r>
@@ -11087,9 +11944,8 @@
       <w:pPr>
         <w:pStyle w:val="Heading3"/>
       </w:pPr>
-      <w:bookmarkStart w:id="33" w:name="_Toc491950768"/>
-      <w:r>
-        <w:lastRenderedPageBreak/>
+      <w:bookmarkStart w:id="33" w:name="_Toc495495593"/>
+      <w:r>
         <w:t xml:space="preserve">I have an issue with the software or </w:t>
       </w:r>
       <w:r>
@@ -11236,7 +12092,7 @@
       <w:rPr>
         <w:noProof/>
       </w:rPr>
-      <w:t>2</w:t>
+      <w:t>6</w:t>
     </w:r>
     <w:r>
       <w:fldChar w:fldCharType="end"/>
@@ -11244,27 +12100,14 @@
     <w:r>
       <w:t xml:space="preserve"> of </w:t>
     </w:r>
-    <w:r>
-      <w:fldChar w:fldCharType="begin"/>
-    </w:r>
-    <w:r>
-      <w:instrText xml:space="preserve"> NUMPAGES   \* MERGEFORMAT </w:instrText>
-    </w:r>
-    <w:r>
-      <w:fldChar w:fldCharType="separate"/>
-    </w:r>
-    <w:r>
-      <w:rPr>
-        <w:noProof/>
-      </w:rPr>
-      <w:t>28</w:t>
-    </w:r>
-    <w:r>
-      <w:rPr>
-        <w:noProof/>
-      </w:rPr>
-      <w:fldChar w:fldCharType="end"/>
-    </w:r>
+    <w:fldSimple w:instr=" NUMPAGES   \* MERGEFORMAT ">
+      <w:r>
+        <w:rPr>
+          <w:noProof/>
+        </w:rPr>
+        <w:t>28</w:t>
+      </w:r>
+    </w:fldSimple>
   </w:p>
 </w:ftr>
 </file>
@@ -11306,13 +12149,8 @@
         <w:tab w:val="right" w:pos="10039"/>
       </w:tabs>
     </w:pPr>
-    <w:proofErr w:type="spellStart"/>
     <w:r>
-      <w:t>SoniFight</w:t>
-    </w:r>
-    <w:proofErr w:type="spellEnd"/>
-    <w:r>
-      <w:t xml:space="preserve"> User Guide</w:t>
+      <w:t>SoniFight User Guide</w:t>
     </w:r>
     <w:r>
       <w:tab/>
@@ -11320,16 +12158,7 @@
     </w:r>
     <w:r>
       <w:tab/>
-      <w:t>2017/0</w:t>
-    </w:r>
-    <w:r>
-      <w:t>9</w:t>
-    </w:r>
-    <w:r>
-      <w:t>/</w:t>
-    </w:r>
-    <w:r>
-      <w:t>29</w:t>
+      <w:t>2017/10/11</w:t>
     </w:r>
   </w:p>
 </w:hdr>
@@ -13109,6 +13938,7 @@
     <w:lsdException w:name="HTML Sample" w:semiHidden="1" w:unhideWhenUsed="1"/>
     <w:lsdException w:name="HTML Typewriter" w:semiHidden="1" w:unhideWhenUsed="1"/>
     <w:lsdException w:name="HTML Variable" w:semiHidden="1" w:unhideWhenUsed="1"/>
+    <w:lsdException w:name="Normal Table" w:semiHidden="1" w:unhideWhenUsed="1"/>
     <w:lsdException w:name="annotation subject" w:semiHidden="1" w:unhideWhenUsed="1"/>
     <w:lsdException w:name="No List" w:semiHidden="1" w:unhideWhenUsed="1"/>
     <w:lsdException w:name="Outline List 1" w:semiHidden="1" w:unhideWhenUsed="1"/>
@@ -13152,8 +13982,10 @@
     <w:lsdException w:name="Table Elegant" w:semiHidden="1" w:unhideWhenUsed="1"/>
     <w:lsdException w:name="Table Professional" w:semiHidden="1" w:unhideWhenUsed="1"/>
     <w:lsdException w:name="Table Subtle 1" w:semiHidden="1" w:unhideWhenUsed="1"/>
+    <w:lsdException w:name="Table Subtle 2" w:semiHidden="1" w:unhideWhenUsed="1"/>
     <w:lsdException w:name="Table Web 1" w:semiHidden="1" w:unhideWhenUsed="1"/>
     <w:lsdException w:name="Table Web 2" w:semiHidden="1" w:unhideWhenUsed="1"/>
+    <w:lsdException w:name="Table Web 3" w:semiHidden="1" w:unhideWhenUsed="1"/>
     <w:lsdException w:name="Balloon Text" w:semiHidden="1" w:unhideWhenUsed="1"/>
     <w:lsdException w:name="Table Grid" w:uiPriority="59"/>
     <w:lsdException w:name="Table Theme" w:semiHidden="1" w:unhideWhenUsed="1"/>
@@ -14271,6 +15103,30 @@
       <w:ind w:left="220"/>
     </w:pPr>
   </w:style>
+  <w:style w:type="character" w:styleId="UnresolvedMention">
+    <w:name w:val="Unresolved Mention"/>
+    <w:basedOn w:val="DefaultParagraphFont"/>
+    <w:uiPriority w:val="99"/>
+    <w:semiHidden/>
+    <w:unhideWhenUsed/>
+    <w:rsid w:val="009C080A"/>
+    <w:rPr>
+      <w:color w:val="808080"/>
+      <w:shd w:val="clear" w:color="auto" w:fill="E6E6E6"/>
+    </w:rPr>
+  </w:style>
+  <w:style w:type="character" w:styleId="FollowedHyperlink">
+    <w:name w:val="FollowedHyperlink"/>
+    <w:basedOn w:val="DefaultParagraphFont"/>
+    <w:uiPriority w:val="99"/>
+    <w:semiHidden/>
+    <w:unhideWhenUsed/>
+    <w:rsid w:val="009C080A"/>
+    <w:rPr>
+      <w:color w:val="800080" w:themeColor="followedHyperlink"/>
+      <w:u w:val="single"/>
+    </w:rPr>
+  </w:style>
 </w:styles>
 </file>
 
@@ -14564,7 +15420,7 @@
 </file>
 
 <file path=customXml/itemProps1.xml><?xml version="1.0" encoding="utf-8"?>
-<ds:datastoreItem xmlns:ds="http://schemas.openxmlformats.org/officeDocument/2006/customXml" ds:itemID="{8E3BA147-99CD-4DA3-9BEC-F39A9FC25CB6}">
+<ds:datastoreItem xmlns:ds="http://schemas.openxmlformats.org/officeDocument/2006/customXml" ds:itemID="{2A7B82C1-8564-4B57-87FB-E6D85DBFA252}">
   <ds:schemaRefs>
     <ds:schemaRef ds:uri="http://schemas.openxmlformats.org/officeDocument/2006/bibliography"/>
   </ds:schemaRefs>

</xml_diff>

<commit_message>
Added master volumes for normal/continuous triggers
Also added validation of these master volumes to the validate method.

Modified game config section layout so description area is wider and also
added scrollbars so the description can be of arbitrary length.

Added a couple of extra resource strings

Removed XmlIgnore tags on private properties of classes - if something's
marked private it doesn't get persisted to XML anyway so the tags were
redundent.
</commit_message>
<xml_diff>
--- a/Documentation/SoniFight-user-guide.docx
+++ b/Documentation/SoniFight-user-guide.docx
@@ -2488,12 +2488,24 @@
         <w:rPr>
           <w:rFonts w:ascii="Calibri" w:hAnsi="Calibri"/>
         </w:rPr>
-        <w:t xml:space="preserve">SoniFight is utility software to provide additional sonification </w:t>
+        <w:t>SoniFight is</w:t>
       </w:r>
       <w:r>
         <w:rPr>
           <w:rFonts w:ascii="Calibri" w:hAnsi="Calibri"/>
         </w:rPr>
+        <w:t xml:space="preserve"> a windows application designed </w:t>
+      </w:r>
+      <w:r>
+        <w:rPr>
+          <w:rFonts w:ascii="Calibri" w:hAnsi="Calibri"/>
+        </w:rPr>
+        <w:t xml:space="preserve">to provide additional sonification </w:t>
+      </w:r>
+      <w:r>
+        <w:rPr>
+          <w:rFonts w:ascii="Calibri" w:hAnsi="Calibri"/>
+        </w:rPr>
         <w:t xml:space="preserve">cues </w:t>
       </w:r>
       <w:r>
@@ -2524,20 +2536,38 @@
         <w:rPr>
           <w:rFonts w:ascii="Calibri" w:hAnsi="Calibri"/>
         </w:rPr>
-        <w:t xml:space="preserve"> for visually impaired players. </w:t>
-      </w:r>
-    </w:p>
-    <w:p>
-      <w:pPr>
+        <w:t xml:space="preserve"> for </w:t>
+      </w:r>
+      <w:r>
         <w:rPr>
           <w:rFonts w:ascii="Calibri" w:hAnsi="Calibri"/>
         </w:rPr>
-      </w:pPr>
+        <w:t xml:space="preserve">blind or </w:t>
+      </w:r>
       <w:r>
         <w:rPr>
           <w:rFonts w:ascii="Calibri" w:hAnsi="Calibri"/>
         </w:rPr>
-        <w:t xml:space="preserve">SoniFight is </w:t>
+        <w:t xml:space="preserve">visually impaired players. </w:t>
+      </w:r>
+    </w:p>
+    <w:p>
+      <w:pPr>
+        <w:rPr>
+          <w:rFonts w:ascii="Calibri" w:hAnsi="Calibri"/>
+        </w:rPr>
+      </w:pPr>
+      <w:r>
+        <w:rPr>
+          <w:rFonts w:ascii="Calibri" w:hAnsi="Calibri"/>
+        </w:rPr>
+        <w:t>The software</w:t>
+      </w:r>
+      <w:r>
+        <w:rPr>
+          <w:rFonts w:ascii="Calibri" w:hAnsi="Calibri"/>
+        </w:rPr>
+        <w:t xml:space="preserve"> is </w:t>
       </w:r>
       <w:r>
         <w:rPr>
@@ -2621,12 +2651,24 @@
         <w:rPr>
           <w:rFonts w:ascii="Calibri" w:hAnsi="Calibri"/>
         </w:rPr>
-        <w:t xml:space="preserve">To run SoniFight either download a </w:t>
+        <w:t xml:space="preserve">To run SoniFight </w:t>
       </w:r>
       <w:r>
         <w:rPr>
           <w:rFonts w:ascii="Calibri" w:hAnsi="Calibri"/>
         </w:rPr>
+        <w:t xml:space="preserve">you can </w:t>
+      </w:r>
+      <w:r>
+        <w:rPr>
+          <w:rFonts w:ascii="Calibri" w:hAnsi="Calibri"/>
+        </w:rPr>
+        <w:t xml:space="preserve">either download a </w:t>
+      </w:r>
+      <w:r>
+        <w:rPr>
+          <w:rFonts w:ascii="Calibri" w:hAnsi="Calibri"/>
+        </w:rPr>
         <w:t xml:space="preserve">precompiled binary </w:t>
       </w:r>
       <w:r>
@@ -2760,7 +2802,7 @@
         <w:rPr>
           <w:rFonts w:ascii="Calibri" w:hAnsi="Calibri"/>
         </w:rPr>
-        <w:t xml:space="preserve"> Arcade Edition and Mortal Kombat 9 (aka Mortal </w:t>
+        <w:t xml:space="preserve"> Arcade Edition and Mortal </w:t>
       </w:r>
       <w:proofErr w:type="spellStart"/>
       <w:r>
@@ -2774,13 +2816,19 @@
         <w:rPr>
           <w:rFonts w:ascii="Calibri" w:hAnsi="Calibri"/>
         </w:rPr>
-        <w:t xml:space="preserve"> Komplete Edition)</w:t>
+        <w:t xml:space="preserve"> 9</w:t>
       </w:r>
       <w:r>
         <w:rPr>
           <w:rFonts w:ascii="Calibri" w:hAnsi="Calibri"/>
         </w:rPr>
-        <w:t xml:space="preserve"> and a basic config for Doom (2016)</w:t>
+        <w:t xml:space="preserve"> </w:t>
+      </w:r>
+      <w:r>
+        <w:rPr>
+          <w:rFonts w:ascii="Calibri" w:hAnsi="Calibri"/>
+        </w:rPr>
+        <w:t>and a basic config for Doom (2016)</w:t>
       </w:r>
       <w:r>
         <w:rPr>
@@ -2940,21 +2988,7 @@
             <w:rStyle w:val="Hyperlink"/>
             <w:rFonts w:ascii="Calibri" w:hAnsi="Calibri"/>
           </w:rPr>
-          <w:t>http://cheateng</w:t>
-        </w:r>
-        <w:r>
-          <w:rPr>
-            <w:rStyle w:val="Hyperlink"/>
-            <w:rFonts w:ascii="Calibri" w:hAnsi="Calibri"/>
-          </w:rPr>
-          <w:t>i</w:t>
-        </w:r>
-        <w:r>
-          <w:rPr>
-            <w:rStyle w:val="Hyperlink"/>
-            <w:rFonts w:ascii="Calibri" w:hAnsi="Calibri"/>
-          </w:rPr>
-          <w:t>ne.org</w:t>
+          <w:t>http://cheatengine.org</w:t>
         </w:r>
       </w:hyperlink>
       <w:r>
@@ -3614,33 +3648,18 @@
         <w:t>:</w:t>
       </w:r>
     </w:p>
-    <w:bookmarkStart w:id="3" w:name="_GoBack"/>
-    <w:bookmarkEnd w:id="3"/>
     <w:p>
       <w:pPr>
         <w:jc w:val="center"/>
       </w:pPr>
-      <w:r>
-        <w:fldChar w:fldCharType="begin"/>
-      </w:r>
-      <w:r>
-        <w:instrText xml:space="preserve"> HYPERLINK "https://www.visualstudio.com/downloads/" </w:instrText>
-      </w:r>
-      <w:r>
-        <w:fldChar w:fldCharType="separate"/>
-      </w:r>
-      <w:r>
-        <w:rPr>
-          <w:rStyle w:val="Hyperlink"/>
-        </w:rPr>
-        <w:t>https://www.visualstudio.com/downloads/</w:t>
-      </w:r>
-      <w:r>
-        <w:rPr>
-          <w:rStyle w:val="Hyperlink"/>
-        </w:rPr>
-        <w:fldChar w:fldCharType="end"/>
-      </w:r>
+      <w:hyperlink r:id="rId17" w:history="1">
+        <w:r>
+          <w:rPr>
+            <w:rStyle w:val="Hyperlink"/>
+          </w:rPr>
+          <w:t>https://www.visualstudio.com/downloads/</w:t>
+        </w:r>
+      </w:hyperlink>
     </w:p>
     <w:p>
       <w:pPr>
@@ -3687,7 +3706,7 @@
           <w:rFonts w:cstheme="minorHAnsi"/>
         </w:rPr>
       </w:pPr>
-      <w:hyperlink r:id="rId17" w:history="1">
+      <w:hyperlink r:id="rId18" w:history="1">
         <w:r>
           <w:rPr>
             <w:rStyle w:val="Hyperlink"/>
@@ -3761,7 +3780,7 @@
           <w:rFonts w:cstheme="minorHAnsi"/>
         </w:rPr>
       </w:pPr>
-      <w:hyperlink r:id="rId18" w:history="1">
+      <w:hyperlink r:id="rId19" w:history="1">
         <w:r>
           <w:rPr>
             <w:rStyle w:val="Hyperlink"/>
@@ -3824,7 +3843,7 @@
         <w:rPr>
           <w:rFonts w:cstheme="minorHAnsi"/>
         </w:rPr>
-        <w:t xml:space="preserve"> depending on the number and size of the samples used. In the complex Street Fighter IV config provided memory</w:t>
+        <w:t xml:space="preserve"> depending on the number and size of the samples used. In the complex Street Fighter IV config provided</w:t>
       </w:r>
       <w:r>
         <w:rPr>
@@ -3836,7 +3855,7 @@
         <w:rPr>
           <w:rFonts w:cstheme="minorHAnsi"/>
         </w:rPr>
-        <w:t xml:space="preserve"> usage is </w:t>
+        <w:t xml:space="preserve"> memory usage is </w:t>
       </w:r>
       <w:r>
         <w:rPr>
@@ -3868,12 +3887,12 @@
         <w:pStyle w:val="Heading1"/>
         <w:spacing w:after="240"/>
       </w:pPr>
-      <w:bookmarkStart w:id="4" w:name="_Toc495495564"/>
+      <w:bookmarkStart w:id="3" w:name="_Toc495495564"/>
       <w:r>
         <w:lastRenderedPageBreak/>
         <w:t>File Structure</w:t>
       </w:r>
-      <w:bookmarkEnd w:id="4"/>
+      <w:bookmarkEnd w:id="3"/>
     </w:p>
     <w:p>
       <w:r>
@@ -4282,7 +4301,19 @@
     </w:p>
     <w:p>
       <w:r>
-        <w:t>It is advisable to keep all the game config file (</w:t>
+        <w:t>It is advisable to keep</w:t>
+      </w:r>
+      <w:r>
+        <w:t xml:space="preserve"> individual game config folders, which include</w:t>
+      </w:r>
+      <w:r>
+        <w:t xml:space="preserve"> </w:t>
+      </w:r>
+      <w:r>
+        <w:t xml:space="preserve">the </w:t>
+      </w:r>
+      <w:r>
+        <w:t>game config file (</w:t>
       </w:r>
       <w:r>
         <w:rPr>
@@ -4291,7 +4322,19 @@
         <w:t>config.xml</w:t>
       </w:r>
       <w:r>
-        <w:t>) and all the samples it uses in the same directory so that game configs can be transferred or shared without any additional dependencies. Although this may mean that multiple game configs contain some of the same audio samples, the sample file sizes themselves are typically very small, so it’s a small price to pay to keep the game config independent of all others.</w:t>
+        <w:t>) and all the samples it uses</w:t>
+      </w:r>
+      <w:r>
+        <w:t>,</w:t>
+      </w:r>
+      <w:r>
+        <w:t xml:space="preserve"> in the same directory so that game configs can be transferred </w:t>
+      </w:r>
+      <w:r>
+        <w:t>and</w:t>
+      </w:r>
+      <w:r>
+        <w:t xml:space="preserve"> shared without any additional dependencies. Although this may mean that multiple game configs contain some of the same audio samples, the sample file sizes themselves are typically very small, so it’s a small price to pay to keep the game config independent of all others.</w:t>
       </w:r>
     </w:p>
     <w:p/>
@@ -4314,7 +4357,7 @@
         <w:pStyle w:val="Heading1"/>
         <w:spacing w:after="240"/>
       </w:pPr>
-      <w:bookmarkStart w:id="5" w:name="_Toc495495565"/>
+      <w:bookmarkStart w:id="4" w:name="_Toc495495565"/>
       <w:r>
         <w:lastRenderedPageBreak/>
         <w:t>User Interface Elements</w:t>
@@ -4322,7 +4365,7 @@
       <w:r>
         <w:t xml:space="preserve"> – Main Tab</w:t>
       </w:r>
-      <w:bookmarkEnd w:id="5"/>
+      <w:bookmarkEnd w:id="4"/>
     </w:p>
     <w:p>
       <w:pPr>
@@ -4350,7 +4393,7 @@
                     <pic:cNvPicPr/>
                   </pic:nvPicPr>
                   <pic:blipFill>
-                    <a:blip r:embed="rId19">
+                    <a:blip r:embed="rId20">
                       <a:extLst>
                         <a:ext uri="{28A0092B-C50C-407E-A947-70E740481C1C}">
                           <a14:useLocalDpi xmlns:a14="http://schemas.microsoft.com/office/drawing/2010/main" val="0"/>
@@ -4640,12 +4683,6 @@
         <w:t xml:space="preserve"> specified </w:t>
       </w:r>
       <w:r>
-        <w:t>game config</w:t>
-      </w:r>
-      <w:r>
-        <w:t xml:space="preserve"> </w:t>
-      </w:r>
-      <w:r>
         <w:t>process without issue.</w:t>
       </w:r>
       <w:r>
@@ -4667,17 +4704,16 @@
         <w:t xml:space="preserve">Stop Running Config button </w:t>
       </w:r>
       <w:r>
-        <w:t xml:space="preserve">– Stops the currently running </w:t>
-      </w:r>
-      <w:r>
-        <w:t xml:space="preserve">game </w:t>
-      </w:r>
-      <w:r>
-        <w:t>config and unloads all samples.</w:t>
-      </w:r>
-      <w:r>
-        <w:br/>
-      </w:r>
+        <w:t>– Stops</w:t>
+      </w:r>
+      <w:r>
+        <w:t xml:space="preserve"> providing sonification and unloads all samples.</w:t>
+      </w:r>
+    </w:p>
+    <w:p>
+      <w:pPr>
+        <w:pStyle w:val="ListParagraph"/>
+      </w:pPr>
     </w:p>
     <w:p>
       <w:pPr>
@@ -4718,13 +4754,7 @@
         <w:t xml:space="preserve">config.xml </w:t>
       </w:r>
       <w:r>
-        <w:t>file will exist</w:t>
-      </w:r>
-      <w:r>
-        <w:t>,</w:t>
-      </w:r>
-      <w:r>
-        <w:t xml:space="preserve"> when the config is saved.</w:t>
+        <w:t>file will exist when the config is saved.</w:t>
       </w:r>
       <w:r>
         <w:br/>
@@ -4753,12 +4783,12 @@
         <w:pStyle w:val="Heading1"/>
         <w:spacing w:after="240"/>
       </w:pPr>
-      <w:bookmarkStart w:id="6" w:name="_Toc495495566"/>
+      <w:bookmarkStart w:id="5" w:name="_Toc495495566"/>
       <w:r>
         <w:lastRenderedPageBreak/>
         <w:t>User Interface Elements – Edit Tab</w:t>
       </w:r>
-      <w:bookmarkEnd w:id="6"/>
+      <w:bookmarkEnd w:id="5"/>
     </w:p>
     <w:p>
       <w:r>
@@ -4812,7 +4842,7 @@
                     <pic:cNvPicPr/>
                   </pic:nvPicPr>
                   <pic:blipFill>
-                    <a:blip r:embed="rId20">
+                    <a:blip r:embed="rId21">
                       <a:extLst>
                         <a:ext uri="{28A0092B-C50C-407E-A947-70E740481C1C}">
                           <a14:useLocalDpi xmlns:a14="http://schemas.microsoft.com/office/drawing/2010/main" val="0"/>
@@ -4926,11 +4956,11 @@
       <w:pPr>
         <w:pStyle w:val="Heading3"/>
       </w:pPr>
-      <w:bookmarkStart w:id="7" w:name="_Toc495495567"/>
+      <w:bookmarkStart w:id="6" w:name="_Toc495495567"/>
       <w:r>
         <w:t>Edit Tab – Tree View</w:t>
       </w:r>
-      <w:bookmarkEnd w:id="7"/>
+      <w:bookmarkEnd w:id="6"/>
     </w:p>
     <w:p>
       <w:r>
@@ -4959,7 +4989,7 @@
         <w:t>and</w:t>
       </w:r>
       <w:r>
-        <w:t xml:space="preserve"> its triggers.</w:t>
+        <w:t xml:space="preserve"> triggers.</w:t>
       </w:r>
       <w:r>
         <w:t xml:space="preserve"> </w:t>
@@ -4973,13 +5003,10 @@
       <w:r>
         <w:t xml:space="preserve">manually using a text editor if you so choose, but great caution is advised as a single bad character in the wrong place will cause the config to become ‘corrupted’ and unable to be loaded. Typically, leave the config modification to </w:t>
       </w:r>
-      <w:proofErr w:type="spellStart"/>
-      <w:r>
-        <w:t>to</w:t>
-      </w:r>
-      <w:proofErr w:type="spellEnd"/>
-      <w:r>
-        <w:t xml:space="preserve"> the SoniFight user interface unless you’re confident you know precisely what you’re doing. </w:t>
+      <w:bookmarkStart w:id="7" w:name="_GoBack"/>
+      <w:bookmarkEnd w:id="7"/>
+      <w:r>
+        <w:t xml:space="preserve">the SoniFight user interface unless you’re confident you know precisely what you’re doing. </w:t>
       </w:r>
     </w:p>
     <w:p>
@@ -5851,7 +5878,7 @@
                     <pic:cNvPicPr/>
                   </pic:nvPicPr>
                   <pic:blipFill>
-                    <a:blip r:embed="rId21">
+                    <a:blip r:embed="rId22">
                       <a:extLst>
                         <a:ext uri="{28A0092B-C50C-407E-A947-70E740481C1C}">
                           <a14:useLocalDpi xmlns:a14="http://schemas.microsoft.com/office/drawing/2010/main" val="0"/>
@@ -6715,7 +6742,7 @@
                     <pic:cNvPicPr/>
                   </pic:nvPicPr>
                   <pic:blipFill>
-                    <a:blip r:embed="rId22">
+                    <a:blip r:embed="rId23">
                       <a:extLst>
                         <a:ext uri="{28A0092B-C50C-407E-A947-70E740481C1C}">
                           <a14:useLocalDpi xmlns:a14="http://schemas.microsoft.com/office/drawing/2010/main" val="0"/>
@@ -8445,7 +8472,7 @@
       <w:r>
         <w:t xml:space="preserve"> </w:t>
       </w:r>
-      <w:hyperlink r:id="rId23" w:history="1">
+      <w:hyperlink r:id="rId24" w:history="1">
         <w:r>
           <w:rPr>
             <w:rStyle w:val="Hyperlink"/>
@@ -8470,7 +8497,7 @@
       <w:r>
         <w:t>y hope is that with a little bit of sighted assistance, or even perhaps hiring someone through Amazon’s Mechanical Turk (</w:t>
       </w:r>
-      <w:hyperlink r:id="rId24" w:history="1">
+      <w:hyperlink r:id="rId25" w:history="1">
         <w:r>
           <w:rPr>
             <w:rStyle w:val="Hyperlink"/>
@@ -8731,7 +8758,7 @@
                     <pic:cNvPicPr/>
                   </pic:nvPicPr>
                   <pic:blipFill>
-                    <a:blip r:embed="rId25">
+                    <a:blip r:embed="rId26">
                       <a:extLst>
                         <a:ext uri="{28A0092B-C50C-407E-A947-70E740481C1C}">
                           <a14:useLocalDpi xmlns:a14="http://schemas.microsoft.com/office/drawing/2010/main" val="0"/>
@@ -9217,7 +9244,7 @@
                     <pic:cNvPicPr/>
                   </pic:nvPicPr>
                   <pic:blipFill>
-                    <a:blip r:embed="rId26">
+                    <a:blip r:embed="rId27">
                       <a:extLst>
                         <a:ext uri="{28A0092B-C50C-407E-A947-70E740481C1C}">
                           <a14:useLocalDpi xmlns:a14="http://schemas.microsoft.com/office/drawing/2010/main" val="0"/>
@@ -9543,7 +9570,7 @@
                     <pic:cNvPicPr/>
                   </pic:nvPicPr>
                   <pic:blipFill>
-                    <a:blip r:embed="rId27">
+                    <a:blip r:embed="rId28">
                       <a:extLst>
                         <a:ext uri="{28A0092B-C50C-407E-A947-70E740481C1C}">
                           <a14:useLocalDpi xmlns:a14="http://schemas.microsoft.com/office/drawing/2010/main" val="0"/>
@@ -9720,7 +9747,7 @@
                     <pic:cNvPicPr/>
                   </pic:nvPicPr>
                   <pic:blipFill>
-                    <a:blip r:embed="rId28">
+                    <a:blip r:embed="rId29">
                       <a:extLst>
                         <a:ext uri="{28A0092B-C50C-407E-A947-70E740481C1C}">
                           <a14:useLocalDpi xmlns:a14="http://schemas.microsoft.com/office/drawing/2010/main" val="0"/>
@@ -10042,7 +10069,7 @@
                     <pic:cNvPicPr/>
                   </pic:nvPicPr>
                   <pic:blipFill>
-                    <a:blip r:embed="rId29">
+                    <a:blip r:embed="rId30">
                       <a:extLst>
                         <a:ext uri="{28A0092B-C50C-407E-A947-70E740481C1C}">
                           <a14:useLocalDpi xmlns:a14="http://schemas.microsoft.com/office/drawing/2010/main" val="0"/>
@@ -10998,7 +11025,7 @@
                     <pic:cNvPicPr/>
                   </pic:nvPicPr>
                   <pic:blipFill>
-                    <a:blip r:embed="rId30">
+                    <a:blip r:embed="rId31">
                       <a:extLst>
                         <a:ext uri="{28A0092B-C50C-407E-A947-70E740481C1C}">
                           <a14:useLocalDpi xmlns:a14="http://schemas.microsoft.com/office/drawing/2010/main" val="0"/>
@@ -11927,7 +11954,7 @@
       <w:r>
         <w:t xml:space="preserve"> licensing, please see: </w:t>
       </w:r>
-      <w:hyperlink r:id="rId31" w:history="1">
+      <w:hyperlink r:id="rId32" w:history="1">
         <w:r>
           <w:rPr>
             <w:rStyle w:val="Hyperlink"/>
@@ -12015,7 +12042,7 @@
       <w:r>
         <w:t xml:space="preserve">: </w:t>
       </w:r>
-      <w:hyperlink r:id="rId32" w:history="1">
+      <w:hyperlink r:id="rId33" w:history="1">
         <w:r>
           <w:rPr>
             <w:rStyle w:val="Hyperlink"/>
@@ -12033,8 +12060,8 @@
     </w:p>
     <w:p/>
     <w:sectPr>
-      <w:headerReference w:type="default" r:id="rId33"/>
-      <w:footerReference w:type="default" r:id="rId34"/>
+      <w:headerReference w:type="default" r:id="rId34"/>
+      <w:footerReference w:type="default" r:id="rId35"/>
       <w:pgSz w:w="11906" w:h="16838"/>
       <w:pgMar w:top="1276" w:right="1016" w:bottom="709" w:left="851" w:header="540" w:footer="413" w:gutter="0"/>
       <w:cols w:space="708"/>
@@ -12092,7 +12119,7 @@
       <w:rPr>
         <w:noProof/>
       </w:rPr>
-      <w:t>6</w:t>
+      <w:t>21</w:t>
     </w:r>
     <w:r>
       <w:fldChar w:fldCharType="end"/>
@@ -15420,7 +15447,7 @@
 </file>
 
 <file path=customXml/itemProps1.xml><?xml version="1.0" encoding="utf-8"?>
-<ds:datastoreItem xmlns:ds="http://schemas.openxmlformats.org/officeDocument/2006/customXml" ds:itemID="{2A7B82C1-8564-4B57-87FB-E6D85DBFA252}">
+<ds:datastoreItem xmlns:ds="http://schemas.openxmlformats.org/officeDocument/2006/customXml" ds:itemID="{6B19E1A4-6904-4273-B225-C975939B5981}">
   <ds:schemaRefs>
     <ds:schemaRef ds:uri="http://schemas.openxmlformats.org/officeDocument/2006/bibliography"/>
   </ds:schemaRefs>

</xml_diff>

<commit_message>
Triggers no longer need samples which allows us to use dependent triggers without requiring a sample name.
Added to check exe/config versions to user doc.

Removed accidentally commited autosave of word document.
</commit_message>
<xml_diff>
--- a/Documentation/SoniFight-user-guide.docx
+++ b/Documentation/SoniFight-user-guide.docx
@@ -4546,8 +4546,6 @@
         </w:rPr>
         <w:t>.</w:t>
       </w:r>
-      <w:bookmarkStart w:id="5" w:name="_GoBack"/>
-      <w:bookmarkEnd w:id="5"/>
     </w:p>
     <w:p>
       <w:r>
@@ -4857,14 +4855,14 @@
         <w:pStyle w:val="Heading1"/>
         <w:spacing w:after="240"/>
       </w:pPr>
-      <w:bookmarkStart w:id="6" w:name="_Toc495751767"/>
+      <w:bookmarkStart w:id="5" w:name="_Toc495751767"/>
       <w:r>
         <w:t xml:space="preserve">6 </w:t>
       </w:r>
       <w:r>
         <w:t>User Interface Elements – Edit Tab</w:t>
       </w:r>
-      <w:bookmarkEnd w:id="6"/>
+      <w:bookmarkEnd w:id="5"/>
     </w:p>
     <w:p>
       <w:r>
@@ -5032,14 +5030,14 @@
       <w:pPr>
         <w:pStyle w:val="Heading2"/>
       </w:pPr>
-      <w:bookmarkStart w:id="7" w:name="_Toc495751768"/>
+      <w:bookmarkStart w:id="6" w:name="_Toc495751768"/>
       <w:r>
         <w:t xml:space="preserve">6.1 </w:t>
       </w:r>
       <w:r>
         <w:t>Edit Tab – Tree View</w:t>
       </w:r>
-      <w:bookmarkEnd w:id="7"/>
+      <w:bookmarkEnd w:id="6"/>
     </w:p>
     <w:p>
       <w:r>
@@ -5436,14 +5434,14 @@
       <w:pPr>
         <w:pStyle w:val="Heading2"/>
       </w:pPr>
-      <w:bookmarkStart w:id="8" w:name="_Toc495751769"/>
+      <w:bookmarkStart w:id="7" w:name="_Toc495751769"/>
       <w:r>
         <w:t xml:space="preserve">6.2 </w:t>
       </w:r>
       <w:r>
         <w:t>Edit Tab – Details Panel</w:t>
       </w:r>
-      <w:bookmarkEnd w:id="8"/>
+      <w:bookmarkEnd w:id="7"/>
     </w:p>
     <w:p>
       <w:r>
@@ -5824,64 +5822,64 @@
       <w:pPr>
         <w:pStyle w:val="Heading2"/>
       </w:pPr>
-      <w:bookmarkStart w:id="9" w:name="_Toc495751770"/>
+      <w:bookmarkStart w:id="8" w:name="_Toc495751770"/>
       <w:r>
         <w:t xml:space="preserve">6.3 </w:t>
       </w:r>
       <w:r>
         <w:t>Creating a New Config</w:t>
       </w:r>
+      <w:bookmarkEnd w:id="8"/>
+    </w:p>
+    <w:p>
+      <w:r>
+        <w:br/>
+      </w:r>
+      <w:r>
+        <w:t xml:space="preserve">To create a new, blank game config </w:t>
+      </w:r>
+      <w:r>
+        <w:t xml:space="preserve">you can </w:t>
+      </w:r>
+      <w:r>
+        <w:t xml:space="preserve">click the </w:t>
+      </w:r>
+      <w:r>
+        <w:rPr>
+          <w:b/>
+        </w:rPr>
+        <w:t xml:space="preserve">[Create New Config] </w:t>
+      </w:r>
+      <w:r>
+        <w:t>button from the main tab.</w:t>
+      </w:r>
+    </w:p>
+    <w:p>
+      <w:r>
+        <w:t xml:space="preserve">If you want to experiment with modifying a config but don’t want to risk breaking the original config then you can simply duplicate the config folder (i.e. copy &amp; paste it in the same location), and then click the </w:t>
+      </w:r>
+      <w:r>
+        <w:rPr>
+          <w:b/>
+        </w:rPr>
+        <w:t xml:space="preserve">[Refresh] </w:t>
+      </w:r>
+      <w:r>
+        <w:t>button in the Main tab for the new config to be available for selection and modification in the main tab’s dropdown menu.</w:t>
+      </w:r>
+    </w:p>
+    <w:p>
+      <w:pPr>
+        <w:pStyle w:val="Heading2"/>
+      </w:pPr>
+      <w:bookmarkStart w:id="9" w:name="_Toc495751771"/>
+      <w:r>
+        <w:t xml:space="preserve">6.4 </w:t>
+      </w:r>
+      <w:r>
+        <w:t>Creating Watches</w:t>
+      </w:r>
       <w:bookmarkEnd w:id="9"/>
-    </w:p>
-    <w:p>
-      <w:r>
-        <w:br/>
-      </w:r>
-      <w:r>
-        <w:t xml:space="preserve">To create a new, blank game config </w:t>
-      </w:r>
-      <w:r>
-        <w:t xml:space="preserve">you can </w:t>
-      </w:r>
-      <w:r>
-        <w:t xml:space="preserve">click the </w:t>
-      </w:r>
-      <w:r>
-        <w:rPr>
-          <w:b/>
-        </w:rPr>
-        <w:t xml:space="preserve">[Create New Config] </w:t>
-      </w:r>
-      <w:r>
-        <w:t>button from the main tab.</w:t>
-      </w:r>
-    </w:p>
-    <w:p>
-      <w:r>
-        <w:t xml:space="preserve">If you want to experiment with modifying a config but don’t want to risk breaking the original config then you can simply duplicate the config folder (i.e. copy &amp; paste it in the same location), and then click the </w:t>
-      </w:r>
-      <w:r>
-        <w:rPr>
-          <w:b/>
-        </w:rPr>
-        <w:t xml:space="preserve">[Refresh] </w:t>
-      </w:r>
-      <w:r>
-        <w:t>button in the Main tab for the new config to be available for selection and modification in the main tab’s dropdown menu.</w:t>
-      </w:r>
-    </w:p>
-    <w:p>
-      <w:pPr>
-        <w:pStyle w:val="Heading2"/>
-      </w:pPr>
-      <w:bookmarkStart w:id="10" w:name="_Toc495751771"/>
-      <w:r>
-        <w:t xml:space="preserve">6.4 </w:t>
-      </w:r>
-      <w:r>
-        <w:t>Creating Watches</w:t>
-      </w:r>
-      <w:bookmarkEnd w:id="10"/>
     </w:p>
     <w:p>
       <w:r>
@@ -6160,13 +6158,7 @@
     </w:p>
     <w:p>
       <w:r>
-        <w:t>The numbered UI element</w:t>
-      </w:r>
-      <w:r>
-        <w:t>s</w:t>
-      </w:r>
-      <w:r>
-        <w:t xml:space="preserve"> in the above figure are as follows:</w:t>
+        <w:t>The numbered UI elements in the above figure are as follows:</w:t>
       </w:r>
     </w:p>
     <w:p>
@@ -6774,14 +6766,14 @@
       <w:pPr>
         <w:pStyle w:val="Heading2"/>
       </w:pPr>
-      <w:bookmarkStart w:id="11" w:name="_Toc495751772"/>
+      <w:bookmarkStart w:id="10" w:name="_Toc495751772"/>
       <w:r>
         <w:t xml:space="preserve">6.5 </w:t>
       </w:r>
       <w:r>
         <w:t>Creating Triggers</w:t>
       </w:r>
-      <w:bookmarkEnd w:id="11"/>
+      <w:bookmarkEnd w:id="10"/>
     </w:p>
     <w:p>
       <w:r>
@@ -8570,11 +8562,11 @@
         <w:pStyle w:val="Heading1"/>
         <w:spacing w:after="240"/>
       </w:pPr>
-      <w:bookmarkStart w:id="12" w:name="_Toc495751773"/>
+      <w:bookmarkStart w:id="11" w:name="_Toc495751773"/>
       <w:r>
         <w:t>7 Different Types of Watches and Triggers</w:t>
       </w:r>
-      <w:bookmarkEnd w:id="12"/>
+      <w:bookmarkEnd w:id="11"/>
     </w:p>
     <w:p>
       <w:r>
@@ -8773,14 +8765,14 @@
       <w:pPr>
         <w:pStyle w:val="Heading2"/>
       </w:pPr>
-      <w:bookmarkStart w:id="13" w:name="_Toc495751774"/>
+      <w:bookmarkStart w:id="12" w:name="_Toc495751774"/>
       <w:r>
         <w:t xml:space="preserve">7.1 </w:t>
       </w:r>
       <w:r>
         <w:t>Normal Triggers</w:t>
       </w:r>
-      <w:bookmarkEnd w:id="13"/>
+      <w:bookmarkEnd w:id="12"/>
     </w:p>
     <w:p>
       <w:r>
@@ -8854,14 +8846,14 @@
       <w:pPr>
         <w:pStyle w:val="Heading2"/>
       </w:pPr>
-      <w:bookmarkStart w:id="14" w:name="_Toc495751775"/>
+      <w:bookmarkStart w:id="13" w:name="_Toc495751775"/>
       <w:r>
         <w:t xml:space="preserve">7.2 </w:t>
       </w:r>
       <w:r>
         <w:t>Continuous Triggers</w:t>
       </w:r>
-      <w:bookmarkEnd w:id="14"/>
+      <w:bookmarkEnd w:id="13"/>
     </w:p>
     <w:p>
       <w:r>
@@ -8961,14 +8953,14 @@
       <w:pPr>
         <w:pStyle w:val="Heading2"/>
       </w:pPr>
-      <w:bookmarkStart w:id="15" w:name="_Toc495751776"/>
+      <w:bookmarkStart w:id="14" w:name="_Toc495751776"/>
       <w:r>
         <w:t xml:space="preserve">7.3 </w:t>
       </w:r>
       <w:r>
         <w:t>Modifier Triggers</w:t>
       </w:r>
-      <w:bookmarkEnd w:id="15"/>
+      <w:bookmarkEnd w:id="14"/>
     </w:p>
     <w:p>
       <w:r>
@@ -9019,14 +9011,14 @@
         <w:pStyle w:val="Heading1"/>
         <w:spacing w:after="240"/>
       </w:pPr>
-      <w:bookmarkStart w:id="16" w:name="_Toc495751777"/>
+      <w:bookmarkStart w:id="15" w:name="_Toc495751777"/>
       <w:r>
         <w:t xml:space="preserve">8 </w:t>
       </w:r>
       <w:r>
         <w:t>Finding and Using Watches and Triggers</w:t>
       </w:r>
-      <w:bookmarkEnd w:id="16"/>
+      <w:bookmarkEnd w:id="15"/>
     </w:p>
     <w:p>
       <w:r>
@@ -9373,7 +9365,7 @@
       <w:pPr>
         <w:pStyle w:val="Heading2"/>
       </w:pPr>
-      <w:bookmarkStart w:id="17" w:name="_Toc495751778"/>
+      <w:bookmarkStart w:id="16" w:name="_Toc495751778"/>
       <w:r>
         <w:t>8</w:t>
       </w:r>
@@ -9389,18 +9381,18 @@
       <w:r>
         <w:t xml:space="preserve"> in Cheat Engine via Pointer Scans</w:t>
       </w:r>
+      <w:bookmarkEnd w:id="16"/>
+    </w:p>
+    <w:p/>
+    <w:p>
+      <w:pPr>
+        <w:pStyle w:val="Heading3"/>
+      </w:pPr>
+      <w:bookmarkStart w:id="17" w:name="_Toc495751779"/>
+      <w:r>
+        <w:t>Part 1 – Finding an Initial Value</w:t>
+      </w:r>
       <w:bookmarkEnd w:id="17"/>
-    </w:p>
-    <w:p/>
-    <w:p>
-      <w:pPr>
-        <w:pStyle w:val="Heading3"/>
-      </w:pPr>
-      <w:bookmarkStart w:id="18" w:name="_Toc495751779"/>
-      <w:r>
-        <w:t>Part 1 – Finding an Initial Value</w:t>
-      </w:r>
-      <w:bookmarkEnd w:id="18"/>
     </w:p>
     <w:p/>
     <w:p>
@@ -9680,14 +9672,14 @@
       <w:pPr>
         <w:pStyle w:val="Heading3"/>
       </w:pPr>
-      <w:bookmarkStart w:id="19" w:name="_Toc495751780"/>
+      <w:bookmarkStart w:id="18" w:name="_Toc495751780"/>
       <w:r>
         <w:t xml:space="preserve">Part 2 - </w:t>
       </w:r>
       <w:r>
         <w:t>Scanning for Pointers to a Value</w:t>
       </w:r>
-      <w:bookmarkEnd w:id="19"/>
+      <w:bookmarkEnd w:id="18"/>
     </w:p>
     <w:p>
       <w:r>
@@ -10111,11 +10103,11 @@
       <w:pPr>
         <w:pStyle w:val="Heading3"/>
       </w:pPr>
-      <w:bookmarkStart w:id="20" w:name="_Toc495751781"/>
+      <w:bookmarkStart w:id="19" w:name="_Toc495751781"/>
       <w:r>
         <w:t>Part 3 – Filtering our Pointer List</w:t>
       </w:r>
-      <w:bookmarkEnd w:id="20"/>
+      <w:bookmarkEnd w:id="19"/>
     </w:p>
     <w:p>
       <w:r>
@@ -10731,11 +10723,11 @@
       <w:pPr>
         <w:pStyle w:val="Heading2"/>
       </w:pPr>
-      <w:bookmarkStart w:id="21" w:name="_Toc495751782"/>
+      <w:bookmarkStart w:id="20" w:name="_Toc495751782"/>
       <w:r>
         <w:t>8.2 Pointer Chain Tester</w:t>
       </w:r>
-      <w:bookmarkEnd w:id="21"/>
+      <w:bookmarkEnd w:id="20"/>
     </w:p>
     <w:p>
       <w:r>
@@ -11082,7 +11074,7 @@
         <w:pStyle w:val="Heading1"/>
         <w:spacing w:after="240"/>
       </w:pPr>
-      <w:bookmarkStart w:id="22" w:name="_Toc495751783"/>
+      <w:bookmarkStart w:id="21" w:name="_Toc495751783"/>
       <w:r>
         <w:lastRenderedPageBreak/>
         <w:t xml:space="preserve">10 </w:t>
@@ -11090,20 +11082,20 @@
       <w:r>
         <w:t>Frequently Asked Questions</w:t>
       </w:r>
+      <w:bookmarkEnd w:id="21"/>
+    </w:p>
+    <w:p>
+      <w:pPr>
+        <w:pStyle w:val="Heading2"/>
+      </w:pPr>
+      <w:bookmarkStart w:id="22" w:name="_Toc495751784"/>
+      <w:r>
+        <w:t xml:space="preserve">10.1 </w:t>
+      </w:r>
+      <w:r>
+        <w:t>Help! My Trigger Doesn’t Make a Sound!</w:t>
+      </w:r>
       <w:bookmarkEnd w:id="22"/>
-    </w:p>
-    <w:p>
-      <w:pPr>
-        <w:pStyle w:val="Heading2"/>
-      </w:pPr>
-      <w:bookmarkStart w:id="23" w:name="_Toc495751784"/>
-      <w:r>
-        <w:t xml:space="preserve">10.1 </w:t>
-      </w:r>
-      <w:r>
-        <w:t>Help! My Trigger Doesn’t Make a Sound!</w:t>
-      </w:r>
-      <w:bookmarkEnd w:id="23"/>
     </w:p>
     <w:p>
       <w:r>
@@ -11338,7 +11330,19 @@
       </w:r>
       <w:proofErr w:type="gramEnd"/>
       <w:r>
-        <w:t xml:space="preserve"> the specific value used to trigger a sample you might want to put the watch</w:t>
+        <w:t xml:space="preserve"> the specific value </w:t>
+      </w:r>
+      <w:r>
+        <w:t xml:space="preserve">and condition </w:t>
+      </w:r>
+      <w:r>
+        <w:t xml:space="preserve">used to </w:t>
+      </w:r>
+      <w:r>
+        <w:t>activate</w:t>
+      </w:r>
+      <w:r>
+        <w:t xml:space="preserve"> a sample you might want to put the watch</w:t>
       </w:r>
       <w:r>
         <w:t>’s</w:t>
@@ -11378,16 +11382,80 @@
       </w:r>
     </w:p>
     <w:p>
-      <w:pPr>
-        <w:rPr>
-          <w:b/>
-        </w:rPr>
-      </w:pPr>
-      <w:r>
-        <w:t>Also, while SoniFight is a windows forms application, it also writes some debug output to the console – so if you launch SoniFight via the Windows Command Prompt</w:t>
-      </w:r>
-      <w:r>
-        <w:t xml:space="preserve"> then additional information regarding what triggers have matched their conditions is available. If you wanted to write this debug output to file then you can simply launch SoniFight and pipe the output to a file using a command like this: </w:t>
+      <w:r>
+        <w:t>Also, if the config name or description contains a precise executable version number, then it could be worth checking to ensure that the version of the game executable you’re running matches up with the version th</w:t>
+      </w:r>
+      <w:r>
+        <w:t xml:space="preserve">e </w:t>
+      </w:r>
+      <w:r>
+        <w:t xml:space="preserve">config is designed to work with. To find the version number of an executable you can typically right-click on it and select </w:t>
+      </w:r>
+      <w:r>
+        <w:rPr>
+          <w:b/>
+        </w:rPr>
+        <w:t xml:space="preserve">Properties </w:t>
+      </w:r>
+      <w:r>
+        <w:t>from the pop-up menu, and then go to</w:t>
+      </w:r>
+      <w:r>
+        <w:t xml:space="preserve"> the</w:t>
+      </w:r>
+      <w:bookmarkStart w:id="23" w:name="_GoBack"/>
+      <w:bookmarkEnd w:id="23"/>
+      <w:r>
+        <w:t xml:space="preserve"> </w:t>
+      </w:r>
+      <w:r>
+        <w:rPr>
+          <w:b/>
+        </w:rPr>
+        <w:t xml:space="preserve">Details </w:t>
+      </w:r>
+      <w:r>
+        <w:t xml:space="preserve">tab and look at the </w:t>
+      </w:r>
+      <w:r>
+        <w:rPr>
+          <w:b/>
+        </w:rPr>
+        <w:t xml:space="preserve">File version </w:t>
+      </w:r>
+      <w:r>
+        <w:t xml:space="preserve">or </w:t>
+      </w:r>
+      <w:r>
+        <w:rPr>
+          <w:b/>
+        </w:rPr>
+        <w:t xml:space="preserve">Product version </w:t>
+      </w:r>
+      <w:r>
+        <w:t>values.</w:t>
+      </w:r>
+    </w:p>
+    <w:p>
+      <w:pPr>
+        <w:rPr>
+          <w:b/>
+        </w:rPr>
+      </w:pPr>
+      <w:r>
+        <w:t>Finally</w:t>
+      </w:r>
+      <w:r>
+        <w:t>, while SoniFight is a windows forms application, it also writes some debug output to the console – so if you launch SoniFight via the Windows Command Prompt</w:t>
+      </w:r>
+      <w:r>
+        <w:t xml:space="preserve"> then additional information regarding what triggers have matched their conditions is available. If you wanted to write this debug output to file then you can simply launch SoniFight</w:t>
+      </w:r>
+      <w:r>
+        <w:t xml:space="preserve"> from the command prompt</w:t>
+      </w:r>
+      <w:r>
+        <w:t xml:space="preserve"> and pipe the output to a file using a command like this: </w:t>
       </w:r>
       <w:r>
         <w:rPr>
@@ -11444,6 +11512,7 @@
     </w:p>
     <w:p>
       <w:r>
+        <w:lastRenderedPageBreak/>
         <w:t xml:space="preserve">However, while I might not have the time to create new configs - perhaps you do? There's </w:t>
       </w:r>
       <w:r>
@@ -11482,524 +11551,520 @@
       </w:r>
       <w:proofErr w:type="gramEnd"/>
       <w:r>
-        <w:t xml:space="preserve"> of that particular game) - or even if one </w:t>
+        <w:t xml:space="preserve"> of that particular game) - or even if one pointer </w:t>
+      </w:r>
+      <w:r>
+        <w:t>chain</w:t>
+      </w:r>
+      <w:r>
+        <w:t xml:space="preserve"> is found, then it's found and there's no going back, so potentially making a solid game config could be a distributed 'many-hands-make-light-work' process, or at least that's my hope.</w:t>
+      </w:r>
+    </w:p>
+    <w:p>
+      <w:pPr>
+        <w:pStyle w:val="Heading2"/>
+      </w:pPr>
+      <w:bookmarkStart w:id="25" w:name="_Toc495751786"/>
+      <w:r>
+        <w:t xml:space="preserve">10.3 </w:t>
+      </w:r>
+      <w:r>
+        <w:t xml:space="preserve">Does SoniFight use a lot of CPU or RAM? / Will it have a detrimental </w:t>
+      </w:r>
+      <w:r>
+        <w:t>effect on game performance?</w:t>
+      </w:r>
+      <w:bookmarkEnd w:id="25"/>
+      <w:r>
+        <w:br/>
+      </w:r>
+    </w:p>
+    <w:p>
+      <w:r>
+        <w:t xml:space="preserve">SoniFight will quite happily run using less than 1% CPU when using a game config with over 30 watches and 300 triggers and polling every tenth of a second, so it shouldn't affect the game's performance in any meaningful fashion. In terms of RAM usage it's directly dependent on the </w:t>
+      </w:r>
+      <w:r>
+        <w:t xml:space="preserve">number and </w:t>
+      </w:r>
+      <w:r>
+        <w:t>size of the samples associated with the game config (which all get loaded into memory). Before loading any samples the app will take up around 30MB of RAM, but even with the aforementioned game config loaded (which uses around 300 individual samples) we're still only up to around 60-70MB RAM usage.</w:t>
+      </w:r>
+    </w:p>
+    <w:p>
+      <w:pPr>
+        <w:pStyle w:val="Heading2"/>
+      </w:pPr>
+      <w:bookmarkStart w:id="26" w:name="_Toc495751787"/>
+      <w:r>
+        <w:t xml:space="preserve">10.4 </w:t>
+      </w:r>
+      <w:r>
+        <w:t>Is SoniFight cheating? If I use it online will it get me banne</w:t>
+      </w:r>
+      <w:r>
+        <w:t>d from services like Steam?</w:t>
+      </w:r>
+      <w:bookmarkEnd w:id="26"/>
+      <w:r>
+        <w:br/>
+      </w:r>
+    </w:p>
+    <w:p>
+      <w:r>
+        <w:t xml:space="preserve">SoniFight only aims to provide the same audio cues a sighted fighting game player has natively available, but through audio for those who may be partially or non-sighted. A sighted player will gain no real benefit from using this software because </w:t>
+      </w:r>
+      <w:r>
+        <w:t xml:space="preserve">all </w:t>
+      </w:r>
+      <w:r>
+        <w:t>the information is already there visually - so I don't consider this cheating at all.</w:t>
+      </w:r>
+    </w:p>
+    <w:p>
+      <w:r>
+        <w:t>Whether</w:t>
+      </w:r>
+      <w:r>
+        <w:t xml:space="preserve"> using this software will get you banned from something like Steam is a harder question to </w:t>
+      </w:r>
+      <w:r>
+        <w:t>unequivocally</w:t>
+      </w:r>
+      <w:r>
+        <w:t xml:space="preserve"> answer. I've been developing th</w:t>
+      </w:r>
+      <w:r>
+        <w:t>e</w:t>
+      </w:r>
+      <w:r>
+        <w:t xml:space="preserve"> software using Street Fighter IV running through Steam for over a year, including </w:t>
+      </w:r>
+      <w:r>
+        <w:t>occasionally</w:t>
+      </w:r>
+      <w:r>
+        <w:t xml:space="preserve"> playing online matches, without any issues or problems. SoniFight only ever reads memory locations and provides sonification cues from the changes in values it encounters. It never writes to memory, and it does not attach a debugger to the host process. Please be aware that while I seriously doubt that you'd be banned from a gaming service for using this software, I cannot be held responsible should it occur and as the software license in LICENSE.txt </w:t>
+      </w:r>
+      <w:r>
+        <w:t xml:space="preserve">states </w:t>
+      </w:r>
+      <w:r>
+        <w:t>- you use this software entirely at your own risk.</w:t>
+      </w:r>
+    </w:p>
+    <w:p>
+      <w:pPr>
+        <w:pStyle w:val="Heading2"/>
+      </w:pPr>
+      <w:bookmarkStart w:id="27" w:name="_Toc495751788"/>
+      <w:r>
+        <w:t xml:space="preserve">10.5 </w:t>
+      </w:r>
+      <w:r>
+        <w:t>I've made a config! Can you shi</w:t>
+      </w:r>
+      <w:r>
+        <w:t>p it with the next release?</w:t>
+      </w:r>
+      <w:bookmarkEnd w:id="27"/>
+      <w:r>
+        <w:br/>
+      </w:r>
+    </w:p>
+    <w:p>
+      <w:r>
+        <w:t xml:space="preserve">Quite possibly! </w:t>
+      </w:r>
+      <w:proofErr w:type="gramStart"/>
+      <w:r>
+        <w:t>As long as</w:t>
+      </w:r>
+      <w:proofErr w:type="gramEnd"/>
+      <w:r>
+        <w:t xml:space="preserve"> your config works and does not use copyrighted audio materials</w:t>
+      </w:r>
+      <w:r>
+        <w:t xml:space="preserve"> then</w:t>
+      </w:r>
+      <w:r>
+        <w:t xml:space="preserve"> I can incorporate it into the next release of the software so that more games are supported 'out-of-the-box' as it were. Please be aware that I can't ship copyrighted audio because I don't own the rights to do so, and unfortunately that includes ripping audio from the existing game (for example, the announcer saying the character names). While it would </w:t>
+      </w:r>
+      <w:proofErr w:type="gramStart"/>
+      <w:r>
+        <w:t>definitely make</w:t>
+      </w:r>
+      <w:proofErr w:type="gramEnd"/>
+      <w:r>
+        <w:t xml:space="preserve"> the audio more cohesive, as mentioned I </w:t>
+      </w:r>
+      <w:r>
+        <w:t xml:space="preserve">simply </w:t>
+      </w:r>
+      <w:r>
+        <w:t>don't have the right</w:t>
+      </w:r>
+      <w:r>
+        <w:t>s</w:t>
+      </w:r>
+      <w:r>
+        <w:t xml:space="preserve"> to distribute copyrighted audio.</w:t>
+      </w:r>
+    </w:p>
+    <w:p>
+      <w:pPr>
+        <w:pStyle w:val="Heading2"/>
+      </w:pPr>
+      <w:bookmarkStart w:id="28" w:name="_Toc495751789"/>
+      <w:r>
+        <w:t xml:space="preserve">10.6 </w:t>
+      </w:r>
+      <w:r>
+        <w:t>Both my friend and I are partially or non-sighted, can we play a</w:t>
+      </w:r>
+      <w:r>
+        <w:t>gainst each other properly?</w:t>
+      </w:r>
+      <w:bookmarkEnd w:id="28"/>
+      <w:r>
+        <w:br/>
+      </w:r>
+    </w:p>
+    <w:p>
+      <w:r>
+        <w:t xml:space="preserve">Yup! </w:t>
+      </w:r>
+      <w:r>
+        <w:t>It’s possible to create or modify configs</w:t>
+      </w:r>
+      <w:r>
+        <w:t xml:space="preserve"> provide sonification for both player 1 and player 2 using different voices so that they can be easily told apart. If you don't find that you can easily differentiate between the voices </w:t>
       </w:r>
       <w:r>
         <w:lastRenderedPageBreak/>
-        <w:t xml:space="preserve">pointer </w:t>
+        <w:t>you may like to speed up or slow down the playback by modifying the trigger(s) associated with given in-game event(s) via the edit tab.</w:t>
+      </w:r>
+      <w:r>
+        <w:t xml:space="preserve"> You can also activate or deactivate triggers based on your preferences (i.e. you might decide you don’t want any continuous sonification for distance and just disable any triggers that provide it).</w:t>
+      </w:r>
+    </w:p>
+    <w:p>
+      <w:pPr>
+        <w:pStyle w:val="Heading2"/>
+      </w:pPr>
+      <w:bookmarkStart w:id="29" w:name="_Toc495751790"/>
+      <w:r>
+        <w:t xml:space="preserve">10.7 </w:t>
+      </w:r>
+      <w:r>
+        <w:t>I want to add additional trig</w:t>
+      </w:r>
+      <w:r>
+        <w:t xml:space="preserve">gers, </w:t>
+      </w:r>
+      <w:r>
+        <w:t>is it a difficult process?</w:t>
+      </w:r>
+      <w:bookmarkEnd w:id="29"/>
+    </w:p>
+    <w:p>
+      <w:r>
+        <w:t xml:space="preserve">That depends on whether the watch associated with a trigger already exists, or if it </w:t>
+      </w:r>
+      <w:proofErr w:type="gramStart"/>
+      <w:r>
+        <w:t>has to</w:t>
+      </w:r>
+      <w:proofErr w:type="gramEnd"/>
+      <w:r>
+        <w:t xml:space="preserve"> be found. For example, if a watch exists for the player 1 health bar that triggers when they hit 500, 250 and 100 - and let's say you wanted to add a trigger for when player 1's health hits 750 - the easiest way would be to just clone</w:t>
+      </w:r>
+      <w:r>
+        <w:t xml:space="preserve"> one of the clock sonification triggers, say</w:t>
+      </w:r>
+      <w:r>
+        <w:t xml:space="preserve"> the 500 health trigger </w:t>
+      </w:r>
+      <w:r>
+        <w:t xml:space="preserve">one, </w:t>
+      </w:r>
+      <w:r>
+        <w:t xml:space="preserve">and change the matching value of the clone to 750 and give it a </w:t>
+      </w:r>
+      <w:r>
+        <w:t xml:space="preserve">different </w:t>
+      </w:r>
+      <w:r>
+        <w:t xml:space="preserve">sample to play (and rename the cloned trigger - it'll have the word CLONE appended to the name) and </w:t>
+      </w:r>
+      <w:r>
+        <w:t>that would be it</w:t>
+      </w:r>
+      <w:r>
+        <w:t>. That's the simple scenario.</w:t>
+      </w:r>
+    </w:p>
+    <w:p>
+      <w:r>
+        <w:t xml:space="preserve">If there isn't a watch for the specific value you want, then a pointer </w:t>
       </w:r>
       <w:r>
         <w:t>chain</w:t>
       </w:r>
       <w:r>
-        <w:t xml:space="preserve"> is found, then it's found and there's no going back, so potentially making a solid game config could be a distributed 'many-hands-make-light-work' process, or at least that's my hope.</w:t>
+        <w:t xml:space="preserve"> to that memory location must be found so that we can repeatedly find the value across game launches and reboots (i.e. it should work every time</w:t>
+      </w:r>
+      <w:r>
+        <w:t xml:space="preserve"> on everyone’s PC</w:t>
+      </w:r>
+      <w:r>
+        <w:t>, not just this one time</w:t>
+      </w:r>
+      <w:r>
+        <w:t xml:space="preserve"> on your PC</w:t>
+      </w:r>
+      <w:r>
+        <w:t xml:space="preserve">). Further details on the process of finding pointer </w:t>
+      </w:r>
+      <w:r>
+        <w:t>chain</w:t>
+      </w:r>
+      <w:r>
+        <w:t xml:space="preserve">s are provided </w:t>
+      </w:r>
+      <w:r>
+        <w:t xml:space="preserve">above in the </w:t>
+      </w:r>
+      <w:r>
+        <w:rPr>
+          <w:b/>
+          <w:i/>
+        </w:rPr>
+        <w:t xml:space="preserve">Finding and Using Watches and Triggers </w:t>
+      </w:r>
+      <w:r>
+        <w:t>section of this</w:t>
+      </w:r>
+      <w:r>
+        <w:t xml:space="preserve"> </w:t>
+      </w:r>
+      <w:r>
+        <w:t>document</w:t>
+      </w:r>
+      <w:r>
+        <w:t xml:space="preserve">. Once a pointer </w:t>
+      </w:r>
+      <w:r>
+        <w:t>chain</w:t>
+      </w:r>
+      <w:r>
+        <w:t xml:space="preserve"> to the value of interest is found and a watch has been created to monitor that memory location, then one or more triggers can be created which use that watch and respond to changes in value.</w:t>
       </w:r>
     </w:p>
     <w:p>
       <w:pPr>
         <w:pStyle w:val="Heading2"/>
       </w:pPr>
-      <w:bookmarkStart w:id="25" w:name="_Toc495751786"/>
-      <w:r>
-        <w:t xml:space="preserve">10.3 </w:t>
-      </w:r>
-      <w:r>
-        <w:t xml:space="preserve">Does SoniFight use a lot of CPU or RAM? / Will it have a detrimental </w:t>
-      </w:r>
-      <w:r>
-        <w:t>effect on game performance?</w:t>
-      </w:r>
-      <w:bookmarkEnd w:id="25"/>
+      <w:bookmarkStart w:id="30" w:name="_Toc495751791"/>
+      <w:r>
+        <w:t xml:space="preserve">10.8 </w:t>
+      </w:r>
+      <w:r>
+        <w:t>I only want some of the triggers to play / random non-sensical menu triggers sometime</w:t>
+      </w:r>
+      <w:r>
+        <w:t>s play, can I disable them?</w:t>
+      </w:r>
+      <w:bookmarkEnd w:id="30"/>
       <w:r>
         <w:br/>
       </w:r>
     </w:p>
     <w:p>
       <w:r>
-        <w:t xml:space="preserve">SoniFight will quite happily run using less than 1% CPU when using a game config with over 30 watches and 300 triggers and polling every tenth of a second, so it shouldn't affect the game's performance in any meaningful fashion. In terms of RAM usage it's directly dependent on the </w:t>
-      </w:r>
-      <w:r>
-        <w:t xml:space="preserve">number and </w:t>
-      </w:r>
-      <w:r>
-        <w:t>size of the samples associated with the game config (which all get loaded into memory). Before loading any samples the app will take up around 30MB of RAM, but even with the aforementioned game config loaded (which uses around 300 individual samples) we're still only up to around 60-70MB RAM usage.</w:t>
+        <w:t>Absolutely. Every trigger has an active flag associated with it - just select the trigger(s) you want to turn off and uncheck the "Active" checkbox for that trigger in the edit tab. Alternatively, you can delete the offen</w:t>
+      </w:r>
+      <w:r>
+        <w:t>d</w:t>
+      </w:r>
+      <w:r>
+        <w:t>ing trigger(s) entirely if you prefer. Watches may also be disabled by unchecking their active flag, but check that the watch isn't being used by any active triggers first or they'll stop working. Details of which active triggers use any given watch are shown in the details pain of the edit tab.</w:t>
+      </w:r>
+    </w:p>
+    <w:p>
+      <w:r>
+        <w:t xml:space="preserve">Finally, for </w:t>
+      </w:r>
+      <w:r>
+        <w:rPr>
+          <w:b/>
+          <w:i/>
+        </w:rPr>
+        <w:t xml:space="preserve">Normal </w:t>
+      </w:r>
+      <w:r>
+        <w:t>triggers there is the option to add a dependent trigger ID which can stop the trigger from activating if the dependent trigger condition is not met. For example, if a trigger saying the game resolution – let’s say “640x480” keeps triggering between rounds, then you may be able to add a dependent trigger that checks that we’re in the graphics options submenu. If you can find a condition that can determine that – and we’re not, then the resolution-saying trigger won’t activate between rounds</w:t>
+      </w:r>
+      <w:r>
+        <w:t xml:space="preserve"> because the dependent trigger won’t be met. You can add up to a maximum of 5 dependent triggers for any given trigger that you might want to only activate under only very specific conditions.</w:t>
       </w:r>
     </w:p>
     <w:p>
       <w:pPr>
         <w:pStyle w:val="Heading2"/>
       </w:pPr>
-      <w:bookmarkStart w:id="26" w:name="_Toc495751787"/>
-      <w:r>
-        <w:t xml:space="preserve">10.4 </w:t>
-      </w:r>
-      <w:r>
-        <w:t>Is SoniFight cheating? If I use it online will it get me banne</w:t>
-      </w:r>
-      <w:r>
-        <w:t>d from services like Steam?</w:t>
-      </w:r>
-      <w:bookmarkEnd w:id="26"/>
+      <w:bookmarkStart w:id="31" w:name="_Toc495751792"/>
+      <w:r>
+        <w:t xml:space="preserve">10.9 </w:t>
+      </w:r>
+      <w:r>
+        <w:t>How are configs shipped?</w:t>
+      </w:r>
+      <w:bookmarkEnd w:id="31"/>
       <w:r>
         <w:br/>
       </w:r>
     </w:p>
     <w:p>
       <w:r>
-        <w:t xml:space="preserve">SoniFight only aims to provide the same audio cues a sighted fighting game player has natively available, but through audio for those who may be partially or non-sighted. A sighted player will gain no real benefit from using this software because </w:t>
-      </w:r>
-      <w:r>
-        <w:t xml:space="preserve">all </w:t>
-      </w:r>
-      <w:r>
-        <w:t>the information is already there visually - so I don't consider this cheating at all.</w:t>
-      </w:r>
-    </w:p>
-    <w:p>
-      <w:r>
-        <w:t>Whether</w:t>
-      </w:r>
-      <w:r>
-        <w:t xml:space="preserve"> using this software will get you banned from something like Steam is a harder question to </w:t>
-      </w:r>
-      <w:r>
-        <w:t>unequivocally</w:t>
-      </w:r>
-      <w:r>
-        <w:t xml:space="preserve"> answer. I've been developing th</w:t>
-      </w:r>
-      <w:r>
-        <w:t>e</w:t>
-      </w:r>
-      <w:r>
-        <w:t xml:space="preserve"> software using Street Fighter IV running through Steam for over a year, including </w:t>
-      </w:r>
-      <w:r>
-        <w:t>occasionally</w:t>
-      </w:r>
-      <w:r>
-        <w:t xml:space="preserve"> playing online matches, without any issues or problems. SoniFight only ever reads memory locations and provides sonification cues from the changes in values it encounters. It never writes to memory, and it does not attach a debugger to the host process. Please be aware that while I seriously doubt that you'd be banned from a gaming service for using this software, I cannot be held responsible should it occur and as the software license in LICENSE.txt </w:t>
-      </w:r>
-      <w:r>
-        <w:t xml:space="preserve">states </w:t>
-      </w:r>
-      <w:r>
-        <w:t>- you use this software entirely at your own risk.</w:t>
+        <w:t xml:space="preserve">Each config is simply a </w:t>
+      </w:r>
+      <w:r>
+        <w:t>sub</w:t>
+      </w:r>
+      <w:r>
+        <w:t xml:space="preserve">folder that lives inside </w:t>
+      </w:r>
+      <w:proofErr w:type="spellStart"/>
+      <w:r>
+        <w:t>SoniFight's</w:t>
+      </w:r>
+      <w:proofErr w:type="spellEnd"/>
+      <w:r>
+        <w:t xml:space="preserve"> </w:t>
+      </w:r>
+      <w:r>
+        <w:rPr>
+          <w:b/>
+        </w:rPr>
+        <w:t>Configs</w:t>
+      </w:r>
+      <w:r>
+        <w:t xml:space="preserve"> folder. It contains the file </w:t>
+      </w:r>
+      <w:r>
+        <w:rPr>
+          <w:b/>
+          <w:i/>
+        </w:rPr>
+        <w:t>config.xml</w:t>
+      </w:r>
+      <w:r>
+        <w:t xml:space="preserve"> (which stores all the </w:t>
+      </w:r>
+      <w:proofErr w:type="spellStart"/>
+      <w:r>
+        <w:t>GameConfig</w:t>
+      </w:r>
+      <w:proofErr w:type="spellEnd"/>
+      <w:r>
+        <w:t xml:space="preserve"> details for that particular game) along with a number of audio samples which are played when trigger conditions are met. If you've created a config and want to share it with someone, you can simply zip up the </w:t>
+      </w:r>
+      <w:r>
+        <w:t xml:space="preserve">config </w:t>
+      </w:r>
+      <w:r>
+        <w:t>folder</w:t>
+      </w:r>
+      <w:r>
+        <w:t xml:space="preserve">, send it to someone and tell them to </w:t>
+      </w:r>
+      <w:r>
+        <w:t xml:space="preserve">extract it inside </w:t>
+      </w:r>
+      <w:r>
+        <w:t xml:space="preserve">their </w:t>
+      </w:r>
+      <w:r>
+        <w:rPr>
+          <w:b/>
+        </w:rPr>
+        <w:t xml:space="preserve">Configs </w:t>
+      </w:r>
+      <w:r>
+        <w:t>folder to be added to the list of available configs.</w:t>
+      </w:r>
+      <w:r>
+        <w:t xml:space="preserve"> Sharing is caring!</w:t>
       </w:r>
     </w:p>
     <w:p>
       <w:pPr>
         <w:pStyle w:val="Heading2"/>
       </w:pPr>
-      <w:bookmarkStart w:id="27" w:name="_Toc495751788"/>
-      <w:r>
-        <w:t xml:space="preserve">10.5 </w:t>
-      </w:r>
-      <w:r>
-        <w:t>I've made a config! Can you shi</w:t>
-      </w:r>
-      <w:r>
-        <w:t>p it with the next release?</w:t>
-      </w:r>
-      <w:bookmarkEnd w:id="27"/>
+      <w:bookmarkStart w:id="32" w:name="_Toc495751793"/>
+      <w:r>
+        <w:t xml:space="preserve">10.10 </w:t>
+      </w:r>
+      <w:r>
+        <w:t>What platf</w:t>
+      </w:r>
+      <w:r>
+        <w:t>orms does SoniFight run on?</w:t>
+      </w:r>
+      <w:bookmarkEnd w:id="32"/>
       <w:r>
         <w:br/>
       </w:r>
     </w:p>
     <w:p>
       <w:r>
-        <w:t xml:space="preserve">Quite possibly! </w:t>
-      </w:r>
-      <w:proofErr w:type="gramStart"/>
-      <w:r>
-        <w:t>As long as</w:t>
-      </w:r>
-      <w:proofErr w:type="gramEnd"/>
-      <w:r>
-        <w:t xml:space="preserve"> your config works and does not use copyrighted audio materials</w:t>
-      </w:r>
-      <w:r>
-        <w:t xml:space="preserve"> then</w:t>
-      </w:r>
-      <w:r>
-        <w:t xml:space="preserve"> I can incorporate it into the next release of the software so that more games are supported 'out-of-the-box' as it were. Please be aware that I can't ship copyrighted audio because I don't own the rights to do so, and unfortunately that includes ripping audio from the existing game (for example, the announcer saying the character names). While it would </w:t>
-      </w:r>
-      <w:proofErr w:type="gramStart"/>
-      <w:r>
-        <w:t>definitely make</w:t>
-      </w:r>
-      <w:proofErr w:type="gramEnd"/>
-      <w:r>
-        <w:t xml:space="preserve"> the audio more cohesive, as mentioned I </w:t>
-      </w:r>
-      <w:r>
-        <w:t xml:space="preserve">simply </w:t>
-      </w:r>
-      <w:r>
-        <w:t>don't have the right</w:t>
-      </w:r>
-      <w:r>
-        <w:t>s</w:t>
-      </w:r>
-      <w:r>
-        <w:t xml:space="preserve"> to distribute copyrighted audio.</w:t>
+        <w:t xml:space="preserve">SoniFight runs on Windows 7 </w:t>
+      </w:r>
+      <w:r>
+        <w:t xml:space="preserve">SP1 </w:t>
+      </w:r>
+      <w:r>
+        <w:t xml:space="preserve">and above only. The SoniFight application itself </w:t>
+      </w:r>
+      <w:r>
+        <w:t>comes in both</w:t>
+      </w:r>
+      <w:r>
+        <w:t xml:space="preserve"> 32-bit and </w:t>
+      </w:r>
+      <w:r>
+        <w:t>64-bit flavours. The 32-bit version can only connect to games which run as 32-bit processes, and the 64-bit version to games that run as 64-bit processes.</w:t>
       </w:r>
     </w:p>
     <w:p>
       <w:pPr>
         <w:pStyle w:val="Heading2"/>
       </w:pPr>
-      <w:bookmarkStart w:id="28" w:name="_Toc495751789"/>
-      <w:r>
-        <w:t xml:space="preserve">10.6 </w:t>
-      </w:r>
-      <w:r>
-        <w:t>Both my friend and I are partially or non-sighted, can we play a</w:t>
-      </w:r>
-      <w:r>
-        <w:t>gainst each other properly?</w:t>
-      </w:r>
-      <w:bookmarkEnd w:id="28"/>
+      <w:bookmarkStart w:id="33" w:name="_Toc495751794"/>
+      <w:r>
+        <w:lastRenderedPageBreak/>
+        <w:t>10.11</w:t>
+      </w:r>
+      <w:r>
+        <w:t xml:space="preserve"> I have access to and modify the SoniFight </w:t>
+      </w:r>
+      <w:r>
+        <w:t>source code? Can I sell it?</w:t>
+      </w:r>
+      <w:bookmarkEnd w:id="33"/>
       <w:r>
         <w:br/>
       </w:r>
     </w:p>
     <w:p>
       <w:r>
-        <w:t xml:space="preserve">Yup! </w:t>
-      </w:r>
-      <w:r>
-        <w:t>It’s possible to create or modify configs</w:t>
-      </w:r>
-      <w:r>
-        <w:t xml:space="preserve"> provide sonification for both player 1 and player 2 using different voices so that they can be easily told apart. If you don't find that you can easily differentiate between the voices you may like to speed up or slow down the playback by modifying the trigger(s) associated with given in-game event(s) via the edit tab.</w:t>
-      </w:r>
-      <w:r>
-        <w:t xml:space="preserve"> You can also activate or deactivate triggers based on your preferences (i.e. you might decide you don’t want any continuous sonification for distance and just disable any triggers that provide it).</w:t>
-      </w:r>
-    </w:p>
-    <w:p>
-      <w:pPr>
-        <w:pStyle w:val="Heading2"/>
-      </w:pPr>
-      <w:bookmarkStart w:id="29" w:name="_Toc495751790"/>
-      <w:r>
-        <w:t xml:space="preserve">10.7 </w:t>
-      </w:r>
-      <w:r>
-        <w:t>I want to add additional trig</w:t>
-      </w:r>
-      <w:r>
-        <w:t xml:space="preserve">gers, </w:t>
-      </w:r>
-      <w:r>
-        <w:t>is it a difficult process?</w:t>
-      </w:r>
-      <w:bookmarkEnd w:id="29"/>
-    </w:p>
-    <w:p>
-      <w:r>
-        <w:lastRenderedPageBreak/>
-        <w:t xml:space="preserve">That depends on whether the watch associated with a trigger already exists, or if it </w:t>
-      </w:r>
-      <w:proofErr w:type="gramStart"/>
-      <w:r>
-        <w:t>has to</w:t>
-      </w:r>
-      <w:proofErr w:type="gramEnd"/>
-      <w:r>
-        <w:t xml:space="preserve"> be found. For example, if a watch exists for the player 1 health bar that triggers when they hit 500, 250 and 100 - and let's say you wanted to add a trigger for when player 1's health hits 750 - the easiest way would be to just clone</w:t>
-      </w:r>
-      <w:r>
-        <w:t xml:space="preserve"> one of the clock sonification triggers, say</w:t>
-      </w:r>
-      <w:r>
-        <w:t xml:space="preserve"> the 500 health trigger </w:t>
-      </w:r>
-      <w:r>
-        <w:t xml:space="preserve">one, </w:t>
-      </w:r>
-      <w:r>
-        <w:t xml:space="preserve">and change the matching value of the clone to 750 and give it a </w:t>
-      </w:r>
-      <w:r>
-        <w:t xml:space="preserve">different </w:t>
-      </w:r>
-      <w:r>
-        <w:t xml:space="preserve">sample to play (and rename the cloned trigger - it'll have the word CLONE appended to the name) and </w:t>
-      </w:r>
-      <w:r>
-        <w:t>that would be it</w:t>
-      </w:r>
-      <w:r>
-        <w:t>. That's the simple scenario.</w:t>
-      </w:r>
-    </w:p>
-    <w:p>
-      <w:r>
-        <w:t xml:space="preserve">If there isn't a watch for the specific value you want, then a pointer </w:t>
-      </w:r>
-      <w:r>
-        <w:t>chain</w:t>
-      </w:r>
-      <w:r>
-        <w:t xml:space="preserve"> to that memory location must be found so that we can repeatedly find the value across game launches and reboots (i.e. it should work every time</w:t>
-      </w:r>
-      <w:r>
-        <w:t xml:space="preserve"> on everyone’s PC</w:t>
-      </w:r>
-      <w:r>
-        <w:t>, not just this one time</w:t>
-      </w:r>
-      <w:r>
-        <w:t xml:space="preserve"> on your PC</w:t>
-      </w:r>
-      <w:r>
-        <w:t xml:space="preserve">). Further details on the process of finding pointer </w:t>
-      </w:r>
-      <w:r>
-        <w:t>chain</w:t>
-      </w:r>
-      <w:r>
-        <w:t xml:space="preserve">s are provided </w:t>
-      </w:r>
-      <w:r>
-        <w:t xml:space="preserve">above in the </w:t>
-      </w:r>
-      <w:r>
-        <w:rPr>
-          <w:b/>
-          <w:i/>
-        </w:rPr>
-        <w:t xml:space="preserve">Finding and Using Watches and Triggers </w:t>
-      </w:r>
-      <w:r>
-        <w:t>section of this</w:t>
-      </w:r>
-      <w:r>
-        <w:t xml:space="preserve"> </w:t>
-      </w:r>
-      <w:r>
-        <w:t>document</w:t>
-      </w:r>
-      <w:r>
-        <w:t xml:space="preserve">. Once a pointer </w:t>
-      </w:r>
-      <w:r>
-        <w:t>chain</w:t>
-      </w:r>
-      <w:r>
-        <w:t xml:space="preserve"> to the value of interest is found and a watch has been created to monitor that memory location, then one or more triggers can be created which use that watch and respond to changes in value.</w:t>
-      </w:r>
-    </w:p>
-    <w:p>
-      <w:pPr>
-        <w:pStyle w:val="Heading2"/>
-      </w:pPr>
-      <w:bookmarkStart w:id="30" w:name="_Toc495751791"/>
-      <w:r>
-        <w:t xml:space="preserve">10.8 </w:t>
-      </w:r>
-      <w:r>
-        <w:t>I only want some of the triggers to play / random non-sensical menu triggers sometime</w:t>
-      </w:r>
-      <w:r>
-        <w:t>s play, can I disable them?</w:t>
-      </w:r>
-      <w:bookmarkEnd w:id="30"/>
-      <w:r>
-        <w:br/>
-      </w:r>
-    </w:p>
-    <w:p>
-      <w:r>
-        <w:t>Absolutely. Every trigger has an active flag associated with it - just select the trigger(s) you want to turn off and uncheck the "Active" checkbox for that trigger in the edit tab. Alternatively, you can delete the offen</w:t>
-      </w:r>
-      <w:r>
-        <w:t>d</w:t>
-      </w:r>
-      <w:r>
-        <w:t>ing trigger(s) entirely if you prefer. Watches may also be disabled by unchecking their active flag, but check that the watch isn't being used by any active triggers first or they'll stop working. Details of which active triggers use any given watch are shown in the details pain of the edit tab.</w:t>
-      </w:r>
-    </w:p>
-    <w:p>
-      <w:r>
-        <w:t xml:space="preserve">Finally, for </w:t>
-      </w:r>
-      <w:r>
-        <w:rPr>
-          <w:b/>
-          <w:i/>
-        </w:rPr>
-        <w:t xml:space="preserve">Normal </w:t>
-      </w:r>
-      <w:r>
-        <w:t>triggers there is the option to add a dependent trigger ID which can stop the trigger from activating if the dependent trigger condition is not met. For example, if a trigger saying the game resolution – let’s say “640x480” keeps triggering between rounds, then you may be able to add a dependent trigger that checks that we’re in the graphics options submenu. If you can find a condition that can determine that – and we’re not, then the resolution-saying trigger won’t activate between rounds</w:t>
-      </w:r>
-      <w:r>
-        <w:t xml:space="preserve"> because the dependent trigger won’t be met. You can add up to a maximum of 5 dependent triggers for any given trigger that you might want to only activate under only very specific conditions.</w:t>
-      </w:r>
-    </w:p>
-    <w:p>
-      <w:pPr>
-        <w:pStyle w:val="Heading2"/>
-      </w:pPr>
-      <w:bookmarkStart w:id="31" w:name="_Toc495751792"/>
-      <w:r>
-        <w:t xml:space="preserve">10.9 </w:t>
-      </w:r>
-      <w:r>
-        <w:t>How are configs shipped?</w:t>
-      </w:r>
-      <w:bookmarkEnd w:id="31"/>
-      <w:r>
-        <w:br/>
-      </w:r>
-    </w:p>
-    <w:p>
-      <w:r>
-        <w:t xml:space="preserve">Each config is simply a </w:t>
-      </w:r>
-      <w:r>
-        <w:t>sub</w:t>
-      </w:r>
-      <w:r>
-        <w:t xml:space="preserve">folder that lives inside </w:t>
-      </w:r>
-      <w:proofErr w:type="spellStart"/>
-      <w:r>
-        <w:t>SoniFight's</w:t>
-      </w:r>
-      <w:proofErr w:type="spellEnd"/>
-      <w:r>
-        <w:t xml:space="preserve"> </w:t>
-      </w:r>
-      <w:r>
-        <w:rPr>
-          <w:b/>
-        </w:rPr>
-        <w:t>Configs</w:t>
-      </w:r>
-      <w:r>
-        <w:t xml:space="preserve"> folder. It contains the file </w:t>
-      </w:r>
-      <w:r>
-        <w:rPr>
-          <w:b/>
-          <w:i/>
-        </w:rPr>
-        <w:t>config.xml</w:t>
-      </w:r>
-      <w:r>
-        <w:t xml:space="preserve"> (which stores all the </w:t>
-      </w:r>
-      <w:proofErr w:type="spellStart"/>
-      <w:r>
-        <w:t>GameConfig</w:t>
-      </w:r>
-      <w:proofErr w:type="spellEnd"/>
-      <w:r>
-        <w:t xml:space="preserve"> details for that particular game) along with a number of audio samples which are played when trigger conditions are met. If you've created a config and want to share it with someone, you can simply zip up the </w:t>
-      </w:r>
-      <w:r>
-        <w:t xml:space="preserve">config </w:t>
-      </w:r>
-      <w:r>
-        <w:t>folder</w:t>
-      </w:r>
-      <w:r>
-        <w:t xml:space="preserve">, send it to someone and tell them to </w:t>
-      </w:r>
-      <w:r>
-        <w:t xml:space="preserve">extract it inside </w:t>
-      </w:r>
-      <w:r>
-        <w:t xml:space="preserve">their </w:t>
-      </w:r>
-      <w:r>
-        <w:rPr>
-          <w:b/>
-        </w:rPr>
-        <w:t xml:space="preserve">Configs </w:t>
-      </w:r>
-      <w:r>
-        <w:t>folder to be added to the list of available configs.</w:t>
-      </w:r>
-      <w:r>
-        <w:t xml:space="preserve"> Sharing is caring!</w:t>
-      </w:r>
-    </w:p>
-    <w:p>
-      <w:pPr>
-        <w:pStyle w:val="Heading2"/>
-      </w:pPr>
-      <w:bookmarkStart w:id="32" w:name="_Toc495751793"/>
-      <w:r>
-        <w:t xml:space="preserve">10.10 </w:t>
-      </w:r>
-      <w:r>
-        <w:t>What platf</w:t>
-      </w:r>
-      <w:r>
-        <w:t>orms does SoniFight run on?</w:t>
-      </w:r>
-      <w:bookmarkEnd w:id="32"/>
-      <w:r>
-        <w:br/>
-      </w:r>
-    </w:p>
-    <w:p>
-      <w:r>
-        <w:t xml:space="preserve">SoniFight runs on Windows 7 </w:t>
-      </w:r>
-      <w:r>
-        <w:t xml:space="preserve">SP1 </w:t>
-      </w:r>
-      <w:r>
-        <w:t xml:space="preserve">and above only. The SoniFight application itself </w:t>
-      </w:r>
-      <w:r>
-        <w:t>comes in both</w:t>
-      </w:r>
-      <w:r>
-        <w:t xml:space="preserve"> 32-bit and </w:t>
-      </w:r>
-      <w:r>
-        <w:t>64-bit flavours. The 32-bit version can only connect to games which run as 32-bit processes, and the 64-bit version to games that run as 64-bit processes.</w:t>
-      </w:r>
-    </w:p>
-    <w:p>
-      <w:pPr>
-        <w:pStyle w:val="Heading2"/>
-      </w:pPr>
-      <w:bookmarkStart w:id="33" w:name="_Toc495751794"/>
-      <w:r>
-        <w:t>10.11</w:t>
-      </w:r>
-      <w:r>
-        <w:t xml:space="preserve"> I have access to and modify the SoniFight </w:t>
-      </w:r>
-      <w:r>
-        <w:t>source code? Can I sell it?</w:t>
-      </w:r>
-      <w:bookmarkEnd w:id="33"/>
-      <w:r>
-        <w:br/>
-      </w:r>
-    </w:p>
-    <w:p>
-      <w:r>
         <w:t xml:space="preserve">Yes and no. SoniFight is released under a M.I.T. license, which broadly means that you may have the source code for no charge and </w:t>
       </w:r>
       <w:r>
         <w:t xml:space="preserve">that you </w:t>
       </w:r>
       <w:r>
-        <w:t xml:space="preserve">can do with it as you please - including modifying it to your heart's content. If </w:t>
-      </w:r>
-      <w:r>
-        <w:lastRenderedPageBreak/>
-        <w:t xml:space="preserve">you're technically minded and provide a worthwhile pull request to the </w:t>
+        <w:t xml:space="preserve">can do with it as you please - including modifying it to your heart's content. If you're technically minded and provide a worthwhile pull request to the </w:t>
       </w:r>
       <w:proofErr w:type="spellStart"/>
       <w:r>
@@ -12219,7 +12284,7 @@
       <w:rPr>
         <w:noProof/>
       </w:rPr>
-      <w:t>22</w:t>
+      <w:t>26</w:t>
     </w:r>
     <w:r>
       <w:fldChar w:fldCharType="end"/>
@@ -12227,14 +12292,27 @@
     <w:r>
       <w:t xml:space="preserve"> of </w:t>
     </w:r>
-    <w:fldSimple w:instr=" NUMPAGES   \* MERGEFORMAT ">
-      <w:r>
-        <w:rPr>
-          <w:noProof/>
-        </w:rPr>
-        <w:t>26</w:t>
-      </w:r>
-    </w:fldSimple>
+    <w:r>
+      <w:fldChar w:fldCharType="begin"/>
+    </w:r>
+    <w:r>
+      <w:instrText xml:space="preserve"> NUMPAGES   \* MERGEFORMAT </w:instrText>
+    </w:r>
+    <w:r>
+      <w:fldChar w:fldCharType="separate"/>
+    </w:r>
+    <w:r>
+      <w:rPr>
+        <w:noProof/>
+      </w:rPr>
+      <w:t>26</w:t>
+    </w:r>
+    <w:r>
+      <w:rPr>
+        <w:noProof/>
+      </w:rPr>
+      <w:fldChar w:fldCharType="end"/>
+    </w:r>
   </w:p>
 </w:ftr>
 </file>
@@ -15548,7 +15626,7 @@
 </file>
 
 <file path=customXml/itemProps1.xml><?xml version="1.0" encoding="utf-8"?>
-<ds:datastoreItem xmlns:ds="http://schemas.openxmlformats.org/officeDocument/2006/customXml" ds:itemID="{C50BCC30-12CB-4B76-9F3B-1503257802C0}">
+<ds:datastoreItem xmlns:ds="http://schemas.openxmlformats.org/officeDocument/2006/customXml" ds:itemID="{B5E37ABC-A5C0-46A1-9C87-D105AE287FCB}">
   <ds:schemaRefs>
     <ds:schemaRef ds:uri="http://schemas.openxmlformats.org/officeDocument/2006/bibliography"/>
   </ds:schemaRefs>

</xml_diff>

<commit_message>
Updated documentation to discuss Multilanguage App Toolkit
</commit_message>
<xml_diff>
--- a/Documentation/SoniFight-user-guide.docx
+++ b/Documentation/SoniFight-user-guide.docx
@@ -13,6 +13,8 @@
       <w:r>
         <w:t xml:space="preserve"> User Guide</w:t>
       </w:r>
+      <w:bookmarkStart w:id="0" w:name="_GoBack"/>
+      <w:bookmarkEnd w:id="0"/>
     </w:p>
     <w:p/>
     <w:p>
@@ -142,7 +144,7 @@
           <w:r>
             <w:fldChar w:fldCharType="separate"/>
           </w:r>
-          <w:hyperlink w:anchor="_Toc495751762" w:history="1">
+          <w:hyperlink w:anchor="_Toc495993708" w:history="1">
             <w:r>
               <w:rPr>
                 <w:rStyle w:val="Hyperlink"/>
@@ -169,7 +171,7 @@
                 <w:noProof/>
                 <w:webHidden/>
               </w:rPr>
-              <w:instrText xml:space="preserve"> PAGEREF _Toc495751762 \h </w:instrText>
+              <w:instrText xml:space="preserve"> PAGEREF _Toc495993708 \h </w:instrText>
             </w:r>
             <w:r>
               <w:rPr>
@@ -212,7 +214,7 @@
               <w:lang w:val="en-US"/>
             </w:rPr>
           </w:pPr>
-          <w:hyperlink w:anchor="_Toc495751763" w:history="1">
+          <w:hyperlink w:anchor="_Toc495993709" w:history="1">
             <w:r>
               <w:rPr>
                 <w:rStyle w:val="Hyperlink"/>
@@ -239,7 +241,7 @@
                 <w:noProof/>
                 <w:webHidden/>
               </w:rPr>
-              <w:instrText xml:space="preserve"> PAGEREF _Toc495751763 \h </w:instrText>
+              <w:instrText xml:space="preserve"> PAGEREF _Toc495993709 \h </w:instrText>
             </w:r>
             <w:r>
               <w:rPr>
@@ -282,7 +284,7 @@
               <w:lang w:val="en-US"/>
             </w:rPr>
           </w:pPr>
-          <w:hyperlink w:anchor="_Toc495751764" w:history="1">
+          <w:hyperlink w:anchor="_Toc495993710" w:history="1">
             <w:r>
               <w:rPr>
                 <w:rStyle w:val="Hyperlink"/>
@@ -309,7 +311,7 @@
                 <w:noProof/>
                 <w:webHidden/>
               </w:rPr>
-              <w:instrText xml:space="preserve"> PAGEREF _Toc495751764 \h </w:instrText>
+              <w:instrText xml:space="preserve"> PAGEREF _Toc495993710 \h </w:instrText>
             </w:r>
             <w:r>
               <w:rPr>
@@ -329,7 +331,7 @@
                 <w:noProof/>
                 <w:webHidden/>
               </w:rPr>
-              <w:t>5</w:t>
+              <w:t>4</w:t>
             </w:r>
             <w:r>
               <w:rPr>
@@ -352,7 +354,7 @@
               <w:lang w:val="en-US"/>
             </w:rPr>
           </w:pPr>
-          <w:hyperlink w:anchor="_Toc495751765" w:history="1">
+          <w:hyperlink w:anchor="_Toc495993711" w:history="1">
             <w:r>
               <w:rPr>
                 <w:rStyle w:val="Hyperlink"/>
@@ -379,7 +381,7 @@
                 <w:noProof/>
                 <w:webHidden/>
               </w:rPr>
-              <w:instrText xml:space="preserve"> PAGEREF _Toc495751765 \h </w:instrText>
+              <w:instrText xml:space="preserve"> PAGEREF _Toc495993711 \h </w:instrText>
             </w:r>
             <w:r>
               <w:rPr>
@@ -399,7 +401,7 @@
                 <w:noProof/>
                 <w:webHidden/>
               </w:rPr>
-              <w:t>6</w:t>
+              <w:t>5</w:t>
             </w:r>
             <w:r>
               <w:rPr>
@@ -422,7 +424,7 @@
               <w:lang w:val="en-US"/>
             </w:rPr>
           </w:pPr>
-          <w:hyperlink w:anchor="_Toc495751766" w:history="1">
+          <w:hyperlink w:anchor="_Toc495993712" w:history="1">
             <w:r>
               <w:rPr>
                 <w:rStyle w:val="Hyperlink"/>
@@ -449,7 +451,7 @@
                 <w:noProof/>
                 <w:webHidden/>
               </w:rPr>
-              <w:instrText xml:space="preserve"> PAGEREF _Toc495751766 \h </w:instrText>
+              <w:instrText xml:space="preserve"> PAGEREF _Toc495993712 \h </w:instrText>
             </w:r>
             <w:r>
               <w:rPr>
@@ -469,7 +471,7 @@
                 <w:noProof/>
                 <w:webHidden/>
               </w:rPr>
-              <w:t>7</w:t>
+              <w:t>6</w:t>
             </w:r>
             <w:r>
               <w:rPr>
@@ -492,7 +494,7 @@
               <w:lang w:val="en-US"/>
             </w:rPr>
           </w:pPr>
-          <w:hyperlink w:anchor="_Toc495751767" w:history="1">
+          <w:hyperlink w:anchor="_Toc495993713" w:history="1">
             <w:r>
               <w:rPr>
                 <w:rStyle w:val="Hyperlink"/>
@@ -519,7 +521,7 @@
                 <w:noProof/>
                 <w:webHidden/>
               </w:rPr>
-              <w:instrText xml:space="preserve"> PAGEREF _Toc495751767 \h </w:instrText>
+              <w:instrText xml:space="preserve"> PAGEREF _Toc495993713 \h </w:instrText>
             </w:r>
             <w:r>
               <w:rPr>
@@ -539,7 +541,7 @@
                 <w:noProof/>
                 <w:webHidden/>
               </w:rPr>
-              <w:t>8</w:t>
+              <w:t>7</w:t>
             </w:r>
             <w:r>
               <w:rPr>
@@ -562,7 +564,7 @@
               <w:lang w:val="en-US"/>
             </w:rPr>
           </w:pPr>
-          <w:hyperlink w:anchor="_Toc495751768" w:history="1">
+          <w:hyperlink w:anchor="_Toc495993714" w:history="1">
             <w:r>
               <w:rPr>
                 <w:rStyle w:val="Hyperlink"/>
@@ -589,7 +591,7 @@
                 <w:noProof/>
                 <w:webHidden/>
               </w:rPr>
-              <w:instrText xml:space="preserve"> PAGEREF _Toc495751768 \h </w:instrText>
+              <w:instrText xml:space="preserve"> PAGEREF _Toc495993714 \h </w:instrText>
             </w:r>
             <w:r>
               <w:rPr>
@@ -609,7 +611,7 @@
                 <w:noProof/>
                 <w:webHidden/>
               </w:rPr>
-              <w:t>8</w:t>
+              <w:t>7</w:t>
             </w:r>
             <w:r>
               <w:rPr>
@@ -632,7 +634,7 @@
               <w:lang w:val="en-US"/>
             </w:rPr>
           </w:pPr>
-          <w:hyperlink w:anchor="_Toc495751769" w:history="1">
+          <w:hyperlink w:anchor="_Toc495993715" w:history="1">
             <w:r>
               <w:rPr>
                 <w:rStyle w:val="Hyperlink"/>
@@ -659,7 +661,7 @@
                 <w:noProof/>
                 <w:webHidden/>
               </w:rPr>
-              <w:instrText xml:space="preserve"> PAGEREF _Toc495751769 \h </w:instrText>
+              <w:instrText xml:space="preserve"> PAGEREF _Toc495993715 \h </w:instrText>
             </w:r>
             <w:r>
               <w:rPr>
@@ -679,7 +681,7 @@
                 <w:noProof/>
                 <w:webHidden/>
               </w:rPr>
-              <w:t>9</w:t>
+              <w:t>8</w:t>
             </w:r>
             <w:r>
               <w:rPr>
@@ -702,7 +704,7 @@
               <w:lang w:val="en-US"/>
             </w:rPr>
           </w:pPr>
-          <w:hyperlink w:anchor="_Toc495751770" w:history="1">
+          <w:hyperlink w:anchor="_Toc495993716" w:history="1">
             <w:r>
               <w:rPr>
                 <w:rStyle w:val="Hyperlink"/>
@@ -729,7 +731,7 @@
                 <w:noProof/>
                 <w:webHidden/>
               </w:rPr>
-              <w:instrText xml:space="preserve"> PAGEREF _Toc495751770 \h </w:instrText>
+              <w:instrText xml:space="preserve"> PAGEREF _Toc495993716 \h </w:instrText>
             </w:r>
             <w:r>
               <w:rPr>
@@ -749,7 +751,7 @@
                 <w:noProof/>
                 <w:webHidden/>
               </w:rPr>
-              <w:t>10</w:t>
+              <w:t>9</w:t>
             </w:r>
             <w:r>
               <w:rPr>
@@ -772,7 +774,7 @@
               <w:lang w:val="en-US"/>
             </w:rPr>
           </w:pPr>
-          <w:hyperlink w:anchor="_Toc495751771" w:history="1">
+          <w:hyperlink w:anchor="_Toc495993717" w:history="1">
             <w:r>
               <w:rPr>
                 <w:rStyle w:val="Hyperlink"/>
@@ -799,7 +801,7 @@
                 <w:noProof/>
                 <w:webHidden/>
               </w:rPr>
-              <w:instrText xml:space="preserve"> PAGEREF _Toc495751771 \h </w:instrText>
+              <w:instrText xml:space="preserve"> PAGEREF _Toc495993717 \h </w:instrText>
             </w:r>
             <w:r>
               <w:rPr>
@@ -819,7 +821,7 @@
                 <w:noProof/>
                 <w:webHidden/>
               </w:rPr>
-              <w:t>10</w:t>
+              <w:t>9</w:t>
             </w:r>
             <w:r>
               <w:rPr>
@@ -842,7 +844,7 @@
               <w:lang w:val="en-US"/>
             </w:rPr>
           </w:pPr>
-          <w:hyperlink w:anchor="_Toc495751772" w:history="1">
+          <w:hyperlink w:anchor="_Toc495993718" w:history="1">
             <w:r>
               <w:rPr>
                 <w:rStyle w:val="Hyperlink"/>
@@ -869,7 +871,7 @@
                 <w:noProof/>
                 <w:webHidden/>
               </w:rPr>
-              <w:instrText xml:space="preserve"> PAGEREF _Toc495751772 \h </w:instrText>
+              <w:instrText xml:space="preserve"> PAGEREF _Toc495993718 \h </w:instrText>
             </w:r>
             <w:r>
               <w:rPr>
@@ -889,7 +891,7 @@
                 <w:noProof/>
                 <w:webHidden/>
               </w:rPr>
-              <w:t>12</w:t>
+              <w:t>11</w:t>
             </w:r>
             <w:r>
               <w:rPr>
@@ -912,7 +914,7 @@
               <w:lang w:val="en-US"/>
             </w:rPr>
           </w:pPr>
-          <w:hyperlink w:anchor="_Toc495751773" w:history="1">
+          <w:hyperlink w:anchor="_Toc495993719" w:history="1">
             <w:r>
               <w:rPr>
                 <w:rStyle w:val="Hyperlink"/>
@@ -939,7 +941,7 @@
                 <w:noProof/>
                 <w:webHidden/>
               </w:rPr>
-              <w:instrText xml:space="preserve"> PAGEREF _Toc495751773 \h </w:instrText>
+              <w:instrText xml:space="preserve"> PAGEREF _Toc495993719 \h </w:instrText>
             </w:r>
             <w:r>
               <w:rPr>
@@ -959,7 +961,7 @@
                 <w:noProof/>
                 <w:webHidden/>
               </w:rPr>
-              <w:t>17</w:t>
+              <w:t>15</w:t>
             </w:r>
             <w:r>
               <w:rPr>
@@ -982,7 +984,7 @@
               <w:lang w:val="en-US"/>
             </w:rPr>
           </w:pPr>
-          <w:hyperlink w:anchor="_Toc495751774" w:history="1">
+          <w:hyperlink w:anchor="_Toc495993720" w:history="1">
             <w:r>
               <w:rPr>
                 <w:rStyle w:val="Hyperlink"/>
@@ -1009,7 +1011,7 @@
                 <w:noProof/>
                 <w:webHidden/>
               </w:rPr>
-              <w:instrText xml:space="preserve"> PAGEREF _Toc495751774 \h </w:instrText>
+              <w:instrText xml:space="preserve"> PAGEREF _Toc495993720 \h </w:instrText>
             </w:r>
             <w:r>
               <w:rPr>
@@ -1029,7 +1031,7 @@
                 <w:noProof/>
                 <w:webHidden/>
               </w:rPr>
-              <w:t>17</w:t>
+              <w:t>16</w:t>
             </w:r>
             <w:r>
               <w:rPr>
@@ -1052,7 +1054,7 @@
               <w:lang w:val="en-US"/>
             </w:rPr>
           </w:pPr>
-          <w:hyperlink w:anchor="_Toc495751775" w:history="1">
+          <w:hyperlink w:anchor="_Toc495993721" w:history="1">
             <w:r>
               <w:rPr>
                 <w:rStyle w:val="Hyperlink"/>
@@ -1079,7 +1081,7 @@
                 <w:noProof/>
                 <w:webHidden/>
               </w:rPr>
-              <w:instrText xml:space="preserve"> PAGEREF _Toc495751775 \h </w:instrText>
+              <w:instrText xml:space="preserve"> PAGEREF _Toc495993721 \h </w:instrText>
             </w:r>
             <w:r>
               <w:rPr>
@@ -1099,7 +1101,7 @@
                 <w:noProof/>
                 <w:webHidden/>
               </w:rPr>
-              <w:t>18</w:t>
+              <w:t>16</w:t>
             </w:r>
             <w:r>
               <w:rPr>
@@ -1122,7 +1124,7 @@
               <w:lang w:val="en-US"/>
             </w:rPr>
           </w:pPr>
-          <w:hyperlink w:anchor="_Toc495751776" w:history="1">
+          <w:hyperlink w:anchor="_Toc495993722" w:history="1">
             <w:r>
               <w:rPr>
                 <w:rStyle w:val="Hyperlink"/>
@@ -1149,7 +1151,7 @@
                 <w:noProof/>
                 <w:webHidden/>
               </w:rPr>
-              <w:instrText xml:space="preserve"> PAGEREF _Toc495751776 \h </w:instrText>
+              <w:instrText xml:space="preserve"> PAGEREF _Toc495993722 \h </w:instrText>
             </w:r>
             <w:r>
               <w:rPr>
@@ -1169,7 +1171,7 @@
                 <w:noProof/>
                 <w:webHidden/>
               </w:rPr>
-              <w:t>18</w:t>
+              <w:t>17</w:t>
             </w:r>
             <w:r>
               <w:rPr>
@@ -1192,7 +1194,7 @@
               <w:lang w:val="en-US"/>
             </w:rPr>
           </w:pPr>
-          <w:hyperlink w:anchor="_Toc495751777" w:history="1">
+          <w:hyperlink w:anchor="_Toc495993723" w:history="1">
             <w:r>
               <w:rPr>
                 <w:rStyle w:val="Hyperlink"/>
@@ -1219,7 +1221,7 @@
                 <w:noProof/>
                 <w:webHidden/>
               </w:rPr>
-              <w:instrText xml:space="preserve"> PAGEREF _Toc495751777 \h </w:instrText>
+              <w:instrText xml:space="preserve"> PAGEREF _Toc495993723 \h </w:instrText>
             </w:r>
             <w:r>
               <w:rPr>
@@ -1239,7 +1241,7 @@
                 <w:noProof/>
                 <w:webHidden/>
               </w:rPr>
-              <w:t>20</w:t>
+              <w:t>17</w:t>
             </w:r>
             <w:r>
               <w:rPr>
@@ -1262,7 +1264,7 @@
               <w:lang w:val="en-US"/>
             </w:rPr>
           </w:pPr>
-          <w:hyperlink w:anchor="_Toc495751778" w:history="1">
+          <w:hyperlink w:anchor="_Toc495993724" w:history="1">
             <w:r>
               <w:rPr>
                 <w:rStyle w:val="Hyperlink"/>
@@ -1289,7 +1291,7 @@
                 <w:noProof/>
                 <w:webHidden/>
               </w:rPr>
-              <w:instrText xml:space="preserve"> PAGEREF _Toc495751778 \h </w:instrText>
+              <w:instrText xml:space="preserve"> PAGEREF _Toc495993724 \h </w:instrText>
             </w:r>
             <w:r>
               <w:rPr>
@@ -1309,7 +1311,7 @@
                 <w:noProof/>
                 <w:webHidden/>
               </w:rPr>
-              <w:t>21</w:t>
+              <w:t>18</w:t>
             </w:r>
             <w:r>
               <w:rPr>
@@ -1332,7 +1334,7 @@
               <w:lang w:val="en-US"/>
             </w:rPr>
           </w:pPr>
-          <w:hyperlink w:anchor="_Toc495751779" w:history="1">
+          <w:hyperlink w:anchor="_Toc495993725" w:history="1">
             <w:r>
               <w:rPr>
                 <w:rStyle w:val="Hyperlink"/>
@@ -1359,7 +1361,7 @@
                 <w:noProof/>
                 <w:webHidden/>
               </w:rPr>
-              <w:instrText xml:space="preserve"> PAGEREF _Toc495751779 \h </w:instrText>
+              <w:instrText xml:space="preserve"> PAGEREF _Toc495993725 \h </w:instrText>
             </w:r>
             <w:r>
               <w:rPr>
@@ -1379,7 +1381,7 @@
                 <w:noProof/>
                 <w:webHidden/>
               </w:rPr>
-              <w:t>21</w:t>
+              <w:t>18</w:t>
             </w:r>
             <w:r>
               <w:rPr>
@@ -1402,7 +1404,7 @@
               <w:lang w:val="en-US"/>
             </w:rPr>
           </w:pPr>
-          <w:hyperlink w:anchor="_Toc495751780" w:history="1">
+          <w:hyperlink w:anchor="_Toc495993726" w:history="1">
             <w:r>
               <w:rPr>
                 <w:rStyle w:val="Hyperlink"/>
@@ -1429,7 +1431,7 @@
                 <w:noProof/>
                 <w:webHidden/>
               </w:rPr>
-              <w:instrText xml:space="preserve"> PAGEREF _Toc495751780 \h </w:instrText>
+              <w:instrText xml:space="preserve"> PAGEREF _Toc495993726 \h </w:instrText>
             </w:r>
             <w:r>
               <w:rPr>
@@ -1449,7 +1451,7 @@
                 <w:noProof/>
                 <w:webHidden/>
               </w:rPr>
-              <w:t>22</w:t>
+              <w:t>19</w:t>
             </w:r>
             <w:r>
               <w:rPr>
@@ -1472,7 +1474,7 @@
               <w:lang w:val="en-US"/>
             </w:rPr>
           </w:pPr>
-          <w:hyperlink w:anchor="_Toc495751781" w:history="1">
+          <w:hyperlink w:anchor="_Toc495993727" w:history="1">
             <w:r>
               <w:rPr>
                 <w:rStyle w:val="Hyperlink"/>
@@ -1499,7 +1501,7 @@
                 <w:noProof/>
                 <w:webHidden/>
               </w:rPr>
-              <w:instrText xml:space="preserve"> PAGEREF _Toc495751781 \h </w:instrText>
+              <w:instrText xml:space="preserve"> PAGEREF _Toc495993727 \h </w:instrText>
             </w:r>
             <w:r>
               <w:rPr>
@@ -1519,7 +1521,7 @@
                 <w:noProof/>
                 <w:webHidden/>
               </w:rPr>
-              <w:t>23</w:t>
+              <w:t>20</w:t>
             </w:r>
             <w:r>
               <w:rPr>
@@ -1542,7 +1544,7 @@
               <w:lang w:val="en-US"/>
             </w:rPr>
           </w:pPr>
-          <w:hyperlink w:anchor="_Toc495751782" w:history="1">
+          <w:hyperlink w:anchor="_Toc495993728" w:history="1">
             <w:r>
               <w:rPr>
                 <w:rStyle w:val="Hyperlink"/>
@@ -1569,7 +1571,7 @@
                 <w:noProof/>
                 <w:webHidden/>
               </w:rPr>
-              <w:instrText xml:space="preserve"> PAGEREF _Toc495751782 \h </w:instrText>
+              <w:instrText xml:space="preserve"> PAGEREF _Toc495993728 \h </w:instrText>
             </w:r>
             <w:r>
               <w:rPr>
@@ -1589,7 +1591,7 @@
                 <w:noProof/>
                 <w:webHidden/>
               </w:rPr>
-              <w:t>24</w:t>
+              <w:t>22</w:t>
             </w:r>
             <w:r>
               <w:rPr>
@@ -1612,7 +1614,7 @@
               <w:lang w:val="en-US"/>
             </w:rPr>
           </w:pPr>
-          <w:hyperlink w:anchor="_Toc495751783" w:history="1">
+          <w:hyperlink w:anchor="_Toc495993729" w:history="1">
             <w:r>
               <w:rPr>
                 <w:rStyle w:val="Hyperlink"/>
@@ -1639,7 +1641,7 @@
                 <w:noProof/>
                 <w:webHidden/>
               </w:rPr>
-              <w:instrText xml:space="preserve"> PAGEREF _Toc495751783 \h </w:instrText>
+              <w:instrText xml:space="preserve"> PAGEREF _Toc495993729 \h </w:instrText>
             </w:r>
             <w:r>
               <w:rPr>
@@ -1659,7 +1661,7 @@
                 <w:noProof/>
                 <w:webHidden/>
               </w:rPr>
-              <w:t>26</w:t>
+              <w:t>23</w:t>
             </w:r>
             <w:r>
               <w:rPr>
@@ -1672,7 +1674,7 @@
         </w:p>
         <w:p>
           <w:pPr>
-            <w:pStyle w:val="TOC3"/>
+            <w:pStyle w:val="TOC2"/>
             <w:tabs>
               <w:tab w:val="right" w:leader="dot" w:pos="10029"/>
             </w:tabs>
@@ -1682,13 +1684,13 @@
               <w:lang w:val="en-US"/>
             </w:rPr>
           </w:pPr>
-          <w:hyperlink w:anchor="_Toc495751784" w:history="1">
+          <w:hyperlink w:anchor="_Toc495993730" w:history="1">
             <w:r>
               <w:rPr>
                 <w:rStyle w:val="Hyperlink"/>
                 <w:noProof/>
               </w:rPr>
-              <w:t>Help! My Trigger Doesn’t Make a Sound!</w:t>
+              <w:t>10.1 Help! My Trigger Doesn’t Make a Sound!</w:t>
             </w:r>
             <w:r>
               <w:rPr>
@@ -1709,7 +1711,7 @@
                 <w:noProof/>
                 <w:webHidden/>
               </w:rPr>
-              <w:instrText xml:space="preserve"> PAGEREF _Toc495751784 \h </w:instrText>
+              <w:instrText xml:space="preserve"> PAGEREF _Toc495993730 \h </w:instrText>
             </w:r>
             <w:r>
               <w:rPr>
@@ -1729,7 +1731,7 @@
                 <w:noProof/>
                 <w:webHidden/>
               </w:rPr>
-              <w:t>26</w:t>
+              <w:t>23</w:t>
             </w:r>
             <w:r>
               <w:rPr>
@@ -1742,7 +1744,7 @@
         </w:p>
         <w:p>
           <w:pPr>
-            <w:pStyle w:val="TOC3"/>
+            <w:pStyle w:val="TOC2"/>
             <w:tabs>
               <w:tab w:val="right" w:leader="dot" w:pos="10029"/>
             </w:tabs>
@@ -1752,13 +1754,13 @@
               <w:lang w:val="en-US"/>
             </w:rPr>
           </w:pPr>
-          <w:hyperlink w:anchor="_Toc495751785" w:history="1">
+          <w:hyperlink w:anchor="_Toc495993731" w:history="1">
             <w:r>
               <w:rPr>
                 <w:rStyle w:val="Hyperlink"/>
                 <w:noProof/>
               </w:rPr>
-              <w:t>Does SoniFight support game X? / Could you write a config for game X?</w:t>
+              <w:t>10.2 Does SoniFight support game X? / Could you write a config for game X?</w:t>
             </w:r>
             <w:r>
               <w:rPr>
@@ -1779,7 +1781,7 @@
                 <w:noProof/>
                 <w:webHidden/>
               </w:rPr>
-              <w:instrText xml:space="preserve"> PAGEREF _Toc495751785 \h </w:instrText>
+              <w:instrText xml:space="preserve"> PAGEREF _Toc495993731 \h </w:instrText>
             </w:r>
             <w:r>
               <w:rPr>
@@ -1799,7 +1801,7 @@
                 <w:noProof/>
                 <w:webHidden/>
               </w:rPr>
-              <w:t>26</w:t>
+              <w:t>23</w:t>
             </w:r>
             <w:r>
               <w:rPr>
@@ -1812,7 +1814,7 @@
         </w:p>
         <w:p>
           <w:pPr>
-            <w:pStyle w:val="TOC3"/>
+            <w:pStyle w:val="TOC2"/>
             <w:tabs>
               <w:tab w:val="right" w:leader="dot" w:pos="10029"/>
             </w:tabs>
@@ -1822,13 +1824,13 @@
               <w:lang w:val="en-US"/>
             </w:rPr>
           </w:pPr>
-          <w:hyperlink w:anchor="_Toc495751786" w:history="1">
+          <w:hyperlink w:anchor="_Toc495993732" w:history="1">
             <w:r>
               <w:rPr>
                 <w:rStyle w:val="Hyperlink"/>
                 <w:noProof/>
               </w:rPr>
-              <w:t>Does SoniFight use a lot of CPU or RAM? / Will it have a detrimental effect on game performance?</w:t>
+              <w:t>10.3 Does SoniFight use a lot of CPU or RAM? / Will it have a detrimental effect on game performance?</w:t>
             </w:r>
             <w:r>
               <w:rPr>
@@ -1849,7 +1851,7 @@
                 <w:noProof/>
                 <w:webHidden/>
               </w:rPr>
-              <w:instrText xml:space="preserve"> PAGEREF _Toc495751786 \h </w:instrText>
+              <w:instrText xml:space="preserve"> PAGEREF _Toc495993732 \h </w:instrText>
             </w:r>
             <w:r>
               <w:rPr>
@@ -1869,7 +1871,7 @@
                 <w:noProof/>
                 <w:webHidden/>
               </w:rPr>
-              <w:t>27</w:t>
+              <w:t>24</w:t>
             </w:r>
             <w:r>
               <w:rPr>
@@ -1882,7 +1884,7 @@
         </w:p>
         <w:p>
           <w:pPr>
-            <w:pStyle w:val="TOC3"/>
+            <w:pStyle w:val="TOC2"/>
             <w:tabs>
               <w:tab w:val="right" w:leader="dot" w:pos="10029"/>
             </w:tabs>
@@ -1892,13 +1894,13 @@
               <w:lang w:val="en-US"/>
             </w:rPr>
           </w:pPr>
-          <w:hyperlink w:anchor="_Toc495751787" w:history="1">
+          <w:hyperlink w:anchor="_Toc495993733" w:history="1">
             <w:r>
               <w:rPr>
                 <w:rStyle w:val="Hyperlink"/>
                 <w:noProof/>
               </w:rPr>
-              <w:t>Is SoniFight cheating? If I use it online will it get me banned from services like Steam?</w:t>
+              <w:t>10.4 Is SoniFight cheating? If I use it online will it get me banned from services like Steam?</w:t>
             </w:r>
             <w:r>
               <w:rPr>
@@ -1919,7 +1921,7 @@
                 <w:noProof/>
                 <w:webHidden/>
               </w:rPr>
-              <w:instrText xml:space="preserve"> PAGEREF _Toc495751787 \h </w:instrText>
+              <w:instrText xml:space="preserve"> PAGEREF _Toc495993733 \h </w:instrText>
             </w:r>
             <w:r>
               <w:rPr>
@@ -1939,7 +1941,7 @@
                 <w:noProof/>
                 <w:webHidden/>
               </w:rPr>
-              <w:t>27</w:t>
+              <w:t>24</w:t>
             </w:r>
             <w:r>
               <w:rPr>
@@ -1952,7 +1954,7 @@
         </w:p>
         <w:p>
           <w:pPr>
-            <w:pStyle w:val="TOC3"/>
+            <w:pStyle w:val="TOC2"/>
             <w:tabs>
               <w:tab w:val="right" w:leader="dot" w:pos="10029"/>
             </w:tabs>
@@ -1962,13 +1964,13 @@
               <w:lang w:val="en-US"/>
             </w:rPr>
           </w:pPr>
-          <w:hyperlink w:anchor="_Toc495751788" w:history="1">
+          <w:hyperlink w:anchor="_Toc495993734" w:history="1">
             <w:r>
               <w:rPr>
                 <w:rStyle w:val="Hyperlink"/>
                 <w:noProof/>
               </w:rPr>
-              <w:t>I've made a config! Can you ship it with the next release?</w:t>
+              <w:t>10.5 I've made a config! Can you ship it with the next release?</w:t>
             </w:r>
             <w:r>
               <w:rPr>
@@ -1989,7 +1991,7 @@
                 <w:noProof/>
                 <w:webHidden/>
               </w:rPr>
-              <w:instrText xml:space="preserve"> PAGEREF _Toc495751788 \h </w:instrText>
+              <w:instrText xml:space="preserve"> PAGEREF _Toc495993734 \h </w:instrText>
             </w:r>
             <w:r>
               <w:rPr>
@@ -2009,7 +2011,7 @@
                 <w:noProof/>
                 <w:webHidden/>
               </w:rPr>
-              <w:t>27</w:t>
+              <w:t>24</w:t>
             </w:r>
             <w:r>
               <w:rPr>
@@ -2022,7 +2024,7 @@
         </w:p>
         <w:p>
           <w:pPr>
-            <w:pStyle w:val="TOC3"/>
+            <w:pStyle w:val="TOC2"/>
             <w:tabs>
               <w:tab w:val="right" w:leader="dot" w:pos="10029"/>
             </w:tabs>
@@ -2032,13 +2034,13 @@
               <w:lang w:val="en-US"/>
             </w:rPr>
           </w:pPr>
-          <w:hyperlink w:anchor="_Toc495751789" w:history="1">
+          <w:hyperlink w:anchor="_Toc495993735" w:history="1">
             <w:r>
               <w:rPr>
                 <w:rStyle w:val="Hyperlink"/>
                 <w:noProof/>
               </w:rPr>
-              <w:t>Both my friend and I are partially or non-sighted, can we play against each other properly?</w:t>
+              <w:t>10.6 Both my friend and I are partially or non-sighted, can we play against each other properly?</w:t>
             </w:r>
             <w:r>
               <w:rPr>
@@ -2059,7 +2061,7 @@
                 <w:noProof/>
                 <w:webHidden/>
               </w:rPr>
-              <w:instrText xml:space="preserve"> PAGEREF _Toc495751789 \h </w:instrText>
+              <w:instrText xml:space="preserve"> PAGEREF _Toc495993735 \h </w:instrText>
             </w:r>
             <w:r>
               <w:rPr>
@@ -2079,7 +2081,7 @@
                 <w:noProof/>
                 <w:webHidden/>
               </w:rPr>
-              <w:t>27</w:t>
+              <w:t>24</w:t>
             </w:r>
             <w:r>
               <w:rPr>
@@ -2092,7 +2094,7 @@
         </w:p>
         <w:p>
           <w:pPr>
-            <w:pStyle w:val="TOC3"/>
+            <w:pStyle w:val="TOC2"/>
             <w:tabs>
               <w:tab w:val="right" w:leader="dot" w:pos="10029"/>
             </w:tabs>
@@ -2102,13 +2104,13 @@
               <w:lang w:val="en-US"/>
             </w:rPr>
           </w:pPr>
-          <w:hyperlink w:anchor="_Toc495751790" w:history="1">
+          <w:hyperlink w:anchor="_Toc495993736" w:history="1">
             <w:r>
               <w:rPr>
                 <w:rStyle w:val="Hyperlink"/>
                 <w:noProof/>
               </w:rPr>
-              <w:t>I want to add additional triggers, how easy it is to do?</w:t>
+              <w:t>10.7 I want to add additional triggers, is it a difficult process?</w:t>
             </w:r>
             <w:r>
               <w:rPr>
@@ -2129,7 +2131,7 @@
                 <w:noProof/>
                 <w:webHidden/>
               </w:rPr>
-              <w:instrText xml:space="preserve"> PAGEREF _Toc495751790 \h </w:instrText>
+              <w:instrText xml:space="preserve"> PAGEREF _Toc495993736 \h </w:instrText>
             </w:r>
             <w:r>
               <w:rPr>
@@ -2149,7 +2151,7 @@
                 <w:noProof/>
                 <w:webHidden/>
               </w:rPr>
-              <w:t>27</w:t>
+              <w:t>25</w:t>
             </w:r>
             <w:r>
               <w:rPr>
@@ -2162,7 +2164,7 @@
         </w:p>
         <w:p>
           <w:pPr>
-            <w:pStyle w:val="TOC3"/>
+            <w:pStyle w:val="TOC2"/>
             <w:tabs>
               <w:tab w:val="right" w:leader="dot" w:pos="10029"/>
             </w:tabs>
@@ -2172,13 +2174,13 @@
               <w:lang w:val="en-US"/>
             </w:rPr>
           </w:pPr>
-          <w:hyperlink w:anchor="_Toc495751791" w:history="1">
+          <w:hyperlink w:anchor="_Toc495993737" w:history="1">
             <w:r>
               <w:rPr>
                 <w:rStyle w:val="Hyperlink"/>
                 <w:noProof/>
               </w:rPr>
-              <w:t>I only want some of the triggers to play / random non-sensical menu triggers sometimes play, can I disable them?</w:t>
+              <w:t>10.8 I only want some of the triggers to play / random non-sensical menu triggers sometimes play, can I disable them?</w:t>
             </w:r>
             <w:r>
               <w:rPr>
@@ -2199,7 +2201,7 @@
                 <w:noProof/>
                 <w:webHidden/>
               </w:rPr>
-              <w:instrText xml:space="preserve"> PAGEREF _Toc495751791 \h </w:instrText>
+              <w:instrText xml:space="preserve"> PAGEREF _Toc495993737 \h </w:instrText>
             </w:r>
             <w:r>
               <w:rPr>
@@ -2219,7 +2221,7 @@
                 <w:noProof/>
                 <w:webHidden/>
               </w:rPr>
-              <w:t>28</w:t>
+              <w:t>25</w:t>
             </w:r>
             <w:r>
               <w:rPr>
@@ -2232,7 +2234,7 @@
         </w:p>
         <w:p>
           <w:pPr>
-            <w:pStyle w:val="TOC3"/>
+            <w:pStyle w:val="TOC2"/>
             <w:tabs>
               <w:tab w:val="right" w:leader="dot" w:pos="10029"/>
             </w:tabs>
@@ -2242,13 +2244,13 @@
               <w:lang w:val="en-US"/>
             </w:rPr>
           </w:pPr>
-          <w:hyperlink w:anchor="_Toc495751792" w:history="1">
+          <w:hyperlink w:anchor="_Toc495993738" w:history="1">
             <w:r>
               <w:rPr>
                 <w:rStyle w:val="Hyperlink"/>
                 <w:noProof/>
               </w:rPr>
-              <w:t>How are configs shipped?</w:t>
+              <w:t>10.9 How are configs shipped?</w:t>
             </w:r>
             <w:r>
               <w:rPr>
@@ -2269,7 +2271,7 @@
                 <w:noProof/>
                 <w:webHidden/>
               </w:rPr>
-              <w:instrText xml:space="preserve"> PAGEREF _Toc495751792 \h </w:instrText>
+              <w:instrText xml:space="preserve"> PAGEREF _Toc495993738 \h </w:instrText>
             </w:r>
             <w:r>
               <w:rPr>
@@ -2289,7 +2291,7 @@
                 <w:noProof/>
                 <w:webHidden/>
               </w:rPr>
-              <w:t>28</w:t>
+              <w:t>25</w:t>
             </w:r>
             <w:r>
               <w:rPr>
@@ -2302,7 +2304,7 @@
         </w:p>
         <w:p>
           <w:pPr>
-            <w:pStyle w:val="TOC3"/>
+            <w:pStyle w:val="TOC2"/>
             <w:tabs>
               <w:tab w:val="right" w:leader="dot" w:pos="10029"/>
             </w:tabs>
@@ -2312,13 +2314,13 @@
               <w:lang w:val="en-US"/>
             </w:rPr>
           </w:pPr>
-          <w:hyperlink w:anchor="_Toc495751793" w:history="1">
+          <w:hyperlink w:anchor="_Toc495993739" w:history="1">
             <w:r>
               <w:rPr>
                 <w:rStyle w:val="Hyperlink"/>
                 <w:noProof/>
               </w:rPr>
-              <w:t>What platforms does SoniFight run on?</w:t>
+              <w:t>10.10 What platforms does SoniFight run on?</w:t>
             </w:r>
             <w:r>
               <w:rPr>
@@ -2339,7 +2341,7 @@
                 <w:noProof/>
                 <w:webHidden/>
               </w:rPr>
-              <w:instrText xml:space="preserve"> PAGEREF _Toc495751793 \h </w:instrText>
+              <w:instrText xml:space="preserve"> PAGEREF _Toc495993739 \h </w:instrText>
             </w:r>
             <w:r>
               <w:rPr>
@@ -2359,7 +2361,7 @@
                 <w:noProof/>
                 <w:webHidden/>
               </w:rPr>
-              <w:t>28</w:t>
+              <w:t>25</w:t>
             </w:r>
             <w:r>
               <w:rPr>
@@ -2372,7 +2374,7 @@
         </w:p>
         <w:p>
           <w:pPr>
-            <w:pStyle w:val="TOC3"/>
+            <w:pStyle w:val="TOC2"/>
             <w:tabs>
               <w:tab w:val="right" w:leader="dot" w:pos="10029"/>
             </w:tabs>
@@ -2382,13 +2384,13 @@
               <w:lang w:val="en-US"/>
             </w:rPr>
           </w:pPr>
-          <w:hyperlink w:anchor="_Toc495751794" w:history="1">
+          <w:hyperlink w:anchor="_Toc495993740" w:history="1">
             <w:r>
               <w:rPr>
                 <w:rStyle w:val="Hyperlink"/>
                 <w:noProof/>
               </w:rPr>
-              <w:t>Can I have access to and modify the SoniFight source code? Can I sell it?</w:t>
+              <w:t>10.11 I have access to and modify the SoniFight source code? Can I sell it?</w:t>
             </w:r>
             <w:r>
               <w:rPr>
@@ -2409,7 +2411,7 @@
                 <w:noProof/>
                 <w:webHidden/>
               </w:rPr>
-              <w:instrText xml:space="preserve"> PAGEREF _Toc495751794 \h </w:instrText>
+              <w:instrText xml:space="preserve"> PAGEREF _Toc495993740 \h </w:instrText>
             </w:r>
             <w:r>
               <w:rPr>
@@ -2429,7 +2431,7 @@
                 <w:noProof/>
                 <w:webHidden/>
               </w:rPr>
-              <w:t>28</w:t>
+              <w:t>26</w:t>
             </w:r>
             <w:r>
               <w:rPr>
@@ -2442,7 +2444,7 @@
         </w:p>
         <w:p>
           <w:pPr>
-            <w:pStyle w:val="TOC3"/>
+            <w:pStyle w:val="TOC2"/>
             <w:tabs>
               <w:tab w:val="right" w:leader="dot" w:pos="10029"/>
             </w:tabs>
@@ -2452,13 +2454,13 @@
               <w:lang w:val="en-US"/>
             </w:rPr>
           </w:pPr>
-          <w:hyperlink w:anchor="_Toc495751795" w:history="1">
+          <w:hyperlink w:anchor="_Toc495993741" w:history="1">
             <w:r>
               <w:rPr>
                 <w:rStyle w:val="Hyperlink"/>
                 <w:noProof/>
               </w:rPr>
-              <w:t>I have an issue with the software or a question that’s not covered here.</w:t>
+              <w:t>10.12 I have an issue with the software or a question that’s not covered here.</w:t>
             </w:r>
             <w:r>
               <w:rPr>
@@ -2479,7 +2481,7 @@
                 <w:noProof/>
                 <w:webHidden/>
               </w:rPr>
-              <w:instrText xml:space="preserve"> PAGEREF _Toc495751795 \h </w:instrText>
+              <w:instrText xml:space="preserve"> PAGEREF _Toc495993741 \h </w:instrText>
             </w:r>
             <w:r>
               <w:rPr>
@@ -2499,7 +2501,77 @@
                 <w:noProof/>
                 <w:webHidden/>
               </w:rPr>
-              <w:t>29</w:t>
+              <w:t>26</w:t>
+            </w:r>
+            <w:r>
+              <w:rPr>
+                <w:noProof/>
+                <w:webHidden/>
+              </w:rPr>
+              <w:fldChar w:fldCharType="end"/>
+            </w:r>
+          </w:hyperlink>
+        </w:p>
+        <w:p>
+          <w:pPr>
+            <w:pStyle w:val="TOC1"/>
+            <w:tabs>
+              <w:tab w:val="right" w:leader="dot" w:pos="10029"/>
+            </w:tabs>
+            <w:rPr>
+              <w:rFonts w:eastAsiaTheme="minorEastAsia"/>
+              <w:noProof/>
+              <w:lang w:val="en-US"/>
+            </w:rPr>
+          </w:pPr>
+          <w:hyperlink w:anchor="_Toc495993742" w:history="1">
+            <w:r>
+              <w:rPr>
+                <w:rStyle w:val="Hyperlink"/>
+                <w:noProof/>
+              </w:rPr>
+              <w:t>11 Appendix – Working with Multilanguage App Toolkit</w:t>
+            </w:r>
+            <w:r>
+              <w:rPr>
+                <w:noProof/>
+                <w:webHidden/>
+              </w:rPr>
+              <w:tab/>
+            </w:r>
+            <w:r>
+              <w:rPr>
+                <w:noProof/>
+                <w:webHidden/>
+              </w:rPr>
+              <w:fldChar w:fldCharType="begin"/>
+            </w:r>
+            <w:r>
+              <w:rPr>
+                <w:noProof/>
+                <w:webHidden/>
+              </w:rPr>
+              <w:instrText xml:space="preserve"> PAGEREF _Toc495993742 \h </w:instrText>
+            </w:r>
+            <w:r>
+              <w:rPr>
+                <w:noProof/>
+                <w:webHidden/>
+              </w:rPr>
+            </w:r>
+            <w:r>
+              <w:rPr>
+                <w:noProof/>
+                <w:webHidden/>
+              </w:rPr>
+              <w:fldChar w:fldCharType="separate"/>
+            </w:r>
+            <w:r>
+              <w:rPr>
+                <w:noProof/>
+                <w:webHidden/>
+              </w:rPr>
+              <w:t>26</w:t>
             </w:r>
             <w:r>
               <w:rPr>
@@ -2541,7 +2613,7 @@
         <w:pStyle w:val="Heading1"/>
         <w:spacing w:after="240"/>
       </w:pPr>
-      <w:bookmarkStart w:id="0" w:name="_Toc495751762"/>
+      <w:bookmarkStart w:id="1" w:name="_Toc495993708"/>
       <w:r>
         <w:lastRenderedPageBreak/>
         <w:t xml:space="preserve">1 </w:t>
@@ -2549,7 +2621,7 @@
       <w:r>
         <w:t>Introduction</w:t>
       </w:r>
-      <w:bookmarkEnd w:id="0"/>
+      <w:bookmarkEnd w:id="1"/>
     </w:p>
     <w:p>
       <w:pPr>
@@ -3184,7 +3256,6 @@
           <w:sz w:val="20"/>
         </w:rPr>
       </w:pPr>
-      <w:bookmarkStart w:id="1" w:name="_Toc495751763"/>
       <w:r>
         <w:rPr>
           <w:sz w:val="20"/>
@@ -3246,6 +3317,7 @@
         <w:pStyle w:val="Heading1"/>
         <w:spacing w:after="240"/>
       </w:pPr>
+      <w:bookmarkStart w:id="2" w:name="_Toc495993709"/>
       <w:r>
         <w:lastRenderedPageBreak/>
         <w:t xml:space="preserve">2 </w:t>
@@ -3259,7 +3331,7 @@
       <w:r>
         <w:t xml:space="preserve"> / Quick Start</w:t>
       </w:r>
-      <w:bookmarkEnd w:id="1"/>
+      <w:bookmarkEnd w:id="2"/>
     </w:p>
     <w:p>
       <w:pPr>
@@ -3494,7 +3566,7 @@
         <w:pStyle w:val="Heading1"/>
         <w:spacing w:after="240"/>
       </w:pPr>
-      <w:bookmarkStart w:id="2" w:name="_Toc495751764"/>
+      <w:bookmarkStart w:id="3" w:name="_Toc495993710"/>
       <w:r>
         <w:t xml:space="preserve">3 </w:t>
       </w:r>
@@ -3513,7 +3585,7 @@
       <w:r>
         <w:t xml:space="preserve"> and System Requirements</w:t>
       </w:r>
-      <w:bookmarkEnd w:id="2"/>
+      <w:bookmarkEnd w:id="3"/>
     </w:p>
     <w:p>
       <w:r>
@@ -3956,14 +4028,14 @@
         <w:pStyle w:val="Heading1"/>
         <w:spacing w:after="240"/>
       </w:pPr>
-      <w:bookmarkStart w:id="3" w:name="_Toc495751765"/>
+      <w:bookmarkStart w:id="4" w:name="_Toc495993711"/>
       <w:r>
         <w:t xml:space="preserve">4 </w:t>
       </w:r>
       <w:r>
         <w:t>File Structure</w:t>
       </w:r>
-      <w:bookmarkEnd w:id="3"/>
+      <w:bookmarkEnd w:id="4"/>
     </w:p>
     <w:p>
       <w:r>
@@ -4417,7 +4489,7 @@
         <w:pStyle w:val="Heading1"/>
         <w:spacing w:after="240"/>
       </w:pPr>
-      <w:bookmarkStart w:id="4" w:name="_Toc495751766"/>
+      <w:bookmarkStart w:id="5" w:name="_Toc495993712"/>
       <w:r>
         <w:t xml:space="preserve">5 </w:t>
       </w:r>
@@ -4427,7 +4499,7 @@
       <w:r>
         <w:t xml:space="preserve"> – Main Tab</w:t>
       </w:r>
-      <w:bookmarkEnd w:id="4"/>
+      <w:bookmarkEnd w:id="5"/>
     </w:p>
     <w:p>
       <w:pPr>
@@ -4855,14 +4927,14 @@
         <w:pStyle w:val="Heading1"/>
         <w:spacing w:after="240"/>
       </w:pPr>
-      <w:bookmarkStart w:id="5" w:name="_Toc495751767"/>
+      <w:bookmarkStart w:id="6" w:name="_Toc495993713"/>
       <w:r>
         <w:t xml:space="preserve">6 </w:t>
       </w:r>
       <w:r>
         <w:t>User Interface Elements – Edit Tab</w:t>
       </w:r>
-      <w:bookmarkEnd w:id="5"/>
+      <w:bookmarkEnd w:id="6"/>
     </w:p>
     <w:p>
       <w:r>
@@ -5030,14 +5102,14 @@
       <w:pPr>
         <w:pStyle w:val="Heading2"/>
       </w:pPr>
-      <w:bookmarkStart w:id="6" w:name="_Toc495751768"/>
+      <w:bookmarkStart w:id="7" w:name="_Toc495993714"/>
       <w:r>
         <w:t xml:space="preserve">6.1 </w:t>
       </w:r>
       <w:r>
         <w:t>Edit Tab – Tree View</w:t>
       </w:r>
-      <w:bookmarkEnd w:id="6"/>
+      <w:bookmarkEnd w:id="7"/>
     </w:p>
     <w:p>
       <w:r>
@@ -5434,14 +5506,14 @@
       <w:pPr>
         <w:pStyle w:val="Heading2"/>
       </w:pPr>
-      <w:bookmarkStart w:id="7" w:name="_Toc495751769"/>
+      <w:bookmarkStart w:id="8" w:name="_Toc495993715"/>
       <w:r>
         <w:t xml:space="preserve">6.2 </w:t>
       </w:r>
       <w:r>
         <w:t>Edit Tab – Details Panel</w:t>
       </w:r>
-      <w:bookmarkEnd w:id="7"/>
+      <w:bookmarkEnd w:id="8"/>
     </w:p>
     <w:p>
       <w:r>
@@ -5822,14 +5894,14 @@
       <w:pPr>
         <w:pStyle w:val="Heading2"/>
       </w:pPr>
-      <w:bookmarkStart w:id="8" w:name="_Toc495751770"/>
+      <w:bookmarkStart w:id="9" w:name="_Toc495993716"/>
       <w:r>
         <w:t xml:space="preserve">6.3 </w:t>
       </w:r>
       <w:r>
         <w:t>Creating a New Config</w:t>
       </w:r>
-      <w:bookmarkEnd w:id="8"/>
+      <w:bookmarkEnd w:id="9"/>
     </w:p>
     <w:p>
       <w:r>
@@ -5872,14 +5944,14 @@
       <w:pPr>
         <w:pStyle w:val="Heading2"/>
       </w:pPr>
-      <w:bookmarkStart w:id="9" w:name="_Toc495751771"/>
+      <w:bookmarkStart w:id="10" w:name="_Toc495993717"/>
       <w:r>
         <w:t xml:space="preserve">6.4 </w:t>
       </w:r>
       <w:r>
         <w:t>Creating Watches</w:t>
       </w:r>
-      <w:bookmarkEnd w:id="9"/>
+      <w:bookmarkEnd w:id="10"/>
     </w:p>
     <w:p>
       <w:r>
@@ -6766,14 +6838,14 @@
       <w:pPr>
         <w:pStyle w:val="Heading2"/>
       </w:pPr>
-      <w:bookmarkStart w:id="10" w:name="_Toc495751772"/>
+      <w:bookmarkStart w:id="11" w:name="_Toc495993718"/>
       <w:r>
         <w:t xml:space="preserve">6.5 </w:t>
       </w:r>
       <w:r>
         <w:t>Creating Triggers</w:t>
       </w:r>
-      <w:bookmarkEnd w:id="10"/>
+      <w:bookmarkEnd w:id="11"/>
     </w:p>
     <w:p>
       <w:r>
@@ -8562,11 +8634,11 @@
         <w:pStyle w:val="Heading1"/>
         <w:spacing w:after="240"/>
       </w:pPr>
-      <w:bookmarkStart w:id="11" w:name="_Toc495751773"/>
+      <w:bookmarkStart w:id="12" w:name="_Toc495993719"/>
       <w:r>
         <w:t>7 Different Types of Watches and Triggers</w:t>
       </w:r>
-      <w:bookmarkEnd w:id="11"/>
+      <w:bookmarkEnd w:id="12"/>
     </w:p>
     <w:p>
       <w:r>
@@ -8765,14 +8837,14 @@
       <w:pPr>
         <w:pStyle w:val="Heading2"/>
       </w:pPr>
-      <w:bookmarkStart w:id="12" w:name="_Toc495751774"/>
+      <w:bookmarkStart w:id="13" w:name="_Toc495993720"/>
       <w:r>
         <w:t xml:space="preserve">7.1 </w:t>
       </w:r>
       <w:r>
         <w:t>Normal Triggers</w:t>
       </w:r>
-      <w:bookmarkEnd w:id="12"/>
+      <w:bookmarkEnd w:id="13"/>
     </w:p>
     <w:p>
       <w:r>
@@ -8846,14 +8918,14 @@
       <w:pPr>
         <w:pStyle w:val="Heading2"/>
       </w:pPr>
-      <w:bookmarkStart w:id="13" w:name="_Toc495751775"/>
+      <w:bookmarkStart w:id="14" w:name="_Toc495993721"/>
       <w:r>
         <w:t xml:space="preserve">7.2 </w:t>
       </w:r>
       <w:r>
         <w:t>Continuous Triggers</w:t>
       </w:r>
-      <w:bookmarkEnd w:id="13"/>
+      <w:bookmarkEnd w:id="14"/>
     </w:p>
     <w:p>
       <w:r>
@@ -8953,14 +9025,14 @@
       <w:pPr>
         <w:pStyle w:val="Heading2"/>
       </w:pPr>
-      <w:bookmarkStart w:id="14" w:name="_Toc495751776"/>
+      <w:bookmarkStart w:id="15" w:name="_Toc495993722"/>
       <w:r>
         <w:t xml:space="preserve">7.3 </w:t>
       </w:r>
       <w:r>
         <w:t>Modifier Triggers</w:t>
       </w:r>
-      <w:bookmarkEnd w:id="14"/>
+      <w:bookmarkEnd w:id="15"/>
     </w:p>
     <w:p>
       <w:r>
@@ -9011,14 +9083,14 @@
         <w:pStyle w:val="Heading1"/>
         <w:spacing w:after="240"/>
       </w:pPr>
-      <w:bookmarkStart w:id="15" w:name="_Toc495751777"/>
+      <w:bookmarkStart w:id="16" w:name="_Toc495993723"/>
       <w:r>
         <w:t xml:space="preserve">8 </w:t>
       </w:r>
       <w:r>
         <w:t>Finding and Using Watches and Triggers</w:t>
       </w:r>
-      <w:bookmarkEnd w:id="15"/>
+      <w:bookmarkEnd w:id="16"/>
     </w:p>
     <w:p>
       <w:r>
@@ -9365,7 +9437,7 @@
       <w:pPr>
         <w:pStyle w:val="Heading2"/>
       </w:pPr>
-      <w:bookmarkStart w:id="16" w:name="_Toc495751778"/>
+      <w:bookmarkStart w:id="17" w:name="_Toc495993724"/>
       <w:r>
         <w:t>8</w:t>
       </w:r>
@@ -9381,18 +9453,18 @@
       <w:r>
         <w:t xml:space="preserve"> in Cheat Engine via Pointer Scans</w:t>
       </w:r>
-      <w:bookmarkEnd w:id="16"/>
+      <w:bookmarkEnd w:id="17"/>
     </w:p>
     <w:p/>
     <w:p>
       <w:pPr>
         <w:pStyle w:val="Heading3"/>
       </w:pPr>
-      <w:bookmarkStart w:id="17" w:name="_Toc495751779"/>
+      <w:bookmarkStart w:id="18" w:name="_Toc495993725"/>
       <w:r>
         <w:t>Part 1 – Finding an Initial Value</w:t>
       </w:r>
-      <w:bookmarkEnd w:id="17"/>
+      <w:bookmarkEnd w:id="18"/>
     </w:p>
     <w:p/>
     <w:p>
@@ -9672,14 +9744,14 @@
       <w:pPr>
         <w:pStyle w:val="Heading3"/>
       </w:pPr>
-      <w:bookmarkStart w:id="18" w:name="_Toc495751780"/>
+      <w:bookmarkStart w:id="19" w:name="_Toc495993726"/>
       <w:r>
         <w:t xml:space="preserve">Part 2 - </w:t>
       </w:r>
       <w:r>
         <w:t>Scanning for Pointers to a Value</w:t>
       </w:r>
-      <w:bookmarkEnd w:id="18"/>
+      <w:bookmarkEnd w:id="19"/>
     </w:p>
     <w:p>
       <w:r>
@@ -10103,11 +10175,11 @@
       <w:pPr>
         <w:pStyle w:val="Heading3"/>
       </w:pPr>
-      <w:bookmarkStart w:id="19" w:name="_Toc495751781"/>
+      <w:bookmarkStart w:id="20" w:name="_Toc495993727"/>
       <w:r>
         <w:t>Part 3 – Filtering our Pointer List</w:t>
       </w:r>
-      <w:bookmarkEnd w:id="19"/>
+      <w:bookmarkEnd w:id="20"/>
     </w:p>
     <w:p>
       <w:r>
@@ -10723,11 +10795,11 @@
       <w:pPr>
         <w:pStyle w:val="Heading2"/>
       </w:pPr>
-      <w:bookmarkStart w:id="20" w:name="_Toc495751782"/>
+      <w:bookmarkStart w:id="21" w:name="_Toc495993728"/>
       <w:r>
         <w:t>8.2 Pointer Chain Tester</w:t>
       </w:r>
-      <w:bookmarkEnd w:id="20"/>
+      <w:bookmarkEnd w:id="21"/>
     </w:p>
     <w:p>
       <w:r>
@@ -11074,7 +11146,7 @@
         <w:pStyle w:val="Heading1"/>
         <w:spacing w:after="240"/>
       </w:pPr>
-      <w:bookmarkStart w:id="21" w:name="_Toc495751783"/>
+      <w:bookmarkStart w:id="22" w:name="_Toc495993729"/>
       <w:r>
         <w:lastRenderedPageBreak/>
         <w:t xml:space="preserve">10 </w:t>
@@ -11082,20 +11154,20 @@
       <w:r>
         <w:t>Frequently Asked Questions</w:t>
       </w:r>
-      <w:bookmarkEnd w:id="21"/>
+      <w:bookmarkEnd w:id="22"/>
     </w:p>
     <w:p>
       <w:pPr>
         <w:pStyle w:val="Heading2"/>
       </w:pPr>
-      <w:bookmarkStart w:id="22" w:name="_Toc495751784"/>
+      <w:bookmarkStart w:id="23" w:name="_Toc495993730"/>
       <w:r>
         <w:t xml:space="preserve">10.1 </w:t>
       </w:r>
       <w:r>
         <w:t>Help! My Trigger Doesn’t Make a Sound!</w:t>
       </w:r>
-      <w:bookmarkEnd w:id="22"/>
+      <w:bookmarkEnd w:id="23"/>
     </w:p>
     <w:p>
       <w:r>
@@ -11403,8 +11475,6 @@
       <w:r>
         <w:t xml:space="preserve"> the</w:t>
       </w:r>
-      <w:bookmarkStart w:id="23" w:name="_GoBack"/>
-      <w:bookmarkEnd w:id="23"/>
       <w:r>
         <w:t xml:space="preserve"> </w:t>
       </w:r>
@@ -11468,7 +11538,7 @@
       <w:pPr>
         <w:pStyle w:val="Heading2"/>
       </w:pPr>
-      <w:bookmarkStart w:id="24" w:name="_Toc495751785"/>
+      <w:bookmarkStart w:id="24" w:name="_Toc495993731"/>
       <w:r>
         <w:t xml:space="preserve">10.2 </w:t>
       </w:r>
@@ -11564,7 +11634,7 @@
       <w:pPr>
         <w:pStyle w:val="Heading2"/>
       </w:pPr>
-      <w:bookmarkStart w:id="25" w:name="_Toc495751786"/>
+      <w:bookmarkStart w:id="25" w:name="_Toc495993732"/>
       <w:r>
         <w:t xml:space="preserve">10.3 </w:t>
       </w:r>
@@ -11594,7 +11664,7 @@
       <w:pPr>
         <w:pStyle w:val="Heading2"/>
       </w:pPr>
-      <w:bookmarkStart w:id="26" w:name="_Toc495751787"/>
+      <w:bookmarkStart w:id="26" w:name="_Toc495993733"/>
       <w:r>
         <w:t xml:space="preserve">10.4 </w:t>
       </w:r>
@@ -11656,7 +11726,7 @@
       <w:pPr>
         <w:pStyle w:val="Heading2"/>
       </w:pPr>
-      <w:bookmarkStart w:id="27" w:name="_Toc495751788"/>
+      <w:bookmarkStart w:id="27" w:name="_Toc495993734"/>
       <w:r>
         <w:t xml:space="preserve">10.5 </w:t>
       </w:r>
@@ -11714,7 +11784,7 @@
       <w:pPr>
         <w:pStyle w:val="Heading2"/>
       </w:pPr>
-      <w:bookmarkStart w:id="28" w:name="_Toc495751789"/>
+      <w:bookmarkStart w:id="28" w:name="_Toc495993735"/>
       <w:r>
         <w:t xml:space="preserve">10.6 </w:t>
       </w:r>
@@ -11751,7 +11821,7 @@
       <w:pPr>
         <w:pStyle w:val="Heading2"/>
       </w:pPr>
-      <w:bookmarkStart w:id="29" w:name="_Toc495751790"/>
+      <w:bookmarkStart w:id="29" w:name="_Toc495993736"/>
       <w:r>
         <w:t xml:space="preserve">10.7 </w:t>
       </w:r>
@@ -11864,7 +11934,7 @@
       <w:pPr>
         <w:pStyle w:val="Heading2"/>
       </w:pPr>
-      <w:bookmarkStart w:id="30" w:name="_Toc495751791"/>
+      <w:bookmarkStart w:id="30" w:name="_Toc495993737"/>
       <w:r>
         <w:t xml:space="preserve">10.8 </w:t>
       </w:r>
@@ -11912,7 +11982,7 @@
       <w:pPr>
         <w:pStyle w:val="Heading2"/>
       </w:pPr>
-      <w:bookmarkStart w:id="31" w:name="_Toc495751792"/>
+      <w:bookmarkStart w:id="31" w:name="_Toc495993738"/>
       <w:r>
         <w:t xml:space="preserve">10.9 </w:t>
       </w:r>
@@ -12001,7 +12071,7 @@
       <w:pPr>
         <w:pStyle w:val="Heading2"/>
       </w:pPr>
-      <w:bookmarkStart w:id="32" w:name="_Toc495751793"/>
+      <w:bookmarkStart w:id="32" w:name="_Toc495993739"/>
       <w:r>
         <w:t xml:space="preserve">10.10 </w:t>
       </w:r>
@@ -12040,7 +12110,7 @@
       <w:pPr>
         <w:pStyle w:val="Heading2"/>
       </w:pPr>
-      <w:bookmarkStart w:id="33" w:name="_Toc495751794"/>
+      <w:bookmarkStart w:id="33" w:name="_Toc495993740"/>
       <w:r>
         <w:lastRenderedPageBreak/>
         <w:t>10.11</w:t>
@@ -12133,7 +12203,7 @@
       <w:pPr>
         <w:pStyle w:val="Heading2"/>
       </w:pPr>
-      <w:bookmarkStart w:id="34" w:name="_Toc495751795"/>
+      <w:bookmarkStart w:id="34" w:name="_Toc495993741"/>
       <w:r>
         <w:t>10.12 I</w:t>
       </w:r>
@@ -12195,6 +12265,11 @@
       </w:r>
     </w:p>
     <w:p>
+      <w:pPr>
+        <w:rPr>
+          <w:rStyle w:val="Hyperlink"/>
+        </w:rPr>
+      </w:pPr>
       <w:r>
         <w:t>Other than that, p</w:t>
       </w:r>
@@ -12215,6 +12290,435 @@
           <w:t>https://github.com/FedUni/SoniFight/issues</w:t>
         </w:r>
       </w:hyperlink>
+    </w:p>
+    <w:p>
+      <w:pPr>
+        <w:rPr>
+          <w:rStyle w:val="Hyperlink"/>
+        </w:rPr>
+      </w:pPr>
+    </w:p>
+    <w:p>
+      <w:pPr>
+        <w:pStyle w:val="Heading1"/>
+      </w:pPr>
+      <w:bookmarkStart w:id="35" w:name="_Toc495993742"/>
+      <w:r>
+        <w:t>11 Appendix – Working with Multilanguage App Toolkit</w:t>
+      </w:r>
+      <w:bookmarkEnd w:id="35"/>
+    </w:p>
+    <w:p/>
+    <w:p>
+      <w:r>
+        <w:t>If you’d like to add an additional localisation language to SoniFight, then you’ll need to do so via Microsoft’s Multilanguage App Toolkit. To do so, open the SoniFight project in Visual studio, then t</w:t>
+      </w:r>
+      <w:r>
+        <w:t>o add a new language, right click on the Multilanguage Resources folder, and from the pop-up menu select "Multilanguage App Toolkit | Add translation languages"</w:t>
+      </w:r>
+      <w:r>
+        <w:t xml:space="preserve"> </w:t>
+      </w:r>
+      <w:r>
+        <w:t>then add the language you want to localise for. Try to pick a more general language over a specific dialect where possible, for example "de" for German rather than</w:t>
+      </w:r>
+      <w:r>
+        <w:t xml:space="preserve"> </w:t>
+      </w:r>
+      <w:r>
+        <w:t>the more specific "de-BE" for German (Belgian).</w:t>
+      </w:r>
+    </w:p>
+    <w:p>
+      <w:r>
+        <w:t>You should not</w:t>
+      </w:r>
+      <w:r>
+        <w:t xml:space="preserve"> add resource</w:t>
+      </w:r>
+      <w:r>
+        <w:t xml:space="preserve"> strings directly</w:t>
+      </w:r>
+      <w:r>
+        <w:t xml:space="preserve"> to </w:t>
+      </w:r>
+      <w:proofErr w:type="spellStart"/>
+      <w:r>
+        <w:rPr>
+          <w:b/>
+          <w:i/>
+        </w:rPr>
+        <w:t>Resources.fr.resx</w:t>
+      </w:r>
+      <w:proofErr w:type="spellEnd"/>
+      <w:r>
+        <w:t xml:space="preserve"> or such</w:t>
+      </w:r>
+      <w:r>
+        <w:t xml:space="preserve"> as </w:t>
+      </w:r>
+      <w:r>
+        <w:t>they get automatically overwritten</w:t>
+      </w:r>
+      <w:r>
+        <w:t xml:space="preserve">. </w:t>
+      </w:r>
+      <w:r>
+        <w:t xml:space="preserve">Instead, add a string to </w:t>
+      </w:r>
+      <w:proofErr w:type="spellStart"/>
+      <w:r>
+        <w:t>Resources.resx</w:t>
+      </w:r>
+      <w:proofErr w:type="spellEnd"/>
+      <w:r>
+        <w:t>, then rebuild</w:t>
+      </w:r>
+      <w:r>
+        <w:t xml:space="preserve"> </w:t>
+      </w:r>
+      <w:r>
+        <w:t xml:space="preserve">the solution to generate the initial (identical) translation, then finally open the </w:t>
+      </w:r>
+      <w:proofErr w:type="spellStart"/>
+      <w:r>
+        <w:t>xlf</w:t>
+      </w:r>
+      <w:proofErr w:type="spellEnd"/>
+      <w:r>
+        <w:t xml:space="preserve"> file under Multilanguage Resources with the </w:t>
+      </w:r>
+      <w:r>
+        <w:rPr>
+          <w:b/>
+        </w:rPr>
+        <w:t>Multilingual</w:t>
+      </w:r>
+      <w:r>
+        <w:rPr>
+          <w:b/>
+        </w:rPr>
+        <w:t xml:space="preserve"> </w:t>
+      </w:r>
+      <w:r>
+        <w:rPr>
+          <w:b/>
+        </w:rPr>
+        <w:t>Editor</w:t>
+      </w:r>
+      <w:r>
+        <w:t xml:space="preserve">, find the string you want to localise and add the correct translation to that. I'd advise not having the </w:t>
+      </w:r>
+      <w:proofErr w:type="spellStart"/>
+      <w:r>
+        <w:t>Resources.fr.resx</w:t>
+      </w:r>
+      <w:proofErr w:type="spellEnd"/>
+      <w:r>
+        <w:t xml:space="preserve"> or such file</w:t>
+      </w:r>
+      <w:r>
+        <w:t xml:space="preserve"> open </w:t>
+      </w:r>
+      <w:r>
+        <w:t xml:space="preserve">in any other editor while you're working with it in the Multilanguage Resource editor to avoid any potential save overwriting </w:t>
+      </w:r>
+      <w:r>
+        <w:t>issues.</w:t>
+      </w:r>
+    </w:p>
+    <w:p>
+      <w:r>
+        <w:t>Don't worry about properties of the form like size, width, location etc being set for translation - the default translation is the exact same as</w:t>
+      </w:r>
+      <w:r>
+        <w:t xml:space="preserve"> </w:t>
+      </w:r>
+      <w:r>
+        <w:t xml:space="preserve">the original values, and if you remove those strings or </w:t>
+      </w:r>
+      <w:r>
+        <w:t>alter</w:t>
+      </w:r>
+      <w:r>
+        <w:t xml:space="preserve"> the </w:t>
+      </w:r>
+      <w:proofErr w:type="spellStart"/>
+      <w:r>
+        <w:t>Form.resx</w:t>
+      </w:r>
+      <w:proofErr w:type="spellEnd"/>
+      <w:r>
+        <w:t xml:space="preserve"> </w:t>
+      </w:r>
+      <w:r>
+        <w:t xml:space="preserve">file then </w:t>
+      </w:r>
+      <w:r>
+        <w:t>it either breaks</w:t>
+      </w:r>
+      <w:r>
+        <w:t xml:space="preserve"> the build</w:t>
+      </w:r>
+      <w:r>
+        <w:t xml:space="preserve"> or gets automatically regenerated to put them back</w:t>
+      </w:r>
+      <w:r>
+        <w:t xml:space="preserve"> – so it’s best just to ignore these strings that you don’t want to translate and only provide translations for the actual text fields you want to localise.</w:t>
+      </w:r>
+    </w:p>
+    <w:p>
+      <w:r>
+        <w:t>To test out the translation you can force the app to work in your desired language by importing the following references:</w:t>
+      </w:r>
+    </w:p>
+    <w:p/>
+    <w:p>
+      <w:pPr>
+        <w:rPr>
+          <w:rFonts w:ascii="Courier New" w:hAnsi="Courier New" w:cs="Courier New"/>
+        </w:rPr>
+      </w:pPr>
+      <w:r>
+        <w:rPr>
+          <w:rFonts w:ascii="Courier New" w:hAnsi="Courier New" w:cs="Courier New"/>
+        </w:rPr>
+        <w:t xml:space="preserve">using </w:t>
+      </w:r>
+      <w:proofErr w:type="spellStart"/>
+      <w:r>
+        <w:rPr>
+          <w:rFonts w:ascii="Courier New" w:hAnsi="Courier New" w:cs="Courier New"/>
+        </w:rPr>
+        <w:t>System.Diagnostics</w:t>
+      </w:r>
+      <w:proofErr w:type="spellEnd"/>
+      <w:r>
+        <w:rPr>
+          <w:rFonts w:ascii="Courier New" w:hAnsi="Courier New" w:cs="Courier New"/>
+        </w:rPr>
+        <w:t>;</w:t>
+      </w:r>
+      <w:r>
+        <w:rPr>
+          <w:rFonts w:ascii="Courier New" w:hAnsi="Courier New" w:cs="Courier New"/>
+        </w:rPr>
+        <w:br/>
+      </w:r>
+      <w:r>
+        <w:rPr>
+          <w:rFonts w:ascii="Courier New" w:hAnsi="Courier New" w:cs="Courier New"/>
+        </w:rPr>
+        <w:t xml:space="preserve">using </w:t>
+      </w:r>
+      <w:proofErr w:type="spellStart"/>
+      <w:r>
+        <w:rPr>
+          <w:rFonts w:ascii="Courier New" w:hAnsi="Courier New" w:cs="Courier New"/>
+        </w:rPr>
+        <w:t>System.Globalization</w:t>
+      </w:r>
+      <w:proofErr w:type="spellEnd"/>
+      <w:r>
+        <w:rPr>
+          <w:rFonts w:ascii="Courier New" w:hAnsi="Courier New" w:cs="Courier New"/>
+        </w:rPr>
+        <w:t>;</w:t>
+      </w:r>
+      <w:r>
+        <w:rPr>
+          <w:rFonts w:ascii="Courier New" w:hAnsi="Courier New" w:cs="Courier New"/>
+        </w:rPr>
+        <w:br/>
+      </w:r>
+      <w:r>
+        <w:rPr>
+          <w:rFonts w:ascii="Courier New" w:hAnsi="Courier New" w:cs="Courier New"/>
+        </w:rPr>
+        <w:t xml:space="preserve">using </w:t>
+      </w:r>
+      <w:proofErr w:type="spellStart"/>
+      <w:r>
+        <w:rPr>
+          <w:rFonts w:ascii="Courier New" w:hAnsi="Courier New" w:cs="Courier New"/>
+        </w:rPr>
+        <w:t>System.Threading</w:t>
+      </w:r>
+      <w:proofErr w:type="spellEnd"/>
+      <w:r>
+        <w:rPr>
+          <w:rFonts w:ascii="Courier New" w:hAnsi="Courier New" w:cs="Courier New"/>
+        </w:rPr>
+        <w:t>;</w:t>
+      </w:r>
+    </w:p>
+    <w:p>
+      <w:r>
+        <w:t xml:space="preserve">And then add the following code to the beginning of the Main constructor in </w:t>
+      </w:r>
+      <w:proofErr w:type="spellStart"/>
+      <w:r>
+        <w:rPr>
+          <w:b/>
+        </w:rPr>
+        <w:t>Program.cs</w:t>
+      </w:r>
+      <w:proofErr w:type="spellEnd"/>
+      <w:r>
+        <w:t>:</w:t>
+      </w:r>
+    </w:p>
+    <w:p>
+      <w:r>
+        <w:rPr>
+          <w:rFonts w:ascii="Courier New" w:hAnsi="Courier New" w:cs="Courier New"/>
+        </w:rPr>
+        <w:t>// Replace "</w:t>
+      </w:r>
+      <w:proofErr w:type="spellStart"/>
+      <w:r>
+        <w:rPr>
+          <w:rFonts w:ascii="Courier New" w:hAnsi="Courier New" w:cs="Courier New"/>
+        </w:rPr>
+        <w:t>fr</w:t>
+      </w:r>
+      <w:proofErr w:type="spellEnd"/>
+      <w:r>
+        <w:rPr>
+          <w:rFonts w:ascii="Courier New" w:hAnsi="Courier New" w:cs="Courier New"/>
+        </w:rPr>
+        <w:t>" with your language of choice</w:t>
+      </w:r>
+      <w:r>
+        <w:rPr>
+          <w:rFonts w:ascii="Courier New" w:hAnsi="Courier New" w:cs="Courier New"/>
+        </w:rPr>
+        <w:br/>
+      </w:r>
+      <w:proofErr w:type="spellStart"/>
+      <w:r>
+        <w:rPr>
+          <w:rFonts w:ascii="Courier New" w:hAnsi="Courier New" w:cs="Courier New"/>
+        </w:rPr>
+        <w:t>CultureInfo</w:t>
+      </w:r>
+      <w:proofErr w:type="spellEnd"/>
+      <w:r>
+        <w:rPr>
+          <w:rFonts w:ascii="Courier New" w:hAnsi="Courier New" w:cs="Courier New"/>
+        </w:rPr>
+        <w:t xml:space="preserve"> </w:t>
+      </w:r>
+      <w:proofErr w:type="spellStart"/>
+      <w:r>
+        <w:rPr>
+          <w:rFonts w:ascii="Courier New" w:hAnsi="Courier New" w:cs="Courier New"/>
+        </w:rPr>
+        <w:t>cultureOverride</w:t>
+      </w:r>
+      <w:proofErr w:type="spellEnd"/>
+      <w:r>
+        <w:rPr>
+          <w:rFonts w:ascii="Courier New" w:hAnsi="Courier New" w:cs="Courier New"/>
+        </w:rPr>
+        <w:t xml:space="preserve"> = new </w:t>
+      </w:r>
+      <w:proofErr w:type="spellStart"/>
+      <w:r>
+        <w:rPr>
+          <w:rFonts w:ascii="Courier New" w:hAnsi="Courier New" w:cs="Courier New"/>
+        </w:rPr>
+        <w:t>CultureInfo</w:t>
+      </w:r>
+      <w:proofErr w:type="spellEnd"/>
+      <w:r>
+        <w:rPr>
+          <w:rFonts w:ascii="Courier New" w:hAnsi="Courier New" w:cs="Courier New"/>
+        </w:rPr>
+        <w:t>("</w:t>
+      </w:r>
+      <w:proofErr w:type="spellStart"/>
+      <w:r>
+        <w:rPr>
+          <w:rFonts w:ascii="Courier New" w:hAnsi="Courier New" w:cs="Courier New"/>
+        </w:rPr>
+        <w:t>fr</w:t>
+      </w:r>
+      <w:proofErr w:type="spellEnd"/>
+      <w:r>
+        <w:rPr>
+          <w:rFonts w:ascii="Courier New" w:hAnsi="Courier New" w:cs="Courier New"/>
+        </w:rPr>
+        <w:t>");</w:t>
+      </w:r>
+      <w:r>
+        <w:rPr>
+          <w:rFonts w:ascii="Courier New" w:hAnsi="Courier New" w:cs="Courier New"/>
+        </w:rPr>
+        <w:br/>
+      </w:r>
+      <w:proofErr w:type="spellStart"/>
+      <w:r>
+        <w:rPr>
+          <w:rFonts w:ascii="Courier New" w:hAnsi="Courier New" w:cs="Courier New"/>
+        </w:rPr>
+        <w:t>Thread.CurrentThread.CurrentUICulture</w:t>
+      </w:r>
+      <w:proofErr w:type="spellEnd"/>
+      <w:r>
+        <w:rPr>
+          <w:rFonts w:ascii="Courier New" w:hAnsi="Courier New" w:cs="Courier New"/>
+        </w:rPr>
+        <w:t xml:space="preserve"> = </w:t>
+      </w:r>
+      <w:proofErr w:type="spellStart"/>
+      <w:r>
+        <w:rPr>
+          <w:rFonts w:ascii="Courier New" w:hAnsi="Courier New" w:cs="Courier New"/>
+        </w:rPr>
+        <w:t>cultureOverride</w:t>
+      </w:r>
+      <w:proofErr w:type="spellEnd"/>
+      <w:r>
+        <w:rPr>
+          <w:rFonts w:ascii="Courier New" w:hAnsi="Courier New" w:cs="Courier New"/>
+        </w:rPr>
+        <w:t>;</w:t>
+      </w:r>
+      <w:r>
+        <w:rPr>
+          <w:rFonts w:ascii="Courier New" w:hAnsi="Courier New" w:cs="Courier New"/>
+        </w:rPr>
+        <w:br/>
+      </w:r>
+      <w:proofErr w:type="spellStart"/>
+      <w:r>
+        <w:rPr>
+          <w:rFonts w:ascii="Courier New" w:hAnsi="Courier New" w:cs="Courier New"/>
+        </w:rPr>
+        <w:t>Thread.CurrentThread.CurrentCulture</w:t>
+      </w:r>
+      <w:proofErr w:type="spellEnd"/>
+      <w:r>
+        <w:rPr>
+          <w:rFonts w:ascii="Courier New" w:hAnsi="Courier New" w:cs="Courier New"/>
+        </w:rPr>
+        <w:t xml:space="preserve"> = </w:t>
+      </w:r>
+      <w:proofErr w:type="spellStart"/>
+      <w:r>
+        <w:rPr>
+          <w:rFonts w:ascii="Courier New" w:hAnsi="Courier New" w:cs="Courier New"/>
+        </w:rPr>
+        <w:t>cultureOverride</w:t>
+      </w:r>
+      <w:proofErr w:type="spellEnd"/>
+      <w:r>
+        <w:rPr>
+          <w:rFonts w:ascii="Courier New" w:hAnsi="Courier New" w:cs="Courier New"/>
+        </w:rPr>
+        <w:t>;</w:t>
+      </w:r>
     </w:p>
     <w:p>
       <w:pPr>
@@ -12284,7 +12788,7 @@
       <w:rPr>
         <w:noProof/>
       </w:rPr>
-      <w:t>26</w:t>
+      <w:t>22</w:t>
     </w:r>
     <w:r>
       <w:fldChar w:fldCharType="end"/>
@@ -12292,27 +12796,14 @@
     <w:r>
       <w:t xml:space="preserve"> of </w:t>
     </w:r>
-    <w:r>
-      <w:fldChar w:fldCharType="begin"/>
-    </w:r>
-    <w:r>
-      <w:instrText xml:space="preserve"> NUMPAGES   \* MERGEFORMAT </w:instrText>
-    </w:r>
-    <w:r>
-      <w:fldChar w:fldCharType="separate"/>
-    </w:r>
-    <w:r>
-      <w:rPr>
-        <w:noProof/>
-      </w:rPr>
-      <w:t>26</w:t>
-    </w:r>
-    <w:r>
-      <w:rPr>
-        <w:noProof/>
-      </w:rPr>
-      <w:fldChar w:fldCharType="end"/>
-    </w:r>
+    <w:fldSimple w:instr=" NUMPAGES   \* MERGEFORMAT ">
+      <w:r>
+        <w:rPr>
+          <w:noProof/>
+        </w:rPr>
+        <w:t>27</w:t>
+      </w:r>
+    </w:fldSimple>
   </w:p>
 </w:ftr>
 </file>
@@ -12362,8 +12853,11 @@
       <w:t>v1.0</w:t>
     </w:r>
     <w:r>
+      <w:t xml:space="preserve"> DRAFT</w:t>
+    </w:r>
+    <w:r>
       <w:tab/>
-      <w:t>2017/10/14</w:t>
+      <w:t>2017/10/17</w:t>
     </w:r>
   </w:p>
 </w:hdr>
@@ -15626,7 +16120,7 @@
 </file>
 
 <file path=customXml/itemProps1.xml><?xml version="1.0" encoding="utf-8"?>
-<ds:datastoreItem xmlns:ds="http://schemas.openxmlformats.org/officeDocument/2006/customXml" ds:itemID="{B5E37ABC-A5C0-46A1-9C87-D105AE287FCB}">
+<ds:datastoreItem xmlns:ds="http://schemas.openxmlformats.org/officeDocument/2006/customXml" ds:itemID="{E93D60C2-78A1-43F9-8F1C-9500B0FF544B}">
   <ds:schemaRefs>
     <ds:schemaRef ds:uri="http://schemas.openxmlformats.org/officeDocument/2006/bibliography"/>
   </ds:schemaRefs>

</xml_diff>

<commit_message>
Fixed SoniFight and ChainTester to work with x64
Fixed ALINK warning for mismatching tools by modifying project files
manually. See BuildNotes.txt for details.

Updated documentation.

Added initial clock watch to new config for Killer Instinct (Windows
Store edition).
</commit_message>
<xml_diff>
--- a/Documentation/SoniFight-user-guide.docx
+++ b/Documentation/SoniFight-user-guide.docx
@@ -13,8 +13,6 @@
       <w:r>
         <w:t xml:space="preserve"> User Guide</w:t>
       </w:r>
-      <w:bookmarkStart w:id="0" w:name="_GoBack"/>
-      <w:bookmarkEnd w:id="0"/>
     </w:p>
     <w:p/>
     <w:p>
@@ -2613,7 +2611,7 @@
         <w:pStyle w:val="Heading1"/>
         <w:spacing w:after="240"/>
       </w:pPr>
-      <w:bookmarkStart w:id="1" w:name="_Toc495993708"/>
+      <w:bookmarkStart w:id="0" w:name="_Toc495993708"/>
       <w:r>
         <w:lastRenderedPageBreak/>
         <w:t xml:space="preserve">1 </w:t>
@@ -2621,7 +2619,7 @@
       <w:r>
         <w:t>Introduction</w:t>
       </w:r>
-      <w:bookmarkEnd w:id="1"/>
+      <w:bookmarkEnd w:id="0"/>
     </w:p>
     <w:p>
       <w:pPr>
@@ -2763,70 +2761,68 @@
         <w:rPr>
           <w:rFonts w:ascii="Calibri" w:hAnsi="Calibri"/>
         </w:rPr>
-        <w:t xml:space="preserve">nsing details for the embedded </w:t>
-      </w:r>
-      <w:proofErr w:type="spellStart"/>
+        <w:t>nsing details for the embedded i</w:t>
+      </w:r>
       <w:r>
         <w:rPr>
           <w:rFonts w:ascii="Calibri" w:hAnsi="Calibri"/>
         </w:rPr>
-        <w:t>i</w:t>
-      </w:r>
-      <w:r>
+        <w:t>rrKlang audio library.</w:t>
+      </w:r>
+    </w:p>
+    <w:p>
+      <w:pPr>
         <w:rPr>
           <w:rFonts w:ascii="Calibri" w:hAnsi="Calibri"/>
         </w:rPr>
-        <w:t>rrKlang</w:t>
-      </w:r>
-      <w:proofErr w:type="spellEnd"/>
+      </w:pPr>
       <w:r>
         <w:rPr>
           <w:rFonts w:ascii="Calibri" w:hAnsi="Calibri"/>
         </w:rPr>
-        <w:t xml:space="preserve"> audio library.</w:t>
-      </w:r>
-    </w:p>
-    <w:p>
-      <w:pPr>
+        <w:t xml:space="preserve">To run SoniFight </w:t>
+      </w:r>
+      <w:r>
         <w:rPr>
           <w:rFonts w:ascii="Calibri" w:hAnsi="Calibri"/>
         </w:rPr>
-      </w:pPr>
+        <w:t xml:space="preserve">you can </w:t>
+      </w:r>
       <w:r>
         <w:rPr>
           <w:rFonts w:ascii="Calibri" w:hAnsi="Calibri"/>
         </w:rPr>
-        <w:t xml:space="preserve">To run SoniFight </w:t>
+        <w:t xml:space="preserve">either download a </w:t>
       </w:r>
       <w:r>
         <w:rPr>
           <w:rFonts w:ascii="Calibri" w:hAnsi="Calibri"/>
         </w:rPr>
-        <w:t xml:space="preserve">you can </w:t>
+        <w:t xml:space="preserve">precompiled binary </w:t>
       </w:r>
       <w:r>
         <w:rPr>
           <w:rFonts w:ascii="Calibri" w:hAnsi="Calibri"/>
         </w:rPr>
-        <w:t xml:space="preserve">either download a </w:t>
+        <w:t>release or build the Visual Studio 201</w:t>
       </w:r>
       <w:r>
         <w:rPr>
           <w:rFonts w:ascii="Calibri" w:hAnsi="Calibri"/>
         </w:rPr>
-        <w:t xml:space="preserve">precompiled binary </w:t>
+        <w:t>7</w:t>
       </w:r>
       <w:r>
         <w:rPr>
           <w:rFonts w:ascii="Calibri" w:hAnsi="Calibri"/>
         </w:rPr>
-        <w:t>release or build the Visual Studio 201</w:t>
+        <w:t xml:space="preserve"> </w:t>
       </w:r>
       <w:r>
         <w:rPr>
           <w:rFonts w:ascii="Calibri" w:hAnsi="Calibri"/>
         </w:rPr>
-        <w:t>7</w:t>
+        <w:t>solution</w:t>
       </w:r>
       <w:r>
         <w:rPr>
@@ -2838,37 +2834,116 @@
         <w:rPr>
           <w:rFonts w:ascii="Calibri" w:hAnsi="Calibri"/>
         </w:rPr>
-        <w:t>solution</w:t>
+        <w:t>yourself</w:t>
       </w:r>
       <w:r>
         <w:rPr>
           <w:rFonts w:ascii="Calibri" w:hAnsi="Calibri"/>
         </w:rPr>
+        <w:t>, then launch the SoniFight executable, choose a game config for the game you want to play</w:t>
+      </w:r>
+      <w:r>
+        <w:rPr>
+          <w:rFonts w:ascii="Calibri" w:hAnsi="Calibri"/>
+        </w:rPr>
+        <w:t>,</w:t>
+      </w:r>
+      <w:r>
+        <w:rPr>
+          <w:rFonts w:ascii="Calibri" w:hAnsi="Calibri"/>
+        </w:rPr>
+        <w:t xml:space="preserve"> click the "Run Selected Config" button</w:t>
+      </w:r>
+      <w:r>
+        <w:rPr>
+          <w:rFonts w:ascii="Calibri" w:hAnsi="Calibri"/>
+        </w:rPr>
         <w:t xml:space="preserve"> </w:t>
       </w:r>
       <w:r>
         <w:rPr>
           <w:rFonts w:ascii="Calibri" w:hAnsi="Calibri"/>
         </w:rPr>
-        <w:t>yourself</w:t>
+        <w:t xml:space="preserve">and </w:t>
       </w:r>
       <w:r>
         <w:rPr>
           <w:rFonts w:ascii="Calibri" w:hAnsi="Calibri"/>
         </w:rPr>
-        <w:t>, then launch the SoniFight executable, choose a game config for the game you want to play</w:t>
+        <w:t xml:space="preserve">then </w:t>
       </w:r>
       <w:r>
         <w:rPr>
           <w:rFonts w:ascii="Calibri" w:hAnsi="Calibri"/>
         </w:rPr>
+        <w:t>launch</w:t>
+      </w:r>
+      <w:r>
+        <w:rPr>
+          <w:rFonts w:ascii="Calibri" w:hAnsi="Calibri"/>
+        </w:rPr>
+        <w:t xml:space="preserve"> the game</w:t>
+      </w:r>
+      <w:r>
+        <w:rPr>
+          <w:rFonts w:ascii="Calibri" w:hAnsi="Calibri"/>
+        </w:rPr>
+        <w:t xml:space="preserve"> that </w:t>
+      </w:r>
+      <w:r>
+        <w:rPr>
+          <w:rFonts w:ascii="Calibri" w:hAnsi="Calibri"/>
+        </w:rPr>
+        <w:t xml:space="preserve">the selecting game </w:t>
+      </w:r>
+      <w:r>
+        <w:rPr>
+          <w:rFonts w:ascii="Calibri" w:hAnsi="Calibri"/>
+        </w:rPr>
+        <w:t>config targets</w:t>
+      </w:r>
+      <w:r>
+        <w:rPr>
+          <w:rFonts w:ascii="Calibri" w:hAnsi="Calibri"/>
+        </w:rPr>
+        <w:t>.</w:t>
+      </w:r>
+    </w:p>
+    <w:p>
+      <w:pPr>
+        <w:rPr>
+          <w:rFonts w:ascii="Calibri" w:hAnsi="Calibri"/>
+        </w:rPr>
+      </w:pPr>
+      <w:r>
+        <w:rPr>
+          <w:rFonts w:ascii="Calibri" w:hAnsi="Calibri"/>
+        </w:rPr>
+        <w:t xml:space="preserve">SoniFight presently ships with game configs to add sonification to Ultra Street Fighter </w:t>
+      </w:r>
+      <w:r>
+        <w:rPr>
+          <w:rFonts w:ascii="Calibri" w:hAnsi="Calibri"/>
+        </w:rPr>
+        <w:t>4</w:t>
+      </w:r>
+      <w:r>
+        <w:rPr>
+          <w:rFonts w:ascii="Calibri" w:hAnsi="Calibri"/>
+        </w:rPr>
+        <w:t xml:space="preserve"> Arcade Edition</w:t>
+      </w:r>
+      <w:r>
+        <w:rPr>
+          <w:rFonts w:ascii="Calibri" w:hAnsi="Calibri"/>
+        </w:rPr>
         <w:t>,</w:t>
       </w:r>
       <w:r>
         <w:rPr>
           <w:rFonts w:ascii="Calibri" w:hAnsi="Calibri"/>
         </w:rPr>
-        <w:t xml:space="preserve"> click the "Run Selected Config" button</w:t>
+        <w:t xml:space="preserve"> Mortal Kombat 9</w:t>
       </w:r>
       <w:r>
         <w:rPr>
@@ -2885,192 +2960,70 @@
       <w:r>
         <w:rPr>
           <w:rFonts w:ascii="Calibri" w:hAnsi="Calibri"/>
-        </w:rPr>
-        <w:t xml:space="preserve">then </w:t>
+          <w:highlight w:val="yellow"/>
+        </w:rPr>
+        <w:t>SOME_THIRD_GAME</w:t>
       </w:r>
       <w:r>
         <w:rPr>
           <w:rFonts w:ascii="Calibri" w:hAnsi="Calibri"/>
         </w:rPr>
-        <w:t>launch</w:t>
-      </w:r>
-      <w:r>
+        <w:t>.</w:t>
+      </w:r>
+    </w:p>
+    <w:p>
+      <w:pPr>
         <w:rPr>
           <w:rFonts w:ascii="Calibri" w:hAnsi="Calibri"/>
         </w:rPr>
-        <w:t xml:space="preserve"> the game</w:t>
-      </w:r>
+      </w:pPr>
       <w:r>
         <w:rPr>
           <w:rFonts w:ascii="Calibri" w:hAnsi="Calibri"/>
         </w:rPr>
-        <w:t xml:space="preserve"> that </w:t>
+        <w:t xml:space="preserve">Once running, SoniFight will provide additional sonification cues such as clock, health and </w:t>
       </w:r>
       <w:r>
         <w:rPr>
           <w:rFonts w:ascii="Calibri" w:hAnsi="Calibri"/>
         </w:rPr>
-        <w:t xml:space="preserve">the selecting game </w:t>
+        <w:t>meter-</w:t>
       </w:r>
       <w:r>
         <w:rPr>
           <w:rFonts w:ascii="Calibri" w:hAnsi="Calibri"/>
         </w:rPr>
-        <w:t>config targets</w:t>
+        <w:t>bar status updates for both players</w:t>
       </w:r>
       <w:r>
         <w:rPr>
           <w:rFonts w:ascii="Calibri" w:hAnsi="Calibri"/>
         </w:rPr>
-        <w:t>.</w:t>
-      </w:r>
-    </w:p>
-    <w:p>
-      <w:pPr>
+        <w:t xml:space="preserve"> including details of many menu options as they are selected</w:t>
+      </w:r>
+      <w:r>
         <w:rPr>
           <w:rFonts w:ascii="Calibri" w:hAnsi="Calibri"/>
         </w:rPr>
-      </w:pPr>
+        <w:t xml:space="preserve"> so that there is less ne</w:t>
+      </w:r>
       <w:r>
         <w:rPr>
           <w:rFonts w:ascii="Calibri" w:hAnsi="Calibri"/>
         </w:rPr>
-        <w:t xml:space="preserve">SoniFight presently ships with game configs to add sonification to Ultra Street Fighter </w:t>
+        <w:t>e</w:t>
       </w:r>
       <w:r>
         <w:rPr>
           <w:rFonts w:ascii="Calibri" w:hAnsi="Calibri"/>
         </w:rPr>
-        <w:t>4</w:t>
+        <w:t xml:space="preserve">d to memorise sequences of menu </w:t>
       </w:r>
       <w:r>
         <w:rPr>
           <w:rFonts w:ascii="Calibri" w:hAnsi="Calibri"/>
         </w:rPr>
-        <w:t xml:space="preserve"> Arcade Edition and Mortal </w:t>
-      </w:r>
-      <w:proofErr w:type="spellStart"/>
-      <w:r>
-        <w:rPr>
-          <w:rFonts w:ascii="Calibri" w:hAnsi="Calibri"/>
-        </w:rPr>
-        <w:t>Kombat</w:t>
-      </w:r>
-      <w:proofErr w:type="spellEnd"/>
-      <w:r>
-        <w:rPr>
-          <w:rFonts w:ascii="Calibri" w:hAnsi="Calibri"/>
-        </w:rPr>
-        <w:t xml:space="preserve"> 9</w:t>
-      </w:r>
-      <w:r>
-        <w:rPr>
-          <w:rFonts w:ascii="Calibri" w:hAnsi="Calibri"/>
-        </w:rPr>
-        <w:t xml:space="preserve"> </w:t>
-      </w:r>
-      <w:r>
-        <w:rPr>
-          <w:rFonts w:ascii="Calibri" w:hAnsi="Calibri"/>
-        </w:rPr>
-        <w:t>and a basic config for Doom (2016)</w:t>
-      </w:r>
-      <w:r>
-        <w:rPr>
-          <w:rFonts w:ascii="Calibri" w:hAnsi="Calibri"/>
-        </w:rPr>
-        <w:t>.</w:t>
-      </w:r>
-    </w:p>
-    <w:p>
-      <w:pPr>
-        <w:rPr>
-          <w:rFonts w:ascii="Calibri" w:hAnsi="Calibri"/>
-        </w:rPr>
-      </w:pPr>
-      <w:r>
-        <w:rPr>
-          <w:rFonts w:ascii="Calibri" w:hAnsi="Calibri"/>
-        </w:rPr>
-        <w:t xml:space="preserve">Once running, SoniFight will provide additional sonification cues such as clock, health and </w:t>
-      </w:r>
-      <w:r>
-        <w:rPr>
-          <w:rFonts w:ascii="Calibri" w:hAnsi="Calibri"/>
-        </w:rPr>
-        <w:t>meter-</w:t>
-      </w:r>
-      <w:r>
-        <w:rPr>
-          <w:rFonts w:ascii="Calibri" w:hAnsi="Calibri"/>
-        </w:rPr>
-        <w:t>bar status updates for both players. In the Street Figh</w:t>
-      </w:r>
-      <w:r>
-        <w:rPr>
-          <w:rFonts w:ascii="Calibri" w:hAnsi="Calibri"/>
-        </w:rPr>
-        <w:t>t</w:t>
-      </w:r>
-      <w:r>
-        <w:rPr>
-          <w:rFonts w:ascii="Calibri" w:hAnsi="Calibri"/>
-        </w:rPr>
-        <w:t xml:space="preserve">er </w:t>
-      </w:r>
-      <w:r>
-        <w:rPr>
-          <w:rFonts w:ascii="Calibri" w:hAnsi="Calibri"/>
-        </w:rPr>
-        <w:t xml:space="preserve">game </w:t>
-      </w:r>
-      <w:r>
-        <w:rPr>
-          <w:rFonts w:ascii="Calibri" w:hAnsi="Calibri"/>
-        </w:rPr>
-        <w:t>config</w:t>
-      </w:r>
-      <w:r>
-        <w:rPr>
-          <w:rFonts w:ascii="Calibri" w:hAnsi="Calibri"/>
-        </w:rPr>
-        <w:t>,</w:t>
-      </w:r>
-      <w:r>
-        <w:rPr>
-          <w:rFonts w:ascii="Calibri" w:hAnsi="Calibri"/>
-        </w:rPr>
-        <w:t xml:space="preserve"> there are also triggers for</w:t>
-      </w:r>
-      <w:r>
-        <w:rPr>
-          <w:rFonts w:ascii="Calibri" w:hAnsi="Calibri"/>
-        </w:rPr>
-        <w:t xml:space="preserve"> a large number of menu options so that there is less ne</w:t>
-      </w:r>
-      <w:r>
-        <w:rPr>
-          <w:rFonts w:ascii="Calibri" w:hAnsi="Calibri"/>
-        </w:rPr>
-        <w:t>e</w:t>
-      </w:r>
-      <w:r>
-        <w:rPr>
-          <w:rFonts w:ascii="Calibri" w:hAnsi="Calibri"/>
-        </w:rPr>
-        <w:t>d to memorise sequences of menu selections</w:t>
-      </w:r>
-      <w:r>
-        <w:rPr>
-          <w:rFonts w:ascii="Calibri" w:hAnsi="Calibri"/>
-        </w:rPr>
-        <w:t>.</w:t>
-      </w:r>
-      <w:r>
-        <w:rPr>
-          <w:rFonts w:ascii="Calibri" w:hAnsi="Calibri"/>
-        </w:rPr>
-        <w:t xml:space="preserve"> In the Doom game config there are low health and ammunition alerts.</w:t>
+        <w:t>options.</w:t>
       </w:r>
     </w:p>
     <w:p>
@@ -3303,7 +3256,13 @@
         <w:rPr>
           <w:sz w:val="20"/>
         </w:rPr>
-        <w:t xml:space="preserve">main tab of the </w:t>
+        <w:t>M</w:t>
+      </w:r>
+      <w:r>
+        <w:rPr>
+          <w:sz w:val="20"/>
+        </w:rPr>
+        <w:t xml:space="preserve">ain tab of the </w:t>
       </w:r>
       <w:r>
         <w:rPr>
@@ -3317,7 +3276,7 @@
         <w:pStyle w:val="Heading1"/>
         <w:spacing w:after="240"/>
       </w:pPr>
-      <w:bookmarkStart w:id="2" w:name="_Toc495993709"/>
+      <w:bookmarkStart w:id="1" w:name="_Toc495993709"/>
       <w:r>
         <w:lastRenderedPageBreak/>
         <w:t xml:space="preserve">2 </w:t>
@@ -3331,7 +3290,7 @@
       <w:r>
         <w:t xml:space="preserve"> / Quick Start</w:t>
       </w:r>
-      <w:bookmarkEnd w:id="2"/>
+      <w:bookmarkEnd w:id="1"/>
     </w:p>
     <w:p>
       <w:pPr>
@@ -3479,7 +3438,6 @@
       <w:r>
         <w:t xml:space="preserve">and </w:t>
       </w:r>
-      <w:proofErr w:type="spellStart"/>
       <w:r>
         <w:rPr>
           <w:b/>
@@ -3498,7 +3456,6 @@
         </w:rPr>
         <w:t>Tester</w:t>
       </w:r>
-      <w:proofErr w:type="spellEnd"/>
       <w:r>
         <w:t xml:space="preserve"> </w:t>
       </w:r>
@@ -3566,7 +3523,7 @@
         <w:pStyle w:val="Heading1"/>
         <w:spacing w:after="240"/>
       </w:pPr>
-      <w:bookmarkStart w:id="3" w:name="_Toc495993710"/>
+      <w:bookmarkStart w:id="2" w:name="_Toc495993710"/>
       <w:r>
         <w:t xml:space="preserve">3 </w:t>
       </w:r>
@@ -3585,7 +3542,7 @@
       <w:r>
         <w:t xml:space="preserve"> and System Requirements</w:t>
       </w:r>
-      <w:bookmarkEnd w:id="3"/>
+      <w:bookmarkEnd w:id="2"/>
     </w:p>
     <w:p>
       <w:r>
@@ -3972,12 +3929,24 @@
         <w:rPr>
           <w:rFonts w:cstheme="minorHAnsi"/>
         </w:rPr>
-        <w:t>In terms of memory usage, the app uses approximately 30MB to edit a complex config with dozens of watches and hundreds of triggers such as the included Street Fighter IV game</w:t>
+        <w:t>In terms of memory usage, the app uses approximately 30MB to edit a complex config with dozens of watches and hundreds of triggers such as the included Street Fighter</w:t>
       </w:r>
       <w:r>
         <w:rPr>
           <w:rFonts w:cstheme="minorHAnsi"/>
         </w:rPr>
+        <w:t xml:space="preserve"> 4</w:t>
+      </w:r>
+      <w:r>
+        <w:rPr>
+          <w:rFonts w:cstheme="minorHAnsi"/>
+        </w:rPr>
+        <w:t xml:space="preserve"> game</w:t>
+      </w:r>
+      <w:r>
+        <w:rPr>
+          <w:rFonts w:cstheme="minorHAnsi"/>
+        </w:rPr>
         <w:t xml:space="preserve"> </w:t>
       </w:r>
       <w:r>
@@ -3996,12 +3965,24 @@
         <w:rPr>
           <w:rFonts w:cstheme="minorHAnsi"/>
         </w:rPr>
-        <w:t xml:space="preserve"> depending on the number and size of the samples used. In the complex Street Fighter IV config provided</w:t>
+        <w:t xml:space="preserve"> depending on the number and size of the samples used.</w:t>
       </w:r>
       <w:r>
         <w:rPr>
           <w:rFonts w:cstheme="minorHAnsi"/>
         </w:rPr>
+        <w:t xml:space="preserve"> In the complex Street Fighter 4</w:t>
+      </w:r>
+      <w:r>
+        <w:rPr>
+          <w:rFonts w:cstheme="minorHAnsi"/>
+        </w:rPr>
+        <w:t xml:space="preserve"> config provided</w:t>
+      </w:r>
+      <w:r>
+        <w:rPr>
+          <w:rFonts w:cstheme="minorHAnsi"/>
+        </w:rPr>
         <w:t>,</w:t>
       </w:r>
       <w:r>
@@ -4014,7 +3995,13 @@
         <w:rPr>
           <w:rFonts w:cstheme="minorHAnsi"/>
         </w:rPr>
-        <w:t>approximately 70MB</w:t>
+        <w:t>approximately 5</w:t>
+      </w:r>
+      <w:r>
+        <w:rPr>
+          <w:rFonts w:cstheme="minorHAnsi"/>
+        </w:rPr>
+        <w:t>0MB</w:t>
       </w:r>
       <w:r>
         <w:rPr>
@@ -4028,14 +4015,14 @@
         <w:pStyle w:val="Heading1"/>
         <w:spacing w:after="240"/>
       </w:pPr>
-      <w:bookmarkStart w:id="4" w:name="_Toc495993711"/>
+      <w:bookmarkStart w:id="3" w:name="_Toc495993711"/>
       <w:r>
         <w:t xml:space="preserve">4 </w:t>
       </w:r>
       <w:r>
         <w:t>File Structure</w:t>
       </w:r>
-      <w:bookmarkEnd w:id="4"/>
+      <w:bookmarkEnd w:id="3"/>
     </w:p>
     <w:p>
       <w:r>
@@ -4046,17 +4033,6 @@
       </w:r>
       <w:r>
         <w:t xml:space="preserve"> tester utility in the following structure:</w:t>
-      </w:r>
-    </w:p>
-    <w:p>
-      <w:r>
-        <w:rPr>
-          <w:highlight w:val="yellow"/>
-        </w:rPr>
-        <w:t>UPDATE THIS FIGURE!</w:t>
-      </w:r>
-      <w:r>
-        <w:br/>
       </w:r>
     </w:p>
     <w:p>
@@ -4104,7 +4080,7 @@
         <w:rPr>
           <w:rFonts w:ascii="Courier New" w:hAnsi="Courier New" w:cs="Courier New"/>
         </w:rPr>
-        <w:t>│   ikpFlac.dll</w:t>
+        <w:t>│   dolapi32.dll</w:t>
       </w:r>
     </w:p>
     <w:p>
@@ -4120,7 +4096,7 @@
         <w:rPr>
           <w:rFonts w:ascii="Courier New" w:hAnsi="Courier New" w:cs="Courier New"/>
         </w:rPr>
-        <w:t>│   ikpMP3.dll</w:t>
+        <w:t>│   ikpFlac.dll</w:t>
       </w:r>
     </w:p>
     <w:p>
@@ -4136,7 +4112,7 @@
         <w:rPr>
           <w:rFonts w:ascii="Courier New" w:hAnsi="Courier New" w:cs="Courier New"/>
         </w:rPr>
-        <w:t>│   irrKlang.NET4.dll</w:t>
+        <w:t>│   ikpMP3.dll</w:t>
       </w:r>
     </w:p>
     <w:p>
@@ -4152,7 +4128,7 @@
         <w:rPr>
           <w:rFonts w:ascii="Courier New" w:hAnsi="Courier New" w:cs="Courier New"/>
         </w:rPr>
-        <w:t>│   msvcr100.dll</w:t>
+        <w:t>│   irrKlang.NET4.dll</w:t>
       </w:r>
     </w:p>
     <w:p>
@@ -4162,25 +4138,15 @@
         <w:contextualSpacing/>
         <w:rPr>
           <w:rFonts w:ascii="Courier New" w:hAnsi="Courier New" w:cs="Courier New"/>
+          <w:lang w:val="fr-FR"/>
         </w:rPr>
       </w:pPr>
       <w:r>
         <w:rPr>
           <w:rFonts w:ascii="Courier New" w:hAnsi="Courier New" w:cs="Courier New"/>
-        </w:rPr>
-        <w:t>│   Pointer</w:t>
-      </w:r>
-      <w:r>
-        <w:rPr>
-          <w:rFonts w:ascii="Courier New" w:hAnsi="Courier New" w:cs="Courier New"/>
-        </w:rPr>
-        <w:t>Chain</w:t>
-      </w:r>
-      <w:r>
-        <w:rPr>
-          <w:rFonts w:ascii="Courier New" w:hAnsi="Courier New" w:cs="Courier New"/>
-        </w:rPr>
-        <w:t>Tester.exe</w:t>
+          <w:lang w:val="fr-FR"/>
+        </w:rPr>
+        <w:t>│   nvdaControllerClient32.dll</w:t>
       </w:r>
     </w:p>
     <w:p>
@@ -4190,13 +4156,15 @@
         <w:contextualSpacing/>
         <w:rPr>
           <w:rFonts w:ascii="Courier New" w:hAnsi="Courier New" w:cs="Courier New"/>
+          <w:lang w:val="fr-FR"/>
         </w:rPr>
       </w:pPr>
       <w:r>
         <w:rPr>
           <w:rFonts w:ascii="Courier New" w:hAnsi="Courier New" w:cs="Courier New"/>
-        </w:rPr>
-        <w:t>│   SoniFight.exe</w:t>
+          <w:lang w:val="fr-FR"/>
+        </w:rPr>
+        <w:t>│   SAAPI32.dll</w:t>
       </w:r>
     </w:p>
     <w:p>
@@ -4206,19 +4174,43 @@
         <w:contextualSpacing/>
         <w:rPr>
           <w:rFonts w:ascii="Courier New" w:hAnsi="Courier New" w:cs="Courier New"/>
+          <w:lang w:val="fr-FR"/>
         </w:rPr>
       </w:pPr>
       <w:r>
         <w:rPr>
           <w:rFonts w:ascii="Courier New" w:hAnsi="Courier New" w:cs="Courier New"/>
-        </w:rPr>
-        <w:t>│   SoniFight</w:t>
+          <w:lang w:val="fr-FR"/>
+        </w:rPr>
+        <w:t>│   Pointer</w:t>
       </w:r>
       <w:r>
         <w:rPr>
           <w:rFonts w:ascii="Courier New" w:hAnsi="Courier New" w:cs="Courier New"/>
-        </w:rPr>
-        <w:t>-User-Guide.pdf</w:t>
+          <w:lang w:val="fr-FR"/>
+        </w:rPr>
+        <w:t>Chain</w:t>
+      </w:r>
+      <w:r>
+        <w:rPr>
+          <w:rFonts w:ascii="Courier New" w:hAnsi="Courier New" w:cs="Courier New"/>
+          <w:lang w:val="fr-FR"/>
+        </w:rPr>
+        <w:t>Tester</w:t>
+      </w:r>
+      <w:r>
+        <w:rPr>
+          <w:rFonts w:ascii="Courier New" w:hAnsi="Courier New" w:cs="Courier New"/>
+          <w:lang w:val="fr-FR"/>
+        </w:rPr>
+        <w:t>_x86</w:t>
+      </w:r>
+      <w:r>
+        <w:rPr>
+          <w:rFonts w:ascii="Courier New" w:hAnsi="Courier New" w:cs="Courier New"/>
+          <w:lang w:val="fr-FR"/>
+        </w:rPr>
+        <w:t>.exe</w:t>
       </w:r>
     </w:p>
     <w:p>
@@ -4228,13 +4220,29 @@
         <w:contextualSpacing/>
         <w:rPr>
           <w:rFonts w:ascii="Courier New" w:hAnsi="Courier New" w:cs="Courier New"/>
+          <w:lang w:val="fr-FR"/>
         </w:rPr>
       </w:pPr>
       <w:r>
         <w:rPr>
           <w:rFonts w:ascii="Courier New" w:hAnsi="Courier New" w:cs="Courier New"/>
-        </w:rPr>
-        <w:t>│</w:t>
+          <w:lang w:val="fr-FR"/>
+        </w:rPr>
+        <w:t>│   PointerChainTester</w:t>
+      </w:r>
+      <w:r>
+        <w:rPr>
+          <w:rFonts w:ascii="Courier New" w:hAnsi="Courier New" w:cs="Courier New"/>
+          <w:lang w:val="fr-FR"/>
+        </w:rPr>
+        <w:t>_x64</w:t>
+      </w:r>
+      <w:r>
+        <w:rPr>
+          <w:rFonts w:ascii="Courier New" w:hAnsi="Courier New" w:cs="Courier New"/>
+          <w:lang w:val="fr-FR"/>
+        </w:rPr>
+        <w:t>.exe</w:t>
       </w:r>
     </w:p>
     <w:p>
@@ -4244,13 +4252,29 @@
         <w:contextualSpacing/>
         <w:rPr>
           <w:rFonts w:ascii="Courier New" w:hAnsi="Courier New" w:cs="Courier New"/>
+          <w:lang w:val="fr-FR"/>
         </w:rPr>
       </w:pPr>
       <w:r>
         <w:rPr>
           <w:rFonts w:ascii="Courier New" w:hAnsi="Courier New" w:cs="Courier New"/>
-        </w:rPr>
-        <w:t>└───Configs</w:t>
+          <w:lang w:val="fr-FR"/>
+        </w:rPr>
+        <w:t>│   SoniFight</w:t>
+      </w:r>
+      <w:r>
+        <w:rPr>
+          <w:rFonts w:ascii="Courier New" w:hAnsi="Courier New" w:cs="Courier New"/>
+          <w:lang w:val="fr-FR"/>
+        </w:rPr>
+        <w:t>_x86</w:t>
+      </w:r>
+      <w:r>
+        <w:rPr>
+          <w:rFonts w:ascii="Courier New" w:hAnsi="Courier New" w:cs="Courier New"/>
+          <w:lang w:val="fr-FR"/>
+        </w:rPr>
+        <w:t>.exe</w:t>
       </w:r>
     </w:p>
     <w:p>
@@ -4260,25 +4284,29 @@
         <w:contextualSpacing/>
         <w:rPr>
           <w:rFonts w:ascii="Courier New" w:hAnsi="Courier New" w:cs="Courier New"/>
+          <w:lang w:val="en-AU"/>
         </w:rPr>
       </w:pPr>
       <w:r>
         <w:rPr>
           <w:rFonts w:ascii="Courier New" w:hAnsi="Courier New" w:cs="Courier New"/>
-        </w:rPr>
-        <w:t xml:space="preserve">    ├───01 - Ultra Street Fighter </w:t>
+          <w:lang w:val="en-AU"/>
+        </w:rPr>
+        <w:t>│   SoniFight_x</w:t>
       </w:r>
       <w:r>
         <w:rPr>
           <w:rFonts w:ascii="Courier New" w:hAnsi="Courier New" w:cs="Courier New"/>
-        </w:rPr>
-        <w:t>4</w:t>
+          <w:lang w:val="en-AU"/>
+        </w:rPr>
+        <w:t>64</w:t>
       </w:r>
       <w:r>
         <w:rPr>
           <w:rFonts w:ascii="Courier New" w:hAnsi="Courier New" w:cs="Courier New"/>
-        </w:rPr>
-        <w:t xml:space="preserve"> Arcade Edition v2.0.0.93908</w:t>
+          <w:lang w:val="en-AU"/>
+        </w:rPr>
+        <w:t>.exe</w:t>
       </w:r>
     </w:p>
     <w:p>
@@ -4294,27 +4322,179 @@
         <w:rPr>
           <w:rFonts w:ascii="Courier New" w:hAnsi="Courier New" w:cs="Courier New"/>
         </w:rPr>
-        <w:t xml:space="preserve">    └───02 - Mortal </w:t>
-      </w:r>
-      <w:proofErr w:type="spellStart"/>
+        <w:t>│   SoniFight</w:t>
+      </w:r>
       <w:r>
         <w:rPr>
           <w:rFonts w:ascii="Courier New" w:hAnsi="Courier New" w:cs="Courier New"/>
         </w:rPr>
-        <w:t>Kombat</w:t>
-      </w:r>
-      <w:proofErr w:type="spellEnd"/>
-      <w:r>
+        <w:t>-User-Guide.pdf</w:t>
+      </w:r>
+    </w:p>
+    <w:p>
+      <w:pPr>
+        <w:keepNext/>
+        <w:ind w:left="1134"/>
+        <w:contextualSpacing/>
         <w:rPr>
           <w:rFonts w:ascii="Courier New" w:hAnsi="Courier New" w:cs="Courier New"/>
         </w:rPr>
-        <w:t xml:space="preserve"> </w:t>
-      </w:r>
+      </w:pPr>
       <w:r>
         <w:rPr>
           <w:rFonts w:ascii="Courier New" w:hAnsi="Courier New" w:cs="Courier New"/>
         </w:rPr>
+        <w:t xml:space="preserve">│   </w:t>
+      </w:r>
+      <w:r>
+        <w:rPr>
+          <w:rFonts w:ascii="Courier New" w:hAnsi="Courier New" w:cs="Courier New"/>
+        </w:rPr>
+        <w:t>Tolk.dll</w:t>
+      </w:r>
+    </w:p>
+    <w:p>
+      <w:pPr>
+        <w:keepNext/>
+        <w:ind w:left="1134"/>
+        <w:contextualSpacing/>
+        <w:rPr>
+          <w:rFonts w:ascii="Courier New" w:hAnsi="Courier New" w:cs="Courier New"/>
+        </w:rPr>
+      </w:pPr>
+      <w:r>
+        <w:rPr>
+          <w:rFonts w:ascii="Courier New" w:hAnsi="Courier New" w:cs="Courier New"/>
+        </w:rPr>
+        <w:t xml:space="preserve">│   </w:t>
+      </w:r>
+      <w:r>
+        <w:rPr>
+          <w:rFonts w:ascii="Courier New" w:hAnsi="Courier New" w:cs="Courier New"/>
+        </w:rPr>
+        <w:t>TolkDotNet.dll</w:t>
+      </w:r>
+    </w:p>
+    <w:p>
+      <w:pPr>
+        <w:keepNext/>
+        <w:ind w:left="1134"/>
+        <w:contextualSpacing/>
+        <w:rPr>
+          <w:rFonts w:ascii="Courier New" w:hAnsi="Courier New" w:cs="Courier New"/>
+        </w:rPr>
+      </w:pPr>
+      <w:r>
+        <w:rPr>
+          <w:rFonts w:ascii="Courier New" w:hAnsi="Courier New" w:cs="Courier New"/>
+        </w:rPr>
+        <w:t>└───Configs</w:t>
+      </w:r>
+    </w:p>
+    <w:p>
+      <w:pPr>
+        <w:keepNext/>
+        <w:ind w:left="1134"/>
+        <w:contextualSpacing/>
+        <w:rPr>
+          <w:rFonts w:ascii="Courier New" w:hAnsi="Courier New" w:cs="Courier New"/>
+        </w:rPr>
+      </w:pPr>
+      <w:r>
+        <w:rPr>
+          <w:rFonts w:ascii="Courier New" w:hAnsi="Courier New" w:cs="Courier New"/>
+        </w:rPr>
+        <w:t>│</w:t>
+      </w:r>
+      <w:r>
+        <w:rPr>
+          <w:rFonts w:ascii="Courier New" w:hAnsi="Courier New" w:cs="Courier New"/>
+        </w:rPr>
+        <w:t xml:space="preserve">   ├───01 - Ultra Street Fighter </w:t>
+      </w:r>
+      <w:r>
+        <w:rPr>
+          <w:rFonts w:ascii="Courier New" w:hAnsi="Courier New" w:cs="Courier New"/>
+        </w:rPr>
+        <w:t>4</w:t>
+      </w:r>
+      <w:r>
+        <w:rPr>
+          <w:rFonts w:ascii="Courier New" w:hAnsi="Courier New" w:cs="Courier New"/>
+        </w:rPr>
+        <w:t xml:space="preserve"> Arcade Edition v2.0.0.93908</w:t>
+      </w:r>
+    </w:p>
+    <w:p>
+      <w:pPr>
+        <w:keepNext/>
+        <w:ind w:left="1134"/>
+        <w:contextualSpacing/>
+        <w:rPr>
+          <w:rFonts w:ascii="Courier New" w:hAnsi="Courier New" w:cs="Courier New"/>
+        </w:rPr>
+      </w:pPr>
+      <w:r>
+        <w:rPr>
+          <w:rFonts w:ascii="Courier New" w:hAnsi="Courier New" w:cs="Courier New"/>
+        </w:rPr>
+        <w:t>│</w:t>
+      </w:r>
+      <w:r>
+        <w:rPr>
+          <w:rFonts w:ascii="Courier New" w:hAnsi="Courier New" w:cs="Courier New"/>
+        </w:rPr>
+        <w:t xml:space="preserve">   └───02 - Mortal Kombat </w:t>
+      </w:r>
+      <w:r>
+        <w:rPr>
+          <w:rFonts w:ascii="Courier New" w:hAnsi="Courier New" w:cs="Courier New"/>
+        </w:rPr>
         <w:t>9</w:t>
+      </w:r>
+    </w:p>
+    <w:p>
+      <w:pPr>
+        <w:keepNext/>
+        <w:ind w:left="1134"/>
+        <w:contextualSpacing/>
+        <w:rPr>
+          <w:rFonts w:ascii="Courier New" w:hAnsi="Courier New" w:cs="Courier New"/>
+        </w:rPr>
+      </w:pPr>
+      <w:r>
+        <w:rPr>
+          <w:rFonts w:ascii="Courier New" w:hAnsi="Courier New" w:cs="Courier New"/>
+        </w:rPr>
+        <w:t>└───</w:t>
+      </w:r>
+      <w:r>
+        <w:rPr>
+          <w:rFonts w:ascii="Courier New" w:hAnsi="Courier New" w:cs="Courier New"/>
+        </w:rPr>
+        <w:t>fr</w:t>
+      </w:r>
+    </w:p>
+    <w:p>
+      <w:pPr>
+        <w:keepNext/>
+        <w:ind w:left="1134"/>
+        <w:contextualSpacing/>
+        <w:rPr>
+          <w:rFonts w:ascii="Courier New" w:hAnsi="Courier New" w:cs="Courier New"/>
+        </w:rPr>
+      </w:pPr>
+      <w:r>
+        <w:rPr>
+          <w:rFonts w:ascii="Courier New" w:hAnsi="Courier New" w:cs="Courier New"/>
+        </w:rPr>
+        <w:t xml:space="preserve">    ├───</w:t>
+      </w:r>
+      <w:r>
+        <w:rPr>
+          <w:rFonts w:ascii="Courier New" w:hAnsi="Courier New" w:cs="Courier New"/>
+        </w:rPr>
+        <w:t>SoniFight.resources.dll</w:t>
       </w:r>
     </w:p>
     <w:p>
@@ -4401,6 +4581,7 @@
     </w:p>
     <w:p>
       <w:r>
+        <w:lastRenderedPageBreak/>
         <w:t xml:space="preserve">The </w:t>
       </w:r>
       <w:r>
@@ -4416,11 +4597,7 @@
         <w:t>chain</w:t>
       </w:r>
       <w:r>
-        <w:t xml:space="preserve"> tester components which may </w:t>
-      </w:r>
-      <w:r>
-        <w:lastRenderedPageBreak/>
-        <w:t>change independently, however any increment of either component's version number will result in an increment of this overall build version number.</w:t>
+        <w:t xml:space="preserve"> tester components which may change independently, however any increment of either component's version number will result in an increment of this overall build version number.</w:t>
       </w:r>
     </w:p>
     <w:p>
@@ -4489,7 +4666,7 @@
         <w:pStyle w:val="Heading1"/>
         <w:spacing w:after="240"/>
       </w:pPr>
-      <w:bookmarkStart w:id="5" w:name="_Toc495993712"/>
+      <w:bookmarkStart w:id="4" w:name="_Toc495993712"/>
       <w:r>
         <w:t xml:space="preserve">5 </w:t>
       </w:r>
@@ -4499,7 +4676,7 @@
       <w:r>
         <w:t xml:space="preserve"> – Main Tab</w:t>
       </w:r>
-      <w:bookmarkEnd w:id="5"/>
+      <w:bookmarkEnd w:id="4"/>
     </w:p>
     <w:p>
       <w:pPr>
@@ -4775,14 +4952,11 @@
         <w:rPr>
           <w:b/>
         </w:rPr>
+        <w:lastRenderedPageBreak/>
         <w:t xml:space="preserve">Refresh button </w:t>
       </w:r>
       <w:r>
-        <w:t xml:space="preserve">– If you copy a new folder into the Configs directory you can click this button to refresh the config dropdown menu so that it contains the new folder as an available option instead of needing </w:t>
-      </w:r>
-      <w:r>
-        <w:lastRenderedPageBreak/>
-        <w:t>to restart the SoniFight software</w:t>
+        <w:t>– If you copy a new folder into the Configs directory you can click this button to refresh the config dropdown menu so that it contains the new folder as an available option instead of needing to restart the SoniFight software</w:t>
       </w:r>
       <w:r>
         <w:t xml:space="preserve"> for it to be picked up</w:t>
@@ -4927,14 +5101,14 @@
         <w:pStyle w:val="Heading1"/>
         <w:spacing w:after="240"/>
       </w:pPr>
-      <w:bookmarkStart w:id="6" w:name="_Toc495993713"/>
+      <w:bookmarkStart w:id="5" w:name="_Toc495993713"/>
       <w:r>
         <w:t xml:space="preserve">6 </w:t>
       </w:r>
       <w:r>
         <w:t>User Interface Elements – Edit Tab</w:t>
       </w:r>
-      <w:bookmarkEnd w:id="6"/>
+      <w:bookmarkEnd w:id="5"/>
     </w:p>
     <w:p>
       <w:r>
@@ -5102,14 +5276,14 @@
       <w:pPr>
         <w:pStyle w:val="Heading2"/>
       </w:pPr>
-      <w:bookmarkStart w:id="7" w:name="_Toc495993714"/>
+      <w:bookmarkStart w:id="6" w:name="_Toc495993714"/>
       <w:r>
         <w:t xml:space="preserve">6.1 </w:t>
       </w:r>
       <w:r>
         <w:t>Edit Tab – Tree View</w:t>
       </w:r>
-      <w:bookmarkEnd w:id="7"/>
+      <w:bookmarkEnd w:id="6"/>
     </w:p>
     <w:p>
       <w:r>
@@ -5147,14 +5321,14 @@
         <w:t xml:space="preserve">You can, of course, modify the config.xml file </w:t>
       </w:r>
       <w:r>
-        <w:t xml:space="preserve">for a game config </w:t>
-      </w:r>
-      <w:r>
-        <w:t xml:space="preserve">manually using a text editor if you so choose, but great caution is advised as a single bad character in the wrong place will cause the config to become ‘corrupted’ and unable to be loaded. Typically, leave the </w:t>
+        <w:t xml:space="preserve">for a </w:t>
       </w:r>
       <w:r>
         <w:lastRenderedPageBreak/>
-        <w:t xml:space="preserve">config modification to the SoniFight user interface unless you’re confident you know precisely what you’re doing. </w:t>
+        <w:t xml:space="preserve">game config </w:t>
+      </w:r>
+      <w:r>
+        <w:t xml:space="preserve">manually using a text editor if you so choose, but great caution is advised as a single bad character in the wrong place will cause the config to become ‘corrupted’ and unable to be loaded. Typically, leave the config modification to the SoniFight user interface unless you’re confident you know precisely what you’re doing. </w:t>
       </w:r>
     </w:p>
     <w:p>
@@ -5220,15 +5394,7 @@
         <w:t>ck tick delay</w:t>
       </w:r>
       <w:r>
-        <w:t xml:space="preserve">, master volumes for normal and continuous triggers, along with a field indicating whether this config uses </w:t>
-      </w:r>
-      <w:proofErr w:type="spellStart"/>
-      <w:r>
-        <w:t>tolk</w:t>
-      </w:r>
-      <w:proofErr w:type="spellEnd"/>
-      <w:r>
-        <w:t>-based output</w:t>
+        <w:t>, master volumes for normal and continuous triggers, along with a field indicating whether this config uses tolk-based output</w:t>
       </w:r>
       <w:r>
         <w:t xml:space="preserve"> and </w:t>
@@ -5273,15 +5439,7 @@
         <w:t>chain</w:t>
       </w:r>
       <w:r>
-        <w:t xml:space="preserve"> to a memory location and the type of data to read from that location. </w:t>
-      </w:r>
-      <w:proofErr w:type="gramStart"/>
-      <w:r>
-        <w:t>In essence, they</w:t>
-      </w:r>
-      <w:proofErr w:type="gramEnd"/>
-      <w:r>
-        <w:t xml:space="preserve"> ‘watch’ a memory location and read a value from it </w:t>
+        <w:t xml:space="preserve"> to a memory location and the type of data to read from that location. In essence, they ‘watch’ a memory location and read a value from it </w:t>
       </w:r>
       <w:r>
         <w:t>multiple times per second.</w:t>
@@ -5473,16 +5631,8 @@
         <w:rPr>
           <w:b/>
         </w:rPr>
-        <w:t xml:space="preserve">Save </w:t>
-      </w:r>
-      <w:proofErr w:type="spellStart"/>
-      <w:r>
-        <w:rPr>
-          <w:b/>
-        </w:rPr>
-        <w:t>GameConfig</w:t>
-      </w:r>
-      <w:proofErr w:type="spellEnd"/>
+        <w:t>Save GameConfig</w:t>
+      </w:r>
       <w:r>
         <w:t xml:space="preserve"> – Saves the current configuration settings to the </w:t>
       </w:r>
@@ -5506,14 +5656,14 @@
       <w:pPr>
         <w:pStyle w:val="Heading2"/>
       </w:pPr>
-      <w:bookmarkStart w:id="8" w:name="_Toc495993715"/>
+      <w:bookmarkStart w:id="7" w:name="_Toc495993715"/>
       <w:r>
         <w:t xml:space="preserve">6.2 </w:t>
       </w:r>
       <w:r>
         <w:t>Edit Tab – Details Panel</w:t>
       </w:r>
-      <w:bookmarkEnd w:id="8"/>
+      <w:bookmarkEnd w:id="7"/>
     </w:p>
     <w:p>
       <w:r>
@@ -5600,14 +5750,12 @@
       <w:r>
         <w:t xml:space="preserve"> running processes in Windows Task Manager (shortcut: </w:t>
       </w:r>
-      <w:proofErr w:type="spellStart"/>
       <w:r>
         <w:rPr>
           <w:b/>
         </w:rPr>
         <w:t>Ctrl+Shift+Esc</w:t>
       </w:r>
-      <w:proofErr w:type="spellEnd"/>
       <w:r>
         <w:t>). The process name should not contain the .EXE suffix of the executable.</w:t>
       </w:r>
@@ -5629,6 +5777,7 @@
         <w:rPr>
           <w:b/>
         </w:rPr>
+        <w:lastRenderedPageBreak/>
         <w:t xml:space="preserve">Poll Sleep (Milliseconds) – </w:t>
       </w:r>
       <w:r>
@@ -5647,11 +5796,7 @@
         <w:t>f this value is 100 milliseconds then SoniFight will poll</w:t>
       </w:r>
       <w:r>
-        <w:t xml:space="preserve"> for </w:t>
-      </w:r>
-      <w:r>
-        <w:lastRenderedPageBreak/>
-        <w:t>changes</w:t>
+        <w:t xml:space="preserve"> for changes</w:t>
       </w:r>
       <w:r>
         <w:t xml:space="preserve"> 10 times per second</w:t>
@@ -5822,32 +5967,10 @@
         <w:rPr>
           <w:b/>
         </w:rPr>
-        <w:t xml:space="preserve">Uses </w:t>
-      </w:r>
-      <w:proofErr w:type="spellStart"/>
-      <w:r>
-        <w:rPr>
-          <w:b/>
-        </w:rPr>
-        <w:t>Tolk</w:t>
-      </w:r>
-      <w:proofErr w:type="spellEnd"/>
-      <w:r>
-        <w:rPr>
-          <w:b/>
-        </w:rPr>
-        <w:t xml:space="preserve"> </w:t>
-      </w:r>
-      <w:r>
-        <w:t xml:space="preserve">– A simple yes/no notification about whether this game config has any active triggers which use </w:t>
-      </w:r>
-      <w:proofErr w:type="spellStart"/>
-      <w:r>
-        <w:t>tolk</w:t>
-      </w:r>
-      <w:proofErr w:type="spellEnd"/>
-      <w:r>
-        <w:t>-based output. This field is read-only.</w:t>
+        <w:t xml:space="preserve">Uses Tolk </w:t>
+      </w:r>
+      <w:r>
+        <w:t>– A simple yes/no notification about whether this game config has any active triggers which use tolk-based output. This field is read-only.</w:t>
       </w:r>
     </w:p>
     <w:p>
@@ -5879,28 +6002,70 @@
         <w:t xml:space="preserve"> optional multi-line text box where you can write some details regarding the game config should you wish.</w:t>
       </w:r>
       <w:r>
-        <w:t xml:space="preserve"> There is no </w:t>
-      </w:r>
-      <w:proofErr w:type="gramStart"/>
-      <w:r>
-        <w:t>particular limit</w:t>
-      </w:r>
-      <w:proofErr w:type="gramEnd"/>
-      <w:r>
-        <w:t xml:space="preserve"> on the amount of text you can enter here, and vertical scroll bars will appear when there is more text than will fit in the current textbox.</w:t>
+        <w:t xml:space="preserve"> There is no particular limit on the amount of text you can enter here, and vertical scroll bars will appear when there is more text than will fit in the current textbox.</w:t>
       </w:r>
     </w:p>
     <w:p>
       <w:pPr>
         <w:pStyle w:val="Heading2"/>
       </w:pPr>
-      <w:bookmarkStart w:id="9" w:name="_Toc495993716"/>
+      <w:bookmarkStart w:id="8" w:name="_Toc495993716"/>
       <w:r>
         <w:t xml:space="preserve">6.3 </w:t>
       </w:r>
       <w:r>
         <w:t>Creating a New Config</w:t>
       </w:r>
+      <w:bookmarkEnd w:id="8"/>
+    </w:p>
+    <w:p>
+      <w:r>
+        <w:br/>
+      </w:r>
+      <w:r>
+        <w:t xml:space="preserve">To create a new, blank game config </w:t>
+      </w:r>
+      <w:r>
+        <w:t xml:space="preserve">you can </w:t>
+      </w:r>
+      <w:r>
+        <w:t xml:space="preserve">click the </w:t>
+      </w:r>
+      <w:r>
+        <w:rPr>
+          <w:b/>
+        </w:rPr>
+        <w:t xml:space="preserve">[Create New Config] </w:t>
+      </w:r>
+      <w:r>
+        <w:t>button from the main tab.</w:t>
+      </w:r>
+    </w:p>
+    <w:p>
+      <w:r>
+        <w:t xml:space="preserve">If you want to experiment with modifying a config but don’t want to risk breaking the original config then you can simply duplicate the config folder (i.e. copy &amp; paste it in the same location), and then click the </w:t>
+      </w:r>
+      <w:r>
+        <w:rPr>
+          <w:b/>
+        </w:rPr>
+        <w:t xml:space="preserve">[Refresh] </w:t>
+      </w:r>
+      <w:r>
+        <w:t>button in the Main tab for the new config to be available for selection and modification in the main tab’s dropdown menu.</w:t>
+      </w:r>
+    </w:p>
+    <w:p>
+      <w:pPr>
+        <w:pStyle w:val="Heading2"/>
+      </w:pPr>
+      <w:bookmarkStart w:id="9" w:name="_Toc495993717"/>
+      <w:r>
+        <w:t xml:space="preserve">6.4 </w:t>
+      </w:r>
+      <w:r>
+        <w:t>Creating Watches</w:t>
+      </w:r>
       <w:bookmarkEnd w:id="9"/>
     </w:p>
     <w:p>
@@ -5908,56 +6073,6 @@
         <w:br/>
       </w:r>
       <w:r>
-        <w:t xml:space="preserve">To create a new, blank game config </w:t>
-      </w:r>
-      <w:r>
-        <w:t xml:space="preserve">you can </w:t>
-      </w:r>
-      <w:r>
-        <w:t xml:space="preserve">click the </w:t>
-      </w:r>
-      <w:r>
-        <w:rPr>
-          <w:b/>
-        </w:rPr>
-        <w:t xml:space="preserve">[Create New Config] </w:t>
-      </w:r>
-      <w:r>
-        <w:t>button from the main tab.</w:t>
-      </w:r>
-    </w:p>
-    <w:p>
-      <w:r>
-        <w:t xml:space="preserve">If you want to experiment with modifying a config but don’t want to risk breaking the original config then you can simply duplicate the config folder (i.e. copy &amp; paste it in the same location), and then click the </w:t>
-      </w:r>
-      <w:r>
-        <w:rPr>
-          <w:b/>
-        </w:rPr>
-        <w:t xml:space="preserve">[Refresh] </w:t>
-      </w:r>
-      <w:r>
-        <w:t>button in the Main tab for the new config to be available for selection and modification in the main tab’s dropdown menu.</w:t>
-      </w:r>
-    </w:p>
-    <w:p>
-      <w:pPr>
-        <w:pStyle w:val="Heading2"/>
-      </w:pPr>
-      <w:bookmarkStart w:id="10" w:name="_Toc495993717"/>
-      <w:r>
-        <w:t xml:space="preserve">6.4 </w:t>
-      </w:r>
-      <w:r>
-        <w:t>Creating Watches</w:t>
-      </w:r>
-      <w:bookmarkEnd w:id="10"/>
-    </w:p>
-    <w:p>
-      <w:r>
-        <w:br/>
-      </w:r>
-      <w:r>
         <w:t xml:space="preserve">To create a new, blank watch click the </w:t>
       </w:r>
       <w:r>
@@ -6027,6 +6142,7 @@
     </w:p>
     <w:p>
       <w:r>
+        <w:lastRenderedPageBreak/>
         <w:t xml:space="preserve">Instead, a watch must use a </w:t>
       </w:r>
       <w:r>
@@ -6077,7 +6193,6 @@
     </w:p>
     <w:p>
       <w:r>
-        <w:lastRenderedPageBreak/>
         <w:t xml:space="preserve">A </w:t>
       </w:r>
       <w:r>
@@ -6207,19 +6322,19 @@
         <w:rPr>
           <w:sz w:val="20"/>
         </w:rPr>
-        <w:t xml:space="preserve"> Watch</w:t>
+        <w:t xml:space="preserve"> </w:t>
       </w:r>
       <w:r>
         <w:rPr>
           <w:sz w:val="20"/>
         </w:rPr>
-        <w:t xml:space="preserve"> configuration </w:t>
+        <w:t xml:space="preserve">Example settings and user interface for a </w:t>
       </w:r>
       <w:r>
         <w:rPr>
           <w:sz w:val="20"/>
         </w:rPr>
-        <w:t>details</w:t>
+        <w:t>Watch</w:t>
       </w:r>
       <w:r>
         <w:rPr>
@@ -6502,6 +6617,7 @@
         <w:rPr>
           <w:b/>
         </w:rPr>
+        <w:lastRenderedPageBreak/>
         <w:t>Integer</w:t>
       </w:r>
       <w:r>
@@ -6556,7 +6672,6 @@
         <w:rPr>
           <w:b/>
         </w:rPr>
-        <w:lastRenderedPageBreak/>
         <w:t>Float</w:t>
       </w:r>
       <w:r>
@@ -6768,21 +6883,7 @@
         <w:rPr>
           <w:b/>
         </w:rPr>
-        <w:t xml:space="preserve">[Save </w:t>
-      </w:r>
-      <w:proofErr w:type="spellStart"/>
-      <w:r>
-        <w:rPr>
-          <w:b/>
-        </w:rPr>
-        <w:t>GameConfig</w:t>
-      </w:r>
-      <w:proofErr w:type="spellEnd"/>
-      <w:r>
-        <w:rPr>
-          <w:b/>
-        </w:rPr>
-        <w:t xml:space="preserve">] </w:t>
+        <w:t xml:space="preserve">[Save GameConfig] </w:t>
       </w:r>
       <w:r>
         <w:t xml:space="preserve">button is clicked, so </w:t>
@@ -6838,14 +6939,14 @@
       <w:pPr>
         <w:pStyle w:val="Heading2"/>
       </w:pPr>
-      <w:bookmarkStart w:id="11" w:name="_Toc495993718"/>
+      <w:bookmarkStart w:id="10" w:name="_Toc495993718"/>
       <w:r>
         <w:t xml:space="preserve">6.5 </w:t>
       </w:r>
       <w:r>
         <w:t>Creating Triggers</w:t>
       </w:r>
-      <w:bookmarkEnd w:id="11"/>
+      <w:bookmarkEnd w:id="10"/>
     </w:p>
     <w:p>
       <w:r>
@@ -8145,15 +8246,7 @@
         <w:pStyle w:val="ListParagraph"/>
       </w:pPr>
       <w:r>
-        <w:t xml:space="preserve">A </w:t>
-      </w:r>
-      <w:proofErr w:type="spellStart"/>
-      <w:r>
-        <w:t>walkthough</w:t>
-      </w:r>
-      <w:proofErr w:type="spellEnd"/>
-      <w:r>
-        <w:t xml:space="preserve"> / discussion of </w:t>
+        <w:t xml:space="preserve">A walkthough / discussion of </w:t>
       </w:r>
       <w:r>
         <w:t>the process o</w:t>
@@ -8361,6 +8454,21 @@
     <w:p>
       <w:pPr>
         <w:pStyle w:val="ListParagraph"/>
+      </w:pPr>
+      <w:r>
+        <w:t>It is legal to not specify a sample filename at all, because sometimes you may want to create a dependent trigger that helps to control when another trigger is allowed to activate, and in such a case you may not require that dependent trigger to make any sound at all – just that its condition be matched.</w:t>
+      </w:r>
+      <w:bookmarkStart w:id="11" w:name="_GoBack"/>
+      <w:bookmarkEnd w:id="11"/>
+    </w:p>
+    <w:p>
+      <w:pPr>
+        <w:pStyle w:val="ListParagraph"/>
+      </w:pPr>
+    </w:p>
+    <w:p>
+      <w:pPr>
+        <w:pStyle w:val="ListParagraph"/>
         <w:numPr>
           <w:ilvl w:val="0"/>
           <w:numId w:val="8"/>
@@ -8445,14 +8553,17 @@
         <w:t xml:space="preserve">Is Clock </w:t>
       </w:r>
       <w:r>
-        <w:t xml:space="preserve">– This checkbox indicates whether this trigger is the clock (or ‘round-timer’ if you prefer). There should only be a single trigger marked as the clock per game config, and this trigger does not play a sample / sonification event. Instead, the watch of this trigger is polled to see if the value is changing or not. If the value is periodically changing then SoniFight can know with a high degree of confidence that we are “In-Game”, and as such that only Triggers marked as “In-Game” or “Any” should be allowed to play. If the clock value is not moving, then after two ‘ticks’ of the clock (as specified in the game config’s </w:t>
+        <w:t xml:space="preserve">– This checkbox indicates whether this trigger is the clock (or ‘round-timer’ if you prefer). There should only be a single trigger marked as the clock per game config, and this trigger does not play a </w:t>
+      </w:r>
+      <w:r>
+        <w:lastRenderedPageBreak/>
+        <w:t xml:space="preserve">sample / sonification event. Instead, the watch of this trigger is polled to see if the value is changing or not. If the value is periodically changing then SoniFight can know with a high degree of confidence that we are “In-Game”, and as such that only Triggers marked as “In-Game” or “Any” should be allowed to play. If the clock value is not moving, then after two ‘ticks’ of the clock (as specified in the game config’s </w:t>
       </w:r>
       <w:r>
         <w:rPr>
           <w:b/>
           <w:i/>
         </w:rPr>
-        <w:lastRenderedPageBreak/>
         <w:t xml:space="preserve">Clock Tick (Milliseconds) </w:t>
       </w:r>
       <w:r>
@@ -8720,15 +8831,8 @@
         </w:numPr>
       </w:pPr>
       <w:r>
-        <w:t xml:space="preserve">Find an existing clock trigger (triggers 2, 3 and 4 in the Street Fighter IV config or 5 and 6 in the Mortal </w:t>
-      </w:r>
-      <w:proofErr w:type="spellStart"/>
-      <w:r>
-        <w:t>Kombat</w:t>
-      </w:r>
-      <w:proofErr w:type="spellEnd"/>
-      <w:r>
-        <w:t xml:space="preserve"> 9 config),</w:t>
+        <w:lastRenderedPageBreak/>
+        <w:t>Find an existing clock trigger (triggers 2, 3 and 4 in the Street Fighter IV config or 5 and 6 in the Mortal Kombat 9 config),</w:t>
       </w:r>
     </w:p>
     <w:p>
@@ -8788,24 +8892,7 @@
         </w:numPr>
       </w:pPr>
       <w:r>
-        <w:lastRenderedPageBreak/>
-        <w:t>Select a sample to play when that value is met. The sample can be anything, but must be in .</w:t>
-      </w:r>
-      <w:proofErr w:type="spellStart"/>
-      <w:r>
-        <w:t>ogg</w:t>
-      </w:r>
-      <w:proofErr w:type="spellEnd"/>
-      <w:r>
-        <w:t>, .mp3 or .</w:t>
-      </w:r>
-      <w:proofErr w:type="spellStart"/>
-      <w:r>
-        <w:t>flac</w:t>
-      </w:r>
-      <w:proofErr w:type="spellEnd"/>
-      <w:r>
-        <w:t xml:space="preserve"> formats.</w:t>
+        <w:t>Select a sample to play when that value is met. The sample can be anything, but must be in .ogg, .mp3 or .flac formats.</w:t>
       </w:r>
     </w:p>
     <w:p>
@@ -8890,23 +8977,7 @@
         </w:numPr>
       </w:pPr>
       <w:r>
-        <w:t xml:space="preserve">You or your opponent gaining a set amount of meter / ‘bar’ (i.e. super bar for EX or ‘super’ moves, </w:t>
-      </w:r>
-      <w:proofErr w:type="spellStart"/>
-      <w:r>
-        <w:t>ultra bar</w:t>
-      </w:r>
-      <w:proofErr w:type="spellEnd"/>
-      <w:r>
-        <w:t xml:space="preserve"> for ultra-combos / ‘</w:t>
-      </w:r>
-      <w:proofErr w:type="spellStart"/>
-      <w:r>
-        <w:t>criticals</w:t>
-      </w:r>
-      <w:proofErr w:type="spellEnd"/>
-      <w:r>
-        <w:t xml:space="preserve">’ etc). </w:t>
+        <w:t xml:space="preserve">You or your opponent gaining a set amount of meter / ‘bar’ (i.e. super bar for EX or ‘super’ moves, ultra bar for ultra-combos / ‘criticals’ etc). </w:t>
       </w:r>
     </w:p>
     <w:p>
@@ -8963,9 +9034,12 @@
         <w:t>Max Range</w:t>
       </w:r>
       <w:r>
-        <w:t xml:space="preserve">, which means the maximum distance that the players may be apart. This can be determined by examining the values of both players horizontal locations (as reported by their watches – you may like to use the bundled </w:t>
-      </w:r>
-      <w:proofErr w:type="spellStart"/>
+        <w:t xml:space="preserve">, which means the maximum distance that the players may be apart. This can be determined by examining the values of both players horizontal locations (as </w:t>
+      </w:r>
+      <w:r>
+        <w:lastRenderedPageBreak/>
+        <w:t xml:space="preserve">reported by their watches – you may like to use the bundled </w:t>
+      </w:r>
       <w:r>
         <w:rPr>
           <w:b/>
@@ -8984,7 +9058,6 @@
         </w:rPr>
         <w:t>Tester</w:t>
       </w:r>
-      <w:proofErr w:type="spellEnd"/>
       <w:r>
         <w:t xml:space="preserve"> software for this) when they are moved to opposite sides of the screen.</w:t>
       </w:r>
@@ -9020,7 +9093,6 @@
         <w:t xml:space="preserve"> as discussed below.</w:t>
       </w:r>
     </w:p>
-    <w:p/>
     <w:p>
       <w:pPr>
         <w:pStyle w:val="Heading2"/>
@@ -9129,13 +9201,8 @@
       <w:r>
         <w:t xml:space="preserve">et </w:t>
       </w:r>
-      <w:proofErr w:type="gramStart"/>
-      <w:r>
-        <w:t>in order to</w:t>
-      </w:r>
-      <w:proofErr w:type="gramEnd"/>
-      <w:r>
-        <w:t xml:space="preserve"> play a sample</w:t>
+      <w:r>
+        <w:t>in order to play a sample</w:t>
       </w:r>
       <w:r>
         <w:t xml:space="preserve"> or output speech from a screen reader</w:t>
@@ -9154,15 +9221,7 @@
         </w:rPr>
       </w:pPr>
       <w:r>
-        <w:t xml:space="preserve">While there are no-doubt </w:t>
-      </w:r>
-      <w:proofErr w:type="gramStart"/>
-      <w:r>
-        <w:t>a number of</w:t>
-      </w:r>
-      <w:proofErr w:type="gramEnd"/>
-      <w:r>
-        <w:t xml:space="preserve"> different pieces of software which could help you locate </w:t>
+        <w:t xml:space="preserve">While there are no-doubt a number of different pieces of software which could help you locate </w:t>
       </w:r>
       <w:r>
         <w:t xml:space="preserve">a pointer </w:t>
@@ -9211,6 +9270,7 @@
     </w:p>
     <w:p>
       <w:r>
+        <w:lastRenderedPageBreak/>
         <w:t>If you decide to install Cheat Engine yourself then please be careful during install because it will offer to install some third-party software such as toolbars or anti-virus software, and it’s likely you neither want or need these.</w:t>
       </w:r>
     </w:p>
@@ -9228,11 +9288,7 @@
         <w:t>M</w:t>
       </w:r>
       <w:r>
-        <w:t xml:space="preserve">y hope is that with a little bit of sighted assistance, or </w:t>
-      </w:r>
-      <w:r>
-        <w:lastRenderedPageBreak/>
-        <w:t>even perhaps hiring someone through Amazon’s Mechanical Turk (</w:t>
+        <w:t>y hope is that with a little bit of sighted assistance, or even perhaps hiring someone through Amazon’s Mechanical Turk (</w:t>
       </w:r>
       <w:hyperlink r:id="rId25" w:history="1">
         <w:r>
@@ -9708,15 +9764,7 @@
     </w:p>
     <w:p>
       <w:r>
-        <w:t xml:space="preserve">If we want to be </w:t>
-      </w:r>
-      <w:proofErr w:type="gramStart"/>
-      <w:r>
-        <w:t>absolutely sure</w:t>
-      </w:r>
-      <w:proofErr w:type="gramEnd"/>
-      <w:r>
-        <w:t xml:space="preserve"> that a found value is the one we want, we can double-click on the result to add it to Cheat Engine’s </w:t>
+        <w:t xml:space="preserve">If we want to be absolutely sure that a found value is the one we want, we can double-click on the result to add it to Cheat Engine’s </w:t>
       </w:r>
       <w:r>
         <w:t>cheat table</w:t>
@@ -9795,33 +9843,11 @@
       <w:r>
         <w:t xml:space="preserve">from the pop-up menu. This opens a </w:t>
       </w:r>
-      <w:proofErr w:type="spellStart"/>
-      <w:r>
-        <w:rPr>
-          <w:b/>
-        </w:rPr>
-        <w:t>Pointerscanner</w:t>
-      </w:r>
-      <w:proofErr w:type="spellEnd"/>
-      <w:r>
-        <w:rPr>
-          <w:b/>
-        </w:rPr>
-        <w:t xml:space="preserve"> </w:t>
-      </w:r>
-      <w:proofErr w:type="spellStart"/>
-      <w:r>
-        <w:rPr>
-          <w:b/>
-        </w:rPr>
-        <w:t>scanoptions</w:t>
-      </w:r>
-      <w:proofErr w:type="spellEnd"/>
-      <w:r>
-        <w:rPr>
-          <w:b/>
-        </w:rPr>
-        <w:t xml:space="preserve"> </w:t>
+      <w:r>
+        <w:rPr>
+          <w:b/>
+        </w:rPr>
+        <w:t xml:space="preserve">Pointerscanner scanoptions </w:t>
       </w:r>
       <w:r>
         <w:t>window from which we can specify some scanning settings such as:</w:t>
@@ -9917,19 +9943,11 @@
       <w:r>
         <w:t xml:space="preserve">to agree and start the scan we are prompted to save the results of the pointer scan. It’s recommended to pick local storage location (i.e. not a network drive) that has lots of free space as sometimes these pointer scans can return multiple gigabytes of data. I typically create a folder called </w:t>
       </w:r>
-      <w:proofErr w:type="spellStart"/>
-      <w:r>
-        <w:rPr>
-          <w:b/>
-        </w:rPr>
-        <w:t>ce</w:t>
-      </w:r>
-      <w:proofErr w:type="spellEnd"/>
-      <w:r>
-        <w:rPr>
-          <w:b/>
-        </w:rPr>
-        <w:t xml:space="preserve">-pointer-scans </w:t>
+      <w:r>
+        <w:rPr>
+          <w:b/>
+        </w:rPr>
+        <w:t xml:space="preserve">ce-pointer-scans </w:t>
       </w:r>
       <w:r>
         <w:t xml:space="preserve">and save the first scan to that directory with the name </w:t>
@@ -9972,15 +9990,7 @@
     </w:p>
     <w:p>
       <w:r>
-        <w:t xml:space="preserve">The results of the pointer scan will turn up in a new window, and take the form of the process name followed by an initial hexadecimal offset, followed by up to four additional </w:t>
-      </w:r>
-      <w:proofErr w:type="gramStart"/>
-      <w:r>
-        <w:t>hexadecimal</w:t>
-      </w:r>
-      <w:proofErr w:type="gramEnd"/>
-      <w:r>
-        <w:t xml:space="preserve"> ‘hop’ values (because we previously specified our maximum depth as 5) – and each of these pointer </w:t>
+        <w:t xml:space="preserve">The results of the pointer scan will turn up in a new window, and take the form of the process name followed by an initial hexadecimal offset, followed by up to four additional hexadecimal ‘hop’ values (because we previously specified our maximum depth as 5) – and each of these pointer </w:t>
       </w:r>
       <w:r>
         <w:t>chains</w:t>
@@ -10130,7 +10140,31 @@
         <w:rPr>
           <w:sz w:val="20"/>
         </w:rPr>
-        <w:t xml:space="preserve"> - An initial scan for pointers to the Street Fighter IV clock returns a touch over 1.8 million pointer </w:t>
+        <w:t xml:space="preserve"> - An initial scan for p</w:t>
+      </w:r>
+      <w:r>
+        <w:rPr>
+          <w:sz w:val="20"/>
+        </w:rPr>
+        <w:t>ointers to the Street Fighter 4</w:t>
+      </w:r>
+      <w:r>
+        <w:rPr>
+          <w:sz w:val="20"/>
+        </w:rPr>
+        <w:t xml:space="preserve"> clock returns a </w:t>
+      </w:r>
+      <w:r>
+        <w:rPr>
+          <w:sz w:val="20"/>
+        </w:rPr>
+        <w:t>little</w:t>
+      </w:r>
+      <w:r>
+        <w:rPr>
+          <w:sz w:val="20"/>
+        </w:rPr>
+        <w:t xml:space="preserve"> over 1.8 million pointer </w:t>
       </w:r>
       <w:r>
         <w:rPr>
@@ -10207,15 +10241,7 @@
         </w:numPr>
       </w:pPr>
       <w:r>
-        <w:t xml:space="preserve">We </w:t>
-      </w:r>
-      <w:proofErr w:type="gramStart"/>
-      <w:r>
-        <w:t>close down</w:t>
-      </w:r>
-      <w:proofErr w:type="gramEnd"/>
-      <w:r>
-        <w:t xml:space="preserve"> our game application,</w:t>
+        <w:t>We close down our game application,</w:t>
       </w:r>
     </w:p>
     <w:p>
@@ -10287,21 +10313,7 @@
         <w:rPr>
           <w:b/>
         </w:rPr>
-        <w:t xml:space="preserve">Pointer </w:t>
-      </w:r>
-      <w:proofErr w:type="gramStart"/>
-      <w:r>
-        <w:rPr>
-          <w:b/>
-        </w:rPr>
-        <w:t>scan :</w:t>
-      </w:r>
-      <w:proofErr w:type="gramEnd"/>
-      <w:r>
-        <w:rPr>
-          <w:b/>
-        </w:rPr>
-        <w:t xml:space="preserve"> 1.PTR </w:t>
+        <w:t xml:space="preserve">Pointer scan : 1.PTR </w:t>
       </w:r>
       <w:r>
         <w:t xml:space="preserve">window with our 1.8 million results and select </w:t>
@@ -10342,19 +10354,11 @@
       <w:r>
         <w:t xml:space="preserve"> in our </w:t>
       </w:r>
-      <w:proofErr w:type="spellStart"/>
-      <w:r>
-        <w:rPr>
-          <w:b/>
-        </w:rPr>
-        <w:t>ce</w:t>
-      </w:r>
-      <w:proofErr w:type="spellEnd"/>
-      <w:r>
-        <w:rPr>
-          <w:b/>
-        </w:rPr>
-        <w:t xml:space="preserve">-pointer-scans </w:t>
+      <w:r>
+        <w:rPr>
+          <w:b/>
+        </w:rPr>
+        <w:t xml:space="preserve">ce-pointer-scans </w:t>
       </w:r>
       <w:r>
         <w:t>directory.</w:t>
@@ -10700,34 +10704,21 @@
       <w:r>
         <w:t xml:space="preserve"> </w:t>
       </w:r>
-      <w:proofErr w:type="spellStart"/>
-      <w:r>
-        <w:rPr>
-          <w:b/>
-        </w:rPr>
-        <w:t>Process-name+initial</w:t>
-      </w:r>
-      <w:proofErr w:type="spellEnd"/>
-      <w:r>
-        <w:rPr>
-          <w:b/>
-        </w:rPr>
-        <w:t xml:space="preserve"> offset, offset 0, offset 1, offset 2, offset 3, offset 4</w:t>
-      </w:r>
-    </w:p>
-    <w:p>
-      <w:pPr>
-        <w:rPr>
-          <w:b/>
-        </w:rPr>
-      </w:pPr>
-      <w:proofErr w:type="gramStart"/>
-      <w:r>
-        <w:t>So</w:t>
-      </w:r>
-      <w:proofErr w:type="gramEnd"/>
-      <w:r>
-        <w:t xml:space="preserve"> to use, say, the top result as a pointer </w:t>
+      <w:r>
+        <w:rPr>
+          <w:b/>
+        </w:rPr>
+        <w:t>Process-name+initial offset, offset 0, offset 1, offset 2, offset 3, offset 4</w:t>
+      </w:r>
+    </w:p>
+    <w:p>
+      <w:pPr>
+        <w:rPr>
+          <w:b/>
+        </w:rPr>
+      </w:pPr>
+      <w:r>
+        <w:t xml:space="preserve">So to use, say, the top result as a pointer </w:t>
       </w:r>
       <w:r>
         <w:t>chain</w:t>
@@ -10823,15 +10814,7 @@
     </w:p>
     <w:p>
       <w:r>
-        <w:t xml:space="preserve">To use the pointer chain </w:t>
-      </w:r>
-      <w:proofErr w:type="gramStart"/>
-      <w:r>
-        <w:t>tester</w:t>
-      </w:r>
-      <w:proofErr w:type="gramEnd"/>
-      <w:r>
-        <w:t xml:space="preserve"> you need to provide the following information to it:</w:t>
+        <w:t>To use the pointer chain tester you need to provide the following information to it:</w:t>
       </w:r>
     </w:p>
     <w:p>
@@ -10912,13 +10895,8 @@
       </w:r>
     </w:p>
     <w:p>
-      <w:proofErr w:type="gramStart"/>
-      <w:r>
-        <w:t>So</w:t>
-      </w:r>
-      <w:proofErr w:type="gramEnd"/>
-      <w:r>
-        <w:t xml:space="preserve"> once you’ve found a pointer and want to be sure it’s working</w:t>
+      <w:r>
+        <w:t>So once you’ve found a pointer and want to be sure it’s working</w:t>
       </w:r>
       <w:r>
         <w:t xml:space="preserve">, </w:t>
@@ -11324,15 +11302,7 @@
         <w:t xml:space="preserve"> the trigger uses</w:t>
       </w:r>
       <w:r>
-        <w:t xml:space="preserve"> </w:t>
-      </w:r>
-      <w:proofErr w:type="spellStart"/>
-      <w:r>
-        <w:t>tolk</w:t>
-      </w:r>
-      <w:proofErr w:type="spellEnd"/>
-      <w:r>
-        <w:t>-based sonification</w:t>
+        <w:t xml:space="preserve"> tolk-based sonification</w:t>
       </w:r>
       <w:r>
         <w:t>,</w:t>
@@ -11394,15 +11364,7 @@
     </w:p>
     <w:p>
       <w:r>
-        <w:t xml:space="preserve">If you’re not sure about whether the watch value is </w:t>
-      </w:r>
-      <w:proofErr w:type="gramStart"/>
-      <w:r>
-        <w:t>actually hitting</w:t>
-      </w:r>
-      <w:proofErr w:type="gramEnd"/>
-      <w:r>
-        <w:t xml:space="preserve"> the specific value </w:t>
+        <w:t xml:space="preserve">If you’re not sure about whether the watch value is actually hitting the specific value </w:t>
       </w:r>
       <w:r>
         <w:t xml:space="preserve">and condition </w:t>
@@ -11571,13 +11533,8 @@
       <w:r>
         <w:t xml:space="preserve"> </w:t>
       </w:r>
-      <w:proofErr w:type="gramStart"/>
-      <w:r>
-        <w:t>have to</w:t>
-      </w:r>
-      <w:proofErr w:type="gramEnd"/>
-      <w:r>
-        <w:t xml:space="preserve"> move on to the next one in an effort to gain my PhD in the short time I have remaining to do so.</w:t>
+      <w:r>
+        <w:t>have to move on to the next one in an effort to gain my PhD in the short time I have remaining to do so.</w:t>
       </w:r>
     </w:p>
     <w:p>
@@ -11613,15 +11570,7 @@
         <w:t xml:space="preserve">likely to be </w:t>
       </w:r>
       <w:r>
-        <w:t xml:space="preserve">difficult for a non-sighted person to perform, but I would hope that with some determination and/or sighted assistance configs could be made for a variety of different games. And remember - once a config is made, it'll work forever (for that </w:t>
-      </w:r>
-      <w:proofErr w:type="gramStart"/>
-      <w:r>
-        <w:t>particular version</w:t>
-      </w:r>
-      <w:proofErr w:type="gramEnd"/>
-      <w:r>
-        <w:t xml:space="preserve"> of that particular game) - or even if one pointer </w:t>
+        <w:t xml:space="preserve">difficult for a non-sighted person to perform, but I would hope that with some determination and/or sighted assistance configs could be made for a variety of different games. And remember - once a config is made, it'll work forever (for that particular version of that particular game) - or even if one pointer </w:t>
       </w:r>
       <w:r>
         <w:t>chain</w:t>
@@ -11657,7 +11606,13 @@
         <w:t xml:space="preserve">number and </w:t>
       </w:r>
       <w:r>
-        <w:t>size of the samples associated with the game config (which all get loaded into memory). Before loading any samples the app will take up around 30MB of RAM, but even with the aforementioned game config loaded (which uses around 300 individual samples) we're still only up to around 60-70MB RAM usage.</w:t>
+        <w:t xml:space="preserve">size of the samples associated with the game config (which all get loaded into memory). Before loading any samples the app will take up around 30MB of RAM, but even with the aforementioned game config loaded (which uses around 300 individual samples) </w:t>
+      </w:r>
+      <w:r>
+        <w:t>we're still only up to around 50</w:t>
+      </w:r>
+      <w:r>
+        <w:t>MB RAM usage.</w:t>
       </w:r>
     </w:p>
     <w:p>
@@ -11707,7 +11662,13 @@
         <w:t>e</w:t>
       </w:r>
       <w:r>
-        <w:t xml:space="preserve"> software using Street Fighter IV running through Steam for over a year, including </w:t>
+        <w:t xml:space="preserve"> software using Street Fighter </w:t>
+      </w:r>
+      <w:r>
+        <w:t>4</w:t>
+      </w:r>
+      <w:r>
+        <w:t xml:space="preserve"> running through Steam for over a year, including </w:t>
       </w:r>
       <w:r>
         <w:t>occasionally</w:t>
@@ -11743,29 +11704,13 @@
     </w:p>
     <w:p>
       <w:r>
-        <w:t xml:space="preserve">Quite possibly! </w:t>
-      </w:r>
-      <w:proofErr w:type="gramStart"/>
-      <w:r>
-        <w:t>As long as</w:t>
-      </w:r>
-      <w:proofErr w:type="gramEnd"/>
-      <w:r>
-        <w:t xml:space="preserve"> your config works and does not use copyrighted audio materials</w:t>
+        <w:t>Quite possibly! As long as your config works and does not use copyrighted audio materials</w:t>
       </w:r>
       <w:r>
         <w:t xml:space="preserve"> then</w:t>
       </w:r>
       <w:r>
-        <w:t xml:space="preserve"> I can incorporate it into the next release of the software so that more games are supported 'out-of-the-box' as it were. Please be aware that I can't ship copyrighted audio because I don't own the rights to do so, and unfortunately that includes ripping audio from the existing game (for example, the announcer saying the character names). While it would </w:t>
-      </w:r>
-      <w:proofErr w:type="gramStart"/>
-      <w:r>
-        <w:t>definitely make</w:t>
-      </w:r>
-      <w:proofErr w:type="gramEnd"/>
-      <w:r>
-        <w:t xml:space="preserve"> the audio more cohesive, as mentioned I </w:t>
+        <w:t xml:space="preserve"> I can incorporate it into the next release of the software so that more games are supported 'out-of-the-box' as it were. Please be aware that I can't ship copyrighted audio because I don't own the rights to do so, and unfortunately that includes ripping audio from the existing game (for example, the announcer saying the character names). While it would definitely make the audio more cohesive, as mentioned I </w:t>
       </w:r>
       <w:r>
         <w:t xml:space="preserve">simply </w:t>
@@ -11838,15 +11783,7 @@
     </w:p>
     <w:p>
       <w:r>
-        <w:t xml:space="preserve">That depends on whether the watch associated with a trigger already exists, or if it </w:t>
-      </w:r>
-      <w:proofErr w:type="gramStart"/>
-      <w:r>
-        <w:t>has to</w:t>
-      </w:r>
-      <w:proofErr w:type="gramEnd"/>
-      <w:r>
-        <w:t xml:space="preserve"> be found. For example, if a watch exists for the player 1 health bar that triggers when they hit 500, 250 and 100 - and let's say you wanted to add a trigger for when player 1's health hits 750 - the easiest way would be to just clone</w:t>
+        <w:t>That depends on whether the watch associated with a trigger already exists, or if it has to be found. For example, if a watch exists for the player 1 health bar that triggers when they hit 500, 250 and 100 - and let's say you wanted to add a trigger for when player 1's health hits 750 - the easiest way would be to just clone</w:t>
       </w:r>
       <w:r>
         <w:t xml:space="preserve"> one of the clock sonification triggers, say</w:t>
@@ -12002,13 +11939,45 @@
         <w:t>sub</w:t>
       </w:r>
       <w:r>
-        <w:t xml:space="preserve">folder that lives inside </w:t>
-      </w:r>
-      <w:proofErr w:type="spellStart"/>
-      <w:r>
-        <w:t>SoniFight's</w:t>
-      </w:r>
-      <w:proofErr w:type="spellEnd"/>
+        <w:t xml:space="preserve">folder that lives inside SoniFight's </w:t>
+      </w:r>
+      <w:r>
+        <w:rPr>
+          <w:b/>
+        </w:rPr>
+        <w:t>Configs</w:t>
+      </w:r>
+      <w:r>
+        <w:t xml:space="preserve"> folder. It contains the file </w:t>
+      </w:r>
+      <w:r>
+        <w:rPr>
+          <w:b/>
+          <w:i/>
+        </w:rPr>
+        <w:t>config.xml</w:t>
+      </w:r>
+      <w:r>
+        <w:t xml:space="preserve"> (which stores all the GameConfig details for that particular game) along with a number of audio samples which are played when trigger conditions are met. If you've created a config and want to share it with someone, you can simply zip up the </w:t>
+      </w:r>
+      <w:r>
+        <w:t xml:space="preserve">config </w:t>
+      </w:r>
+      <w:r>
+        <w:t>folder</w:t>
+      </w:r>
+      <w:r>
+        <w:t xml:space="preserve">, send it to someone and tell them to </w:t>
+      </w:r>
+      <w:r>
+        <w:t xml:space="preserve">extract it inside </w:t>
+      </w:r>
+      <w:r>
+        <w:t>their</w:t>
+      </w:r>
+      <w:r>
+        <w:t xml:space="preserve"> own</w:t>
+      </w:r>
       <w:r>
         <w:t xml:space="preserve"> </w:t>
       </w:r>
@@ -12016,55 +11985,16 @@
         <w:rPr>
           <w:b/>
         </w:rPr>
-        <w:t>Configs</w:t>
-      </w:r>
-      <w:r>
-        <w:t xml:space="preserve"> folder. It contains the file </w:t>
-      </w:r>
-      <w:r>
-        <w:rPr>
-          <w:b/>
-          <w:i/>
-        </w:rPr>
-        <w:t>config.xml</w:t>
-      </w:r>
-      <w:r>
-        <w:t xml:space="preserve"> (which stores all the </w:t>
-      </w:r>
-      <w:proofErr w:type="spellStart"/>
-      <w:r>
-        <w:t>GameConfig</w:t>
-      </w:r>
-      <w:proofErr w:type="spellEnd"/>
-      <w:r>
-        <w:t xml:space="preserve"> details for that particular game) along with a number of audio samples which are played when trigger conditions are met. If you've created a config and want to share it with someone, you can simply zip up the </w:t>
-      </w:r>
-      <w:r>
-        <w:t xml:space="preserve">config </w:t>
-      </w:r>
-      <w:r>
-        <w:t>folder</w:t>
-      </w:r>
-      <w:r>
-        <w:t xml:space="preserve">, send it to someone and tell them to </w:t>
-      </w:r>
-      <w:r>
-        <w:t xml:space="preserve">extract it inside </w:t>
-      </w:r>
-      <w:r>
-        <w:t xml:space="preserve">their </w:t>
-      </w:r>
-      <w:r>
-        <w:rPr>
-          <w:b/>
-        </w:rPr>
         <w:t xml:space="preserve">Configs </w:t>
       </w:r>
       <w:r>
-        <w:t>folder to be added to the list of available configs.</w:t>
-      </w:r>
-      <w:r>
-        <w:t xml:space="preserve"> Sharing is caring!</w:t>
+        <w:t xml:space="preserve">folder </w:t>
+      </w:r>
+      <w:r>
+        <w:t xml:space="preserve">for it to be </w:t>
+      </w:r>
+      <w:r>
+        <w:t>added to the list of available configs.</w:t>
       </w:r>
     </w:p>
     <w:p>
@@ -12116,7 +12046,13 @@
         <w:t>10.11</w:t>
       </w:r>
       <w:r>
-        <w:t xml:space="preserve"> I have access to and modify the SoniFight </w:t>
+        <w:t xml:space="preserve"> </w:t>
+      </w:r>
+      <w:r>
+        <w:t xml:space="preserve">Can </w:t>
+      </w:r>
+      <w:r>
+        <w:t xml:space="preserve">I have access to and modify the SoniFight </w:t>
       </w:r>
       <w:r>
         <w:t>source code? Can I sell it?</w:t>
@@ -12134,15 +12070,7 @@
         <w:t xml:space="preserve">that you </w:t>
       </w:r>
       <w:r>
-        <w:t xml:space="preserve">can do with it as you please - including modifying it to your heart's content. If you're technically minded and provide a worthwhile pull request to the </w:t>
-      </w:r>
-      <w:proofErr w:type="spellStart"/>
-      <w:r>
-        <w:t>Github</w:t>
-      </w:r>
-      <w:proofErr w:type="spellEnd"/>
-      <w:r>
-        <w:t xml:space="preserve"> codebase </w:t>
+        <w:t xml:space="preserve">can do with it as you please - including modifying it to your heart's content. If you're technically minded and provide a worthwhile pull request to the Github codebase </w:t>
       </w:r>
       <w:r>
         <w:t>then I'll happily merge it in and credit you.</w:t>
@@ -12150,42 +12078,10 @@
     </w:p>
     <w:p>
       <w:r>
-        <w:t xml:space="preserve">However, SoniFight uses the </w:t>
-      </w:r>
-      <w:proofErr w:type="spellStart"/>
-      <w:r>
-        <w:t>irrKlang</w:t>
-      </w:r>
-      <w:proofErr w:type="spellEnd"/>
-      <w:r>
-        <w:t xml:space="preserve"> library for audio playback, and while free for non-commercial use, you cannot sell the </w:t>
-      </w:r>
-      <w:proofErr w:type="spellStart"/>
-      <w:r>
-        <w:t>irrKlang</w:t>
-      </w:r>
-      <w:proofErr w:type="spellEnd"/>
-      <w:r>
-        <w:t xml:space="preserve"> component of the SoniFight software without purchasing an </w:t>
-      </w:r>
-      <w:proofErr w:type="spellStart"/>
-      <w:r>
-        <w:t>irrKlang</w:t>
-      </w:r>
-      <w:proofErr w:type="spellEnd"/>
-      <w:r>
-        <w:t xml:space="preserve"> Pro (i.e. commercial) license to do so. For further details of</w:t>
-      </w:r>
-      <w:r>
-        <w:t xml:space="preserve"> </w:t>
-      </w:r>
-      <w:proofErr w:type="spellStart"/>
-      <w:r>
-        <w:t>irrKlang</w:t>
-      </w:r>
-      <w:proofErr w:type="spellEnd"/>
-      <w:r>
-        <w:t xml:space="preserve"> licensing, please see: </w:t>
+        <w:t>However, SoniFight uses the irrKlang library for audio playback, and while free for non-commercial use, you cannot sell the irrKlang component of the SoniFight software without purchasing an irrKlang Pro (i.e. commercial) license to do so. For further details of</w:t>
+      </w:r>
+      <w:r>
+        <w:t xml:space="preserve"> irrKlang licensing, please see: </w:t>
       </w:r>
       <w:hyperlink r:id="rId31" w:history="1">
         <w:r>
@@ -12236,23 +12132,7 @@
         <w:t>config.xml</w:t>
       </w:r>
       <w:r>
-        <w:t xml:space="preserve"> file and displeased the XML gods then it may fail to </w:t>
-      </w:r>
-      <w:proofErr w:type="spellStart"/>
-      <w:r>
-        <w:t>deserialize</w:t>
-      </w:r>
-      <w:proofErr w:type="spellEnd"/>
-      <w:r>
-        <w:t xml:space="preserve"> (in which case it should tell you that the </w:t>
-      </w:r>
-      <w:proofErr w:type="spellStart"/>
-      <w:r>
-        <w:t>GameConfig</w:t>
-      </w:r>
-      <w:proofErr w:type="spellEnd"/>
-      <w:r>
-        <w:t xml:space="preserve"> object was </w:t>
+        <w:t xml:space="preserve"> file and displeased the XML gods then it may fail to deserialize (in which case it should tell you that the GameConfig object was </w:t>
       </w:r>
       <w:r>
         <w:rPr>
@@ -12293,13 +12173,6 @@
     </w:p>
     <w:p>
       <w:pPr>
-        <w:rPr>
-          <w:rStyle w:val="Hyperlink"/>
-        </w:rPr>
-      </w:pPr>
-    </w:p>
-    <w:p>
-      <w:pPr>
         <w:pStyle w:val="Heading1"/>
       </w:pPr>
       <w:bookmarkStart w:id="35" w:name="_Toc495993742"/>
@@ -12311,38 +12184,64 @@
     <w:p/>
     <w:p>
       <w:r>
-        <w:t>If you’d like to add an additional localisation language to SoniFight, then you’ll need to do so via Microsoft’s Multilanguage App Toolkit. To do so, open the SoniFight project in Visual studio, then t</w:t>
-      </w:r>
-      <w:r>
-        <w:t>o add a new language, right click on the Multilanguage Resources folder, and from the pop-up menu select "Multilanguage App Toolkit | Add translation languages"</w:t>
-      </w:r>
+        <w:t>If you’d like to add an additional localisation language to SoniFight, then you’ll need to do so via Microsoft’s Multilanguage App Toolkit</w:t>
+      </w:r>
+      <w:r>
+        <w:t xml:space="preserve"> (MAT)</w:t>
+      </w:r>
+      <w:r>
+        <w:t xml:space="preserve">. To do so, open the SoniFight project in Visual </w:t>
+      </w:r>
+      <w:r>
+        <w:t>S</w:t>
+      </w:r>
+      <w:r>
+        <w:t>tudio</w:t>
+      </w:r>
+      <w:r>
+        <w:t xml:space="preserve"> 2017. If you do not have the MAT installed then it can be freely obtained from the following URL:</w:t>
+      </w:r>
+    </w:p>
+    <w:p>
+      <w:hyperlink r:id="rId33" w:history="1">
+        <w:r>
+          <w:rPr>
+            <w:rStyle w:val="Hyperlink"/>
+          </w:rPr>
+          <w:t>https://marketplace.visualstudio.com/items?itemName=MultilingualAppToolkit.MultilingualAppToolkit-18308</w:t>
+        </w:r>
+      </w:hyperlink>
       <w:r>
         <w:t xml:space="preserve"> </w:t>
       </w:r>
-      <w:r>
-        <w:t>then add the language you want to localise for. Try to pick a more general language over a specific dialect where possible, for example "de" for German rather than</w:t>
-      </w:r>
-      <w:r>
-        <w:t xml:space="preserve"> </w:t>
-      </w:r>
-      <w:r>
-        <w:t>the more specific "de-BE" for German (Belgian).</w:t>
-      </w:r>
-    </w:p>
-    <w:p>
-      <w:r>
-        <w:t>You should not</w:t>
-      </w:r>
-      <w:r>
-        <w:t xml:space="preserve"> add resource</w:t>
-      </w:r>
-      <w:r>
-        <w:t xml:space="preserve"> strings directly</w:t>
-      </w:r>
-      <w:r>
-        <w:t xml:space="preserve"> to </w:t>
-      </w:r>
-      <w:proofErr w:type="spellStart"/>
+    </w:p>
+    <w:p>
+      <w:r>
+        <w:t>Once installed,</w:t>
+      </w:r>
+      <w:r>
+        <w:t xml:space="preserve"> then to add a new language, right click on </w:t>
+      </w:r>
+      <w:r>
+        <w:t xml:space="preserve">SoniFight’s </w:t>
+      </w:r>
+      <w:r>
+        <w:rPr>
+          <w:b/>
+        </w:rPr>
+        <w:t>Multilanguage Resources</w:t>
+      </w:r>
+      <w:r>
+        <w:t xml:space="preserve"> folder</w:t>
+      </w:r>
+      <w:r>
+        <w:t xml:space="preserve"> and from the pop-up menu select "Multilanguage App Toolkit | Add translation languages" then add the language you want to localise for. Try to pick a more general language over a specific dialect where possible, for example "de" for German rather than the more specific "de-BE" for German (Belgian).</w:t>
+      </w:r>
+    </w:p>
+    <w:p>
+      <w:r>
+        <w:t xml:space="preserve">You should not add resource strings directly to </w:t>
+      </w:r>
       <w:r>
         <w:rPr>
           <w:b/>
@@ -12350,121 +12249,49 @@
         </w:rPr>
         <w:t>Resources.fr.resx</w:t>
       </w:r>
-      <w:proofErr w:type="spellEnd"/>
-      <w:r>
-        <w:t xml:space="preserve"> or such</w:t>
-      </w:r>
-      <w:r>
-        <w:t xml:space="preserve"> as </w:t>
-      </w:r>
-      <w:r>
-        <w:t>they get automatically overwritten</w:t>
-      </w:r>
-      <w:r>
-        <w:t xml:space="preserve">. </w:t>
-      </w:r>
-      <w:r>
-        <w:t xml:space="preserve">Instead, add a string to </w:t>
-      </w:r>
-      <w:proofErr w:type="spellStart"/>
-      <w:r>
-        <w:t>Resources.resx</w:t>
-      </w:r>
-      <w:proofErr w:type="spellEnd"/>
-      <w:r>
-        <w:t>, then rebuild</w:t>
-      </w:r>
-      <w:r>
-        <w:t xml:space="preserve"> </w:t>
-      </w:r>
-      <w:r>
-        <w:t xml:space="preserve">the solution to generate the initial (identical) translation, then finally open the </w:t>
-      </w:r>
-      <w:proofErr w:type="spellStart"/>
-      <w:r>
-        <w:t>xlf</w:t>
-      </w:r>
-      <w:proofErr w:type="spellEnd"/>
-      <w:r>
-        <w:t xml:space="preserve"> file under Multilanguage Resources with the </w:t>
-      </w:r>
-      <w:r>
-        <w:rPr>
-          <w:b/>
-        </w:rPr>
-        <w:t>Multilingual</w:t>
-      </w:r>
-      <w:r>
-        <w:rPr>
-          <w:b/>
-        </w:rPr>
-        <w:t xml:space="preserve"> </w:t>
-      </w:r>
-      <w:r>
-        <w:rPr>
-          <w:b/>
-        </w:rPr>
-        <w:t>Editor</w:t>
-      </w:r>
-      <w:r>
-        <w:t xml:space="preserve">, find the string you want to localise and add the correct translation to that. I'd advise not having the </w:t>
-      </w:r>
-      <w:proofErr w:type="spellStart"/>
-      <w:r>
-        <w:t>Resources.fr.resx</w:t>
-      </w:r>
-      <w:proofErr w:type="spellEnd"/>
-      <w:r>
-        <w:t xml:space="preserve"> or such file</w:t>
-      </w:r>
-      <w:r>
-        <w:t xml:space="preserve"> open </w:t>
-      </w:r>
-      <w:r>
-        <w:t xml:space="preserve">in any other editor while you're working with it in the Multilanguage Resource editor to avoid any potential save overwriting </w:t>
-      </w:r>
-      <w:r>
-        <w:t>issues.</w:t>
-      </w:r>
-    </w:p>
-    <w:p>
-      <w:r>
-        <w:t>Don't worry about properties of the form like size, width, location etc being set for translation - the default translation is the exact same as</w:t>
-      </w:r>
-      <w:r>
-        <w:t xml:space="preserve"> </w:t>
-      </w:r>
-      <w:r>
-        <w:t xml:space="preserve">the original values, and if you remove those strings or </w:t>
-      </w:r>
-      <w:r>
-        <w:t>alter</w:t>
-      </w:r>
-      <w:r>
-        <w:t xml:space="preserve"> the </w:t>
-      </w:r>
-      <w:proofErr w:type="spellStart"/>
-      <w:r>
+      <w:r>
+        <w:t xml:space="preserve"> or such as they get automatically overwritten. Instead, </w:t>
+      </w:r>
+      <w:r>
+        <w:t xml:space="preserve">open the localised resources file – for example </w:t>
+      </w:r>
+      <w:r>
+        <w:rPr>
+          <w:b/>
+        </w:rPr>
+        <w:t xml:space="preserve">SoniFight.fr.xlf </w:t>
+      </w:r>
+      <w:r>
+        <w:t xml:space="preserve">with the </w:t>
+      </w:r>
+      <w:r>
+        <w:rPr>
+          <w:b/>
+        </w:rPr>
+        <w:t>Multilingual Editor</w:t>
+      </w:r>
+      <w:r>
+        <w:t>, find the string you want to localise and add the correct translation to that.</w:t>
+      </w:r>
+    </w:p>
+    <w:p>
+      <w:r>
+        <w:t>Don't worry about properties of the form like size, width, location etc</w:t>
+      </w:r>
+      <w:r>
+        <w:t>.</w:t>
+      </w:r>
+      <w:r>
+        <w:t xml:space="preserve"> being set for translation - the default translation is the exact same as the original values, and if you remove those strings or alter the </w:t>
+      </w:r>
+      <w:r>
+        <w:rPr>
+          <w:b/>
+        </w:rPr>
         <w:t>Form.resx</w:t>
       </w:r>
-      <w:proofErr w:type="spellEnd"/>
-      <w:r>
-        <w:t xml:space="preserve"> </w:t>
-      </w:r>
-      <w:r>
-        <w:t xml:space="preserve">file then </w:t>
-      </w:r>
-      <w:r>
-        <w:t>it either breaks</w:t>
-      </w:r>
-      <w:r>
-        <w:t xml:space="preserve"> the build</w:t>
-      </w:r>
-      <w:r>
-        <w:t xml:space="preserve"> or gets automatically regenerated to put them back</w:t>
-      </w:r>
-      <w:r>
-        <w:t xml:space="preserve"> – so it’s best just to ignore these strings that you don’t want to translate and only provide translations for the actual text fields you want to localise.</w:t>
+      <w:r>
+        <w:t xml:space="preserve"> file then it either breaks the build or gets automatically regenerated to put them back – so it’s best just to ignore these strings that you don’t want to translate and only provide translations for the actual text fields you want to localise.</w:t>
       </w:r>
     </w:p>
     <w:p>
@@ -12483,241 +12310,65 @@
         <w:rPr>
           <w:rFonts w:ascii="Courier New" w:hAnsi="Courier New" w:cs="Courier New"/>
         </w:rPr>
-        <w:t xml:space="preserve">using </w:t>
-      </w:r>
-      <w:proofErr w:type="spellStart"/>
+        <w:lastRenderedPageBreak/>
+        <w:t>using System.Diagnostics;</w:t>
+      </w:r>
       <w:r>
         <w:rPr>
           <w:rFonts w:ascii="Courier New" w:hAnsi="Courier New" w:cs="Courier New"/>
         </w:rPr>
-        <w:t>System.Diagnostics</w:t>
-      </w:r>
-      <w:proofErr w:type="spellEnd"/>
+        <w:br/>
+        <w:t>using System.Globalization;</w:t>
+      </w:r>
       <w:r>
         <w:rPr>
           <w:rFonts w:ascii="Courier New" w:hAnsi="Courier New" w:cs="Courier New"/>
         </w:rPr>
-        <w:t>;</w:t>
-      </w:r>
+        <w:br/>
+        <w:t>using System.Threading;</w:t>
+      </w:r>
+    </w:p>
+    <w:p>
+      <w:r>
+        <w:t xml:space="preserve">And then add the following code to the beginning of the Main constructor in </w:t>
+      </w:r>
+      <w:r>
+        <w:rPr>
+          <w:b/>
+        </w:rPr>
+        <w:t>Program.cs</w:t>
+      </w:r>
+      <w:r>
+        <w:t>:</w:t>
+      </w:r>
+    </w:p>
+    <w:p>
       <w:r>
         <w:rPr>
           <w:rFonts w:ascii="Courier New" w:hAnsi="Courier New" w:cs="Courier New"/>
         </w:rPr>
+        <w:t>// Replace "fr" with your language of choice</w:t>
+      </w:r>
+      <w:r>
+        <w:rPr>
+          <w:rFonts w:ascii="Courier New" w:hAnsi="Courier New" w:cs="Courier New"/>
+        </w:rPr>
         <w:br/>
+        <w:t>CultureInfo cultureOverride = new CultureInfo("fr");</w:t>
       </w:r>
       <w:r>
         <w:rPr>
           <w:rFonts w:ascii="Courier New" w:hAnsi="Courier New" w:cs="Courier New"/>
         </w:rPr>
-        <w:t xml:space="preserve">using </w:t>
-      </w:r>
-      <w:proofErr w:type="spellStart"/>
+        <w:br/>
+        <w:t>Thread.CurrentThread.CurrentUICulture = cultureOverride;</w:t>
+      </w:r>
       <w:r>
         <w:rPr>
           <w:rFonts w:ascii="Courier New" w:hAnsi="Courier New" w:cs="Courier New"/>
         </w:rPr>
-        <w:t>System.Globalization</w:t>
-      </w:r>
-      <w:proofErr w:type="spellEnd"/>
-      <w:r>
-        <w:rPr>
-          <w:rFonts w:ascii="Courier New" w:hAnsi="Courier New" w:cs="Courier New"/>
-        </w:rPr>
-        <w:t>;</w:t>
-      </w:r>
-      <w:r>
-        <w:rPr>
-          <w:rFonts w:ascii="Courier New" w:hAnsi="Courier New" w:cs="Courier New"/>
-        </w:rPr>
         <w:br/>
-      </w:r>
-      <w:r>
-        <w:rPr>
-          <w:rFonts w:ascii="Courier New" w:hAnsi="Courier New" w:cs="Courier New"/>
-        </w:rPr>
-        <w:t xml:space="preserve">using </w:t>
-      </w:r>
-      <w:proofErr w:type="spellStart"/>
-      <w:r>
-        <w:rPr>
-          <w:rFonts w:ascii="Courier New" w:hAnsi="Courier New" w:cs="Courier New"/>
-        </w:rPr>
-        <w:t>System.Threading</w:t>
-      </w:r>
-      <w:proofErr w:type="spellEnd"/>
-      <w:r>
-        <w:rPr>
-          <w:rFonts w:ascii="Courier New" w:hAnsi="Courier New" w:cs="Courier New"/>
-        </w:rPr>
-        <w:t>;</w:t>
-      </w:r>
-    </w:p>
-    <w:p>
-      <w:r>
-        <w:t xml:space="preserve">And then add the following code to the beginning of the Main constructor in </w:t>
-      </w:r>
-      <w:proofErr w:type="spellStart"/>
-      <w:r>
-        <w:rPr>
-          <w:b/>
-        </w:rPr>
-        <w:t>Program.cs</w:t>
-      </w:r>
-      <w:proofErr w:type="spellEnd"/>
-      <w:r>
-        <w:t>:</w:t>
-      </w:r>
-    </w:p>
-    <w:p>
-      <w:r>
-        <w:rPr>
-          <w:rFonts w:ascii="Courier New" w:hAnsi="Courier New" w:cs="Courier New"/>
-        </w:rPr>
-        <w:t>// Replace "</w:t>
-      </w:r>
-      <w:proofErr w:type="spellStart"/>
-      <w:r>
-        <w:rPr>
-          <w:rFonts w:ascii="Courier New" w:hAnsi="Courier New" w:cs="Courier New"/>
-        </w:rPr>
-        <w:t>fr</w:t>
-      </w:r>
-      <w:proofErr w:type="spellEnd"/>
-      <w:r>
-        <w:rPr>
-          <w:rFonts w:ascii="Courier New" w:hAnsi="Courier New" w:cs="Courier New"/>
-        </w:rPr>
-        <w:t>" with your language of choice</w:t>
-      </w:r>
-      <w:r>
-        <w:rPr>
-          <w:rFonts w:ascii="Courier New" w:hAnsi="Courier New" w:cs="Courier New"/>
-        </w:rPr>
-        <w:br/>
-      </w:r>
-      <w:proofErr w:type="spellStart"/>
-      <w:r>
-        <w:rPr>
-          <w:rFonts w:ascii="Courier New" w:hAnsi="Courier New" w:cs="Courier New"/>
-        </w:rPr>
-        <w:t>CultureInfo</w:t>
-      </w:r>
-      <w:proofErr w:type="spellEnd"/>
-      <w:r>
-        <w:rPr>
-          <w:rFonts w:ascii="Courier New" w:hAnsi="Courier New" w:cs="Courier New"/>
-        </w:rPr>
-        <w:t xml:space="preserve"> </w:t>
-      </w:r>
-      <w:proofErr w:type="spellStart"/>
-      <w:r>
-        <w:rPr>
-          <w:rFonts w:ascii="Courier New" w:hAnsi="Courier New" w:cs="Courier New"/>
-        </w:rPr>
-        <w:t>cultureOverride</w:t>
-      </w:r>
-      <w:proofErr w:type="spellEnd"/>
-      <w:r>
-        <w:rPr>
-          <w:rFonts w:ascii="Courier New" w:hAnsi="Courier New" w:cs="Courier New"/>
-        </w:rPr>
-        <w:t xml:space="preserve"> = new </w:t>
-      </w:r>
-      <w:proofErr w:type="spellStart"/>
-      <w:r>
-        <w:rPr>
-          <w:rFonts w:ascii="Courier New" w:hAnsi="Courier New" w:cs="Courier New"/>
-        </w:rPr>
-        <w:t>CultureInfo</w:t>
-      </w:r>
-      <w:proofErr w:type="spellEnd"/>
-      <w:r>
-        <w:rPr>
-          <w:rFonts w:ascii="Courier New" w:hAnsi="Courier New" w:cs="Courier New"/>
-        </w:rPr>
-        <w:t>("</w:t>
-      </w:r>
-      <w:proofErr w:type="spellStart"/>
-      <w:r>
-        <w:rPr>
-          <w:rFonts w:ascii="Courier New" w:hAnsi="Courier New" w:cs="Courier New"/>
-        </w:rPr>
-        <w:t>fr</w:t>
-      </w:r>
-      <w:proofErr w:type="spellEnd"/>
-      <w:r>
-        <w:rPr>
-          <w:rFonts w:ascii="Courier New" w:hAnsi="Courier New" w:cs="Courier New"/>
-        </w:rPr>
-        <w:t>");</w:t>
-      </w:r>
-      <w:r>
-        <w:rPr>
-          <w:rFonts w:ascii="Courier New" w:hAnsi="Courier New" w:cs="Courier New"/>
-        </w:rPr>
-        <w:br/>
-      </w:r>
-      <w:proofErr w:type="spellStart"/>
-      <w:r>
-        <w:rPr>
-          <w:rFonts w:ascii="Courier New" w:hAnsi="Courier New" w:cs="Courier New"/>
-        </w:rPr>
-        <w:t>Thread.CurrentThread.CurrentUICulture</w:t>
-      </w:r>
-      <w:proofErr w:type="spellEnd"/>
-      <w:r>
-        <w:rPr>
-          <w:rFonts w:ascii="Courier New" w:hAnsi="Courier New" w:cs="Courier New"/>
-        </w:rPr>
-        <w:t xml:space="preserve"> = </w:t>
-      </w:r>
-      <w:proofErr w:type="spellStart"/>
-      <w:r>
-        <w:rPr>
-          <w:rFonts w:ascii="Courier New" w:hAnsi="Courier New" w:cs="Courier New"/>
-        </w:rPr>
-        <w:t>cultureOverride</w:t>
-      </w:r>
-      <w:proofErr w:type="spellEnd"/>
-      <w:r>
-        <w:rPr>
-          <w:rFonts w:ascii="Courier New" w:hAnsi="Courier New" w:cs="Courier New"/>
-        </w:rPr>
-        <w:t>;</w:t>
-      </w:r>
-      <w:r>
-        <w:rPr>
-          <w:rFonts w:ascii="Courier New" w:hAnsi="Courier New" w:cs="Courier New"/>
-        </w:rPr>
-        <w:br/>
-      </w:r>
-      <w:proofErr w:type="spellStart"/>
-      <w:r>
-        <w:rPr>
-          <w:rFonts w:ascii="Courier New" w:hAnsi="Courier New" w:cs="Courier New"/>
-        </w:rPr>
-        <w:t>Thread.CurrentThread.CurrentCulture</w:t>
-      </w:r>
-      <w:proofErr w:type="spellEnd"/>
-      <w:r>
-        <w:rPr>
-          <w:rFonts w:ascii="Courier New" w:hAnsi="Courier New" w:cs="Courier New"/>
-        </w:rPr>
-        <w:t xml:space="preserve"> = </w:t>
-      </w:r>
-      <w:proofErr w:type="spellStart"/>
-      <w:r>
-        <w:rPr>
-          <w:rFonts w:ascii="Courier New" w:hAnsi="Courier New" w:cs="Courier New"/>
-        </w:rPr>
-        <w:t>cultureOverride</w:t>
-      </w:r>
-      <w:proofErr w:type="spellEnd"/>
-      <w:r>
-        <w:rPr>
-          <w:rFonts w:ascii="Courier New" w:hAnsi="Courier New" w:cs="Courier New"/>
-        </w:rPr>
-        <w:t>;</w:t>
+        <w:t>Thread.CurrentThread.CurrentCulture = cultureOverride;</w:t>
       </w:r>
     </w:p>
     <w:p>
@@ -12729,8 +12380,8 @@
     </w:p>
     <w:p/>
     <w:sectPr>
-      <w:headerReference w:type="default" r:id="rId33"/>
-      <w:footerReference w:type="default" r:id="rId34"/>
+      <w:headerReference w:type="default" r:id="rId34"/>
+      <w:footerReference w:type="default" r:id="rId35"/>
       <w:pgSz w:w="11906" w:h="16838"/>
       <w:pgMar w:top="1276" w:right="1016" w:bottom="709" w:left="851" w:header="540" w:footer="413" w:gutter="0"/>
       <w:cols w:space="708"/>
@@ -12788,7 +12439,7 @@
       <w:rPr>
         <w:noProof/>
       </w:rPr>
-      <w:t>22</w:t>
+      <w:t>14</w:t>
     </w:r>
     <w:r>
       <w:fldChar w:fldCharType="end"/>
@@ -12796,14 +12447,27 @@
     <w:r>
       <w:t xml:space="preserve"> of </w:t>
     </w:r>
-    <w:fldSimple w:instr=" NUMPAGES   \* MERGEFORMAT ">
-      <w:r>
-        <w:rPr>
-          <w:noProof/>
-        </w:rPr>
-        <w:t>27</w:t>
-      </w:r>
-    </w:fldSimple>
+    <w:r>
+      <w:fldChar w:fldCharType="begin"/>
+    </w:r>
+    <w:r>
+      <w:instrText xml:space="preserve"> NUMPAGES   \* MERGEFORMAT </w:instrText>
+    </w:r>
+    <w:r>
+      <w:fldChar w:fldCharType="separate"/>
+    </w:r>
+    <w:r>
+      <w:rPr>
+        <w:noProof/>
+      </w:rPr>
+      <w:t>27</w:t>
+    </w:r>
+    <w:r>
+      <w:rPr>
+        <w:noProof/>
+      </w:rPr>
+      <w:fldChar w:fldCharType="end"/>
+    </w:r>
   </w:p>
 </w:ftr>
 </file>
@@ -12850,10 +12514,7 @@
     </w:r>
     <w:r>
       <w:tab/>
-      <w:t>v1.0</w:t>
-    </w:r>
-    <w:r>
-      <w:t xml:space="preserve"> DRAFT</w:t>
+      <w:t>v1.0 DRAFT</w:t>
     </w:r>
     <w:r>
       <w:tab/>
@@ -16120,7 +15781,7 @@
 </file>
 
 <file path=customXml/itemProps1.xml><?xml version="1.0" encoding="utf-8"?>
-<ds:datastoreItem xmlns:ds="http://schemas.openxmlformats.org/officeDocument/2006/customXml" ds:itemID="{E93D60C2-78A1-43F9-8F1C-9500B0FF544B}">
+<ds:datastoreItem xmlns:ds="http://schemas.openxmlformats.org/officeDocument/2006/customXml" ds:itemID="{C6DF01C1-DF98-4367-8741-9B732833DBFA}">
   <ds:schemaRefs>
     <ds:schemaRef ds:uri="http://schemas.openxmlformats.org/officeDocument/2006/bibliography"/>
   </ds:schemaRefs>

</xml_diff>

<commit_message>
Added submenu to MKKE config
Updated documentation with link to demo video
</commit_message>
<xml_diff>
--- a/Documentation/SoniFight-user-guide.docx
+++ b/Documentation/SoniFight-user-guide.docx
@@ -2761,25 +2761,39 @@
         <w:rPr>
           <w:rFonts w:ascii="Calibri" w:hAnsi="Calibri"/>
         </w:rPr>
-        <w:t>nsing details for the embedded i</w:t>
-      </w:r>
+        <w:t xml:space="preserve">nsing details for the embedded </w:t>
+      </w:r>
+      <w:proofErr w:type="spellStart"/>
       <w:r>
         <w:rPr>
           <w:rFonts w:ascii="Calibri" w:hAnsi="Calibri"/>
         </w:rPr>
-        <w:t>rrKlang audio library.</w:t>
-      </w:r>
-    </w:p>
-    <w:p>
-      <w:pPr>
+        <w:t>i</w:t>
+      </w:r>
+      <w:r>
         <w:rPr>
           <w:rFonts w:ascii="Calibri" w:hAnsi="Calibri"/>
         </w:rPr>
-      </w:pPr>
+        <w:t>rrKlang</w:t>
+      </w:r>
+      <w:proofErr w:type="spellEnd"/>
       <w:r>
         <w:rPr>
           <w:rFonts w:ascii="Calibri" w:hAnsi="Calibri"/>
         </w:rPr>
+        <w:t xml:space="preserve"> audio library.</w:t>
+      </w:r>
+    </w:p>
+    <w:p>
+      <w:pPr>
+        <w:rPr>
+          <w:rFonts w:ascii="Calibri" w:hAnsi="Calibri"/>
+        </w:rPr>
+      </w:pPr>
+      <w:r>
+        <w:rPr>
+          <w:rFonts w:ascii="Calibri" w:hAnsi="Calibri"/>
+        </w:rPr>
         <w:t xml:space="preserve">To run SoniFight </w:t>
       </w:r>
       <w:r>
@@ -2943,7 +2957,21 @@
         <w:rPr>
           <w:rFonts w:ascii="Calibri" w:hAnsi="Calibri"/>
         </w:rPr>
-        <w:t xml:space="preserve"> Mortal Kombat 9</w:t>
+        <w:t xml:space="preserve"> Mortal </w:t>
+      </w:r>
+      <w:proofErr w:type="spellStart"/>
+      <w:r>
+        <w:rPr>
+          <w:rFonts w:ascii="Calibri" w:hAnsi="Calibri"/>
+        </w:rPr>
+        <w:t>Kombat</w:t>
+      </w:r>
+      <w:proofErr w:type="spellEnd"/>
+      <w:r>
+        <w:rPr>
+          <w:rFonts w:ascii="Calibri" w:hAnsi="Calibri"/>
+        </w:rPr>
+        <w:t xml:space="preserve"> 9</w:t>
       </w:r>
       <w:r>
         <w:rPr>
@@ -3005,19 +3033,33 @@
         <w:rPr>
           <w:rFonts w:ascii="Calibri" w:hAnsi="Calibri"/>
         </w:rPr>
-        <w:t xml:space="preserve"> so that there is less ne</w:t>
-      </w:r>
+        <w:t xml:space="preserve"> so that there is less </w:t>
+      </w:r>
+      <w:proofErr w:type="gramStart"/>
       <w:r>
         <w:rPr>
           <w:rFonts w:ascii="Calibri" w:hAnsi="Calibri"/>
         </w:rPr>
+        <w:t>ne</w:t>
+      </w:r>
+      <w:r>
+        <w:rPr>
+          <w:rFonts w:ascii="Calibri" w:hAnsi="Calibri"/>
+        </w:rPr>
         <w:t>e</w:t>
       </w:r>
       <w:r>
         <w:rPr>
           <w:rFonts w:ascii="Calibri" w:hAnsi="Calibri"/>
         </w:rPr>
-        <w:t xml:space="preserve">d to memorise sequences of menu </w:t>
+        <w:t>d</w:t>
+      </w:r>
+      <w:proofErr w:type="gramEnd"/>
+      <w:r>
+        <w:rPr>
+          <w:rFonts w:ascii="Calibri" w:hAnsi="Calibri"/>
+        </w:rPr>
+        <w:t xml:space="preserve"> to memorise sequences of menu </w:t>
       </w:r>
       <w:r>
         <w:rPr>
@@ -3302,12 +3344,26 @@
         <w:rPr>
           <w:rFonts w:ascii="Calibri" w:hAnsi="Calibri"/>
         </w:rPr>
-        <w:t xml:space="preserve">If you want to quickly get an idea of what the SoniFight software can do then a demonstration video </w:t>
-      </w:r>
+        <w:t xml:space="preserve">If you want to quickly get an idea of what the SoniFight software can </w:t>
+      </w:r>
+      <w:proofErr w:type="gramStart"/>
       <w:r>
         <w:rPr>
           <w:rFonts w:ascii="Calibri" w:hAnsi="Calibri"/>
         </w:rPr>
+        <w:t>do</w:t>
+      </w:r>
+      <w:proofErr w:type="gramEnd"/>
+      <w:r>
+        <w:rPr>
+          <w:rFonts w:ascii="Calibri" w:hAnsi="Calibri"/>
+        </w:rPr>
+        <w:t xml:space="preserve"> then a demonstration video </w:t>
+      </w:r>
+      <w:r>
+        <w:rPr>
+          <w:rFonts w:ascii="Calibri" w:hAnsi="Calibri"/>
+        </w:rPr>
         <w:t>is available at</w:t>
       </w:r>
       <w:r>
@@ -3322,41 +3378,26 @@
         </w:rPr>
         <w:t>:</w:t>
       </w:r>
-    </w:p>
-    <w:p>
-      <w:pPr>
-        <w:jc w:val="center"/>
+      <w:r>
         <w:rPr>
           <w:rFonts w:ascii="Calibri" w:hAnsi="Calibri"/>
         </w:rPr>
-      </w:pPr>
+        <w:t xml:space="preserve"> </w:t>
+      </w:r>
+      <w:hyperlink r:id="rId13" w:history="1">
+        <w:r>
+          <w:rPr>
+            <w:rStyle w:val="Hyperlink"/>
+            <w:rFonts w:ascii="Calibri" w:hAnsi="Calibri"/>
+          </w:rPr>
+          <w:t>https://www.youtube.com/watch?v=qHvcVv_BdmE</w:t>
+        </w:r>
+      </w:hyperlink>
       <w:r>
         <w:rPr>
           <w:rFonts w:ascii="Calibri" w:hAnsi="Calibri"/>
-          <w:highlight w:val="yellow"/>
-        </w:rPr>
-        <w:t xml:space="preserve">TO DO - </w:t>
-      </w:r>
-      <w:r>
-        <w:rPr>
-          <w:rFonts w:ascii="Calibri" w:hAnsi="Calibri"/>
-          <w:highlight w:val="yellow"/>
-        </w:rPr>
-        <w:t>LINK</w:t>
-      </w:r>
-      <w:r>
-        <w:rPr>
-          <w:rFonts w:ascii="Calibri" w:hAnsi="Calibri"/>
-          <w:highlight w:val="yellow"/>
-        </w:rPr>
-        <w:t xml:space="preserve"> TO DEMONSTRATION VIDEO </w:t>
-      </w:r>
-      <w:r>
-        <w:rPr>
-          <w:rFonts w:ascii="Calibri" w:hAnsi="Calibri"/>
-          <w:highlight w:val="yellow"/>
-        </w:rPr>
-        <w:t>HERE</w:t>
+        </w:rPr>
+        <w:t xml:space="preserve"> </w:t>
       </w:r>
     </w:p>
     <w:p>
@@ -3364,152 +3405,153 @@
         <w:keepNext/>
         <w:jc w:val="center"/>
       </w:pPr>
-    </w:p>
-    <w:p>
-      <w:pPr>
-        <w:keepNext/>
+      <w:r>
+        <w:rPr>
+          <w:noProof/>
+        </w:rPr>
+        <w:drawing>
+          <wp:inline distT="0" distB="0" distL="0" distR="0">
+            <wp:extent cx="6374765" cy="3495040"/>
+            <wp:effectExtent l="38100" t="38100" r="102235" b="86360"/>
+            <wp:docPr id="3" name="Picture 3"/>
+            <wp:cNvGraphicFramePr>
+              <a:graphicFrameLocks xmlns:a="http://schemas.openxmlformats.org/drawingml/2006/main" noChangeAspect="1"/>
+            </wp:cNvGraphicFramePr>
+            <a:graphic xmlns:a="http://schemas.openxmlformats.org/drawingml/2006/main">
+              <a:graphicData uri="http://schemas.openxmlformats.org/drawingml/2006/picture">
+                <pic:pic xmlns:pic="http://schemas.openxmlformats.org/drawingml/2006/picture">
+                  <pic:nvPicPr>
+                    <pic:cNvPr id="3" name="Demonstration-Video-Screenshot.png"/>
+                    <pic:cNvPicPr/>
+                  </pic:nvPicPr>
+                  <pic:blipFill>
+                    <a:blip r:embed="rId14">
+                      <a:extLst>
+                        <a:ext uri="{28A0092B-C50C-407E-A947-70E740481C1C}">
+                          <a14:useLocalDpi xmlns:a14="http://schemas.microsoft.com/office/drawing/2010/main" val="0"/>
+                        </a:ext>
+                      </a:extLst>
+                    </a:blip>
+                    <a:stretch>
+                      <a:fillRect/>
+                    </a:stretch>
+                  </pic:blipFill>
+                  <pic:spPr>
+                    <a:xfrm>
+                      <a:off x="0" y="0"/>
+                      <a:ext cx="6374765" cy="3495040"/>
+                    </a:xfrm>
+                    <a:prstGeom prst="rect">
+                      <a:avLst/>
+                    </a:prstGeom>
+                    <a:effectLst>
+                      <a:outerShdw blurRad="50800" dist="38100" dir="2700000" algn="tl" rotWithShape="0">
+                        <a:prstClr val="black">
+                          <a:alpha val="40000"/>
+                        </a:prstClr>
+                      </a:outerShdw>
+                    </a:effectLst>
+                  </pic:spPr>
+                </pic:pic>
+              </a:graphicData>
+            </a:graphic>
+          </wp:inline>
+        </w:drawing>
+      </w:r>
+    </w:p>
+    <w:p>
+      <w:r>
+        <w:t>To run</w:t>
+      </w:r>
+      <w:r>
+        <w:t xml:space="preserve"> the </w:t>
+      </w:r>
+      <w:r>
+        <w:rPr>
+          <w:b/>
+        </w:rPr>
+        <w:t>SoniFight</w:t>
+      </w:r>
+      <w:r>
+        <w:t xml:space="preserve"> </w:t>
+      </w:r>
+      <w:r>
+        <w:t xml:space="preserve">and </w:t>
+      </w:r>
+      <w:proofErr w:type="spellStart"/>
+      <w:r>
+        <w:rPr>
+          <w:b/>
+        </w:rPr>
+        <w:t>Pointer</w:t>
+      </w:r>
+      <w:r>
+        <w:rPr>
+          <w:b/>
+        </w:rPr>
+        <w:t>Chain</w:t>
+      </w:r>
+      <w:r>
+        <w:rPr>
+          <w:b/>
+        </w:rPr>
+        <w:t>Tester</w:t>
+      </w:r>
+      <w:proofErr w:type="spellEnd"/>
+      <w:r>
+        <w:t xml:space="preserve"> </w:t>
+      </w:r>
+      <w:r>
+        <w:t>application</w:t>
+      </w:r>
+      <w:r>
+        <w:t>s</w:t>
+      </w:r>
+      <w:r>
+        <w:t>,</w:t>
+      </w:r>
+      <w:r>
+        <w:t xml:space="preserve"> the</w:t>
+      </w:r>
+      <w:r>
+        <w:t xml:space="preserve"> </w:t>
+      </w:r>
+      <w:r>
+        <w:t xml:space="preserve">.NET framework </w:t>
+      </w:r>
+      <w:r>
+        <w:t xml:space="preserve">version </w:t>
+      </w:r>
+      <w:r>
+        <w:t>4.</w:t>
+      </w:r>
+      <w:r>
+        <w:t>7</w:t>
+      </w:r>
+      <w:r>
+        <w:t xml:space="preserve"> or </w:t>
+      </w:r>
+      <w:r>
+        <w:t>later</w:t>
+      </w:r>
+      <w:r>
+        <w:t xml:space="preserve"> must be installed on your computer. If you do not have this</w:t>
+      </w:r>
+      <w:r>
+        <w:t xml:space="preserve"> installed</w:t>
+      </w:r>
+      <w:r>
+        <w:t xml:space="preserve"> </w:t>
+      </w:r>
+      <w:r>
+        <w:t>it is freely available from Microsoft at the following URL:</w:t>
+      </w:r>
+    </w:p>
+    <w:p>
+      <w:pPr>
         <w:jc w:val="center"/>
       </w:pPr>
-    </w:p>
-    <w:p>
-      <w:pPr>
-        <w:keepNext/>
-        <w:jc w:val="center"/>
-      </w:pPr>
-    </w:p>
-    <w:p>
-      <w:pPr>
-        <w:keepNext/>
-        <w:jc w:val="center"/>
-      </w:pPr>
-    </w:p>
-    <w:p>
-      <w:pPr>
-        <w:keepNext/>
-        <w:jc w:val="center"/>
-      </w:pPr>
-    </w:p>
-    <w:p>
-      <w:pPr>
-        <w:keepNext/>
-        <w:jc w:val="center"/>
-      </w:pPr>
-    </w:p>
-    <w:p>
-      <w:pPr>
-        <w:keepNext/>
-        <w:jc w:val="center"/>
-      </w:pPr>
-    </w:p>
-    <w:p>
-      <w:pPr>
-        <w:keepNext/>
-        <w:jc w:val="center"/>
-      </w:pPr>
-    </w:p>
-    <w:p>
-      <w:pPr>
-        <w:keepNext/>
-        <w:jc w:val="center"/>
-      </w:pPr>
-    </w:p>
-    <w:p>
-      <w:pPr>
-        <w:keepNext/>
-        <w:jc w:val="center"/>
-      </w:pPr>
-    </w:p>
-    <w:p>
-      <w:r>
-        <w:t>To run</w:t>
-      </w:r>
-      <w:r>
-        <w:t xml:space="preserve"> the </w:t>
-      </w:r>
-      <w:r>
-        <w:rPr>
-          <w:b/>
-        </w:rPr>
-        <w:t>SoniFight</w:t>
-      </w:r>
-      <w:r>
-        <w:t xml:space="preserve"> </w:t>
-      </w:r>
-      <w:r>
-        <w:t xml:space="preserve">and </w:t>
-      </w:r>
-      <w:r>
-        <w:rPr>
-          <w:b/>
-        </w:rPr>
-        <w:t>Pointer</w:t>
-      </w:r>
-      <w:r>
-        <w:rPr>
-          <w:b/>
-        </w:rPr>
-        <w:t>Chain</w:t>
-      </w:r>
-      <w:r>
-        <w:rPr>
-          <w:b/>
-        </w:rPr>
-        <w:t>Tester</w:t>
-      </w:r>
-      <w:r>
-        <w:t xml:space="preserve"> </w:t>
-      </w:r>
-      <w:r>
-        <w:t>application</w:t>
-      </w:r>
-      <w:r>
-        <w:t>s</w:t>
-      </w:r>
-      <w:r>
-        <w:t>,</w:t>
-      </w:r>
-      <w:r>
-        <w:t xml:space="preserve"> the</w:t>
-      </w:r>
-      <w:r>
-        <w:t xml:space="preserve"> </w:t>
-      </w:r>
-      <w:r>
-        <w:t xml:space="preserve">.NET framework </w:t>
-      </w:r>
-      <w:r>
-        <w:t xml:space="preserve">version </w:t>
-      </w:r>
-      <w:r>
-        <w:t>4.</w:t>
-      </w:r>
-      <w:r>
-        <w:t>7</w:t>
-      </w:r>
-      <w:r>
-        <w:t xml:space="preserve"> or </w:t>
-      </w:r>
-      <w:r>
-        <w:t>later</w:t>
-      </w:r>
-      <w:r>
-        <w:t xml:space="preserve"> must be installed on your computer. If you do not have this</w:t>
-      </w:r>
-      <w:r>
-        <w:t xml:space="preserve"> installed</w:t>
-      </w:r>
-      <w:r>
-        <w:t xml:space="preserve"> </w:t>
-      </w:r>
-      <w:r>
-        <w:t>it is freely available from Microsoft at the following URL:</w:t>
-      </w:r>
-    </w:p>
-    <w:p>
-      <w:pPr>
-        <w:jc w:val="center"/>
-      </w:pPr>
-      <w:hyperlink r:id="rId13" w:history="1">
+      <w:hyperlink r:id="rId15" w:history="1">
         <w:r>
           <w:rPr>
             <w:rStyle w:val="Hyperlink"/>
@@ -3546,7 +3588,15 @@
     </w:p>
     <w:p>
       <w:r>
-        <w:t xml:space="preserve">If you just want to use the software then </w:t>
+        <w:t xml:space="preserve">If you just want to use the </w:t>
+      </w:r>
+      <w:proofErr w:type="gramStart"/>
+      <w:r>
+        <w:t>software</w:t>
+      </w:r>
+      <w:proofErr w:type="gramEnd"/>
+      <w:r>
+        <w:t xml:space="preserve"> then </w:t>
       </w:r>
       <w:r>
         <w:t xml:space="preserve">you can </w:t>
@@ -3568,7 +3618,7 @@
       <w:pPr>
         <w:jc w:val="center"/>
       </w:pPr>
-      <w:hyperlink r:id="rId14" w:history="1">
+      <w:hyperlink r:id="rId16" w:history="1">
         <w:r>
           <w:rPr>
             <w:rStyle w:val="Hyperlink"/>
@@ -3625,7 +3675,15 @@
         <w:t xml:space="preserve">If you want to build the software </w:t>
       </w:r>
       <w:r>
-        <w:t xml:space="preserve">from source </w:t>
+        <w:t xml:space="preserve">from </w:t>
+      </w:r>
+      <w:proofErr w:type="gramStart"/>
+      <w:r>
+        <w:t>source</w:t>
+      </w:r>
+      <w:proofErr w:type="gramEnd"/>
+      <w:r>
+        <w:t xml:space="preserve"> </w:t>
       </w:r>
       <w:r>
         <w:t>then you can either download a zip of the latest files from</w:t>
@@ -3638,7 +3696,7 @@
       <w:pPr>
         <w:jc w:val="center"/>
       </w:pPr>
-      <w:hyperlink r:id="rId15" w:history="1">
+      <w:hyperlink r:id="rId17" w:history="1">
         <w:r>
           <w:rPr>
             <w:rStyle w:val="Hyperlink"/>
@@ -3666,7 +3724,7 @@
       <w:r>
         <w:t xml:space="preserve"> such as those from </w:t>
       </w:r>
-      <w:hyperlink r:id="rId16" w:history="1">
+      <w:hyperlink r:id="rId18" w:history="1">
         <w:r>
           <w:rPr>
             <w:rStyle w:val="Hyperlink"/>
@@ -3762,7 +3820,7 @@
       <w:pPr>
         <w:jc w:val="center"/>
       </w:pPr>
-      <w:hyperlink r:id="rId17" w:history="1">
+      <w:hyperlink r:id="rId19" w:history="1">
         <w:r>
           <w:rPr>
             <w:rStyle w:val="Hyperlink"/>
@@ -3787,8 +3845,13 @@
       <w:r>
         <w:t xml:space="preserve">the pre-compiled </w:t>
       </w:r>
-      <w:r>
-        <w:t>software you will need the .NET framework version 4.</w:t>
+      <w:proofErr w:type="gramStart"/>
+      <w:r>
+        <w:t>software</w:t>
+      </w:r>
+      <w:proofErr w:type="gramEnd"/>
+      <w:r>
+        <w:t xml:space="preserve"> you will need the .NET framework version 4.</w:t>
       </w:r>
       <w:r>
         <w:t>7</w:t>
@@ -3816,7 +3879,7 @@
           <w:rFonts w:cstheme="minorHAnsi"/>
         </w:rPr>
       </w:pPr>
-      <w:hyperlink r:id="rId18" w:history="1">
+      <w:hyperlink r:id="rId20" w:history="1">
         <w:r>
           <w:rPr>
             <w:rStyle w:val="Hyperlink"/>
@@ -3890,7 +3953,7 @@
           <w:rFonts w:cstheme="minorHAnsi"/>
         </w:rPr>
       </w:pPr>
-      <w:hyperlink r:id="rId19" w:history="1">
+      <w:hyperlink r:id="rId21" w:history="1">
         <w:r>
           <w:rPr>
             <w:rStyle w:val="Hyperlink"/>
@@ -4384,11 +4447,19 @@
           <w:rFonts w:ascii="Courier New" w:hAnsi="Courier New" w:cs="Courier New"/>
         </w:rPr>
       </w:pPr>
+      <w:bookmarkStart w:id="4" w:name="_GoBack"/>
       <w:r>
         <w:rPr>
           <w:rFonts w:ascii="Courier New" w:hAnsi="Courier New" w:cs="Courier New"/>
         </w:rPr>
-        <w:t>└───Configs</w:t>
+        <w:t>└───</w:t>
+      </w:r>
+      <w:bookmarkEnd w:id="4"/>
+      <w:r>
+        <w:rPr>
+          <w:rFonts w:ascii="Courier New" w:hAnsi="Courier New" w:cs="Courier New"/>
+        </w:rPr>
+        <w:t>Configs</w:t>
       </w:r>
     </w:p>
     <w:p>
@@ -4444,7 +4515,21 @@
         <w:rPr>
           <w:rFonts w:ascii="Courier New" w:hAnsi="Courier New" w:cs="Courier New"/>
         </w:rPr>
-        <w:t xml:space="preserve">   └───02 - Mortal Kombat </w:t>
+        <w:t xml:space="preserve">   └───02 - Mortal </w:t>
+      </w:r>
+      <w:proofErr w:type="spellStart"/>
+      <w:r>
+        <w:rPr>
+          <w:rFonts w:ascii="Courier New" w:hAnsi="Courier New" w:cs="Courier New"/>
+        </w:rPr>
+        <w:t>Kombat</w:t>
+      </w:r>
+      <w:proofErr w:type="spellEnd"/>
+      <w:r>
+        <w:rPr>
+          <w:rFonts w:ascii="Courier New" w:hAnsi="Courier New" w:cs="Courier New"/>
+        </w:rPr>
+        <w:t xml:space="preserve"> </w:t>
       </w:r>
       <w:r>
         <w:rPr>
@@ -4468,12 +4553,14 @@
         </w:rPr>
         <w:t>└───</w:t>
       </w:r>
+      <w:proofErr w:type="spellStart"/>
       <w:r>
         <w:rPr>
           <w:rFonts w:ascii="Courier New" w:hAnsi="Courier New" w:cs="Courier New"/>
         </w:rPr>
         <w:t>fr</w:t>
       </w:r>
+      <w:proofErr w:type="spellEnd"/>
     </w:p>
     <w:p>
       <w:pPr>
@@ -4488,7 +4575,19 @@
         <w:rPr>
           <w:rFonts w:ascii="Courier New" w:hAnsi="Courier New" w:cs="Courier New"/>
         </w:rPr>
-        <w:t xml:space="preserve">    ├───</w:t>
+        <w:t xml:space="preserve">    </w:t>
+      </w:r>
+      <w:r>
+        <w:rPr>
+          <w:rFonts w:ascii="Courier New" w:hAnsi="Courier New" w:cs="Courier New"/>
+        </w:rPr>
+        <w:t>└</w:t>
+      </w:r>
+      <w:r>
+        <w:rPr>
+          <w:rFonts w:ascii="Courier New" w:hAnsi="Courier New" w:cs="Courier New"/>
+        </w:rPr>
+        <w:t>───</w:t>
       </w:r>
       <w:r>
         <w:rPr>
@@ -4666,7 +4765,7 @@
         <w:pStyle w:val="Heading1"/>
         <w:spacing w:after="240"/>
       </w:pPr>
-      <w:bookmarkStart w:id="4" w:name="_Toc495993712"/>
+      <w:bookmarkStart w:id="5" w:name="_Toc495993712"/>
       <w:r>
         <w:t xml:space="preserve">5 </w:t>
       </w:r>
@@ -4676,7 +4775,7 @@
       <w:r>
         <w:t xml:space="preserve"> – Main Tab</w:t>
       </w:r>
-      <w:bookmarkEnd w:id="4"/>
+      <w:bookmarkEnd w:id="5"/>
     </w:p>
     <w:p>
       <w:pPr>
@@ -4704,7 +4803,7 @@
                     <pic:cNvPicPr/>
                   </pic:nvPicPr>
                   <pic:blipFill>
-                    <a:blip r:embed="rId20">
+                    <a:blip r:embed="rId22">
                       <a:extLst>
                         <a:ext uri="{28A0092B-C50C-407E-A947-70E740481C1C}">
                           <a14:useLocalDpi xmlns:a14="http://schemas.microsoft.com/office/drawing/2010/main" val="0"/>
@@ -5101,14 +5200,14 @@
         <w:pStyle w:val="Heading1"/>
         <w:spacing w:after="240"/>
       </w:pPr>
-      <w:bookmarkStart w:id="5" w:name="_Toc495993713"/>
+      <w:bookmarkStart w:id="6" w:name="_Toc495993713"/>
       <w:r>
         <w:t xml:space="preserve">6 </w:t>
       </w:r>
       <w:r>
         <w:t>User Interface Elements – Edit Tab</w:t>
       </w:r>
-      <w:bookmarkEnd w:id="5"/>
+      <w:bookmarkEnd w:id="6"/>
     </w:p>
     <w:p>
       <w:r>
@@ -5162,7 +5261,7 @@
                     <pic:cNvPicPr/>
                   </pic:nvPicPr>
                   <pic:blipFill>
-                    <a:blip r:embed="rId21">
+                    <a:blip r:embed="rId23">
                       <a:extLst>
                         <a:ext uri="{28A0092B-C50C-407E-A947-70E740481C1C}">
                           <a14:useLocalDpi xmlns:a14="http://schemas.microsoft.com/office/drawing/2010/main" val="0"/>
@@ -5276,14 +5375,14 @@
       <w:pPr>
         <w:pStyle w:val="Heading2"/>
       </w:pPr>
-      <w:bookmarkStart w:id="6" w:name="_Toc495993714"/>
+      <w:bookmarkStart w:id="7" w:name="_Toc495993714"/>
       <w:r>
         <w:t xml:space="preserve">6.1 </w:t>
       </w:r>
       <w:r>
         <w:t>Edit Tab – Tree View</w:t>
       </w:r>
-      <w:bookmarkEnd w:id="6"/>
+      <w:bookmarkEnd w:id="7"/>
     </w:p>
     <w:p>
       <w:r>
@@ -5394,7 +5493,15 @@
         <w:t>ck tick delay</w:t>
       </w:r>
       <w:r>
-        <w:t>, master volumes for normal and continuous triggers, along with a field indicating whether this config uses tolk-based output</w:t>
+        <w:t xml:space="preserve">, master volumes for normal and continuous triggers, along with a field indicating whether this config uses </w:t>
+      </w:r>
+      <w:proofErr w:type="spellStart"/>
+      <w:r>
+        <w:t>tolk</w:t>
+      </w:r>
+      <w:proofErr w:type="spellEnd"/>
+      <w:r>
+        <w:t>-based output</w:t>
       </w:r>
       <w:r>
         <w:t xml:space="preserve"> and </w:t>
@@ -5439,7 +5546,15 @@
         <w:t>chain</w:t>
       </w:r>
       <w:r>
-        <w:t xml:space="preserve"> to a memory location and the type of data to read from that location. In essence, they ‘watch’ a memory location and read a value from it </w:t>
+        <w:t xml:space="preserve"> to a memory location and the type of data to read from that location. </w:t>
+      </w:r>
+      <w:proofErr w:type="gramStart"/>
+      <w:r>
+        <w:t>In essence, they</w:t>
+      </w:r>
+      <w:proofErr w:type="gramEnd"/>
+      <w:r>
+        <w:t xml:space="preserve"> ‘watch’ a memory location and read a value from it </w:t>
       </w:r>
       <w:r>
         <w:t>multiple times per second.</w:t>
@@ -5631,8 +5746,16 @@
         <w:rPr>
           <w:b/>
         </w:rPr>
-        <w:t>Save GameConfig</w:t>
-      </w:r>
+        <w:t xml:space="preserve">Save </w:t>
+      </w:r>
+      <w:proofErr w:type="spellStart"/>
+      <w:r>
+        <w:rPr>
+          <w:b/>
+        </w:rPr>
+        <w:t>GameConfig</w:t>
+      </w:r>
+      <w:proofErr w:type="spellEnd"/>
       <w:r>
         <w:t xml:space="preserve"> – Saves the current configuration settings to the </w:t>
       </w:r>
@@ -5656,14 +5779,14 @@
       <w:pPr>
         <w:pStyle w:val="Heading2"/>
       </w:pPr>
-      <w:bookmarkStart w:id="7" w:name="_Toc495993715"/>
+      <w:bookmarkStart w:id="8" w:name="_Toc495993715"/>
       <w:r>
         <w:t xml:space="preserve">6.2 </w:t>
       </w:r>
       <w:r>
         <w:t>Edit Tab – Details Panel</w:t>
       </w:r>
-      <w:bookmarkEnd w:id="7"/>
+      <w:bookmarkEnd w:id="8"/>
     </w:p>
     <w:p>
       <w:r>
@@ -5750,12 +5873,14 @@
       <w:r>
         <w:t xml:space="preserve"> running processes in Windows Task Manager (shortcut: </w:t>
       </w:r>
+      <w:proofErr w:type="spellStart"/>
       <w:r>
         <w:rPr>
           <w:b/>
         </w:rPr>
         <w:t>Ctrl+Shift+Esc</w:t>
       </w:r>
+      <w:proofErr w:type="spellEnd"/>
       <w:r>
         <w:t>). The process name should not contain the .EXE suffix of the executable.</w:t>
       </w:r>
@@ -5926,7 +6051,15 @@
         <w:t xml:space="preserve">Normal Trigger Master Volume – </w:t>
       </w:r>
       <w:r>
-        <w:t>A master volume used to multiply all normal trigger volumes so they can be made quieter or louder in bulk. Range is 0.0 to 1.0.</w:t>
+        <w:t xml:space="preserve">A master volume used to multiply all normal trigger </w:t>
+      </w:r>
+      <w:proofErr w:type="gramStart"/>
+      <w:r>
+        <w:t>volumes</w:t>
+      </w:r>
+      <w:proofErr w:type="gramEnd"/>
+      <w:r>
+        <w:t xml:space="preserve"> so they can be made quieter or louder in bulk. Range is 0.0 to 1.0.</w:t>
       </w:r>
     </w:p>
     <w:p>
@@ -5944,7 +6077,15 @@
         <w:t xml:space="preserve">Continuous Trigger Master Volume – </w:t>
       </w:r>
       <w:r>
-        <w:t>A master volume used to multiply all continuous trigger volumes so they can be made quieter or louder in bulk. Range is 0.0 to 1.0.</w:t>
+        <w:t xml:space="preserve">A master volume used to multiply all continuous trigger </w:t>
+      </w:r>
+      <w:proofErr w:type="gramStart"/>
+      <w:r>
+        <w:t>volumes</w:t>
+      </w:r>
+      <w:proofErr w:type="gramEnd"/>
+      <w:r>
+        <w:t xml:space="preserve"> so they can be made quieter or louder in bulk. Range is 0.0 to 1.0.</w:t>
       </w:r>
     </w:p>
     <w:p>
@@ -5967,10 +6108,32 @@
         <w:rPr>
           <w:b/>
         </w:rPr>
-        <w:t xml:space="preserve">Uses Tolk </w:t>
-      </w:r>
-      <w:r>
-        <w:t>– A simple yes/no notification about whether this game config has any active triggers which use tolk-based output. This field is read-only.</w:t>
+        <w:t xml:space="preserve">Uses </w:t>
+      </w:r>
+      <w:proofErr w:type="spellStart"/>
+      <w:r>
+        <w:rPr>
+          <w:b/>
+        </w:rPr>
+        <w:t>Tolk</w:t>
+      </w:r>
+      <w:proofErr w:type="spellEnd"/>
+      <w:r>
+        <w:rPr>
+          <w:b/>
+        </w:rPr>
+        <w:t xml:space="preserve"> </w:t>
+      </w:r>
+      <w:r>
+        <w:t xml:space="preserve">– A simple yes/no notification about whether this game config has any active triggers which use </w:t>
+      </w:r>
+      <w:proofErr w:type="spellStart"/>
+      <w:r>
+        <w:t>tolk</w:t>
+      </w:r>
+      <w:proofErr w:type="spellEnd"/>
+      <w:r>
+        <w:t>-based output. This field is read-only.</w:t>
       </w:r>
     </w:p>
     <w:p>
@@ -6002,21 +6165,29 @@
         <w:t xml:space="preserve"> optional multi-line text box where you can write some details regarding the game config should you wish.</w:t>
       </w:r>
       <w:r>
-        <w:t xml:space="preserve"> There is no particular limit on the amount of text you can enter here, and vertical scroll bars will appear when there is more text than will fit in the current textbox.</w:t>
+        <w:t xml:space="preserve"> There is no </w:t>
+      </w:r>
+      <w:proofErr w:type="gramStart"/>
+      <w:r>
+        <w:t>particular limit</w:t>
+      </w:r>
+      <w:proofErr w:type="gramEnd"/>
+      <w:r>
+        <w:t xml:space="preserve"> on the amount of text you can enter here, and vertical scroll bars will appear when there is more text than will fit in the current textbox.</w:t>
       </w:r>
     </w:p>
     <w:p>
       <w:pPr>
         <w:pStyle w:val="Heading2"/>
       </w:pPr>
-      <w:bookmarkStart w:id="8" w:name="_Toc495993716"/>
+      <w:bookmarkStart w:id="9" w:name="_Toc495993716"/>
       <w:r>
         <w:t xml:space="preserve">6.3 </w:t>
       </w:r>
       <w:r>
         <w:t>Creating a New Config</w:t>
       </w:r>
-      <w:bookmarkEnd w:id="8"/>
+      <w:bookmarkEnd w:id="9"/>
     </w:p>
     <w:p>
       <w:r>
@@ -6059,14 +6230,14 @@
       <w:pPr>
         <w:pStyle w:val="Heading2"/>
       </w:pPr>
-      <w:bookmarkStart w:id="9" w:name="_Toc495993717"/>
+      <w:bookmarkStart w:id="10" w:name="_Toc495993717"/>
       <w:r>
         <w:t xml:space="preserve">6.4 </w:t>
       </w:r>
       <w:r>
         <w:t>Creating Watches</w:t>
       </w:r>
-      <w:bookmarkEnd w:id="9"/>
+      <w:bookmarkEnd w:id="10"/>
     </w:p>
     <w:p>
       <w:r>
@@ -6227,7 +6398,7 @@
                     <pic:cNvPicPr/>
                   </pic:nvPicPr>
                   <pic:blipFill>
-                    <a:blip r:embed="rId22">
+                    <a:blip r:embed="rId24">
                       <a:extLst>
                         <a:ext uri="{28A0092B-C50C-407E-A947-70E740481C1C}">
                           <a14:useLocalDpi xmlns:a14="http://schemas.microsoft.com/office/drawing/2010/main" val="0"/>
@@ -6782,7 +6953,15 @@
         <w:t>Active</w:t>
       </w:r>
       <w:r>
-        <w:t xml:space="preserve"> -  This checkbox is used to toggle whether this watch is in use or not. The default is checked (active). If the checkbox is unchecked then this watch will not be polled and as such cannot activate any triggers that might depend upon it. Sometimes you may </w:t>
+        <w:t xml:space="preserve"> -  This checkbox is used to toggle whether this watch is in use or not. The default is checked (active). If the checkbox is </w:t>
+      </w:r>
+      <w:proofErr w:type="gramStart"/>
+      <w:r>
+        <w:t>unchecked</w:t>
+      </w:r>
+      <w:proofErr w:type="gramEnd"/>
+      <w:r>
+        <w:t xml:space="preserve"> then this watch will not be polled and as such cannot activate any triggers that might depend upon it. Sometimes you may </w:t>
       </w:r>
       <w:r>
         <w:t>wish</w:t>
@@ -6829,7 +7008,15 @@
         <w:t xml:space="preserve"> that</w:t>
       </w:r>
       <w:r>
-        <w:t xml:space="preserve"> you can easily tell if it’s important or not. If no triggers depend on this watch then the value displayed will be </w:t>
+        <w:t xml:space="preserve"> you can easily tell if it’s important or not. If no triggers depend on this </w:t>
+      </w:r>
+      <w:proofErr w:type="gramStart"/>
+      <w:r>
+        <w:t>watch</w:t>
+      </w:r>
+      <w:proofErr w:type="gramEnd"/>
+      <w:r>
+        <w:t xml:space="preserve"> then the value displayed will be </w:t>
       </w:r>
       <w:r>
         <w:rPr>
@@ -6883,7 +7070,21 @@
         <w:rPr>
           <w:b/>
         </w:rPr>
-        <w:t xml:space="preserve">[Save GameConfig] </w:t>
+        <w:t xml:space="preserve">[Save </w:t>
+      </w:r>
+      <w:proofErr w:type="spellStart"/>
+      <w:r>
+        <w:rPr>
+          <w:b/>
+        </w:rPr>
+        <w:t>GameConfig</w:t>
+      </w:r>
+      <w:proofErr w:type="spellEnd"/>
+      <w:r>
+        <w:rPr>
+          <w:b/>
+        </w:rPr>
+        <w:t xml:space="preserve">] </w:t>
       </w:r>
       <w:r>
         <w:t xml:space="preserve">button is clicked, so </w:t>
@@ -6939,14 +7140,14 @@
       <w:pPr>
         <w:pStyle w:val="Heading2"/>
       </w:pPr>
-      <w:bookmarkStart w:id="10" w:name="_Toc495993718"/>
+      <w:bookmarkStart w:id="11" w:name="_Toc495993718"/>
       <w:r>
         <w:t xml:space="preserve">6.5 </w:t>
       </w:r>
       <w:r>
         <w:t>Creating Triggers</w:t>
       </w:r>
-      <w:bookmarkEnd w:id="10"/>
+      <w:bookmarkEnd w:id="11"/>
     </w:p>
     <w:p>
       <w:r>
@@ -7107,7 +7308,7 @@
                     <pic:cNvPicPr/>
                   </pic:nvPicPr>
                   <pic:blipFill>
-                    <a:blip r:embed="rId23">
+                    <a:blip r:embed="rId25">
                       <a:extLst>
                         <a:ext uri="{28A0092B-C50C-407E-A947-70E740481C1C}">
                           <a14:useLocalDpi xmlns:a14="http://schemas.microsoft.com/office/drawing/2010/main" val="0"/>
@@ -7421,7 +7622,23 @@
           <w:b/>
           <w:i/>
         </w:rPr>
-        <w:t>Greater Than Or Equal To</w:t>
+        <w:t xml:space="preserve">Greater Than </w:t>
+      </w:r>
+      <w:proofErr w:type="gramStart"/>
+      <w:r>
+        <w:rPr>
+          <w:b/>
+          <w:i/>
+        </w:rPr>
+        <w:t>Or</w:t>
+      </w:r>
+      <w:proofErr w:type="gramEnd"/>
+      <w:r>
+        <w:rPr>
+          <w:b/>
+          <w:i/>
+        </w:rPr>
+        <w:t xml:space="preserve"> Equal To</w:t>
       </w:r>
       <w:r>
         <w:t>),</w:t>
@@ -7439,7 +7656,21 @@
         <w:rPr>
           <w:b/>
         </w:rPr>
-        <w:t>Less Than Or Equal To</w:t>
+        <w:t xml:space="preserve">Less Than </w:t>
+      </w:r>
+      <w:proofErr w:type="gramStart"/>
+      <w:r>
+        <w:rPr>
+          <w:b/>
+        </w:rPr>
+        <w:t>Or</w:t>
+      </w:r>
+      <w:proofErr w:type="gramEnd"/>
+      <w:r>
+        <w:rPr>
+          <w:b/>
+        </w:rPr>
+        <w:t xml:space="preserve"> Equal To</w:t>
       </w:r>
       <w:r>
         <w:t xml:space="preserve"> (threshold: </w:t>
@@ -7483,7 +7714,23 @@
           <w:b/>
           <w:i/>
         </w:rPr>
-        <w:t>Less Than Or Equal To</w:t>
+        <w:t xml:space="preserve">Less Than </w:t>
+      </w:r>
+      <w:proofErr w:type="gramStart"/>
+      <w:r>
+        <w:rPr>
+          <w:b/>
+          <w:i/>
+        </w:rPr>
+        <w:t>Or</w:t>
+      </w:r>
+      <w:proofErr w:type="gramEnd"/>
+      <w:r>
+        <w:rPr>
+          <w:b/>
+          <w:i/>
+        </w:rPr>
+        <w:t xml:space="preserve"> Equal To</w:t>
       </w:r>
       <w:r>
         <w:t>),</w:t>
@@ -7501,7 +7748,21 @@
         <w:rPr>
           <w:b/>
         </w:rPr>
-        <w:t>Greater Than Or Equal To</w:t>
+        <w:t xml:space="preserve">Greater Than </w:t>
+      </w:r>
+      <w:proofErr w:type="gramStart"/>
+      <w:r>
+        <w:rPr>
+          <w:b/>
+        </w:rPr>
+        <w:t>Or</w:t>
+      </w:r>
+      <w:proofErr w:type="gramEnd"/>
+      <w:r>
+        <w:rPr>
+          <w:b/>
+        </w:rPr>
+        <w:t xml:space="preserve"> Equal To</w:t>
       </w:r>
       <w:r>
         <w:t xml:space="preserve"> (threshold: </w:t>
@@ -7567,7 +7828,23 @@
           <w:b/>
           <w:i/>
         </w:rPr>
-        <w:t>Not Equal To Previous Value</w:t>
+        <w:t xml:space="preserve">Not Equal </w:t>
+      </w:r>
+      <w:proofErr w:type="gramStart"/>
+      <w:r>
+        <w:rPr>
+          <w:b/>
+          <w:i/>
+        </w:rPr>
+        <w:t>To</w:t>
+      </w:r>
+      <w:proofErr w:type="gramEnd"/>
+      <w:r>
+        <w:rPr>
+          <w:b/>
+          <w:i/>
+        </w:rPr>
+        <w:t xml:space="preserve"> Previous Value</w:t>
       </w:r>
       <w:r>
         <w:t>), or</w:t>
@@ -8246,7 +8523,15 @@
         <w:pStyle w:val="ListParagraph"/>
       </w:pPr>
       <w:r>
-        <w:t xml:space="preserve">A walkthough / discussion of </w:t>
+        <w:t xml:space="preserve">A </w:t>
+      </w:r>
+      <w:proofErr w:type="spellStart"/>
+      <w:r>
+        <w:t>walkthough</w:t>
+      </w:r>
+      <w:proofErr w:type="spellEnd"/>
+      <w:r>
+        <w:t xml:space="preserve"> / discussion of </w:t>
       </w:r>
       <w:r>
         <w:t>the process o</w:t>
@@ -8456,10 +8741,16 @@
         <w:pStyle w:val="ListParagraph"/>
       </w:pPr>
       <w:r>
-        <w:t>It is legal to not specify a sample filename at all, because sometimes you may want to create a dependent trigger that helps to control when another trigger is allowed to activate, and in such a case you may not require that dependent trigger to make any sound at all – just that its condition be matched.</w:t>
-      </w:r>
-      <w:bookmarkStart w:id="11" w:name="_GoBack"/>
-      <w:bookmarkEnd w:id="11"/>
+        <w:t xml:space="preserve">It is legal to not specify a sample filename at all, because sometimes you may want to create a dependent trigger that helps to control when another trigger </w:t>
+      </w:r>
+      <w:proofErr w:type="gramStart"/>
+      <w:r>
+        <w:t>is allowed to</w:t>
+      </w:r>
+      <w:proofErr w:type="gramEnd"/>
+      <w:r>
+        <w:t xml:space="preserve"> activate, and in such a case you may not require that dependent trigger to make any sound at all – just that its condition be matched.</w:t>
+      </w:r>
     </w:p>
     <w:p>
       <w:pPr>
@@ -8590,7 +8881,15 @@
         <w:t xml:space="preserve">Allowance Type </w:t>
       </w:r>
       <w:r>
-        <w:t>– This dropdown menu specifies whether this trigger is allowed to activate</w:t>
+        <w:t xml:space="preserve">– This dropdown menu specifies whether this trigger </w:t>
+      </w:r>
+      <w:proofErr w:type="gramStart"/>
+      <w:r>
+        <w:t>is allowed to</w:t>
+      </w:r>
+      <w:proofErr w:type="gramEnd"/>
+      <w:r>
+        <w:t xml:space="preserve"> activate</w:t>
       </w:r>
       <w:r>
         <w:t xml:space="preserve"> based on whether the clock / round-timer is changing or not. The available options are</w:t>
@@ -8783,7 +9082,15 @@
     </w:p>
     <w:p>
       <w:r>
-        <w:t>Once we have a watch that points to the clock value, and a trigger marked as the clock so we know to keep track of it and determine the in-game or in-menu state, then we can start to add additional triggers to provide further information about the game state</w:t>
+        <w:t xml:space="preserve">Once we have a watch that points to the clock value, and a trigger marked as the </w:t>
+      </w:r>
+      <w:proofErr w:type="gramStart"/>
+      <w:r>
+        <w:t>clock</w:t>
+      </w:r>
+      <w:proofErr w:type="gramEnd"/>
+      <w:r>
+        <w:t xml:space="preserve"> so we know to keep track of it and determine the in-game or in-menu state, then we can start to add additional triggers to provide further information about the game state</w:t>
       </w:r>
       <w:r>
         <w:t>.</w:t>
@@ -8832,7 +9139,15 @@
       </w:pPr>
       <w:r>
         <w:lastRenderedPageBreak/>
-        <w:t>Find an existing clock trigger (triggers 2, 3 and 4 in the Street Fighter IV config or 5 and 6 in the Mortal Kombat 9 config),</w:t>
+        <w:t xml:space="preserve">Find an existing clock trigger (triggers 2, 3 and 4 in the Street Fighter IV config or 5 and 6 in the Mortal </w:t>
+      </w:r>
+      <w:proofErr w:type="spellStart"/>
+      <w:r>
+        <w:t>Kombat</w:t>
+      </w:r>
+      <w:proofErr w:type="spellEnd"/>
+      <w:r>
+        <w:t xml:space="preserve"> 9 config),</w:t>
       </w:r>
     </w:p>
     <w:p>
@@ -8892,7 +9207,23 @@
         </w:numPr>
       </w:pPr>
       <w:r>
-        <w:t>Select a sample to play when that value is met. The sample can be anything, but must be in .ogg, .mp3 or .flac formats.</w:t>
+        <w:t>Select a sample to play when that value is met. The sample can be anything, but must be in .</w:t>
+      </w:r>
+      <w:proofErr w:type="spellStart"/>
+      <w:r>
+        <w:t>ogg</w:t>
+      </w:r>
+      <w:proofErr w:type="spellEnd"/>
+      <w:r>
+        <w:t>, .mp3 or .</w:t>
+      </w:r>
+      <w:proofErr w:type="spellStart"/>
+      <w:r>
+        <w:t>flac</w:t>
+      </w:r>
+      <w:proofErr w:type="spellEnd"/>
+      <w:r>
+        <w:t xml:space="preserve"> formats.</w:t>
       </w:r>
     </w:p>
     <w:p>
@@ -8977,7 +9308,23 @@
         </w:numPr>
       </w:pPr>
       <w:r>
-        <w:t xml:space="preserve">You or your opponent gaining a set amount of meter / ‘bar’ (i.e. super bar for EX or ‘super’ moves, ultra bar for ultra-combos / ‘criticals’ etc). </w:t>
+        <w:t xml:space="preserve">You or your opponent gaining a set amount of meter / ‘bar’ (i.e. super bar for EX or ‘super’ moves, </w:t>
+      </w:r>
+      <w:proofErr w:type="spellStart"/>
+      <w:r>
+        <w:t>ultra bar</w:t>
+      </w:r>
+      <w:proofErr w:type="spellEnd"/>
+      <w:r>
+        <w:t xml:space="preserve"> for ultra-combos / ‘</w:t>
+      </w:r>
+      <w:proofErr w:type="spellStart"/>
+      <w:r>
+        <w:t>criticals</w:t>
+      </w:r>
+      <w:proofErr w:type="spellEnd"/>
+      <w:r>
+        <w:t xml:space="preserve">’ etc). </w:t>
       </w:r>
     </w:p>
     <w:p>
@@ -9040,6 +9387,7 @@
         <w:lastRenderedPageBreak/>
         <w:t xml:space="preserve">reported by their watches – you may like to use the bundled </w:t>
       </w:r>
+      <w:proofErr w:type="spellStart"/>
       <w:r>
         <w:rPr>
           <w:b/>
@@ -9058,6 +9406,7 @@
         </w:rPr>
         <w:t>Tester</w:t>
       </w:r>
+      <w:proofErr w:type="spellEnd"/>
       <w:r>
         <w:t xml:space="preserve"> software for this) when they are moved to opposite sides of the screen.</w:t>
       </w:r>
@@ -9201,8 +9550,13 @@
       <w:r>
         <w:t xml:space="preserve">et </w:t>
       </w:r>
-      <w:r>
-        <w:t>in order to play a sample</w:t>
+      <w:proofErr w:type="gramStart"/>
+      <w:r>
+        <w:t>in order to</w:t>
+      </w:r>
+      <w:proofErr w:type="gramEnd"/>
+      <w:r>
+        <w:t xml:space="preserve"> play a sample</w:t>
       </w:r>
       <w:r>
         <w:t xml:space="preserve"> or output speech from a screen reader</w:t>
@@ -9221,7 +9575,15 @@
         </w:rPr>
       </w:pPr>
       <w:r>
-        <w:t xml:space="preserve">While there are no-doubt a number of different pieces of software which could help you locate </w:t>
+        <w:t xml:space="preserve">While there are no-doubt </w:t>
+      </w:r>
+      <w:proofErr w:type="gramStart"/>
+      <w:r>
+        <w:t>a number of</w:t>
+      </w:r>
+      <w:proofErr w:type="gramEnd"/>
+      <w:r>
+        <w:t xml:space="preserve"> different pieces of software which could help you locate </w:t>
       </w:r>
       <w:r>
         <w:t xml:space="preserve">a pointer </w:t>
@@ -9259,7 +9621,7 @@
       <w:r>
         <w:t xml:space="preserve"> </w:t>
       </w:r>
-      <w:hyperlink r:id="rId24" w:history="1">
+      <w:hyperlink r:id="rId26" w:history="1">
         <w:r>
           <w:rPr>
             <w:rStyle w:val="Hyperlink"/>
@@ -9290,7 +9652,7 @@
       <w:r>
         <w:t>y hope is that with a little bit of sighted assistance, or even perhaps hiring someone through Amazon’s Mechanical Turk (</w:t>
       </w:r>
-      <w:hyperlink r:id="rId25" w:history="1">
+      <w:hyperlink r:id="rId27" w:history="1">
         <w:r>
           <w:rPr>
             <w:rStyle w:val="Hyperlink"/>
@@ -9551,7 +9913,15 @@
     </w:p>
     <w:p>
       <w:r>
-        <w:t xml:space="preserve">The first thing we might do is launch Cheat Engine, connect to the game process, and then do a memory search for any 4 byte value (i.e. an integer or a float) which has the value 99. </w:t>
+        <w:t xml:space="preserve">The first thing we might do is launch Cheat Engine, connect to the game process, and then do a memory search for any </w:t>
+      </w:r>
+      <w:proofErr w:type="gramStart"/>
+      <w:r>
+        <w:t>4 byte</w:t>
+      </w:r>
+      <w:proofErr w:type="gramEnd"/>
+      <w:r>
+        <w:t xml:space="preserve"> value (i.e. an integer or a float) which has the value 99. </w:t>
       </w:r>
       <w:r>
         <w:t xml:space="preserve">When initially searching, it’s best to change the </w:t>
@@ -9615,7 +9985,7 @@
                     <pic:cNvPicPr/>
                   </pic:nvPicPr>
                   <pic:blipFill>
-                    <a:blip r:embed="rId26">
+                    <a:blip r:embed="rId28">
                       <a:extLst>
                         <a:ext uri="{28A0092B-C50C-407E-A947-70E740481C1C}">
                           <a14:useLocalDpi xmlns:a14="http://schemas.microsoft.com/office/drawing/2010/main" val="0"/>
@@ -9695,7 +10065,21 @@
         <w:rPr>
           <w:sz w:val="20"/>
         </w:rPr>
-        <w:t xml:space="preserve"> - Our initial scan for the value 99 as a 4 byte value where results may be writable or read-only.</w:t>
+        <w:t xml:space="preserve"> - Our initial scan for the value 99 as a </w:t>
+      </w:r>
+      <w:proofErr w:type="gramStart"/>
+      <w:r>
+        <w:rPr>
+          <w:sz w:val="20"/>
+        </w:rPr>
+        <w:t>4 byte</w:t>
+      </w:r>
+      <w:proofErr w:type="gramEnd"/>
+      <w:r>
+        <w:rPr>
+          <w:sz w:val="20"/>
+        </w:rPr>
+        <w:t xml:space="preserve"> value where results may be writable or read-only.</w:t>
       </w:r>
     </w:p>
     <w:p>
@@ -9703,7 +10087,15 @@
         <w:t>When we perform this initial</w:t>
       </w:r>
       <w:r>
-        <w:t xml:space="preserve"> search we will likely find that there are dozens, if not hundreds or thousands of memory values which are currently 99 – and that’s okay, but only </w:t>
+        <w:t xml:space="preserve"> </w:t>
+      </w:r>
+      <w:proofErr w:type="gramStart"/>
+      <w:r>
+        <w:t>search</w:t>
+      </w:r>
+      <w:proofErr w:type="gramEnd"/>
+      <w:r>
+        <w:t xml:space="preserve"> we will likely find that there are dozens, if not hundreds or thousands of memory values which are currently 99 – and that’s okay, but only </w:t>
       </w:r>
       <w:r>
         <w:rPr>
@@ -9745,7 +10137,15 @@
         <w:t xml:space="preserve">pause </w:t>
       </w:r>
       <w:r>
-        <w:t>the game and allow the clock value to tick down a few seconds. Let’s say it ticks down from 99 to 93. What this means is that somewhere in our result list of values which were 99, one of those values should now be 93. So what we could do is perform a “Next Scan” either looking for values in our list which are now  equal to 93, or alternatively we might like to scan for values in our list which have decreased by 6 (because 99 – 93 equals 6). Either will be fine, and what we’re hoping to find is that our large list of results has now been significantly cut down to maybe just a handful, or if we’re lucky just a single result.</w:t>
+        <w:t xml:space="preserve">the game and allow the clock value to tick down a few seconds. Let’s say it ticks down from 99 to 93. What this means is that somewhere in our result list of values which were 99, one of those values should now be 93. So what we could do is perform a “Next Scan” either looking for values in our list which are </w:t>
+      </w:r>
+      <w:proofErr w:type="gramStart"/>
+      <w:r>
+        <w:t>now  equal</w:t>
+      </w:r>
+      <w:proofErr w:type="gramEnd"/>
+      <w:r>
+        <w:t xml:space="preserve"> to 93, or alternatively we might like to scan for values in our list which have decreased by 6 (because 99 – 93 equals 6). Either will be fine, and what we’re hoping to find is that our large list of results has now been significantly cut down to maybe just a handful, or if we’re lucky just a single result.</w:t>
       </w:r>
     </w:p>
     <w:p>
@@ -9764,7 +10164,15 @@
     </w:p>
     <w:p>
       <w:r>
-        <w:t xml:space="preserve">If we want to be absolutely sure that a found value is the one we want, we can double-click on the result to add it to Cheat Engine’s </w:t>
+        <w:t xml:space="preserve">If we want to be </w:t>
+      </w:r>
+      <w:proofErr w:type="gramStart"/>
+      <w:r>
+        <w:t>absolutely sure</w:t>
+      </w:r>
+      <w:proofErr w:type="gramEnd"/>
+      <w:r>
+        <w:t xml:space="preserve"> that a found value is the one we want, we can double-click on the result to add it to Cheat Engine’s </w:t>
       </w:r>
       <w:r>
         <w:t>cheat table</w:t>
@@ -9843,11 +10251,33 @@
       <w:r>
         <w:t xml:space="preserve">from the pop-up menu. This opens a </w:t>
       </w:r>
-      <w:r>
-        <w:rPr>
-          <w:b/>
-        </w:rPr>
-        <w:t xml:space="preserve">Pointerscanner scanoptions </w:t>
+      <w:proofErr w:type="spellStart"/>
+      <w:r>
+        <w:rPr>
+          <w:b/>
+        </w:rPr>
+        <w:t>Pointerscanner</w:t>
+      </w:r>
+      <w:proofErr w:type="spellEnd"/>
+      <w:r>
+        <w:rPr>
+          <w:b/>
+        </w:rPr>
+        <w:t xml:space="preserve"> </w:t>
+      </w:r>
+      <w:proofErr w:type="spellStart"/>
+      <w:r>
+        <w:rPr>
+          <w:b/>
+        </w:rPr>
+        <w:t>scanoptions</w:t>
+      </w:r>
+      <w:proofErr w:type="spellEnd"/>
+      <w:r>
+        <w:rPr>
+          <w:b/>
+        </w:rPr>
+        <w:t xml:space="preserve"> </w:t>
       </w:r>
       <w:r>
         <w:t>window from which we can specify some scanning settings such as:</w:t>
@@ -9923,7 +10353,15 @@
     </w:p>
     <w:p>
       <w:r>
-        <w:t xml:space="preserve">For now let’s leave these defaults in place and click the </w:t>
+        <w:t xml:space="preserve">For </w:t>
+      </w:r>
+      <w:proofErr w:type="gramStart"/>
+      <w:r>
+        <w:t>now</w:t>
+      </w:r>
+      <w:proofErr w:type="gramEnd"/>
+      <w:r>
+        <w:t xml:space="preserve"> let’s leave these defaults in place and click the </w:t>
       </w:r>
       <w:r>
         <w:rPr>
@@ -9943,11 +10381,19 @@
       <w:r>
         <w:t xml:space="preserve">to agree and start the scan we are prompted to save the results of the pointer scan. It’s recommended to pick local storage location (i.e. not a network drive) that has lots of free space as sometimes these pointer scans can return multiple gigabytes of data. I typically create a folder called </w:t>
       </w:r>
-      <w:r>
-        <w:rPr>
-          <w:b/>
-        </w:rPr>
-        <w:t xml:space="preserve">ce-pointer-scans </w:t>
+      <w:proofErr w:type="spellStart"/>
+      <w:r>
+        <w:rPr>
+          <w:b/>
+        </w:rPr>
+        <w:t>ce</w:t>
+      </w:r>
+      <w:proofErr w:type="spellEnd"/>
+      <w:r>
+        <w:rPr>
+          <w:b/>
+        </w:rPr>
+        <w:t xml:space="preserve">-pointer-scans </w:t>
       </w:r>
       <w:r>
         <w:t xml:space="preserve">and save the first scan to that directory with the name </w:t>
@@ -9964,7 +10410,15 @@
     </w:p>
     <w:p>
       <w:r>
-        <w:t>When re-finding the Street Fighter IV clock when writing this documentation the pointer scan was only a few seconds and returned 1.8 million results which takes up only 20MB of file space. As mentioned, s</w:t>
+        <w:t xml:space="preserve">When re-finding the Street Fighter IV clock when writing this </w:t>
+      </w:r>
+      <w:proofErr w:type="gramStart"/>
+      <w:r>
+        <w:t>documentation</w:t>
+      </w:r>
+      <w:proofErr w:type="gramEnd"/>
+      <w:r>
+        <w:t xml:space="preserve"> the pointer scan was only a few seconds and returned 1.8 million results which takes up only 20MB of file space. As mentioned, s</w:t>
       </w:r>
       <w:r>
         <w:t>ome scans can take a lot longer</w:t>
@@ -9990,7 +10444,15 @@
     </w:p>
     <w:p>
       <w:r>
-        <w:t xml:space="preserve">The results of the pointer scan will turn up in a new window, and take the form of the process name followed by an initial hexadecimal offset, followed by up to four additional hexadecimal ‘hop’ values (because we previously specified our maximum depth as 5) – and each of these pointer </w:t>
+        <w:t xml:space="preserve">The results of the pointer scan will turn up in a new window, and take the form of the process name followed by an initial hexadecimal offset, followed by up to four additional </w:t>
+      </w:r>
+      <w:proofErr w:type="gramStart"/>
+      <w:r>
+        <w:t>hexadecimal</w:t>
+      </w:r>
+      <w:proofErr w:type="gramEnd"/>
+      <w:r>
+        <w:t xml:space="preserve"> ‘hop’ values (because we previously specified our maximum depth as 5) – and each of these pointer </w:t>
       </w:r>
       <w:r>
         <w:t>chains</w:t>
@@ -10057,7 +10519,7 @@
                     <pic:cNvPicPr/>
                   </pic:nvPicPr>
                   <pic:blipFill>
-                    <a:blip r:embed="rId27">
+                    <a:blip r:embed="rId29">
                       <a:extLst>
                         <a:ext uri="{28A0092B-C50C-407E-A947-70E740481C1C}">
                           <a14:useLocalDpi xmlns:a14="http://schemas.microsoft.com/office/drawing/2010/main" val="0"/>
@@ -10241,7 +10703,15 @@
         </w:numPr>
       </w:pPr>
       <w:r>
-        <w:t>We close down our game application,</w:t>
+        <w:t xml:space="preserve">We </w:t>
+      </w:r>
+      <w:proofErr w:type="gramStart"/>
+      <w:r>
+        <w:t>close down</w:t>
+      </w:r>
+      <w:proofErr w:type="gramEnd"/>
+      <w:r>
+        <w:t xml:space="preserve"> our game application,</w:t>
       </w:r>
     </w:p>
     <w:p>
@@ -10291,9 +10761,14 @@
       </w:r>
     </w:p>
     <w:p>
+      <w:proofErr w:type="gramStart"/>
       <w:r>
         <w:lastRenderedPageBreak/>
-        <w:t xml:space="preserve">So if I do this and re-find the street fighter clock, in this particular run it now turns up at the memory address </w:t>
+        <w:t>So</w:t>
+      </w:r>
+      <w:proofErr w:type="gramEnd"/>
+      <w:r>
+        <w:t xml:space="preserve"> if I do this and re-find the street fighter clock, in this particular run it now turns up at the memory address </w:t>
       </w:r>
       <w:r>
         <w:rPr>
@@ -10313,7 +10788,21 @@
         <w:rPr>
           <w:b/>
         </w:rPr>
-        <w:t xml:space="preserve">Pointer scan : 1.PTR </w:t>
+        <w:t xml:space="preserve">Pointer </w:t>
+      </w:r>
+      <w:proofErr w:type="gramStart"/>
+      <w:r>
+        <w:rPr>
+          <w:b/>
+        </w:rPr>
+        <w:t>scan :</w:t>
+      </w:r>
+      <w:proofErr w:type="gramEnd"/>
+      <w:r>
+        <w:rPr>
+          <w:b/>
+        </w:rPr>
+        <w:t xml:space="preserve"> 1.PTR </w:t>
       </w:r>
       <w:r>
         <w:t xml:space="preserve">window with our 1.8 million results and select </w:t>
@@ -10354,11 +10843,19 @@
       <w:r>
         <w:t xml:space="preserve"> in our </w:t>
       </w:r>
-      <w:r>
-        <w:rPr>
-          <w:b/>
-        </w:rPr>
-        <w:t xml:space="preserve">ce-pointer-scans </w:t>
+      <w:proofErr w:type="spellStart"/>
+      <w:r>
+        <w:rPr>
+          <w:b/>
+        </w:rPr>
+        <w:t>ce</w:t>
+      </w:r>
+      <w:proofErr w:type="spellEnd"/>
+      <w:r>
+        <w:rPr>
+          <w:b/>
+        </w:rPr>
+        <w:t xml:space="preserve">-pointer-scans </w:t>
       </w:r>
       <w:r>
         <w:t>directory.</w:t>
@@ -10390,7 +10887,7 @@
                     <pic:cNvPicPr/>
                   </pic:nvPicPr>
                   <pic:blipFill>
-                    <a:blip r:embed="rId28">
+                    <a:blip r:embed="rId30">
                       <a:extLst>
                         <a:ext uri="{28A0092B-C50C-407E-A947-70E740481C1C}">
                           <a14:useLocalDpi xmlns:a14="http://schemas.microsoft.com/office/drawing/2010/main" val="0"/>
@@ -10566,7 +11063,7 @@
                     <pic:cNvPicPr/>
                   </pic:nvPicPr>
                   <pic:blipFill>
-                    <a:blip r:embed="rId29">
+                    <a:blip r:embed="rId31">
                       <a:extLst>
                         <a:ext uri="{28A0092B-C50C-407E-A947-70E740481C1C}">
                           <a14:useLocalDpi xmlns:a14="http://schemas.microsoft.com/office/drawing/2010/main" val="0"/>
@@ -10704,21 +11201,34 @@
       <w:r>
         <w:t xml:space="preserve"> </w:t>
       </w:r>
-      <w:r>
-        <w:rPr>
-          <w:b/>
-        </w:rPr>
-        <w:t>Process-name+initial offset, offset 0, offset 1, offset 2, offset 3, offset 4</w:t>
-      </w:r>
-    </w:p>
-    <w:p>
-      <w:pPr>
-        <w:rPr>
-          <w:b/>
-        </w:rPr>
-      </w:pPr>
-      <w:r>
-        <w:t xml:space="preserve">So to use, say, the top result as a pointer </w:t>
+      <w:proofErr w:type="spellStart"/>
+      <w:r>
+        <w:rPr>
+          <w:b/>
+        </w:rPr>
+        <w:t>Process-name+initial</w:t>
+      </w:r>
+      <w:proofErr w:type="spellEnd"/>
+      <w:r>
+        <w:rPr>
+          <w:b/>
+        </w:rPr>
+        <w:t xml:space="preserve"> offset, offset 0, offset 1, offset 2, offset 3, offset 4</w:t>
+      </w:r>
+    </w:p>
+    <w:p>
+      <w:pPr>
+        <w:rPr>
+          <w:b/>
+        </w:rPr>
+      </w:pPr>
+      <w:proofErr w:type="gramStart"/>
+      <w:r>
+        <w:t>So</w:t>
+      </w:r>
+      <w:proofErr w:type="gramEnd"/>
+      <w:r>
+        <w:t xml:space="preserve"> to use, say, the top result as a pointer </w:t>
       </w:r>
       <w:r>
         <w:t>chain</w:t>
@@ -10814,7 +11324,15 @@
     </w:p>
     <w:p>
       <w:r>
-        <w:t>To use the pointer chain tester you need to provide the following information to it:</w:t>
+        <w:t xml:space="preserve">To use the pointer chain </w:t>
+      </w:r>
+      <w:proofErr w:type="gramStart"/>
+      <w:r>
+        <w:t>tester</w:t>
+      </w:r>
+      <w:proofErr w:type="gramEnd"/>
+      <w:r>
+        <w:t xml:space="preserve"> you need to provide the following information to it:</w:t>
       </w:r>
     </w:p>
     <w:p>
@@ -10895,8 +11413,13 @@
       </w:r>
     </w:p>
     <w:p>
-      <w:r>
-        <w:t>So once you’ve found a pointer and want to be sure it’s working</w:t>
+      <w:proofErr w:type="gramStart"/>
+      <w:r>
+        <w:t>So</w:t>
+      </w:r>
+      <w:proofErr w:type="gramEnd"/>
+      <w:r>
+        <w:t xml:space="preserve"> once you’ve found a pointer and want to be sure it’s working</w:t>
       </w:r>
       <w:r>
         <w:t xml:space="preserve">, </w:t>
@@ -10992,7 +11515,7 @@
                     <pic:cNvPicPr/>
                   </pic:nvPicPr>
                   <pic:blipFill>
-                    <a:blip r:embed="rId30">
+                    <a:blip r:embed="rId32">
                       <a:extLst>
                         <a:ext uri="{28A0092B-C50C-407E-A947-70E740481C1C}">
                           <a14:useLocalDpi xmlns:a14="http://schemas.microsoft.com/office/drawing/2010/main" val="0"/>
@@ -11281,7 +11804,15 @@
         </w:numPr>
       </w:pPr>
       <w:r>
-        <w:t>Have a value and comparison type which is actually met by the watch,</w:t>
+        <w:t xml:space="preserve">Have a value and comparison type which is </w:t>
+      </w:r>
+      <w:proofErr w:type="gramStart"/>
+      <w:r>
+        <w:t>actually met</w:t>
+      </w:r>
+      <w:proofErr w:type="gramEnd"/>
+      <w:r>
+        <w:t xml:space="preserve"> by the watch,</w:t>
       </w:r>
     </w:p>
     <w:p>
@@ -11302,7 +11833,15 @@
         <w:t xml:space="preserve"> the trigger uses</w:t>
       </w:r>
       <w:r>
-        <w:t xml:space="preserve"> tolk-based sonification</w:t>
+        <w:t xml:space="preserve"> </w:t>
+      </w:r>
+      <w:proofErr w:type="spellStart"/>
+      <w:r>
+        <w:t>tolk</w:t>
+      </w:r>
+      <w:proofErr w:type="spellEnd"/>
+      <w:r>
+        <w:t>-based sonification</w:t>
       </w:r>
       <w:r>
         <w:t>,</w:t>
@@ -11376,7 +11915,15 @@
         <w:t>activate</w:t>
       </w:r>
       <w:r>
-        <w:t xml:space="preserve"> a sample you might want to put the watch</w:t>
+        <w:t xml:space="preserve"> a </w:t>
+      </w:r>
+      <w:proofErr w:type="gramStart"/>
+      <w:r>
+        <w:t>sample</w:t>
+      </w:r>
+      <w:proofErr w:type="gramEnd"/>
+      <w:r>
+        <w:t xml:space="preserve"> you might want to put the watch</w:t>
       </w:r>
       <w:r>
         <w:t>’s</w:t>
@@ -11481,7 +12028,15 @@
         <w:t>, while SoniFight is a windows forms application, it also writes some debug output to the console – so if you launch SoniFight via the Windows Command Prompt</w:t>
       </w:r>
       <w:r>
-        <w:t xml:space="preserve"> then additional information regarding what triggers have matched their conditions is available. If you wanted to write this debug output to file then you can simply launch SoniFight</w:t>
+        <w:t xml:space="preserve"> then additional information regarding what triggers have matched their conditions is available. If you wanted to write this debug output to </w:t>
+      </w:r>
+      <w:proofErr w:type="gramStart"/>
+      <w:r>
+        <w:t>file</w:t>
+      </w:r>
+      <w:proofErr w:type="gramEnd"/>
+      <w:r>
+        <w:t xml:space="preserve"> then you can simply launch SoniFight</w:t>
       </w:r>
       <w:r>
         <w:t xml:space="preserve"> from the command prompt</w:t>
@@ -11533,8 +12088,13 @@
       <w:r>
         <w:t xml:space="preserve"> </w:t>
       </w:r>
-      <w:r>
-        <w:t>have to move on to the next one in an effort to gain my PhD in the short time I have remaining to do so.</w:t>
+      <w:proofErr w:type="gramStart"/>
+      <w:r>
+        <w:t>have to</w:t>
+      </w:r>
+      <w:proofErr w:type="gramEnd"/>
+      <w:r>
+        <w:t xml:space="preserve"> move on to the next one in an effort to gain my PhD in the short time I have remaining to do so.</w:t>
       </w:r>
     </w:p>
     <w:p>
@@ -11570,7 +12130,15 @@
         <w:t xml:space="preserve">likely to be </w:t>
       </w:r>
       <w:r>
-        <w:t xml:space="preserve">difficult for a non-sighted person to perform, but I would hope that with some determination and/or sighted assistance configs could be made for a variety of different games. And remember - once a config is made, it'll work forever (for that particular version of that particular game) - or even if one pointer </w:t>
+        <w:t xml:space="preserve">difficult for a non-sighted person to perform, but I would hope that with some determination and/or sighted assistance configs could be made for a variety of different games. And remember - once a config is made, it'll work forever (for that </w:t>
+      </w:r>
+      <w:proofErr w:type="gramStart"/>
+      <w:r>
+        <w:t>particular version</w:t>
+      </w:r>
+      <w:proofErr w:type="gramEnd"/>
+      <w:r>
+        <w:t xml:space="preserve"> of that particular game) - or even if one pointer </w:t>
       </w:r>
       <w:r>
         <w:t>chain</w:t>
@@ -11600,13 +12168,29 @@
     </w:p>
     <w:p>
       <w:r>
-        <w:t xml:space="preserve">SoniFight will quite happily run using less than 1% CPU when using a game config with over 30 watches and 300 triggers and polling every tenth of a second, so it shouldn't affect the game's performance in any meaningful fashion. In terms of RAM usage it's directly dependent on the </w:t>
+        <w:t xml:space="preserve">SoniFight will quite happily run using less than 1% CPU when using a game config with over 30 watches and 300 triggers and polling every tenth of a second, so it shouldn't affect the game's performance in any meaningful fashion. In terms of RAM </w:t>
+      </w:r>
+      <w:proofErr w:type="gramStart"/>
+      <w:r>
+        <w:t>usage</w:t>
+      </w:r>
+      <w:proofErr w:type="gramEnd"/>
+      <w:r>
+        <w:t xml:space="preserve"> it's directly dependent on the </w:t>
       </w:r>
       <w:r>
         <w:t xml:space="preserve">number and </w:t>
       </w:r>
       <w:r>
-        <w:t xml:space="preserve">size of the samples associated with the game config (which all get loaded into memory). Before loading any samples the app will take up around 30MB of RAM, but even with the aforementioned game config loaded (which uses around 300 individual samples) </w:t>
+        <w:t xml:space="preserve">size of the samples associated with the game config (which all get loaded into memory). Before loading any </w:t>
+      </w:r>
+      <w:proofErr w:type="gramStart"/>
+      <w:r>
+        <w:t>samples</w:t>
+      </w:r>
+      <w:proofErr w:type="gramEnd"/>
+      <w:r>
+        <w:t xml:space="preserve"> the app will take up around 30MB of RAM, but even with the aforementioned game config loaded (which uses around 300 individual samples) </w:t>
       </w:r>
       <w:r>
         <w:t>we're still only up to around 50</w:t>
@@ -11704,13 +12288,29 @@
     </w:p>
     <w:p>
       <w:r>
-        <w:t>Quite possibly! As long as your config works and does not use copyrighted audio materials</w:t>
+        <w:t xml:space="preserve">Quite possibly! </w:t>
+      </w:r>
+      <w:proofErr w:type="gramStart"/>
+      <w:r>
+        <w:t>As long as</w:t>
+      </w:r>
+      <w:proofErr w:type="gramEnd"/>
+      <w:r>
+        <w:t xml:space="preserve"> your config works and does not use copyrighted audio materials</w:t>
       </w:r>
       <w:r>
         <w:t xml:space="preserve"> then</w:t>
       </w:r>
       <w:r>
-        <w:t xml:space="preserve"> I can incorporate it into the next release of the software so that more games are supported 'out-of-the-box' as it were. Please be aware that I can't ship copyrighted audio because I don't own the rights to do so, and unfortunately that includes ripping audio from the existing game (for example, the announcer saying the character names). While it would definitely make the audio more cohesive, as mentioned I </w:t>
+        <w:t xml:space="preserve"> I can incorporate it into the next release of the software so that more games are supported 'out-of-the-box' as it were. Please be aware that I can't ship copyrighted audio because I don't own the rights to do so, and unfortunately that includes ripping audio from the existing game (for example, the announcer saying the character names). While it would </w:t>
+      </w:r>
+      <w:proofErr w:type="gramStart"/>
+      <w:r>
+        <w:t>definitely make</w:t>
+      </w:r>
+      <w:proofErr w:type="gramEnd"/>
+      <w:r>
+        <w:t xml:space="preserve"> the audio more cohesive, as mentioned I </w:t>
       </w:r>
       <w:r>
         <w:t xml:space="preserve">simply </w:t>
@@ -11783,7 +12383,15 @@
     </w:p>
     <w:p>
       <w:r>
-        <w:t>That depends on whether the watch associated with a trigger already exists, or if it has to be found. For example, if a watch exists for the player 1 health bar that triggers when they hit 500, 250 and 100 - and let's say you wanted to add a trigger for when player 1's health hits 750 - the easiest way would be to just clone</w:t>
+        <w:t xml:space="preserve">That depends on whether the watch associated with a trigger already exists, or if it </w:t>
+      </w:r>
+      <w:proofErr w:type="gramStart"/>
+      <w:r>
+        <w:t>has to</w:t>
+      </w:r>
+      <w:proofErr w:type="gramEnd"/>
+      <w:r>
+        <w:t xml:space="preserve"> be found. For example, if a watch exists for the player 1 health bar that triggers when they hit 500, 250 and 100 - and let's say you wanted to add a trigger for when player 1's health hits 750 - the easiest way would be to just clone</w:t>
       </w:r>
       <w:r>
         <w:t xml:space="preserve"> one of the clock sonification triggers, say</w:t>
@@ -11939,7 +12547,15 @@
         <w:t>sub</w:t>
       </w:r>
       <w:r>
-        <w:t xml:space="preserve">folder that lives inside SoniFight's </w:t>
+        <w:t xml:space="preserve">folder that lives inside </w:t>
+      </w:r>
+      <w:proofErr w:type="spellStart"/>
+      <w:r>
+        <w:t>SoniFight's</w:t>
+      </w:r>
+      <w:proofErr w:type="spellEnd"/>
+      <w:r>
+        <w:t xml:space="preserve"> </w:t>
       </w:r>
       <w:r>
         <w:rPr>
@@ -11958,7 +12574,23 @@
         <w:t>config.xml</w:t>
       </w:r>
       <w:r>
-        <w:t xml:space="preserve"> (which stores all the GameConfig details for that particular game) along with a number of audio samples which are played when trigger conditions are met. If you've created a config and want to share it with someone, you can simply zip up the </w:t>
+        <w:t xml:space="preserve"> (which stores all the </w:t>
+      </w:r>
+      <w:proofErr w:type="spellStart"/>
+      <w:r>
+        <w:t>GameConfig</w:t>
+      </w:r>
+      <w:proofErr w:type="spellEnd"/>
+      <w:r>
+        <w:t xml:space="preserve"> details for that </w:t>
+      </w:r>
+      <w:proofErr w:type="gramStart"/>
+      <w:r>
+        <w:t>particular game</w:t>
+      </w:r>
+      <w:proofErr w:type="gramEnd"/>
+      <w:r>
+        <w:t xml:space="preserve">) along with a number of audio samples which are played when trigger conditions are met. If you've created a config and want to share it with someone, you can simply zip up the </w:t>
       </w:r>
       <w:r>
         <w:t xml:space="preserve">config </w:t>
@@ -12070,7 +12702,23 @@
         <w:t xml:space="preserve">that you </w:t>
       </w:r>
       <w:r>
-        <w:t xml:space="preserve">can do with it as you please - including modifying it to your heart's content. If you're technically minded and provide a worthwhile pull request to the Github codebase </w:t>
+        <w:t xml:space="preserve">can do with it as you please - including modifying it to your heart's content. If you're technically minded and provide a worthwhile pull request to the </w:t>
+      </w:r>
+      <w:proofErr w:type="spellStart"/>
+      <w:r>
+        <w:t>Github</w:t>
+      </w:r>
+      <w:proofErr w:type="spellEnd"/>
+      <w:r>
+        <w:t xml:space="preserve"> </w:t>
+      </w:r>
+      <w:proofErr w:type="gramStart"/>
+      <w:r>
+        <w:t>codebase</w:t>
+      </w:r>
+      <w:proofErr w:type="gramEnd"/>
+      <w:r>
+        <w:t xml:space="preserve"> </w:t>
       </w:r>
       <w:r>
         <w:t>then I'll happily merge it in and credit you.</w:t>
@@ -12078,12 +12726,44 @@
     </w:p>
     <w:p>
       <w:r>
-        <w:t>However, SoniFight uses the irrKlang library for audio playback, and while free for non-commercial use, you cannot sell the irrKlang component of the SoniFight software without purchasing an irrKlang Pro (i.e. commercial) license to do so. For further details of</w:t>
-      </w:r>
-      <w:r>
-        <w:t xml:space="preserve"> irrKlang licensing, please see: </w:t>
-      </w:r>
-      <w:hyperlink r:id="rId31" w:history="1">
+        <w:t xml:space="preserve">However, SoniFight uses the </w:t>
+      </w:r>
+      <w:proofErr w:type="spellStart"/>
+      <w:r>
+        <w:t>irrKlang</w:t>
+      </w:r>
+      <w:proofErr w:type="spellEnd"/>
+      <w:r>
+        <w:t xml:space="preserve"> library for audio playback, and while free for non-commercial use, you cannot sell the </w:t>
+      </w:r>
+      <w:proofErr w:type="spellStart"/>
+      <w:r>
+        <w:t>irrKlang</w:t>
+      </w:r>
+      <w:proofErr w:type="spellEnd"/>
+      <w:r>
+        <w:t xml:space="preserve"> component of the SoniFight software without purchasing an </w:t>
+      </w:r>
+      <w:proofErr w:type="spellStart"/>
+      <w:r>
+        <w:t>irrKlang</w:t>
+      </w:r>
+      <w:proofErr w:type="spellEnd"/>
+      <w:r>
+        <w:t xml:space="preserve"> Pro (i.e. commercial) license to do so. For further details of</w:t>
+      </w:r>
+      <w:r>
+        <w:t xml:space="preserve"> </w:t>
+      </w:r>
+      <w:proofErr w:type="spellStart"/>
+      <w:r>
+        <w:t>irrKlang</w:t>
+      </w:r>
+      <w:proofErr w:type="spellEnd"/>
+      <w:r>
+        <w:t xml:space="preserve"> licensing, please see: </w:t>
+      </w:r>
+      <w:hyperlink r:id="rId33" w:history="1">
         <w:r>
           <w:rPr>
             <w:rStyle w:val="Hyperlink"/>
@@ -12132,7 +12812,23 @@
         <w:t>config.xml</w:t>
       </w:r>
       <w:r>
-        <w:t xml:space="preserve"> file and displeased the XML gods then it may fail to deserialize (in which case it should tell you that the GameConfig object was </w:t>
+        <w:t xml:space="preserve"> file and displeased the XML gods then it may fail to </w:t>
+      </w:r>
+      <w:proofErr w:type="spellStart"/>
+      <w:r>
+        <w:t>deserialize</w:t>
+      </w:r>
+      <w:proofErr w:type="spellEnd"/>
+      <w:r>
+        <w:t xml:space="preserve"> (in which case it should tell you that the </w:t>
+      </w:r>
+      <w:proofErr w:type="spellStart"/>
+      <w:r>
+        <w:t>GameConfig</w:t>
+      </w:r>
+      <w:proofErr w:type="spellEnd"/>
+      <w:r>
+        <w:t xml:space="preserve"> object was </w:t>
       </w:r>
       <w:r>
         <w:rPr>
@@ -12162,7 +12858,7 @@
       <w:r>
         <w:t xml:space="preserve">: </w:t>
       </w:r>
-      <w:hyperlink r:id="rId32" w:history="1">
+      <w:hyperlink r:id="rId34" w:history="1">
         <w:r>
           <w:rPr>
             <w:rStyle w:val="Hyperlink"/>
@@ -12199,11 +12895,19 @@
         <w:t>tudio</w:t>
       </w:r>
       <w:r>
-        <w:t xml:space="preserve"> 2017. If you do not have the MAT installed then it can be freely obtained from the following URL:</w:t>
-      </w:r>
-    </w:p>
-    <w:p>
-      <w:hyperlink r:id="rId33" w:history="1">
+        <w:t xml:space="preserve"> 2017. If you do not have the MAT </w:t>
+      </w:r>
+      <w:proofErr w:type="gramStart"/>
+      <w:r>
+        <w:t>installed</w:t>
+      </w:r>
+      <w:proofErr w:type="gramEnd"/>
+      <w:r>
+        <w:t xml:space="preserve"> then it can be freely obtained from the following URL:</w:t>
+      </w:r>
+    </w:p>
+    <w:p>
+      <w:hyperlink r:id="rId35" w:history="1">
         <w:r>
           <w:rPr>
             <w:rStyle w:val="Hyperlink"/>
@@ -12222,8 +12926,13 @@
       <w:r>
         <w:t xml:space="preserve"> then to add a new language, right click on </w:t>
       </w:r>
-      <w:r>
-        <w:t xml:space="preserve">SoniFight’s </w:t>
+      <w:proofErr w:type="spellStart"/>
+      <w:r>
+        <w:t>SoniFight’s</w:t>
+      </w:r>
+      <w:proofErr w:type="spellEnd"/>
+      <w:r>
+        <w:t xml:space="preserve"> </w:t>
       </w:r>
       <w:r>
         <w:rPr>
@@ -12242,6 +12951,7 @@
       <w:r>
         <w:t xml:space="preserve">You should not add resource strings directly to </w:t>
       </w:r>
+      <w:proofErr w:type="spellStart"/>
       <w:r>
         <w:rPr>
           <w:b/>
@@ -12249,17 +12959,26 @@
         </w:rPr>
         <w:t>Resources.fr.resx</w:t>
       </w:r>
+      <w:proofErr w:type="spellEnd"/>
       <w:r>
         <w:t xml:space="preserve"> or such as they get automatically overwritten. Instead, </w:t>
       </w:r>
       <w:r>
         <w:t xml:space="preserve">open the localised resources file – for example </w:t>
       </w:r>
-      <w:r>
-        <w:rPr>
-          <w:b/>
-        </w:rPr>
-        <w:t xml:space="preserve">SoniFight.fr.xlf </w:t>
+      <w:proofErr w:type="spellStart"/>
+      <w:r>
+        <w:rPr>
+          <w:b/>
+        </w:rPr>
+        <w:t>SoniFight.fr.xlf</w:t>
+      </w:r>
+      <w:proofErr w:type="spellEnd"/>
+      <w:r>
+        <w:rPr>
+          <w:b/>
+        </w:rPr>
+        <w:t xml:space="preserve"> </w:t>
       </w:r>
       <w:r>
         <w:t xml:space="preserve">with the </w:t>
@@ -12284,12 +13003,14 @@
       <w:r>
         <w:t xml:space="preserve"> being set for translation - the default translation is the exact same as the original values, and if you remove those strings or alter the </w:t>
       </w:r>
+      <w:proofErr w:type="spellStart"/>
       <w:r>
         <w:rPr>
           <w:b/>
         </w:rPr>
         <w:t>Form.resx</w:t>
       </w:r>
+      <w:proofErr w:type="spellEnd"/>
       <w:r>
         <w:t xml:space="preserve"> file then it either breaks the build or gets automatically regenerated to put them back – so it’s best just to ignore these strings that you don’t want to translate and only provide translations for the actual text fields you want to localise.</w:t>
       </w:r>
@@ -12311,33 +13032,77 @@
           <w:rFonts w:ascii="Courier New" w:hAnsi="Courier New" w:cs="Courier New"/>
         </w:rPr>
         <w:lastRenderedPageBreak/>
-        <w:t>using System.Diagnostics;</w:t>
-      </w:r>
+        <w:t xml:space="preserve">using </w:t>
+      </w:r>
+      <w:proofErr w:type="spellStart"/>
       <w:r>
         <w:rPr>
           <w:rFonts w:ascii="Courier New" w:hAnsi="Courier New" w:cs="Courier New"/>
         </w:rPr>
+        <w:t>System.Diagnostics</w:t>
+      </w:r>
+      <w:proofErr w:type="spellEnd"/>
+      <w:r>
+        <w:rPr>
+          <w:rFonts w:ascii="Courier New" w:hAnsi="Courier New" w:cs="Courier New"/>
+        </w:rPr>
+        <w:t>;</w:t>
+      </w:r>
+      <w:r>
+        <w:rPr>
+          <w:rFonts w:ascii="Courier New" w:hAnsi="Courier New" w:cs="Courier New"/>
+        </w:rPr>
         <w:br/>
-        <w:t>using System.Globalization;</w:t>
-      </w:r>
+        <w:t xml:space="preserve">using </w:t>
+      </w:r>
+      <w:proofErr w:type="spellStart"/>
       <w:r>
         <w:rPr>
           <w:rFonts w:ascii="Courier New" w:hAnsi="Courier New" w:cs="Courier New"/>
         </w:rPr>
+        <w:t>System.Globalization</w:t>
+      </w:r>
+      <w:proofErr w:type="spellEnd"/>
+      <w:r>
+        <w:rPr>
+          <w:rFonts w:ascii="Courier New" w:hAnsi="Courier New" w:cs="Courier New"/>
+        </w:rPr>
+        <w:t>;</w:t>
+      </w:r>
+      <w:r>
+        <w:rPr>
+          <w:rFonts w:ascii="Courier New" w:hAnsi="Courier New" w:cs="Courier New"/>
+        </w:rPr>
         <w:br/>
-        <w:t>using System.Threading;</w:t>
+        <w:t xml:space="preserve">using </w:t>
+      </w:r>
+      <w:proofErr w:type="spellStart"/>
+      <w:r>
+        <w:rPr>
+          <w:rFonts w:ascii="Courier New" w:hAnsi="Courier New" w:cs="Courier New"/>
+        </w:rPr>
+        <w:t>System.Threading</w:t>
+      </w:r>
+      <w:proofErr w:type="spellEnd"/>
+      <w:r>
+        <w:rPr>
+          <w:rFonts w:ascii="Courier New" w:hAnsi="Courier New" w:cs="Courier New"/>
+        </w:rPr>
+        <w:t>;</w:t>
       </w:r>
     </w:p>
     <w:p>
       <w:r>
         <w:t xml:space="preserve">And then add the following code to the beginning of the Main constructor in </w:t>
       </w:r>
+      <w:proofErr w:type="spellStart"/>
       <w:r>
         <w:rPr>
           <w:b/>
         </w:rPr>
         <w:t>Program.cs</w:t>
       </w:r>
+      <w:proofErr w:type="spellEnd"/>
       <w:r>
         <w:t>:</w:t>
       </w:r>
@@ -12347,28 +13112,151 @@
         <w:rPr>
           <w:rFonts w:ascii="Courier New" w:hAnsi="Courier New" w:cs="Courier New"/>
         </w:rPr>
-        <w:t>// Replace "fr" with your language of choice</w:t>
-      </w:r>
+        <w:t>// Replace "</w:t>
+      </w:r>
+      <w:proofErr w:type="spellStart"/>
       <w:r>
         <w:rPr>
           <w:rFonts w:ascii="Courier New" w:hAnsi="Courier New" w:cs="Courier New"/>
         </w:rPr>
+        <w:t>fr</w:t>
+      </w:r>
+      <w:proofErr w:type="spellEnd"/>
+      <w:r>
+        <w:rPr>
+          <w:rFonts w:ascii="Courier New" w:hAnsi="Courier New" w:cs="Courier New"/>
+        </w:rPr>
+        <w:t>" with your language of choice</w:t>
+      </w:r>
+      <w:r>
+        <w:rPr>
+          <w:rFonts w:ascii="Courier New" w:hAnsi="Courier New" w:cs="Courier New"/>
+        </w:rPr>
         <w:br/>
-        <w:t>CultureInfo cultureOverride = new CultureInfo("fr");</w:t>
-      </w:r>
+      </w:r>
+      <w:proofErr w:type="spellStart"/>
       <w:r>
         <w:rPr>
           <w:rFonts w:ascii="Courier New" w:hAnsi="Courier New" w:cs="Courier New"/>
         </w:rPr>
+        <w:t>CultureInfo</w:t>
+      </w:r>
+      <w:proofErr w:type="spellEnd"/>
+      <w:r>
+        <w:rPr>
+          <w:rFonts w:ascii="Courier New" w:hAnsi="Courier New" w:cs="Courier New"/>
+        </w:rPr>
+        <w:t xml:space="preserve"> </w:t>
+      </w:r>
+      <w:proofErr w:type="spellStart"/>
+      <w:r>
+        <w:rPr>
+          <w:rFonts w:ascii="Courier New" w:hAnsi="Courier New" w:cs="Courier New"/>
+        </w:rPr>
+        <w:t>cultureOverride</w:t>
+      </w:r>
+      <w:proofErr w:type="spellEnd"/>
+      <w:r>
+        <w:rPr>
+          <w:rFonts w:ascii="Courier New" w:hAnsi="Courier New" w:cs="Courier New"/>
+        </w:rPr>
+        <w:t xml:space="preserve"> = new </w:t>
+      </w:r>
+      <w:proofErr w:type="spellStart"/>
+      <w:r>
+        <w:rPr>
+          <w:rFonts w:ascii="Courier New" w:hAnsi="Courier New" w:cs="Courier New"/>
+        </w:rPr>
+        <w:t>CultureInfo</w:t>
+      </w:r>
+      <w:proofErr w:type="spellEnd"/>
+      <w:r>
+        <w:rPr>
+          <w:rFonts w:ascii="Courier New" w:hAnsi="Courier New" w:cs="Courier New"/>
+        </w:rPr>
+        <w:t>("</w:t>
+      </w:r>
+      <w:proofErr w:type="spellStart"/>
+      <w:r>
+        <w:rPr>
+          <w:rFonts w:ascii="Courier New" w:hAnsi="Courier New" w:cs="Courier New"/>
+        </w:rPr>
+        <w:t>fr</w:t>
+      </w:r>
+      <w:proofErr w:type="spellEnd"/>
+      <w:r>
+        <w:rPr>
+          <w:rFonts w:ascii="Courier New" w:hAnsi="Courier New" w:cs="Courier New"/>
+        </w:rPr>
+        <w:t>");</w:t>
+      </w:r>
+      <w:r>
+        <w:rPr>
+          <w:rFonts w:ascii="Courier New" w:hAnsi="Courier New" w:cs="Courier New"/>
+        </w:rPr>
         <w:br/>
-        <w:t>Thread.CurrentThread.CurrentUICulture = cultureOverride;</w:t>
-      </w:r>
+      </w:r>
+      <w:proofErr w:type="spellStart"/>
       <w:r>
         <w:rPr>
           <w:rFonts w:ascii="Courier New" w:hAnsi="Courier New" w:cs="Courier New"/>
         </w:rPr>
+        <w:t>Thread.CurrentThread.CurrentUICulture</w:t>
+      </w:r>
+      <w:proofErr w:type="spellEnd"/>
+      <w:r>
+        <w:rPr>
+          <w:rFonts w:ascii="Courier New" w:hAnsi="Courier New" w:cs="Courier New"/>
+        </w:rPr>
+        <w:t xml:space="preserve"> = </w:t>
+      </w:r>
+      <w:proofErr w:type="spellStart"/>
+      <w:r>
+        <w:rPr>
+          <w:rFonts w:ascii="Courier New" w:hAnsi="Courier New" w:cs="Courier New"/>
+        </w:rPr>
+        <w:t>cultureOverride</w:t>
+      </w:r>
+      <w:proofErr w:type="spellEnd"/>
+      <w:r>
+        <w:rPr>
+          <w:rFonts w:ascii="Courier New" w:hAnsi="Courier New" w:cs="Courier New"/>
+        </w:rPr>
+        <w:t>;</w:t>
+      </w:r>
+      <w:r>
+        <w:rPr>
+          <w:rFonts w:ascii="Courier New" w:hAnsi="Courier New" w:cs="Courier New"/>
+        </w:rPr>
         <w:br/>
-        <w:t>Thread.CurrentThread.CurrentCulture = cultureOverride;</w:t>
+      </w:r>
+      <w:proofErr w:type="spellStart"/>
+      <w:r>
+        <w:rPr>
+          <w:rFonts w:ascii="Courier New" w:hAnsi="Courier New" w:cs="Courier New"/>
+        </w:rPr>
+        <w:t>Thread.CurrentThread.CurrentCulture</w:t>
+      </w:r>
+      <w:proofErr w:type="spellEnd"/>
+      <w:r>
+        <w:rPr>
+          <w:rFonts w:ascii="Courier New" w:hAnsi="Courier New" w:cs="Courier New"/>
+        </w:rPr>
+        <w:t xml:space="preserve"> = </w:t>
+      </w:r>
+      <w:proofErr w:type="spellStart"/>
+      <w:r>
+        <w:rPr>
+          <w:rFonts w:ascii="Courier New" w:hAnsi="Courier New" w:cs="Courier New"/>
+        </w:rPr>
+        <w:t>cultureOverride</w:t>
+      </w:r>
+      <w:proofErr w:type="spellEnd"/>
+      <w:r>
+        <w:rPr>
+          <w:rFonts w:ascii="Courier New" w:hAnsi="Courier New" w:cs="Courier New"/>
+        </w:rPr>
+        <w:t>;</w:t>
       </w:r>
     </w:p>
     <w:p>
@@ -12380,8 +13268,8 @@
     </w:p>
     <w:p/>
     <w:sectPr>
-      <w:headerReference w:type="default" r:id="rId34"/>
-      <w:footerReference w:type="default" r:id="rId35"/>
+      <w:headerReference w:type="default" r:id="rId36"/>
+      <w:footerReference w:type="default" r:id="rId37"/>
       <w:pgSz w:w="11906" w:h="16838"/>
       <w:pgMar w:top="1276" w:right="1016" w:bottom="709" w:left="851" w:header="540" w:footer="413" w:gutter="0"/>
       <w:cols w:space="708"/>
@@ -12447,27 +13335,14 @@
     <w:r>
       <w:t xml:space="preserve"> of </w:t>
     </w:r>
-    <w:r>
-      <w:fldChar w:fldCharType="begin"/>
-    </w:r>
-    <w:r>
-      <w:instrText xml:space="preserve"> NUMPAGES   \* MERGEFORMAT </w:instrText>
-    </w:r>
-    <w:r>
-      <w:fldChar w:fldCharType="separate"/>
-    </w:r>
-    <w:r>
-      <w:rPr>
-        <w:noProof/>
-      </w:rPr>
-      <w:t>27</w:t>
-    </w:r>
-    <w:r>
-      <w:rPr>
-        <w:noProof/>
-      </w:rPr>
-      <w:fldChar w:fldCharType="end"/>
-    </w:r>
+    <w:fldSimple w:instr=" NUMPAGES   \* MERGEFORMAT ">
+      <w:r>
+        <w:rPr>
+          <w:noProof/>
+        </w:rPr>
+        <w:t>27</w:t>
+      </w:r>
+    </w:fldSimple>
   </w:p>
 </w:ftr>
 </file>
@@ -15781,7 +16656,7 @@
 </file>
 
 <file path=customXml/itemProps1.xml><?xml version="1.0" encoding="utf-8"?>
-<ds:datastoreItem xmlns:ds="http://schemas.openxmlformats.org/officeDocument/2006/customXml" ds:itemID="{C6DF01C1-DF98-4367-8741-9B732833DBFA}">
+<ds:datastoreItem xmlns:ds="http://schemas.openxmlformats.org/officeDocument/2006/customXml" ds:itemID="{F59341CA-3E63-47CC-A258-97367F08F9B0}">
   <ds:schemaRefs>
     <ds:schemaRef ds:uri="http://schemas.openxmlformats.org/officeDocument/2006/bibliography"/>
   </ds:schemaRefs>

</xml_diff>